<commit_message>
updating text and figs
</commit_message>
<xml_diff>
--- a/20220208_panhandle_oyster_trends.docx
+++ b/20220208_panhandle_oyster_trends.docx
@@ -61,13 +61,19 @@
         <w:t xml:space="preserve">oyster </w:t>
       </w:r>
       <w:r>
-        <w:t>fishery disasters due to prolonged drought, intense rain events, or freshwater releases from water management structures (refs)</w:t>
+        <w:t xml:space="preserve">fishery disasters </w:t>
+      </w:r>
+      <w:r>
+        <w:t xml:space="preserve">citing reasons including </w:t>
+      </w:r>
+      <w:r>
+        <w:t>prolonged drought, intense rain events, or freshwater releases from water management structures (refs)</w:t>
       </w:r>
       <w:r>
         <w:t xml:space="preserve"> and Florida has engaged in litigation at the US Supreme Court level over oyster population collapse in Apalachicola Bay (ref).</w:t>
       </w:r>
       <w:r>
-        <w:t xml:space="preserve">  Several of these states have also implemented fishery closures in response to depressed status of oyster stocks (i.e., Mobile Bay in Alabama, </w:t>
+        <w:t xml:space="preserve">  Several of these states have implemented fishery closures in response to depressed status of oyster stocks (i.e., Mobile Bay in Alabama, </w:t>
       </w:r>
       <w:r>
         <w:t>Apalachicola</w:t>
@@ -113,6 +119,9 @@
         <w:t xml:space="preserve"> </w:t>
       </w:r>
       <w:r>
+        <w:t xml:space="preserve">(Deepwater Horizon Natural Resources Damage Assessment Trustees, 2016) </w:t>
+      </w:r>
+      <w:r>
         <w:t>which created substantial funding opportunities (more than $199M US) for oyster restoration in the Gulf of Mexico exceeding</w:t>
       </w:r>
       <w:r>
@@ -170,13 +179,34 @@
         <w:t xml:space="preserve"> (harvest removes shell stock, Pine et al. 2015)</w:t>
       </w:r>
       <w:r>
+        <w:t>.  This is done</w:t>
+      </w:r>
+      <w:r>
         <w:t xml:space="preserve"> by providing</w:t>
       </w:r>
       <w:r>
-        <w:t xml:space="preserve"> outside material to replace degraded</w:t>
-      </w:r>
-      <w:r>
-        <w:t xml:space="preserve"> (natural)</w:t>
+        <w:t xml:space="preserve"> material</w:t>
+      </w:r>
+      <w:r>
+        <w:t xml:space="preserve"> from outside of the system of management interest</w:t>
+      </w:r>
+      <w:r>
+        <w:t xml:space="preserve"> to replace degraded</w:t>
+      </w:r>
+      <w:r>
+        <w:t xml:space="preserve"> (</w:t>
+      </w:r>
+      <w:r>
+        <w:t xml:space="preserve">but </w:t>
+      </w:r>
+      <w:r>
+        <w:t>nat</w:t>
+      </w:r>
+      <w:r>
+        <w:t>ively created</w:t>
+      </w:r>
+      <w:r>
+        <w:t>)</w:t>
       </w:r>
       <w:r>
         <w:t>, displaced (from culling during harvest) or removed (from harvest) cultch</w:t>
@@ -233,7 +263,19 @@
         <w:t>.</w:t>
       </w:r>
       <w:r>
-        <w:t xml:space="preserve">  Many of the large restoration programs that are currently funding these efforts are long-term (10-year) projects but information from these projects </w:t>
+        <w:t xml:space="preserve">  Many of the large restoration programs that are currently funding these efforts are long-term (10-year) projects</w:t>
+      </w:r>
+      <w:r>
+        <w:t>,</w:t>
+      </w:r>
+      <w:r>
+        <w:t xml:space="preserve"> but information</w:t>
+      </w:r>
+      <w:r>
+        <w:t xml:space="preserve"> as learning</w:t>
+      </w:r>
+      <w:r>
+        <w:t xml:space="preserve"> </w:t>
       </w:r>
       <w:r>
         <w:t>is</w:t>
@@ -254,17 +296,23 @@
         <w:t xml:space="preserve">To facilitate learning under an adaptive management framework as programmatically adopted by these funders, </w:t>
       </w:r>
       <w:r>
-        <w:t xml:space="preserve">these restoration efforts should be assessed in-progress and if </w:t>
+        <w:t xml:space="preserve">these restoration </w:t>
+      </w:r>
+      <w:r>
+        <w:lastRenderedPageBreak/>
+        <w:t>efforts should be assessed in-progress</w:t>
+      </w:r>
+      <w:r>
+        <w:t>,</w:t>
+      </w:r>
+      <w:r>
+        <w:t xml:space="preserve"> and if </w:t>
       </w:r>
       <w:r>
         <w:t>necessary,</w:t>
       </w:r>
       <w:r>
-        <w:t xml:space="preserve"> corrective changes made to improve </w:t>
-      </w:r>
-      <w:r>
-        <w:lastRenderedPageBreak/>
-        <w:t xml:space="preserve">the likelihood of the restoration objective of shifting the oyster population from an undesired low-level, to a more desired level.  This desired </w:t>
+        <w:t xml:space="preserve"> corrective changes made to improve the likelihood of the restoration objective of shifting the oyster population from an undesired low-level, to a more desired level.  This desired </w:t>
       </w:r>
       <w:r>
         <w:t>state</w:t>
@@ -273,16 +321,28 @@
         <w:t xml:space="preserve"> can vary by location, and type of oyster bar (intertidal vs. subtidal)</w:t>
       </w:r>
       <w:r>
-        <w:t>, and management goals,</w:t>
-      </w:r>
-      <w:r>
-        <w:t xml:space="preserve"> but in general the desired expectation motivating these restoration efforts are to provide and promote both ecosystem services</w:t>
+        <w:t>, and management goals</w:t>
+      </w:r>
+      <w:r>
+        <w:t>.  B</w:t>
+      </w:r>
+      <w:r>
+        <w:t xml:space="preserve">ut in </w:t>
+      </w:r>
+      <w:r>
+        <w:t>general,</w:t>
+      </w:r>
+      <w:r>
+        <w:t xml:space="preserve"> the desired expectation motivating these restoration efforts are to provide and promote both ecosystem services</w:t>
       </w:r>
       <w:r>
         <w:t xml:space="preserve"> (ref)</w:t>
       </w:r>
       <w:r>
         <w:t xml:space="preserve"> and create opportunities for oyster harvest</w:t>
+      </w:r>
+      <w:r>
+        <w:t xml:space="preserve"> through fishery recovery</w:t>
       </w:r>
       <w:r>
         <w:t>.</w:t>
@@ -342,7 +402,10 @@
         <w:t xml:space="preserve"> arm of St. Andrew Bay, near Panama City </w:t>
       </w:r>
       <w:r>
-        <w:t xml:space="preserve">(? Counties) is </w:t>
+        <w:t>(Okaloosa and Walton Counties</w:t>
+      </w:r>
+      <w:r>
+        <w:t xml:space="preserve">) is </w:t>
       </w:r>
       <w:r>
         <w:t>one</w:t>
@@ -371,7 +434,13 @@
         <w:t xml:space="preserve"> large</w:t>
       </w:r>
       <w:r>
-        <w:t xml:space="preserve"> estuary in Franklin County which historically supported the largest oyster fishery in Florida.</w:t>
+        <w:t xml:space="preserve"> estuary in Franklin County which historically supported the largest oyster fishery in Florida</w:t>
+      </w:r>
+      <w:r>
+        <w:t xml:space="preserve"> before collapsing in fall of 2012 (Pine et al. 2015) and was closed to commercial harvest in December 2020 through December 2025</w:t>
+      </w:r>
+      <w:r>
+        <w:t>.</w:t>
       </w:r>
     </w:p>
     <w:p>
@@ -393,7 +462,57 @@
         <w:t xml:space="preserve"> </w:t>
       </w:r>
       <w:r>
-        <w:t xml:space="preserve">– Cultch material was deployed </w:t>
+        <w:t>– Cultch material was dep</w:t>
+      </w:r>
+      <w:r>
+        <w:t>osited in each bay in phases by individual state management agencies (Florida Department of Environmental Protection, DEP; Florida Fish and Wildlife Conservation Commission, FWC</w:t>
+      </w:r>
+      <w:r>
+        <w:t>; Florida Department of Agriculture and Consumer Services, FDACS</w:t>
+      </w:r>
+      <w:r>
+        <w:t>)</w:t>
+      </w:r>
+      <w:r>
+        <w:t xml:space="preserve"> as part of three different projects funded to the State of Florida with funds made available following the </w:t>
+      </w:r>
+      <w:r>
+        <w:rPr>
+          <w:i/>
+          <w:iCs/>
+        </w:rPr>
+        <w:t>Deepwater Horizon</w:t>
+      </w:r>
+      <w:r>
+        <w:t xml:space="preserve"> oil spill</w:t>
+      </w:r>
+      <w:r>
+        <w:t xml:space="preserve">.  </w:t>
+      </w:r>
+      <w:r>
+        <w:t>In Pensacola</w:t>
+      </w:r>
+      <w:r>
+        <w:t xml:space="preserve"> Bay approximately 20,103 cubic yards of </w:t>
+      </w:r>
+      <w:proofErr w:type="spellStart"/>
+      <w:r>
+        <w:t>limerock</w:t>
+      </w:r>
+      <w:proofErr w:type="spellEnd"/>
+      <w:r>
+        <w:t xml:space="preserve"> aggregate were distributed at 17 different sites at an approximate density of 228 cubic yards per acre (FDACS 2016a) during September and October 2016.  In St. Andrews Bay approximately 17,000 cubic yards of crushed granite was distributed on nine different oyster reefs at a density of about 200 cubic yards per acre (FDACS 2016b) in June 2016.  </w:t>
+      </w:r>
+      <w:r>
+        <w:t xml:space="preserve">In Apalachicola Bay two different restoration projects with similar objectives and methodologies occurred during this time. In the first, approximately 95,500 cubic yards of </w:t>
+      </w:r>
+      <w:proofErr w:type="spellStart"/>
+      <w:r>
+        <w:t>limerock</w:t>
+      </w:r>
+      <w:proofErr w:type="spellEnd"/>
+      <w:r>
+        <w:t xml:space="preserve"> aggregate was deployed as part of an FDEP project on fourteen different oyster reef sites.  Average density of cultch material was 300 cubic yards per acre.</w:t>
       </w:r>
     </w:p>
     <w:p>
@@ -408,6 +527,7 @@
         <w:ind w:firstLine="720"/>
       </w:pPr>
       <w:r>
+        <w:lastRenderedPageBreak/>
         <w:t xml:space="preserve"> to assess oyster population responses to the addition of cultch material and persistence of this cultch material over time.  </w:t>
       </w:r>
     </w:p>

</xml_diff>

<commit_message>
some cleaning and edits
</commit_message>
<xml_diff>
--- a/20220208_panhandle_oyster_trends.docx
+++ b/20220208_panhandle_oyster_trends.docx
@@ -414,13 +414,8 @@
         <w:t xml:space="preserve"> region of St. Andrew Bay with a total surface area of approximately XYZ acres.  Reported oyster landings and trips for Easy Bay are not available, but for the counties comprising St. Andrew Bay oyster trips and landings </w:t>
       </w:r>
       <w:r>
-        <w:t xml:space="preserve">in recent decades </w:t>
-      </w:r>
-      <w:proofErr w:type="gramStart"/>
-      <w:r>
-        <w:t>have ???</w:t>
-      </w:r>
-      <w:proofErr w:type="gramEnd"/>
+        <w:t>in recent decades have ???</w:t>
+      </w:r>
       <w:r>
         <w:t xml:space="preserve"> (F2).</w:t>
       </w:r>
@@ -441,6 +436,71 @@
       </w:r>
       <w:r>
         <w:t>.</w:t>
+      </w:r>
+    </w:p>
+    <w:p>
+      <w:pPr>
+        <w:spacing w:after="0" w:line="360" w:lineRule="auto"/>
+      </w:pPr>
+      <w:r>
+        <w:rPr>
+          <w:i/>
+          <w:iCs/>
+        </w:rPr>
+        <w:t>Management actions</w:t>
+      </w:r>
+      <w:r>
+        <w:t xml:space="preserve"> </w:t>
+      </w:r>
+      <w:r>
+        <w:t>– Cultch material was dep</w:t>
+      </w:r>
+      <w:r>
+        <w:t>osited in each bay in phases by individual state management agencies (Florida Department of Environmental Protection, DEP; Florida Fish and Wildlife Conservation Commission, FWC</w:t>
+      </w:r>
+      <w:r>
+        <w:t>; Florida Department of Agriculture and Consumer Services, FDACS</w:t>
+      </w:r>
+      <w:r>
+        <w:t>)</w:t>
+      </w:r>
+      <w:r>
+        <w:t xml:space="preserve"> as part of three different projects funded to the State of Florida with funds made available following the </w:t>
+      </w:r>
+      <w:r>
+        <w:rPr>
+          <w:i/>
+          <w:iCs/>
+        </w:rPr>
+        <w:t>Deepwater Horizon</w:t>
+      </w:r>
+      <w:r>
+        <w:t xml:space="preserve"> oil spill</w:t>
+      </w:r>
+      <w:r>
+        <w:t xml:space="preserve">.  </w:t>
+      </w:r>
+      <w:r>
+        <w:t>In Pensacola</w:t>
+      </w:r>
+      <w:r>
+        <w:t xml:space="preserve"> Bay approximately 20,103 cubic yards of limerock aggregate were distributed at 17 different sites at an approximate density of 228 cubic yards per acre (FDACS 2016a) during September and October 2016.  In St. Andrews Bay approximately 17,000 cubic yards of crushed granite was distributed on nine different oyster reefs at a density of about 200 cubic yards per acre (FDACS 2016b) in June 2016.  </w:t>
+      </w:r>
+      <w:r>
+        <w:t>In Apalachicola Bay two different restoration projects with similar objectives and methodologies occurred during this time. In the first</w:t>
+      </w:r>
+      <w:r>
+        <w:t xml:space="preserve"> (FDEP)</w:t>
+      </w:r>
+      <w:r>
+        <w:t>, approximately 95,500 cubic yards of limerock aggregate was deployed as part of an FDEP project on fourteen different oyster reef sites.  Average density of cultch material was 300 cubic yards per acre.</w:t>
+      </w:r>
+      <w:r>
+        <w:t xml:space="preserve">  The second (FWC) deployed 9600 cubic yards of shell material in sites 2-acres in size at densities of 100, 200, 300, or 400 cubic yards </w:t>
+      </w:r>
+      <w:r>
+        <w:lastRenderedPageBreak/>
+        <w:t>per acre.  Across all studies the actual area and density of cultch material deployed varied due to construction challenges and storm events that occurred during the study period.</w:t>
       </w:r>
     </w:p>
     <w:p>
@@ -456,63 +516,7 @@
           <w:i/>
           <w:iCs/>
         </w:rPr>
-        <w:t>Management actions</w:t>
-      </w:r>
-      <w:r>
-        <w:t xml:space="preserve"> </w:t>
-      </w:r>
-      <w:r>
-        <w:t>– Cultch material was dep</w:t>
-      </w:r>
-      <w:r>
-        <w:t>osited in each bay in phases by individual state management agencies (Florida Department of Environmental Protection, DEP; Florida Fish and Wildlife Conservation Commission, FWC</w:t>
-      </w:r>
-      <w:r>
-        <w:t>; Florida Department of Agriculture and Consumer Services, FDACS</w:t>
-      </w:r>
-      <w:r>
-        <w:t>)</w:t>
-      </w:r>
-      <w:r>
-        <w:t xml:space="preserve"> as part of three different projects funded to the State of Florida with funds made available following the </w:t>
-      </w:r>
-      <w:r>
-        <w:rPr>
-          <w:i/>
-          <w:iCs/>
-        </w:rPr>
-        <w:t>Deepwater Horizon</w:t>
-      </w:r>
-      <w:r>
-        <w:t xml:space="preserve"> oil spill</w:t>
-      </w:r>
-      <w:r>
-        <w:t xml:space="preserve">.  </w:t>
-      </w:r>
-      <w:r>
-        <w:t>In Pensacola</w:t>
-      </w:r>
-      <w:r>
-        <w:t xml:space="preserve"> Bay approximately 20,103 cubic yards of </w:t>
-      </w:r>
-      <w:proofErr w:type="spellStart"/>
-      <w:r>
-        <w:t>limerock</w:t>
-      </w:r>
-      <w:proofErr w:type="spellEnd"/>
-      <w:r>
-        <w:t xml:space="preserve"> aggregate were distributed at 17 different sites at an approximate density of 228 cubic yards per acre (FDACS 2016a) during September and October 2016.  In St. Andrews Bay approximately 17,000 cubic yards of crushed granite was distributed on nine different oyster reefs at a density of about 200 cubic yards per acre (FDACS 2016b) in June 2016.  </w:t>
-      </w:r>
-      <w:r>
-        <w:t xml:space="preserve">In Apalachicola Bay two different restoration projects with similar objectives and methodologies occurred during this time. In the first, approximately 95,500 cubic yards of </w:t>
-      </w:r>
-      <w:proofErr w:type="spellStart"/>
-      <w:r>
-        <w:t>limerock</w:t>
-      </w:r>
-      <w:proofErr w:type="spellEnd"/>
-      <w:r>
-        <w:t xml:space="preserve"> aggregate was deployed as part of an FDEP project on fourteen different oyster reef sites.  Average density of cultch material was 300 cubic yards per acre.</w:t>
+        <w:t>Methods</w:t>
       </w:r>
     </w:p>
     <w:p>
@@ -527,7 +531,6 @@
         <w:ind w:firstLine="720"/>
       </w:pPr>
       <w:r>
-        <w:lastRenderedPageBreak/>
         <w:t xml:space="preserve"> to assess oyster population responses to the addition of cultch material and persistence of this cultch material over time.  </w:t>
       </w:r>
     </w:p>

</xml_diff>

<commit_message>
updated code to get the predict to work for individual factors thanks to jennifer
</commit_message>
<xml_diff>
--- a/20220208_panhandle_oyster_trends.docx
+++ b/20220208_panhandle_oyster_trends.docx
@@ -484,7 +484,15 @@
         <w:t>In Pensacola</w:t>
       </w:r>
       <w:r>
-        <w:t xml:space="preserve"> Bay approximately 20,103 cubic yards of limerock aggregate were distributed at 17 different sites at an approximate density of 228 cubic yards per acre (FDACS 2016a) during September and October 2016.  In St. Andrews Bay approximately 17,000 cubic yards of crushed granite was distributed on nine different oyster reefs at a density of about 200 cubic yards per acre (FDACS 2016b) in June 2016.  </w:t>
+        <w:t xml:space="preserve"> Bay approximately 20,103 cubic yards of </w:t>
+      </w:r>
+      <w:proofErr w:type="spellStart"/>
+      <w:r>
+        <w:t>limerock</w:t>
+      </w:r>
+      <w:proofErr w:type="spellEnd"/>
+      <w:r>
+        <w:t xml:space="preserve"> aggregate were distributed at 17 different sites at an approximate density of 228 cubic yards per acre (FDACS 2016a) during September and October 2016.  In St. Andrews Bay approximately 17,000 cubic yards of crushed granite was distributed on nine different oyster reefs at a density of about 200 cubic yards per acre (FDACS 2016b) in June 2016.  </w:t>
       </w:r>
       <w:r>
         <w:t>In Apalachicola Bay two different restoration projects with similar objectives and methodologies occurred during this time. In the first</w:t>
@@ -493,7 +501,15 @@
         <w:t xml:space="preserve"> (FDEP)</w:t>
       </w:r>
       <w:r>
-        <w:t>, approximately 95,500 cubic yards of limerock aggregate was deployed as part of an FDEP project on fourteen different oyster reef sites.  Average density of cultch material was 300 cubic yards per acre.</w:t>
+        <w:t xml:space="preserve">, approximately 95,500 cubic yards of </w:t>
+      </w:r>
+      <w:proofErr w:type="spellStart"/>
+      <w:r>
+        <w:t>limerock</w:t>
+      </w:r>
+      <w:proofErr w:type="spellEnd"/>
+      <w:r>
+        <w:t xml:space="preserve"> aggregate was deployed as part of an FDEP project on fourteen different oyster reef sites.  Average density of cultch material was 300 cubic yards per acre.</w:t>
       </w:r>
       <w:r>
         <w:t xml:space="preserve">  The second (FWC) deployed 9600 cubic yards of shell material in sites 2-acres in size at densities of 100, 200, 300, or 400 cubic yards </w:t>
@@ -506,10 +522,6 @@
     <w:p>
       <w:pPr>
         <w:spacing w:after="0" w:line="360" w:lineRule="auto"/>
-        <w:rPr>
-          <w:i/>
-          <w:iCs/>
-        </w:rPr>
       </w:pPr>
       <w:r>
         <w:rPr>
@@ -517,6 +529,14 @@
           <w:iCs/>
         </w:rPr>
         <w:t>Methods</w:t>
+      </w:r>
+    </w:p>
+    <w:p>
+      <w:pPr>
+        <w:spacing w:after="0" w:line="360" w:lineRule="auto"/>
+      </w:pPr>
+      <w:r>
+        <w:t xml:space="preserve">Similar methods were followed for all projects to estimate live oyster counts and mass of cultch material.  In general </w:t>
       </w:r>
     </w:p>
     <w:p>

</xml_diff>

<commit_message>
minor updates, made the predicted for lowdays, but that doesn't make too much sense to show.
</commit_message>
<xml_diff>
--- a/20220208_panhandle_oyster_trends.docx
+++ b/20220208_panhandle_oyster_trends.docx
@@ -1,6 +1,6 @@
 
 <file path=word/document.xml><?xml version="1.0" encoding="utf-8"?>
-<w:document xmlns:wpc="http://schemas.microsoft.com/office/word/2010/wordprocessingCanvas" xmlns:cx="http://schemas.microsoft.com/office/drawing/2014/chartex" xmlns:cx1="http://schemas.microsoft.com/office/drawing/2015/9/8/chartex" xmlns:cx2="http://schemas.microsoft.com/office/drawing/2015/10/21/chartex" xmlns:cx3="http://schemas.microsoft.com/office/drawing/2016/5/9/chartex" xmlns:cx4="http://schemas.microsoft.com/office/drawing/2016/5/10/chartex" xmlns:cx5="http://schemas.microsoft.com/office/drawing/2016/5/11/chartex" xmlns:cx6="http://schemas.microsoft.com/office/drawing/2016/5/12/chartex" xmlns:cx7="http://schemas.microsoft.com/office/drawing/2016/5/13/chartex" xmlns:cx8="http://schemas.microsoft.com/office/drawing/2016/5/14/chartex" xmlns:mc="http://schemas.openxmlformats.org/markup-compatibility/2006" xmlns:aink="http://schemas.microsoft.com/office/drawing/2016/ink" xmlns:am3d="http://schemas.microsoft.com/office/drawing/2017/model3d" xmlns:o="urn:schemas-microsoft-com:office:office" xmlns:r="http://schemas.openxmlformats.org/officeDocument/2006/relationships" xmlns:m="http://schemas.openxmlformats.org/officeDocument/2006/math" xmlns:v="urn:schemas-microsoft-com:vml" xmlns:wp14="http://schemas.microsoft.com/office/word/2010/wordprocessingDrawing" xmlns:wp="http://schemas.openxmlformats.org/drawingml/2006/wordprocessingDrawing" xmlns:w10="urn:schemas-microsoft-com:office:word" xmlns:w="http://schemas.openxmlformats.org/wordprocessingml/2006/main" xmlns:w14="http://schemas.microsoft.com/office/word/2010/wordml" xmlns:w15="http://schemas.microsoft.com/office/word/2012/wordml" xmlns:w16cex="http://schemas.microsoft.com/office/word/2018/wordml/cex" xmlns:w16cid="http://schemas.microsoft.com/office/word/2016/wordml/cid" xmlns:w16="http://schemas.microsoft.com/office/word/2018/wordml" xmlns:w16se="http://schemas.microsoft.com/office/word/2015/wordml/symex" xmlns:wpg="http://schemas.microsoft.com/office/word/2010/wordprocessingGroup" xmlns:wpi="http://schemas.microsoft.com/office/word/2010/wordprocessingInk" xmlns:wne="http://schemas.microsoft.com/office/word/2006/wordml" xmlns:wps="http://schemas.microsoft.com/office/word/2010/wordprocessingShape" mc:Ignorable="w14 w15 w16se w16cid w16 w16cex wp14">
+<w:document xmlns:wpc="http://schemas.microsoft.com/office/word/2010/wordprocessingCanvas" xmlns:cx="http://schemas.microsoft.com/office/drawing/2014/chartex" xmlns:cx1="http://schemas.microsoft.com/office/drawing/2015/9/8/chartex" xmlns:cx2="http://schemas.microsoft.com/office/drawing/2015/10/21/chartex" xmlns:cx3="http://schemas.microsoft.com/office/drawing/2016/5/9/chartex" xmlns:cx4="http://schemas.microsoft.com/office/drawing/2016/5/10/chartex" xmlns:cx5="http://schemas.microsoft.com/office/drawing/2016/5/11/chartex" xmlns:cx6="http://schemas.microsoft.com/office/drawing/2016/5/12/chartex" xmlns:cx7="http://schemas.microsoft.com/office/drawing/2016/5/13/chartex" xmlns:cx8="http://schemas.microsoft.com/office/drawing/2016/5/14/chartex" xmlns:mc="http://schemas.openxmlformats.org/markup-compatibility/2006" xmlns:aink="http://schemas.microsoft.com/office/drawing/2016/ink" xmlns:am3d="http://schemas.microsoft.com/office/drawing/2017/model3d" xmlns:o="urn:schemas-microsoft-com:office:office" xmlns:r="http://schemas.openxmlformats.org/officeDocument/2006/relationships" xmlns:m="http://schemas.openxmlformats.org/officeDocument/2006/math" xmlns:v="urn:schemas-microsoft-com:vml" xmlns:wp14="http://schemas.microsoft.com/office/word/2010/wordprocessingDrawing" xmlns:wp="http://schemas.openxmlformats.org/drawingml/2006/wordprocessingDrawing" xmlns:w10="urn:schemas-microsoft-com:office:word" xmlns:w="http://schemas.openxmlformats.org/wordprocessingml/2006/main" xmlns:w14="http://schemas.microsoft.com/office/word/2010/wordml" xmlns:w15="http://schemas.microsoft.com/office/word/2012/wordml" xmlns:w16cex="http://schemas.microsoft.com/office/word/2018/wordml/cex" xmlns:w16cid="http://schemas.microsoft.com/office/word/2016/wordml/cid" xmlns:w16="http://schemas.microsoft.com/office/word/2018/wordml" xmlns:w16sdtdh="http://schemas.microsoft.com/office/word/2020/wordml/sdtdatahash" xmlns:w16se="http://schemas.microsoft.com/office/word/2015/wordml/symex" xmlns:wpg="http://schemas.microsoft.com/office/word/2010/wordprocessingGroup" xmlns:wpi="http://schemas.microsoft.com/office/word/2010/wordprocessingInk" xmlns:wne="http://schemas.microsoft.com/office/word/2006/wordml" xmlns:wps="http://schemas.microsoft.com/office/word/2010/wordprocessingShape" mc:Ignorable="w14 w15 w16se w16cid w16 w16cex w16sdtdh wp14">
   <w:body>
     <w:p>
       <w:pPr>
@@ -867,317 +867,301 @@
           <w:i/>
           <w:iCs/>
         </w:rPr>
-        <w:t>#</w:t>
-      </w:r>
-      <w:proofErr w:type="spellStart"/>
+        <w:t>#DEP_all_bays_all_years analyses</w:t>
+      </w:r>
+    </w:p>
+    <w:p>
+      <w:pPr>
+        <w:spacing w:after="0" w:line="360" w:lineRule="auto"/>
+      </w:pPr>
+      <w:r>
+        <w:t xml:space="preserve">The dispersion parameter using a binom2 family was 0.56 suggesting extreme overdispersion and supporting the use of a negative binomial distribution in the GLM.  </w:t>
+      </w:r>
+      <w:r>
+        <w:t xml:space="preserve">Based on AIC, GLM models that include Bay (Apalachicola, Pensacola, St. Andrews) </w:t>
+      </w:r>
+      <w:r>
+        <w:t>and Period (Bay + Period) or an interaction term between</w:t>
+      </w:r>
+      <w:r>
+        <w:t xml:space="preserve"> Bay</w:t>
+      </w:r>
+      <w:r>
+        <w:t>*</w:t>
+      </w:r>
+      <w:r>
+        <w:t xml:space="preserve">Period </w:t>
+      </w:r>
+      <w:r>
+        <w:t xml:space="preserve">with site within the Bay as a random effect and the number of quadrats as an offset </w:t>
+      </w:r>
+      <w:r>
+        <w:t xml:space="preserve">were not different (delta AIC = </w:t>
+      </w:r>
+      <w:r>
+        <w:t>0.3</w:t>
+      </w:r>
+      <w:r>
+        <w:t xml:space="preserve">).   </w:t>
+      </w:r>
+      <w:r>
+        <w:t xml:space="preserve">Because our interest is in how counts of oyster spat change over time (as a restoration effort to shift the system from an undesired to desired state) we were most interested in the Bay + Period model. </w:t>
+      </w:r>
+      <w:r>
+        <w:t xml:space="preserve"> For this model</w:t>
+      </w:r>
+      <w:r>
+        <w:t>,</w:t>
+      </w:r>
+      <w:r>
+        <w:t xml:space="preserve"> Period was not significant (</w:t>
+      </w:r>
+      <w:r>
+        <w:t xml:space="preserve">beta = 0.003, SE beta = 0.05, </w:t>
+      </w:r>
+      <w:r>
+        <w:t>p=0.95)</w:t>
+      </w:r>
+      <w:r>
+        <w:t xml:space="preserve"> suggesting across all </w:t>
+      </w:r>
+      <w:r>
+        <w:t>three B</w:t>
+      </w:r>
+      <w:r>
+        <w:t>ays oyster spat counts did not change significantly over time.  However, the beta value is positive</w:t>
+      </w:r>
+      <w:r>
+        <w:t>,</w:t>
+      </w:r>
+      <w:r>
+        <w:t xml:space="preserve"> and a </w:t>
+      </w:r>
+      <w:r>
+        <w:t>back transformed</w:t>
+      </w:r>
+      <w:r>
+        <w:t xml:space="preserve"> value (</w:t>
+      </w:r>
       <w:r>
         <w:rPr>
           <w:i/>
           <w:iCs/>
         </w:rPr>
-        <w:t>DEP_all_bays_all_years</w:t>
-      </w:r>
-      <w:proofErr w:type="spellEnd"/>
+        <w:t>e</w:t>
+      </w:r>
       <w:r>
         <w:rPr>
           <w:i/>
           <w:iCs/>
         </w:rPr>
-        <w:t xml:space="preserve"> analyses</w:t>
-      </w:r>
-    </w:p>
-    <w:p>
-      <w:pPr>
-        <w:spacing w:after="0" w:line="360" w:lineRule="auto"/>
-      </w:pPr>
-      <w:r>
-        <w:t xml:space="preserve">The dispersion parameter using a binom2 family was 0.56 suggesting extreme overdispersion and supporting the use of a negative binomial distribution in the GLM.  </w:t>
-      </w:r>
-      <w:r>
-        <w:t xml:space="preserve">Based on AIC, GLM models that include Bay (Apalachicola, Pensacola, St. Andrews) </w:t>
-      </w:r>
-      <w:r>
-        <w:t>and Period (Bay + Period) or an interaction term between</w:t>
-      </w:r>
-      <w:r>
-        <w:t xml:space="preserve"> Bay</w:t>
-      </w:r>
-      <w:r>
-        <w:t>*</w:t>
-      </w:r>
-      <w:r>
-        <w:t xml:space="preserve">Period </w:t>
-      </w:r>
-      <w:r>
-        <w:t xml:space="preserve">with site within the Bay as a random effect and the number of quadrats as an offset </w:t>
-      </w:r>
-      <w:r>
-        <w:t xml:space="preserve">were not different (delta AIC = </w:t>
-      </w:r>
-      <w:r>
-        <w:t>0.3</w:t>
-      </w:r>
-      <w:r>
-        <w:t xml:space="preserve">).   </w:t>
-      </w:r>
-      <w:r>
-        <w:t xml:space="preserve">Because our interest is in how counts of oyster spat change over time (as a restoration effort to shift the system from an undesired to desired state) we were most interested in the Bay + Period model. </w:t>
-      </w:r>
-      <w:r>
-        <w:t xml:space="preserve"> For this model</w:t>
-      </w:r>
-      <w:r>
-        <w:t>,</w:t>
-      </w:r>
-      <w:r>
-        <w:t xml:space="preserve"> Period was not significant (</w:t>
-      </w:r>
-      <w:r>
-        <w:t xml:space="preserve">beta = 0.003, SE beta = 0.05, </w:t>
-      </w:r>
-      <w:r>
-        <w:t>p=0.95)</w:t>
-      </w:r>
-      <w:r>
-        <w:t xml:space="preserve"> suggesting across all </w:t>
-      </w:r>
-      <w:r>
-        <w:t>three B</w:t>
-      </w:r>
-      <w:r>
-        <w:t>ays oyster spat counts did not change significantly over time.  However, the beta value is positive</w:t>
-      </w:r>
-      <w:r>
-        <w:t>,</w:t>
-      </w:r>
-      <w:r>
-        <w:t xml:space="preserve"> and a </w:t>
-      </w:r>
-      <w:r>
-        <w:t>back transformed</w:t>
-      </w:r>
-      <w:r>
-        <w:t xml:space="preserve"> value (</w:t>
-      </w:r>
-      <w:r>
+        <w:t>xp</w:t>
+      </w:r>
+      <w:r>
+        <w:rPr>
+          <w:vertAlign w:val="superscript"/>
+        </w:rPr>
+        <w:t>0.003</w:t>
+      </w:r>
+      <w:r>
+        <w:t>) suggests a change of about 1 live oyster spat per period</w:t>
+      </w:r>
+      <w:r>
+        <w:t xml:space="preserve"> across all Bays</w:t>
+      </w:r>
+      <w:r>
+        <w:t xml:space="preserve">. </w:t>
+      </w:r>
+      <w:r>
+        <w:t xml:space="preserve"> Examining each Bay</w:t>
+      </w:r>
+      <w:r>
+        <w:t xml:space="preserve"> individually</w:t>
+      </w:r>
+      <w:r>
+        <w:t xml:space="preserve"> across Period suggest</w:t>
+      </w:r>
+      <w:r>
+        <w:t>s</w:t>
+      </w:r>
+      <w:r>
+        <w:t xml:space="preserve"> a significant change in Apalachicola live spat over time (beta = 1.83, SE beta = 0.47, p &lt;0.001) and in St. Andrews Bay (beta = </w:t>
+      </w:r>
+      <w:r>
+        <w:t>3.85 SE beta = 0.</w:t>
+      </w:r>
+      <w:r>
+        <w:t>90</w:t>
+      </w:r>
+      <w:r>
+        <w:t>, p &lt; 0.001) but not for Pensacola Bay</w:t>
+      </w:r>
+      <w:r>
+        <w:t xml:space="preserve"> (beta = 2.38, SE beta = 0.82, p = 0.11).</w:t>
+      </w:r>
+      <w:r>
+        <w:t xml:space="preserve">  Predicted mean live oyster spat counts (95% CI) for the last period of the time series (period 14) from a single ¼-m</w:t>
+      </w:r>
+      <w:r>
+        <w:rPr>
+          <w:vertAlign w:val="superscript"/>
+        </w:rPr>
+        <w:t>2</w:t>
+      </w:r>
+      <w:r>
+        <w:t xml:space="preserve"> are Apalachicola = 18.5 (9.5 - 35.8), Pensacola = 25.5 (12.9 - 50.4), and St. </w:t>
+      </w:r>
+      <w:r>
+        <w:lastRenderedPageBreak/>
+        <w:t>Andrews = 134.4 (63.63 - 283.72) which are declines from the predicted values for each Bay at the beginning of the time series (Figure X, predicted with data).</w:t>
+      </w:r>
+    </w:p>
+    <w:p>
+      <w:pPr>
+        <w:spacing w:after="0" w:line="360" w:lineRule="auto"/>
+      </w:pPr>
+      <w:r>
+        <w:tab/>
+        <w:t>Fitting the same Bay + Period model to counts of sub-legal oyster</w:t>
+      </w:r>
+      <w:r>
+        <w:t xml:space="preserve"> counts</w:t>
+      </w:r>
+      <w:r>
+        <w:t xml:space="preserve"> model results were similar with a nonsignificant change over Period in counts of live sub-legal oysters across Period (beta = -0.04, SE = 0.06, P=0.48) across all Bays.  For Apalachicola Bay, counts of sub-legal oysters were also </w:t>
+      </w:r>
+      <w:r>
+        <w:t>not significant (beta = 0.38, SE = 0.59, p = 0.52) but the beta coefficients were significant for Pensacola (beta = 2.41, SE = 1.05, p &lt; 0.001) and St. Andrews bays (beta = 3.11, SE = 1.15, p &lt; 0.001).</w:t>
+      </w:r>
+      <w:r>
+        <w:t xml:space="preserve">  Predicted mean live oyster sublegal counts (95% CI) for the last period of the time series (period 14) from a single ¼-m</w:t>
+      </w:r>
+      <w:r>
+        <w:rPr>
+          <w:vertAlign w:val="superscript"/>
+        </w:rPr>
+        <w:t>2</w:t>
+      </w:r>
+      <w:r>
+        <w:t xml:space="preserve"> </w:t>
+      </w:r>
+      <w:r>
+        <w:t xml:space="preserve">quadrat </w:t>
+      </w:r>
+      <w:r>
+        <w:t xml:space="preserve">are Apalachicola = 2.67 (1.2 – 6.0), Pensacola = 12.8 (5.8 - </w:t>
+      </w:r>
+      <w:r>
+        <w:t>26</w:t>
+      </w:r>
+      <w:r>
+        <w:t xml:space="preserve">.4), and St. Andrews = </w:t>
+      </w:r>
+      <w:r>
+        <w:t>23.2</w:t>
+      </w:r>
+      <w:r>
+        <w:t xml:space="preserve"> (</w:t>
+      </w:r>
+      <w:r>
+        <w:t>8</w:t>
+      </w:r>
+      <w:r>
+        <w:t>.</w:t>
+      </w:r>
+      <w:r>
+        <w:t>9</w:t>
+      </w:r>
+      <w:r>
+        <w:t xml:space="preserve"> - </w:t>
+      </w:r>
+      <w:r>
+        <w:t>60</w:t>
+      </w:r>
+      <w:r>
+        <w:t>.</w:t>
+      </w:r>
+      <w:r>
+        <w:t>6</w:t>
+      </w:r>
+      <w:r>
+        <w:t xml:space="preserve">) which are declines from the predicted values for </w:t>
+      </w:r>
+      <w:r>
+        <w:t>all bays</w:t>
+      </w:r>
+      <w:r>
+        <w:t xml:space="preserve"> at the beginning of the time series (Figure X, predicted with data)</w:t>
+      </w:r>
+      <w:r>
+        <w:t>.</w:t>
+      </w:r>
+    </w:p>
+    <w:p>
+      <w:pPr>
+        <w:spacing w:after="0" w:line="360" w:lineRule="auto"/>
+        <w:ind w:firstLine="720"/>
+      </w:pPr>
+      <w:r>
+        <w:t>The Bay + Period model fit to counts of legal oysters were similar with a nonsignificant change over Period in counts of live sub-legal oysters across Period (beta = -0.07, SE = 0.07, P=0.31) across all Bays.  For Apalachicola Bay, counts of sub-legal oysters were significant (beta = -1.37, SE = 0.61, p = 0.02) and beta coefficients for Pensacola (beta = -2.3, SE = 1.06, p = 0.06) and St. Andrews bays (beta = -0.09, SE = 1.14, p &lt; 0.001).  Predicted mean live oyster sublegal counts (95% CI) for the last period of the time series (period 14) from a single ¼-m</w:t>
+      </w:r>
+      <w:r>
+        <w:rPr>
+          <w:vertAlign w:val="superscript"/>
+        </w:rPr>
+        <w:t>2</w:t>
+      </w:r>
+      <w:r>
+        <w:t xml:space="preserve"> are </w:t>
+      </w:r>
+      <w:r>
+        <w:t xml:space="preserve">less than </w:t>
+      </w:r>
+      <w:r>
+        <w:t>one</w:t>
+      </w:r>
+      <w:r>
+        <w:t xml:space="preserve"> legal adult oyster</w:t>
+      </w:r>
+      <w:r>
+        <w:t xml:space="preserve"> per quadrat</w:t>
+      </w:r>
+      <w:r>
+        <w:t xml:space="preserve"> for all three bays.</w:t>
+      </w:r>
+    </w:p>
+    <w:p>
+      <w:pPr>
+        <w:spacing w:after="0" w:line="360" w:lineRule="auto"/>
+      </w:pPr>
+    </w:p>
+    <w:p>
+      <w:pPr>
+        <w:spacing w:after="0" w:line="360" w:lineRule="auto"/>
+      </w:pPr>
+      <w:r>
+        <w:t>#ok the above is done. Just a reminder, this is based only on the DEP data so this would be all rock sites.</w:t>
+      </w:r>
+    </w:p>
+    <w:p>
+      <w:pPr>
+        <w:spacing w:after="0" w:line="360" w:lineRule="auto"/>
+        <w:ind w:firstLine="720"/>
+      </w:pPr>
+    </w:p>
+    <w:p>
+      <w:pPr>
+        <w:spacing w:after="0" w:line="360" w:lineRule="auto"/>
         <w:rPr>
           <w:i/>
           <w:iCs/>
         </w:rPr>
-        <w:t>e</w:t>
-      </w:r>
+      </w:pPr>
       <w:r>
         <w:rPr>
           <w:i/>
           <w:iCs/>
         </w:rPr>
-        <w:t>xp</w:t>
-      </w:r>
-      <w:r>
-        <w:rPr>
-          <w:vertAlign w:val="superscript"/>
-        </w:rPr>
-        <w:t>0.003</w:t>
-      </w:r>
-      <w:r>
-        <w:t>) suggests a change of about 1 live oyster spat per period</w:t>
-      </w:r>
-      <w:r>
-        <w:t xml:space="preserve"> across all Bays</w:t>
-      </w:r>
-      <w:r>
-        <w:t xml:space="preserve">. </w:t>
-      </w:r>
-      <w:r>
-        <w:t xml:space="preserve"> Examining each Bay</w:t>
-      </w:r>
-      <w:r>
-        <w:t xml:space="preserve"> individually</w:t>
-      </w:r>
-      <w:r>
-        <w:t xml:space="preserve"> across Period suggest</w:t>
-      </w:r>
-      <w:r>
-        <w:t>s</w:t>
-      </w:r>
-      <w:r>
-        <w:t xml:space="preserve"> a significant change in Apalachicola live spat over time (beta = 1.83, SE beta = 0.47, p &lt;0.001) and in St. Andrews Bay (beta = </w:t>
-      </w:r>
-      <w:r>
-        <w:t>3.85 SE beta = 0.</w:t>
-      </w:r>
-      <w:r>
-        <w:t>90</w:t>
-      </w:r>
-      <w:r>
-        <w:t>, p &lt; 0.001) but not for Pensacola Bay</w:t>
-      </w:r>
-      <w:r>
-        <w:t xml:space="preserve"> (beta = 2.38, SE beta = 0.82, p = 0.11).</w:t>
-      </w:r>
-      <w:r>
-        <w:t xml:space="preserve">  Predicted mean live oyster spat counts (95% CI) for the last period of the time series (period 14) from a single ¼-m</w:t>
-      </w:r>
-      <w:r>
-        <w:rPr>
-          <w:vertAlign w:val="superscript"/>
-        </w:rPr>
-        <w:t>2</w:t>
-      </w:r>
-      <w:r>
-        <w:t xml:space="preserve"> are Apalachicola = 18.5 (9.5 - 35.8), Pensacola = 25.5 (12.9 - 50.4), and St. </w:t>
-      </w:r>
-      <w:r>
-        <w:lastRenderedPageBreak/>
-        <w:t>Andrews = 134.4 (63.63 - 283.72) which are declines from the predicted values for each Bay at the beginning of the time series (Figure X, predicted with data).</w:t>
-      </w:r>
-    </w:p>
-    <w:p>
-      <w:pPr>
-        <w:spacing w:after="0" w:line="360" w:lineRule="auto"/>
-      </w:pPr>
-      <w:r>
-        <w:tab/>
-        <w:t>Fitting the same Bay + Period model to counts of sub-legal oyster</w:t>
-      </w:r>
-      <w:r>
-        <w:t xml:space="preserve"> counts</w:t>
-      </w:r>
-      <w:r>
-        <w:t xml:space="preserve"> model results were similar with a nonsignificant change over Period in counts of live sub-legal oysters across Period (beta = -0.04, SE = 0.06, P=0.48) across all Bays.  For Apalachicola Bay, counts of sub-legal oysters were also </w:t>
-      </w:r>
-      <w:r>
-        <w:t>not significant (beta = 0.38, SE = 0.59, p = 0.52) but the beta coefficients were significant for Pensacola (beta = 2.41, SE = 1.05, p &lt; 0.001) and St. Andrews bays (beta = 3.11, SE = 1.15, p &lt; 0.001).</w:t>
-      </w:r>
-      <w:r>
-        <w:t xml:space="preserve">  Predicted mean live oyster sublegal counts (95% CI) for the last period of the time series (period 14) from a single ¼-m</w:t>
-      </w:r>
-      <w:r>
-        <w:rPr>
-          <w:vertAlign w:val="superscript"/>
-        </w:rPr>
-        <w:t>2</w:t>
-      </w:r>
-      <w:r>
-        <w:t xml:space="preserve"> </w:t>
-      </w:r>
-      <w:r>
-        <w:t xml:space="preserve">quadrat </w:t>
-      </w:r>
-      <w:r>
-        <w:t xml:space="preserve">are Apalachicola = 2.67 (1.2 – 6.0), Pensacola = 12.8 (5.8 - </w:t>
-      </w:r>
-      <w:r>
-        <w:t>26</w:t>
-      </w:r>
-      <w:r>
-        <w:t xml:space="preserve">.4), and St. Andrews = </w:t>
-      </w:r>
-      <w:r>
-        <w:t>23.2</w:t>
-      </w:r>
-      <w:r>
-        <w:t xml:space="preserve"> (</w:t>
-      </w:r>
-      <w:r>
-        <w:t>8</w:t>
-      </w:r>
-      <w:r>
-        <w:t>.</w:t>
-      </w:r>
-      <w:r>
-        <w:t>9</w:t>
-      </w:r>
-      <w:r>
-        <w:t xml:space="preserve"> - </w:t>
-      </w:r>
-      <w:r>
-        <w:t>60</w:t>
-      </w:r>
-      <w:r>
-        <w:t>.</w:t>
-      </w:r>
-      <w:r>
-        <w:t>6</w:t>
-      </w:r>
-      <w:r>
-        <w:t xml:space="preserve">) which are declines from the predicted values for </w:t>
-      </w:r>
-      <w:r>
-        <w:t>all bays</w:t>
-      </w:r>
-      <w:r>
-        <w:t xml:space="preserve"> at the beginning of the time series (Figure X, predicted with data)</w:t>
-      </w:r>
-      <w:r>
-        <w:t>.</w:t>
-      </w:r>
-    </w:p>
-    <w:p>
-      <w:pPr>
-        <w:spacing w:after="0" w:line="360" w:lineRule="auto"/>
-        <w:ind w:firstLine="720"/>
-      </w:pPr>
-      <w:r>
-        <w:t>The Bay + Period model fit to counts of legal oysters were similar with a nonsignificant change over Period in counts of live sub-legal oysters across Period (beta = -0.07, SE = 0.07, P=0.31) across all Bays.  For Apalachicola Bay, counts of sub-legal oysters were significant (beta = -1.37, SE = 0.61, p = 0.02) and beta coefficients for Pensacola (beta = -2.3, SE = 1.06, p = 0.06) and St. Andrews bays (beta = -0.09, SE = 1.14, p &lt; 0.001).  Predicted mean live oyster sublegal counts (95% CI) for the last period of the time series (period 14) from a single ¼-m</w:t>
-      </w:r>
-      <w:r>
-        <w:rPr>
-          <w:vertAlign w:val="superscript"/>
-        </w:rPr>
-        <w:t>2</w:t>
-      </w:r>
-      <w:r>
-        <w:t xml:space="preserve"> are </w:t>
-      </w:r>
-      <w:r>
-        <w:t xml:space="preserve">less than </w:t>
-      </w:r>
-      <w:r>
-        <w:t>one</w:t>
-      </w:r>
-      <w:r>
-        <w:t xml:space="preserve"> legal adult oyster</w:t>
-      </w:r>
-      <w:r>
-        <w:t xml:space="preserve"> per quadrat</w:t>
-      </w:r>
-      <w:r>
-        <w:t xml:space="preserve"> for all three bays.</w:t>
-      </w:r>
-    </w:p>
-    <w:p>
-      <w:pPr>
-        <w:spacing w:after="0" w:line="360" w:lineRule="auto"/>
-      </w:pPr>
-    </w:p>
-    <w:p>
-      <w:pPr>
-        <w:spacing w:after="0" w:line="360" w:lineRule="auto"/>
-      </w:pPr>
-      <w:r>
-        <w:t>#ok the above is done. Just a reminder, this is based only on the DEP data so this would be all rock sites.</w:t>
-      </w:r>
-    </w:p>
-    <w:p>
-      <w:pPr>
-        <w:spacing w:after="0" w:line="360" w:lineRule="auto"/>
-        <w:ind w:firstLine="720"/>
-      </w:pPr>
-    </w:p>
-    <w:p>
-      <w:pPr>
-        <w:spacing w:after="0" w:line="360" w:lineRule="auto"/>
-        <w:rPr>
-          <w:i/>
-          <w:iCs/>
-        </w:rPr>
-      </w:pPr>
-      <w:r>
-        <w:rPr>
-          <w:i/>
-          <w:iCs/>
-        </w:rPr>
         <w:t>A detailed analysis Apalachicola Bay oyster population response to restoration measured by counts from rock and shell cultch from multiple studies</w:t>
       </w:r>
     </w:p>
@@ -1235,35 +1219,11 @@
         <w:t>found</w:t>
       </w:r>
       <w:r>
-        <w:t xml:space="preserve"> Period was significant </w:t>
-      </w:r>
-      <w:r>
-        <w:t>(beta = -</w:t>
-      </w:r>
-      <w:r>
-        <w:t>0.18</w:t>
-      </w:r>
-      <w:r>
-        <w:t xml:space="preserve">, SE = </w:t>
-      </w:r>
-      <w:r>
-        <w:t>0.04</w:t>
-      </w:r>
-      <w:r>
-        <w:t xml:space="preserve">, p </w:t>
-      </w:r>
-      <w:r>
-        <w:t>&lt;</w:t>
-      </w:r>
-      <w:r>
-        <w:t xml:space="preserve"> 0.</w:t>
+        <w:t xml:space="preserve"> Period was significant (beta = -0.18, SE = 0.04, p &lt; 0.</w:t>
       </w:r>
       <w:commentRangeStart w:id="2"/>
       <w:r>
-        <w:t>0</w:t>
-      </w:r>
-      <w:r>
-        <w:t>01</w:t>
+        <w:t>001</w:t>
       </w:r>
       <w:commentRangeEnd w:id="2"/>
       <w:r>
@@ -1311,40 +1271,16 @@
         <w:t xml:space="preserve"> much lower than in Period 1</w:t>
       </w:r>
       <w:r>
+        <w:t xml:space="preserve"> (Figure X)</w:t>
+      </w:r>
+      <w:r>
         <w:t xml:space="preserve">.  We fit the same model as above but included an additional parameter describing the number of days river discharge was below 12,000 CFS in the model. </w:t>
       </w:r>
       <w:r>
         <w:t xml:space="preserve"> Both period and the low days term are significant in the model</w:t>
       </w:r>
       <w:r>
-        <w:t xml:space="preserve"> with the terms for low days (</w:t>
-      </w:r>
-      <w:r>
-        <w:t>(beta = -0.</w:t>
-      </w:r>
-      <w:r>
-        <w:t>009</w:t>
-      </w:r>
-      <w:r>
-        <w:t>, SE = 0.0</w:t>
-      </w:r>
-      <w:r>
-        <w:t>03</w:t>
-      </w:r>
-      <w:r>
-        <w:t xml:space="preserve">, p </w:t>
-      </w:r>
-      <w:r>
-        <w:t>=</w:t>
-      </w:r>
-      <w:r>
-        <w:t xml:space="preserve"> 0.00</w:t>
-      </w:r>
-      <w:r>
-        <w:t>7</w:t>
-      </w:r>
-      <w:r>
-        <w:t xml:space="preserve">) </w:t>
+        <w:t xml:space="preserve"> with the terms for low days ((beta = -0.009, SE = 0.003, p = 0.007)</w:t>
       </w:r>
       <w:r>
         <w:t xml:space="preserve"> </w:t>
@@ -1356,7 +1292,15 @@
         <w:t>for each day increase in the number of days discharge is</w:t>
       </w:r>
       <w:r>
-        <w:t xml:space="preserve"> below 12,000 CFS the number of oyster spat declines slightly (exp</w:t>
+        <w:t xml:space="preserve"> below 12,000 CFS the number of </w:t>
+      </w:r>
+      <w:proofErr w:type="gramStart"/>
+      <w:r>
+        <w:t>oyster</w:t>
+      </w:r>
+      <w:proofErr w:type="gramEnd"/>
+      <w:r>
+        <w:t xml:space="preserve"> spat declines slightly (exp</w:t>
       </w:r>
       <w:r>
         <w:rPr>
@@ -1378,6 +1322,9 @@
       </w:r>
       <w:r>
         <w:t xml:space="preserve"> quadrat.</w:t>
+      </w:r>
+      <w:r>
+        <w:t xml:space="preserve">  The same model, but a 1 period lag on the number days discharge was below 12,000 CFS, suggested that the number of low days in the prior period did not influence the number of live spat in the current period (p = 0.31).</w:t>
       </w:r>
     </w:p>
     <w:p>
@@ -1389,7 +1336,13 @@
         <w:t xml:space="preserve">An examination of the different projects, which were deployed in different periods and monitoring begin in different periods, does not provide clear patterns into how counts of oyster spat change over time. </w:t>
       </w:r>
       <w:r>
-        <w:t xml:space="preserve"> We fit a GLM model that included period and Project (four different projects, three using rock and 1 using shell) to the observed counts of oyster spat per quadrat.  Comparisons of the performance of project in producing oyster spat are difficult because of variations in the diming of when the monitoring began on each project.  As an example, for one project monitoring did not begin until nearly two years following construction, and if the response of cultch to restoration is different two years following restoration than immediately after restoration, then this would not be clear.  In an attempt to create a comparative framework across studies we predicted the number of </w:t>
+        <w:t xml:space="preserve"> We fit a GLM model that included period and Project (four different projects, three using rock and 1 using shell) to the observed counts of oyster spat per quadrat.  Comparisons of the performance of project in producing oyster spat are difficult because of variations in the diming of when the monitoring began on each project.  As an example, for one project monitoring did not begin until nearly two years following construction, and if the response of cultch to restoration is different two years following restoration than immediately after restoration, then this would not be clear.  </w:t>
+      </w:r>
+      <w:r>
+        <w:t>T</w:t>
+      </w:r>
+      <w:r>
+        <w:t xml:space="preserve">o create a comparative framework across studies we predicted the number of </w:t>
       </w:r>
       <w:proofErr w:type="gramStart"/>
       <w:r>
@@ -1414,6 +1367,12 @@
       </w:r>
       <w:commentRangeEnd w:id="3"/>
       <w:r>
+        <w:t xml:space="preserve">, the last year of monitoring.  </w:t>
+      </w:r>
+      <w:r>
+        <w:t>In this comparison three studies would have completed their construction efforts 3-5 years prior (NFWF-1, NRDA 4044, NRDA 5007) and FWC-2021 would be &lt; 2 years since construction.  If time since construction were a major influence, then the predicted values for each study in the common period should differ</w:t>
+      </w:r>
+      <w:r>
         <w:rPr>
           <w:rStyle w:val="CommentReference"/>
         </w:rPr>
@@ -1437,10 +1396,7 @@
       </w:r>
       <w:proofErr w:type="gramEnd"/>
       <w:r>
-        <w:t xml:space="preserve"> spat per </w:t>
-      </w:r>
-      <w:r>
-        <w:t>¼-m</w:t>
+        <w:t xml:space="preserve"> spat per ¼-m</w:t>
       </w:r>
       <w:r>
         <w:rPr>
@@ -1449,15 +1405,25 @@
         <w:t>2</w:t>
       </w:r>
       <w:r>
-        <w:t xml:space="preserve"> </w:t>
-      </w:r>
-      <w:r>
-        <w:t>quadr</w:t>
-      </w:r>
-      <w:bookmarkStart w:id="4" w:name="_GoBack"/>
-      <w:bookmarkEnd w:id="4"/>
-      <w:r>
-        <w:t>at vary.  For project NRDA 4044 mean predicted =10.9 (6.0, 19.8), project NRDA 5007 mean predicted = 41.7 (23.0 – 75.9), and project FWC-2021 mean predicted = 19.06 (12.2 -29.8).  Project NFWF-1, the only project which used shell as cultch, had significantly higher observed live oyster spat counts</w:t>
+        <w:t xml:space="preserve"> quadrat vary.  For project NRDA 4044 </w:t>
+      </w:r>
+      <w:proofErr w:type="gramStart"/>
+      <w:r>
+        <w:t>mean</w:t>
+      </w:r>
+      <w:proofErr w:type="gramEnd"/>
+      <w:r>
+        <w:t xml:space="preserve"> predicted =10.9 (6.0, 19.8), project NRDA 5007 mean predicted = 41.7 (23.0 – 75.9), and project FWC-</w:t>
+      </w:r>
+      <w:r>
+        <w:lastRenderedPageBreak/>
+        <w:t xml:space="preserve">2021 mean predicted = 19.06 (12.2 -29.8). </w:t>
+      </w:r>
+      <w:r>
+        <w:t xml:space="preserve"> The youngest age constructed reef project FWC-2021 had predicted counts between the two older constructed reef projects, all with rock substrate.</w:t>
+      </w:r>
+      <w:r>
+        <w:t xml:space="preserve"> Project NFWF-1, the only project which used shell as cultch, had significantly higher observed live oyster spat counts</w:t>
       </w:r>
       <w:r>
         <w:t xml:space="preserve"> by a factor of more than 100 than any of the other projects.  The extreme dispersion observed for this project (Figure X, observed counts) resulted in poor model fit compared to the other projects, thus the predicted live oyster spat counts in period 14 may be positively biased because of poor model fit.</w:t>
@@ -1858,6 +1824,7 @@
           <w:sz w:val="16"/>
           <w:szCs w:val="16"/>
         </w:rPr>
+        <w:lastRenderedPageBreak/>
         <w:t xml:space="preserve">     6 |     32.74 | [21.20, 50.57]</w:t>
       </w:r>
     </w:p>
@@ -2781,6 +2748,7 @@
         <w:spacing w:after="0" w:line="240" w:lineRule="auto"/>
       </w:pPr>
       <w:r>
+        <w:lastRenderedPageBreak/>
         <w:t xml:space="preserve">    10 |      0.33 | [0.17, 0.64]</w:t>
       </w:r>
     </w:p>
@@ -2863,7 +2831,6 @@
         <w:spacing w:after="0" w:line="240" w:lineRule="auto"/>
       </w:pPr>
       <w:r>
-        <w:lastRenderedPageBreak/>
         <w:t xml:space="preserve">    10 |      0.14 | [0.07, 0.28]</w:t>
       </w:r>
     </w:p>
@@ -2975,7 +2942,15 @@
         <w:spacing w:after="0" w:line="360" w:lineRule="auto"/>
       </w:pPr>
       <w:r>
-        <w:t xml:space="preserve">#then go through the quadrat summary code which is just </w:t>
+        <w:t>#</w:t>
+      </w:r>
+      <w:proofErr w:type="gramStart"/>
+      <w:r>
+        <w:t>then</w:t>
+      </w:r>
+      <w:proofErr w:type="gramEnd"/>
+      <w:r>
+        <w:t xml:space="preserve"> go through the quadrat summary code which is just </w:t>
       </w:r>
       <w:proofErr w:type="spellStart"/>
       <w:r>
@@ -2983,15 +2958,7 @@
       </w:r>
       <w:proofErr w:type="spellEnd"/>
       <w:r>
-        <w:t xml:space="preserve"> in detail with </w:t>
-      </w:r>
-      <w:proofErr w:type="gramStart"/>
-      <w:r>
-        <w:t>all of</w:t>
-      </w:r>
-      <w:proofErr w:type="gramEnd"/>
-      <w:r>
-        <w:t xml:space="preserve"> the projects.</w:t>
+        <w:t xml:space="preserve"> in detail with all of the projects.</w:t>
       </w:r>
     </w:p>
     <w:p>
@@ -3012,6 +2979,9 @@
         <w:spacing w:after="0" w:line="360" w:lineRule="auto"/>
       </w:pPr>
       <w:r>
+        <w:rPr>
+          <w:noProof/>
+        </w:rPr>
         <w:lastRenderedPageBreak/>
         <w:drawing>
           <wp:inline distT="0" distB="0" distL="0" distR="0" wp14:anchorId="446CF0A8" wp14:editId="4F41A3FC">
@@ -3061,7 +3031,7 @@
 </file>
 
 <file path=word/comments.xml><?xml version="1.0" encoding="utf-8"?>
-<w:comments xmlns:wpc="http://schemas.microsoft.com/office/word/2010/wordprocessingCanvas" xmlns:cx="http://schemas.microsoft.com/office/drawing/2014/chartex" xmlns:cx1="http://schemas.microsoft.com/office/drawing/2015/9/8/chartex" xmlns:cx2="http://schemas.microsoft.com/office/drawing/2015/10/21/chartex" xmlns:cx3="http://schemas.microsoft.com/office/drawing/2016/5/9/chartex" xmlns:cx4="http://schemas.microsoft.com/office/drawing/2016/5/10/chartex" xmlns:cx5="http://schemas.microsoft.com/office/drawing/2016/5/11/chartex" xmlns:cx6="http://schemas.microsoft.com/office/drawing/2016/5/12/chartex" xmlns:cx7="http://schemas.microsoft.com/office/drawing/2016/5/13/chartex" xmlns:cx8="http://schemas.microsoft.com/office/drawing/2016/5/14/chartex" xmlns:mc="http://schemas.openxmlformats.org/markup-compatibility/2006" xmlns:aink="http://schemas.microsoft.com/office/drawing/2016/ink" xmlns:am3d="http://schemas.microsoft.com/office/drawing/2017/model3d" xmlns:o="urn:schemas-microsoft-com:office:office" xmlns:r="http://schemas.openxmlformats.org/officeDocument/2006/relationships" xmlns:m="http://schemas.openxmlformats.org/officeDocument/2006/math" xmlns:v="urn:schemas-microsoft-com:vml" xmlns:wp14="http://schemas.microsoft.com/office/word/2010/wordprocessingDrawing" xmlns:wp="http://schemas.openxmlformats.org/drawingml/2006/wordprocessingDrawing" xmlns:w10="urn:schemas-microsoft-com:office:word" xmlns:w="http://schemas.openxmlformats.org/wordprocessingml/2006/main" xmlns:w14="http://schemas.microsoft.com/office/word/2010/wordml" xmlns:w15="http://schemas.microsoft.com/office/word/2012/wordml" xmlns:w16cex="http://schemas.microsoft.com/office/word/2018/wordml/cex" xmlns:w16cid="http://schemas.microsoft.com/office/word/2016/wordml/cid" xmlns:w16="http://schemas.microsoft.com/office/word/2018/wordml" xmlns:w16se="http://schemas.microsoft.com/office/word/2015/wordml/symex" xmlns:wpg="http://schemas.microsoft.com/office/word/2010/wordprocessingGroup" xmlns:wpi="http://schemas.microsoft.com/office/word/2010/wordprocessingInk" xmlns:wne="http://schemas.microsoft.com/office/word/2006/wordml" xmlns:wps="http://schemas.microsoft.com/office/word/2010/wordprocessingShape" mc:Ignorable="w14 w15 w16se w16cid w16 w16cex wp14">
+<w:comments xmlns:wpc="http://schemas.microsoft.com/office/word/2010/wordprocessingCanvas" xmlns:cx="http://schemas.microsoft.com/office/drawing/2014/chartex" xmlns:cx1="http://schemas.microsoft.com/office/drawing/2015/9/8/chartex" xmlns:cx2="http://schemas.microsoft.com/office/drawing/2015/10/21/chartex" xmlns:cx3="http://schemas.microsoft.com/office/drawing/2016/5/9/chartex" xmlns:cx4="http://schemas.microsoft.com/office/drawing/2016/5/10/chartex" xmlns:cx5="http://schemas.microsoft.com/office/drawing/2016/5/11/chartex" xmlns:cx6="http://schemas.microsoft.com/office/drawing/2016/5/12/chartex" xmlns:cx7="http://schemas.microsoft.com/office/drawing/2016/5/13/chartex" xmlns:cx8="http://schemas.microsoft.com/office/drawing/2016/5/14/chartex" xmlns:mc="http://schemas.openxmlformats.org/markup-compatibility/2006" xmlns:aink="http://schemas.microsoft.com/office/drawing/2016/ink" xmlns:am3d="http://schemas.microsoft.com/office/drawing/2017/model3d" xmlns:o="urn:schemas-microsoft-com:office:office" xmlns:r="http://schemas.openxmlformats.org/officeDocument/2006/relationships" xmlns:m="http://schemas.openxmlformats.org/officeDocument/2006/math" xmlns:v="urn:schemas-microsoft-com:vml" xmlns:wp14="http://schemas.microsoft.com/office/word/2010/wordprocessingDrawing" xmlns:wp="http://schemas.openxmlformats.org/drawingml/2006/wordprocessingDrawing" xmlns:w10="urn:schemas-microsoft-com:office:word" xmlns:w="http://schemas.openxmlformats.org/wordprocessingml/2006/main" xmlns:w14="http://schemas.microsoft.com/office/word/2010/wordml" xmlns:w15="http://schemas.microsoft.com/office/word/2012/wordml" xmlns:w16cex="http://schemas.microsoft.com/office/word/2018/wordml/cex" xmlns:w16cid="http://schemas.microsoft.com/office/word/2016/wordml/cid" xmlns:w16="http://schemas.microsoft.com/office/word/2018/wordml" xmlns:w16sdtdh="http://schemas.microsoft.com/office/word/2020/wordml/sdtdatahash" xmlns:w16se="http://schemas.microsoft.com/office/word/2015/wordml/symex" xmlns:wpg="http://schemas.microsoft.com/office/word/2010/wordprocessingGroup" xmlns:wpi="http://schemas.microsoft.com/office/word/2010/wordprocessingInk" xmlns:wne="http://schemas.microsoft.com/office/word/2006/wordml" xmlns:wps="http://schemas.microsoft.com/office/word/2010/wordprocessingShape" mc:Ignorable="w14 w15 w16se w16cid w16 w16cex w16sdtdh wp14">
   <w:comment w:id="0" w:author="Bill Pine" w:date="2022-02-08T15:48:00Z" w:initials="PB">
     <w:p>
       <w:pPr>
@@ -3412,7 +3382,7 @@
       </w:r>
     </w:p>
   </w:comment>
-  <w:comment w:id="2" w:author="Bill Pine [2]" w:date="2022-03-15T15:12:00Z" w:initials="PB">
+  <w:comment w:id="2" w:author="Bill Pine" w:date="2022-03-15T15:12:00Z" w:initials="PB">
     <w:p>
       <w:pPr>
         <w:pStyle w:val="CommentText"/>
@@ -3431,7 +3401,7 @@
       </w:r>
     </w:p>
   </w:comment>
-  <w:comment w:id="3" w:author="Bill Pine [3]" w:date="2022-03-15T15:51:00Z" w:initials="PB">
+  <w:comment w:id="3" w:author="Bill Pine" w:date="2022-03-15T15:51:00Z" w:initials="PB">
     <w:p>
       <w:pPr>
         <w:pStyle w:val="CommentText"/>
@@ -3451,7 +3421,7 @@
 </file>
 
 <file path=word/commentsExtended.xml><?xml version="1.0" encoding="utf-8"?>
-<w15:commentsEx xmlns:wpc="http://schemas.microsoft.com/office/word/2010/wordprocessingCanvas" xmlns:cx="http://schemas.microsoft.com/office/drawing/2014/chartex" xmlns:cx1="http://schemas.microsoft.com/office/drawing/2015/9/8/chartex" xmlns:cx2="http://schemas.microsoft.com/office/drawing/2015/10/21/chartex" xmlns:cx3="http://schemas.microsoft.com/office/drawing/2016/5/9/chartex" xmlns:cx4="http://schemas.microsoft.com/office/drawing/2016/5/10/chartex" xmlns:cx5="http://schemas.microsoft.com/office/drawing/2016/5/11/chartex" xmlns:cx6="http://schemas.microsoft.com/office/drawing/2016/5/12/chartex" xmlns:cx7="http://schemas.microsoft.com/office/drawing/2016/5/13/chartex" xmlns:cx8="http://schemas.microsoft.com/office/drawing/2016/5/14/chartex" xmlns:mc="http://schemas.openxmlformats.org/markup-compatibility/2006" xmlns:aink="http://schemas.microsoft.com/office/drawing/2016/ink" xmlns:am3d="http://schemas.microsoft.com/office/drawing/2017/model3d" xmlns:o="urn:schemas-microsoft-com:office:office" xmlns:r="http://schemas.openxmlformats.org/officeDocument/2006/relationships" xmlns:m="http://schemas.openxmlformats.org/officeDocument/2006/math" xmlns:v="urn:schemas-microsoft-com:vml" xmlns:wp14="http://schemas.microsoft.com/office/word/2010/wordprocessingDrawing" xmlns:wp="http://schemas.openxmlformats.org/drawingml/2006/wordprocessingDrawing" xmlns:w10="urn:schemas-microsoft-com:office:word" xmlns:w="http://schemas.openxmlformats.org/wordprocessingml/2006/main" xmlns:w14="http://schemas.microsoft.com/office/word/2010/wordml" xmlns:w15="http://schemas.microsoft.com/office/word/2012/wordml" xmlns:w16cex="http://schemas.microsoft.com/office/word/2018/wordml/cex" xmlns:w16cid="http://schemas.microsoft.com/office/word/2016/wordml/cid" xmlns:w16="http://schemas.microsoft.com/office/word/2018/wordml" xmlns:w16se="http://schemas.microsoft.com/office/word/2015/wordml/symex" xmlns:wpg="http://schemas.microsoft.com/office/word/2010/wordprocessingGroup" xmlns:wpi="http://schemas.microsoft.com/office/word/2010/wordprocessingInk" xmlns:wne="http://schemas.microsoft.com/office/word/2006/wordml" xmlns:wps="http://schemas.microsoft.com/office/word/2010/wordprocessingShape" mc:Ignorable="w14 w15 w16se w16cid w16 w16cex wp14">
+<w15:commentsEx xmlns:wpc="http://schemas.microsoft.com/office/word/2010/wordprocessingCanvas" xmlns:cx="http://schemas.microsoft.com/office/drawing/2014/chartex" xmlns:cx1="http://schemas.microsoft.com/office/drawing/2015/9/8/chartex" xmlns:cx2="http://schemas.microsoft.com/office/drawing/2015/10/21/chartex" xmlns:cx3="http://schemas.microsoft.com/office/drawing/2016/5/9/chartex" xmlns:cx4="http://schemas.microsoft.com/office/drawing/2016/5/10/chartex" xmlns:cx5="http://schemas.microsoft.com/office/drawing/2016/5/11/chartex" xmlns:cx6="http://schemas.microsoft.com/office/drawing/2016/5/12/chartex" xmlns:cx7="http://schemas.microsoft.com/office/drawing/2016/5/13/chartex" xmlns:cx8="http://schemas.microsoft.com/office/drawing/2016/5/14/chartex" xmlns:mc="http://schemas.openxmlformats.org/markup-compatibility/2006" xmlns:aink="http://schemas.microsoft.com/office/drawing/2016/ink" xmlns:am3d="http://schemas.microsoft.com/office/drawing/2017/model3d" xmlns:o="urn:schemas-microsoft-com:office:office" xmlns:r="http://schemas.openxmlformats.org/officeDocument/2006/relationships" xmlns:m="http://schemas.openxmlformats.org/officeDocument/2006/math" xmlns:v="urn:schemas-microsoft-com:vml" xmlns:wp14="http://schemas.microsoft.com/office/word/2010/wordprocessingDrawing" xmlns:wp="http://schemas.openxmlformats.org/drawingml/2006/wordprocessingDrawing" xmlns:w10="urn:schemas-microsoft-com:office:word" xmlns:w="http://schemas.openxmlformats.org/wordprocessingml/2006/main" xmlns:w14="http://schemas.microsoft.com/office/word/2010/wordml" xmlns:w15="http://schemas.microsoft.com/office/word/2012/wordml" xmlns:w16cex="http://schemas.microsoft.com/office/word/2018/wordml/cex" xmlns:w16cid="http://schemas.microsoft.com/office/word/2016/wordml/cid" xmlns:w16="http://schemas.microsoft.com/office/word/2018/wordml" xmlns:w16sdtdh="http://schemas.microsoft.com/office/word/2020/wordml/sdtdatahash" xmlns:w16se="http://schemas.microsoft.com/office/word/2015/wordml/symex" xmlns:wpg="http://schemas.microsoft.com/office/word/2010/wordprocessingGroup" xmlns:wpi="http://schemas.microsoft.com/office/word/2010/wordprocessingInk" xmlns:wne="http://schemas.microsoft.com/office/word/2006/wordml" xmlns:wps="http://schemas.microsoft.com/office/word/2010/wordprocessingShape" mc:Ignorable="w14 w15 w16se w16cid w16 w16cex w16sdtdh wp14">
   <w15:commentEx w15:paraId="31F6B3C8" w15:done="0"/>
   <w15:commentEx w15:paraId="5F27CF2F" w15:done="0"/>
   <w15:commentEx w15:paraId="7D99C3F1" w15:done="0"/>
@@ -3460,7 +3430,7 @@
 </file>
 
 <file path=word/commentsExtensible.xml><?xml version="1.0" encoding="utf-8"?>
-<w16cex:commentsExtensible xmlns:wpc="http://schemas.microsoft.com/office/word/2010/wordprocessingCanvas" xmlns:cx="http://schemas.microsoft.com/office/drawing/2014/chartex" xmlns:cx1="http://schemas.microsoft.com/office/drawing/2015/9/8/chartex" xmlns:cx2="http://schemas.microsoft.com/office/drawing/2015/10/21/chartex" xmlns:cx3="http://schemas.microsoft.com/office/drawing/2016/5/9/chartex" xmlns:cx4="http://schemas.microsoft.com/office/drawing/2016/5/10/chartex" xmlns:cx5="http://schemas.microsoft.com/office/drawing/2016/5/11/chartex" xmlns:cx6="http://schemas.microsoft.com/office/drawing/2016/5/12/chartex" xmlns:cx7="http://schemas.microsoft.com/office/drawing/2016/5/13/chartex" xmlns:cx8="http://schemas.microsoft.com/office/drawing/2016/5/14/chartex" xmlns:mc="http://schemas.openxmlformats.org/markup-compatibility/2006" xmlns:aink="http://schemas.microsoft.com/office/drawing/2016/ink" xmlns:am3d="http://schemas.microsoft.com/office/drawing/2017/model3d" xmlns:o="urn:schemas-microsoft-com:office:office" xmlns:r="http://schemas.openxmlformats.org/officeDocument/2006/relationships" xmlns:m="http://schemas.openxmlformats.org/officeDocument/2006/math" xmlns:v="urn:schemas-microsoft-com:vml" xmlns:wp14="http://schemas.microsoft.com/office/word/2010/wordprocessingDrawing" xmlns:wp="http://schemas.openxmlformats.org/drawingml/2006/wordprocessingDrawing" xmlns:w10="urn:schemas-microsoft-com:office:word" xmlns:w="http://schemas.openxmlformats.org/wordprocessingml/2006/main" xmlns:w14="http://schemas.microsoft.com/office/word/2010/wordml" xmlns:w15="http://schemas.microsoft.com/office/word/2012/wordml" xmlns:w16cex="http://schemas.microsoft.com/office/word/2018/wordml/cex" xmlns:w16cid="http://schemas.microsoft.com/office/word/2016/wordml/cid" xmlns:w16="http://schemas.microsoft.com/office/word/2018/wordml" xmlns:w16se="http://schemas.microsoft.com/office/word/2015/wordml/symex" xmlns:wpg="http://schemas.microsoft.com/office/word/2010/wordprocessingGroup" xmlns:wpi="http://schemas.microsoft.com/office/word/2010/wordprocessingInk" xmlns:wne="http://schemas.microsoft.com/office/word/2006/wordml" xmlns:wps="http://schemas.microsoft.com/office/word/2010/wordprocessingShape" mc:Ignorable="w14 w15 w16se w16cid w16 w16cex wp14">
+<w16cex:commentsExtensible xmlns:wpc="http://schemas.microsoft.com/office/word/2010/wordprocessingCanvas" xmlns:cx="http://schemas.microsoft.com/office/drawing/2014/chartex" xmlns:cx1="http://schemas.microsoft.com/office/drawing/2015/9/8/chartex" xmlns:cx2="http://schemas.microsoft.com/office/drawing/2015/10/21/chartex" xmlns:cx3="http://schemas.microsoft.com/office/drawing/2016/5/9/chartex" xmlns:cx4="http://schemas.microsoft.com/office/drawing/2016/5/10/chartex" xmlns:cx5="http://schemas.microsoft.com/office/drawing/2016/5/11/chartex" xmlns:cx6="http://schemas.microsoft.com/office/drawing/2016/5/12/chartex" xmlns:cx7="http://schemas.microsoft.com/office/drawing/2016/5/13/chartex" xmlns:cx8="http://schemas.microsoft.com/office/drawing/2016/5/14/chartex" xmlns:mc="http://schemas.openxmlformats.org/markup-compatibility/2006" xmlns:aink="http://schemas.microsoft.com/office/drawing/2016/ink" xmlns:am3d="http://schemas.microsoft.com/office/drawing/2017/model3d" xmlns:o="urn:schemas-microsoft-com:office:office" xmlns:r="http://schemas.openxmlformats.org/officeDocument/2006/relationships" xmlns:m="http://schemas.openxmlformats.org/officeDocument/2006/math" xmlns:v="urn:schemas-microsoft-com:vml" xmlns:wp14="http://schemas.microsoft.com/office/word/2010/wordprocessingDrawing" xmlns:wp="http://schemas.openxmlformats.org/drawingml/2006/wordprocessingDrawing" xmlns:w10="urn:schemas-microsoft-com:office:word" xmlns:w="http://schemas.openxmlformats.org/wordprocessingml/2006/main" xmlns:w14="http://schemas.microsoft.com/office/word/2010/wordml" xmlns:w15="http://schemas.microsoft.com/office/word/2012/wordml" xmlns:w16cex="http://schemas.microsoft.com/office/word/2018/wordml/cex" xmlns:w16cid="http://schemas.microsoft.com/office/word/2016/wordml/cid" xmlns:w16="http://schemas.microsoft.com/office/word/2018/wordml" xmlns:w16sdtdh="http://schemas.microsoft.com/office/word/2020/wordml/sdtdatahash" xmlns:w16se="http://schemas.microsoft.com/office/word/2015/wordml/symex" xmlns:wpg="http://schemas.microsoft.com/office/word/2010/wordprocessingGroup" xmlns:wpi="http://schemas.microsoft.com/office/word/2010/wordprocessingInk" xmlns:wne="http://schemas.microsoft.com/office/word/2006/wordml" xmlns:wps="http://schemas.microsoft.com/office/word/2010/wordprocessingShape" mc:Ignorable="w14 w15 w16se w16cid w16 w16cex w16sdtdh wp14">
   <w16cex:commentExtensible w16cex:durableId="25AD0F51" w16cex:dateUtc="2022-02-08T20:48:00Z"/>
   <w16cex:commentExtensible w16cex:durableId="25D86AAE" w16cex:dateUtc="2022-03-13T17:05:00Z"/>
   <w16cex:commentExtensible w16cex:durableId="25DB2B4F" w16cex:dateUtc="2022-03-15T19:12:00Z"/>
@@ -3469,7 +3439,7 @@
 </file>
 
 <file path=word/commentsIds.xml><?xml version="1.0" encoding="utf-8"?>
-<w16cid:commentsIds xmlns:wpc="http://schemas.microsoft.com/office/word/2010/wordprocessingCanvas" xmlns:cx="http://schemas.microsoft.com/office/drawing/2014/chartex" xmlns:cx1="http://schemas.microsoft.com/office/drawing/2015/9/8/chartex" xmlns:cx2="http://schemas.microsoft.com/office/drawing/2015/10/21/chartex" xmlns:cx3="http://schemas.microsoft.com/office/drawing/2016/5/9/chartex" xmlns:cx4="http://schemas.microsoft.com/office/drawing/2016/5/10/chartex" xmlns:cx5="http://schemas.microsoft.com/office/drawing/2016/5/11/chartex" xmlns:cx6="http://schemas.microsoft.com/office/drawing/2016/5/12/chartex" xmlns:cx7="http://schemas.microsoft.com/office/drawing/2016/5/13/chartex" xmlns:cx8="http://schemas.microsoft.com/office/drawing/2016/5/14/chartex" xmlns:mc="http://schemas.openxmlformats.org/markup-compatibility/2006" xmlns:aink="http://schemas.microsoft.com/office/drawing/2016/ink" xmlns:am3d="http://schemas.microsoft.com/office/drawing/2017/model3d" xmlns:o="urn:schemas-microsoft-com:office:office" xmlns:r="http://schemas.openxmlformats.org/officeDocument/2006/relationships" xmlns:m="http://schemas.openxmlformats.org/officeDocument/2006/math" xmlns:v="urn:schemas-microsoft-com:vml" xmlns:wp14="http://schemas.microsoft.com/office/word/2010/wordprocessingDrawing" xmlns:wp="http://schemas.openxmlformats.org/drawingml/2006/wordprocessingDrawing" xmlns:w10="urn:schemas-microsoft-com:office:word" xmlns:w="http://schemas.openxmlformats.org/wordprocessingml/2006/main" xmlns:w14="http://schemas.microsoft.com/office/word/2010/wordml" xmlns:w15="http://schemas.microsoft.com/office/word/2012/wordml" xmlns:w16cex="http://schemas.microsoft.com/office/word/2018/wordml/cex" xmlns:w16cid="http://schemas.microsoft.com/office/word/2016/wordml/cid" xmlns:w16="http://schemas.microsoft.com/office/word/2018/wordml" xmlns:w16se="http://schemas.microsoft.com/office/word/2015/wordml/symex" xmlns:wpg="http://schemas.microsoft.com/office/word/2010/wordprocessingGroup" xmlns:wpi="http://schemas.microsoft.com/office/word/2010/wordprocessingInk" xmlns:wne="http://schemas.microsoft.com/office/word/2006/wordml" xmlns:wps="http://schemas.microsoft.com/office/word/2010/wordprocessingShape" mc:Ignorable="w14 w15 w16se w16cid w16 w16cex wp14">
+<w16cid:commentsIds xmlns:wpc="http://schemas.microsoft.com/office/word/2010/wordprocessingCanvas" xmlns:cx="http://schemas.microsoft.com/office/drawing/2014/chartex" xmlns:cx1="http://schemas.microsoft.com/office/drawing/2015/9/8/chartex" xmlns:cx2="http://schemas.microsoft.com/office/drawing/2015/10/21/chartex" xmlns:cx3="http://schemas.microsoft.com/office/drawing/2016/5/9/chartex" xmlns:cx4="http://schemas.microsoft.com/office/drawing/2016/5/10/chartex" xmlns:cx5="http://schemas.microsoft.com/office/drawing/2016/5/11/chartex" xmlns:cx6="http://schemas.microsoft.com/office/drawing/2016/5/12/chartex" xmlns:cx7="http://schemas.microsoft.com/office/drawing/2016/5/13/chartex" xmlns:cx8="http://schemas.microsoft.com/office/drawing/2016/5/14/chartex" xmlns:mc="http://schemas.openxmlformats.org/markup-compatibility/2006" xmlns:aink="http://schemas.microsoft.com/office/drawing/2016/ink" xmlns:am3d="http://schemas.microsoft.com/office/drawing/2017/model3d" xmlns:o="urn:schemas-microsoft-com:office:office" xmlns:r="http://schemas.openxmlformats.org/officeDocument/2006/relationships" xmlns:m="http://schemas.openxmlformats.org/officeDocument/2006/math" xmlns:v="urn:schemas-microsoft-com:vml" xmlns:wp14="http://schemas.microsoft.com/office/word/2010/wordprocessingDrawing" xmlns:wp="http://schemas.openxmlformats.org/drawingml/2006/wordprocessingDrawing" xmlns:w10="urn:schemas-microsoft-com:office:word" xmlns:w="http://schemas.openxmlformats.org/wordprocessingml/2006/main" xmlns:w14="http://schemas.microsoft.com/office/word/2010/wordml" xmlns:w15="http://schemas.microsoft.com/office/word/2012/wordml" xmlns:w16cex="http://schemas.microsoft.com/office/word/2018/wordml/cex" xmlns:w16cid="http://schemas.microsoft.com/office/word/2016/wordml/cid" xmlns:w16="http://schemas.microsoft.com/office/word/2018/wordml" xmlns:w16sdtdh="http://schemas.microsoft.com/office/word/2020/wordml/sdtdatahash" xmlns:w16se="http://schemas.microsoft.com/office/word/2015/wordml/symex" xmlns:wpg="http://schemas.microsoft.com/office/word/2010/wordprocessingGroup" xmlns:wpi="http://schemas.microsoft.com/office/word/2010/wordprocessingInk" xmlns:wne="http://schemas.microsoft.com/office/word/2006/wordml" xmlns:wps="http://schemas.microsoft.com/office/word/2010/wordprocessingShape" mc:Ignorable="w14 w15 w16se w16cid w16 w16cex w16sdtdh wp14">
   <w16cid:commentId w16cid:paraId="31F6B3C8" w16cid:durableId="25AD0F51"/>
   <w16cid:commentId w16cid:paraId="5F27CF2F" w16cid:durableId="25D86AAE"/>
   <w16cid:commentId w16cid:paraId="7D99C3F1" w16cid:durableId="25DB2B4F"/>
@@ -3478,21 +3448,15 @@
 </file>
 
 <file path=word/people.xml><?xml version="1.0" encoding="utf-8"?>
-<w15:people xmlns:wpc="http://schemas.microsoft.com/office/word/2010/wordprocessingCanvas" xmlns:cx="http://schemas.microsoft.com/office/drawing/2014/chartex" xmlns:cx1="http://schemas.microsoft.com/office/drawing/2015/9/8/chartex" xmlns:cx2="http://schemas.microsoft.com/office/drawing/2015/10/21/chartex" xmlns:cx3="http://schemas.microsoft.com/office/drawing/2016/5/9/chartex" xmlns:cx4="http://schemas.microsoft.com/office/drawing/2016/5/10/chartex" xmlns:cx5="http://schemas.microsoft.com/office/drawing/2016/5/11/chartex" xmlns:cx6="http://schemas.microsoft.com/office/drawing/2016/5/12/chartex" xmlns:cx7="http://schemas.microsoft.com/office/drawing/2016/5/13/chartex" xmlns:cx8="http://schemas.microsoft.com/office/drawing/2016/5/14/chartex" xmlns:mc="http://schemas.openxmlformats.org/markup-compatibility/2006" xmlns:aink="http://schemas.microsoft.com/office/drawing/2016/ink" xmlns:am3d="http://schemas.microsoft.com/office/drawing/2017/model3d" xmlns:o="urn:schemas-microsoft-com:office:office" xmlns:r="http://schemas.openxmlformats.org/officeDocument/2006/relationships" xmlns:m="http://schemas.openxmlformats.org/officeDocument/2006/math" xmlns:v="urn:schemas-microsoft-com:vml" xmlns:wp14="http://schemas.microsoft.com/office/word/2010/wordprocessingDrawing" xmlns:wp="http://schemas.openxmlformats.org/drawingml/2006/wordprocessingDrawing" xmlns:w10="urn:schemas-microsoft-com:office:word" xmlns:w="http://schemas.openxmlformats.org/wordprocessingml/2006/main" xmlns:w14="http://schemas.microsoft.com/office/word/2010/wordml" xmlns:w15="http://schemas.microsoft.com/office/word/2012/wordml" xmlns:w16cex="http://schemas.microsoft.com/office/word/2018/wordml/cex" xmlns:w16cid="http://schemas.microsoft.com/office/word/2016/wordml/cid" xmlns:w16="http://schemas.microsoft.com/office/word/2018/wordml" xmlns:w16se="http://schemas.microsoft.com/office/word/2015/wordml/symex" xmlns:wpg="http://schemas.microsoft.com/office/word/2010/wordprocessingGroup" xmlns:wpi="http://schemas.microsoft.com/office/word/2010/wordprocessingInk" xmlns:wne="http://schemas.microsoft.com/office/word/2006/wordml" xmlns:wps="http://schemas.microsoft.com/office/word/2010/wordprocessingShape" mc:Ignorable="w14 w15 w16se w16cid w16 w16cex wp14">
+<w15:people xmlns:wpc="http://schemas.microsoft.com/office/word/2010/wordprocessingCanvas" xmlns:cx="http://schemas.microsoft.com/office/drawing/2014/chartex" xmlns:cx1="http://schemas.microsoft.com/office/drawing/2015/9/8/chartex" xmlns:cx2="http://schemas.microsoft.com/office/drawing/2015/10/21/chartex" xmlns:cx3="http://schemas.microsoft.com/office/drawing/2016/5/9/chartex" xmlns:cx4="http://schemas.microsoft.com/office/drawing/2016/5/10/chartex" xmlns:cx5="http://schemas.microsoft.com/office/drawing/2016/5/11/chartex" xmlns:cx6="http://schemas.microsoft.com/office/drawing/2016/5/12/chartex" xmlns:cx7="http://schemas.microsoft.com/office/drawing/2016/5/13/chartex" xmlns:cx8="http://schemas.microsoft.com/office/drawing/2016/5/14/chartex" xmlns:mc="http://schemas.openxmlformats.org/markup-compatibility/2006" xmlns:aink="http://schemas.microsoft.com/office/drawing/2016/ink" xmlns:am3d="http://schemas.microsoft.com/office/drawing/2017/model3d" xmlns:o="urn:schemas-microsoft-com:office:office" xmlns:r="http://schemas.openxmlformats.org/officeDocument/2006/relationships" xmlns:m="http://schemas.openxmlformats.org/officeDocument/2006/math" xmlns:v="urn:schemas-microsoft-com:vml" xmlns:wp14="http://schemas.microsoft.com/office/word/2010/wordprocessingDrawing" xmlns:wp="http://schemas.openxmlformats.org/drawingml/2006/wordprocessingDrawing" xmlns:w10="urn:schemas-microsoft-com:office:word" xmlns:w="http://schemas.openxmlformats.org/wordprocessingml/2006/main" xmlns:w14="http://schemas.microsoft.com/office/word/2010/wordml" xmlns:w15="http://schemas.microsoft.com/office/word/2012/wordml" xmlns:w16cex="http://schemas.microsoft.com/office/word/2018/wordml/cex" xmlns:w16cid="http://schemas.microsoft.com/office/word/2016/wordml/cid" xmlns:w16="http://schemas.microsoft.com/office/word/2018/wordml" xmlns:w16sdtdh="http://schemas.microsoft.com/office/word/2020/wordml/sdtdatahash" xmlns:w16se="http://schemas.microsoft.com/office/word/2015/wordml/symex" xmlns:wpg="http://schemas.microsoft.com/office/word/2010/wordprocessingGroup" xmlns:wpi="http://schemas.microsoft.com/office/word/2010/wordprocessingInk" xmlns:wne="http://schemas.microsoft.com/office/word/2006/wordml" xmlns:wps="http://schemas.microsoft.com/office/word/2010/wordprocessingShape" mc:Ignorable="w14 w15 w16se w16cid w16 w16cex w16sdtdh wp14">
   <w15:person w15:author="Bill Pine">
-    <w15:presenceInfo w15:providerId="AD" w15:userId="S::billpine@ufl.edu::484b8fee-3ec8-492f-a4e1-64cc3716f77d"/>
-  </w15:person>
-  <w15:person w15:author="Bill Pine [2]">
-    <w15:presenceInfo w15:providerId="AD" w15:userId="S::billpine@ufl.edu::484b8fee-3ec8-492f-a4e1-64cc3716f77d"/>
-  </w15:person>
-  <w15:person w15:author="Bill Pine [3]">
     <w15:presenceInfo w15:providerId="AD" w15:userId="S::billpine@ufl.edu::484b8fee-3ec8-492f-a4e1-64cc3716f77d"/>
   </w15:person>
 </w15:people>
 </file>
 
 <file path=word/styles.xml><?xml version="1.0" encoding="utf-8"?>
-<w:styles xmlns:mc="http://schemas.openxmlformats.org/markup-compatibility/2006" xmlns:r="http://schemas.openxmlformats.org/officeDocument/2006/relationships" xmlns:w="http://schemas.openxmlformats.org/wordprocessingml/2006/main" xmlns:w14="http://schemas.microsoft.com/office/word/2010/wordml" xmlns:w15="http://schemas.microsoft.com/office/word/2012/wordml" xmlns:w16cex="http://schemas.microsoft.com/office/word/2018/wordml/cex" xmlns:w16cid="http://schemas.microsoft.com/office/word/2016/wordml/cid" xmlns:w16="http://schemas.microsoft.com/office/word/2018/wordml" xmlns:w16se="http://schemas.microsoft.com/office/word/2015/wordml/symex" mc:Ignorable="w14 w15 w16se w16cid w16 w16cex">
+<w:styles xmlns:mc="http://schemas.openxmlformats.org/markup-compatibility/2006" xmlns:r="http://schemas.openxmlformats.org/officeDocument/2006/relationships" xmlns:w="http://schemas.openxmlformats.org/wordprocessingml/2006/main" xmlns:w14="http://schemas.microsoft.com/office/word/2010/wordml" xmlns:w15="http://schemas.microsoft.com/office/word/2012/wordml" xmlns:w16cex="http://schemas.microsoft.com/office/word/2018/wordml/cex" xmlns:w16cid="http://schemas.microsoft.com/office/word/2016/wordml/cid" xmlns:w16="http://schemas.microsoft.com/office/word/2018/wordml" xmlns:w16sdtdh="http://schemas.microsoft.com/office/word/2020/wordml/sdtdatahash" xmlns:w16se="http://schemas.microsoft.com/office/word/2015/wordml/symex" mc:Ignorable="w14 w15 w16se w16cid w16 w16cex w16sdtdh">
   <w:docDefaults>
     <w:rPrDefault>
       <w:rPr>

</xml_diff>

<commit_message>
updating text and pasting figs into doc. yeah  this took...all...day...long....
</commit_message>
<xml_diff>
--- a/20220208_panhandle_oyster_trends.docx
+++ b/20220208_panhandle_oyster_trends.docx
@@ -610,7 +610,10 @@
         <w:spacing w:after="0" w:line="360" w:lineRule="auto"/>
       </w:pPr>
       <w:r>
-        <w:t xml:space="preserve">Landings </w:t>
+        <w:t>Fisheries dependent data</w:t>
+      </w:r>
+      <w:r>
+        <w:t xml:space="preserve"> </w:t>
       </w:r>
       <w:r>
         <w:t>–</w:t>
@@ -940,6 +943,54 @@
       <w:r>
         <w:t xml:space="preserve">  </w:t>
       </w:r>
+    </w:p>
+    <w:p>
+      <w:pPr>
+        <w:spacing w:after="0" w:line="360" w:lineRule="auto"/>
+        <w:ind w:firstLine="720"/>
+      </w:pPr>
+      <w:r>
+        <w:t xml:space="preserve">We examined river discharge for a small number of rivers entering each bay as a proxy for salinity and nutrient inputs into the bay by plotting the percent deviation in river discharge (CFS by </w:t>
+      </w:r>
+      <w:r>
+        <w:lastRenderedPageBreak/>
+        <w:t>convention) from the period of instrument record by month and year</w:t>
+      </w:r>
+      <w:r>
+        <w:t xml:space="preserve"> beginning in 2005</w:t>
+      </w:r>
+      <w:r>
+        <w:t>.</w:t>
+      </w:r>
+      <w:r>
+        <w:t xml:space="preserve">  We began the time series about 10 years prior to restoration efforts to capture antecedent river discharge conditions prior to restoration beginning.</w:t>
+      </w:r>
+      <w:r>
+        <w:t xml:space="preserve">  Pensacola Bay has two rivers that enter the bay (Escambia and Blackwater rivers) and we used data</w:t>
+      </w:r>
+      <w:r>
+        <w:t xml:space="preserve"> from USGS gauge 02375500 from the Escambia River because this is the larger of the two river systems.  St. Andrews Bay is unusual in that it has no major freshwater inputs (Crowe et al. </w:t>
+      </w:r>
+      <w:commentRangeStart w:id="2"/>
+      <w:r>
+        <w:t>2008</w:t>
+      </w:r>
+      <w:commentRangeEnd w:id="2"/>
+      <w:r>
+        <w:rPr>
+          <w:rStyle w:val="CommentReference"/>
+        </w:rPr>
+        <w:commentReference w:id="2"/>
+      </w:r>
+      <w:r>
+        <w:t>) thus no summary was made.  For Apalachicola Bay we summarized river discharge information from USGS gauge 02358000</w:t>
+      </w:r>
+      <w:r>
+        <w:t>.</w:t>
+      </w:r>
+      <w:r>
+        <w:t xml:space="preserve">  </w:t>
+      </w:r>
       <w:r>
         <w:t>Data and all code used for analyses is available from the following Git repository ABCDEF.</w:t>
       </w:r>
@@ -969,65 +1020,164 @@
           <w:i/>
           <w:iCs/>
         </w:rPr>
-        <w:lastRenderedPageBreak/>
-        <w:t xml:space="preserve">Trends in oyster </w:t>
-      </w:r>
-      <w:r>
+        <w:t>Trends in fisheries dependent data</w:t>
+      </w:r>
+    </w:p>
+    <w:p>
+      <w:pPr>
+        <w:spacing w:after="0" w:line="360" w:lineRule="auto"/>
+      </w:pPr>
+      <w:r>
+        <w:t xml:space="preserve">Trends in fisheries dependent data from FWC </w:t>
+      </w:r>
+      <w:r>
+        <w:t>since the implementation of the mandatory</w:t>
+      </w:r>
+      <w:r>
+        <w:t xml:space="preserve"> commercial fishery</w:t>
+      </w:r>
+      <w:r>
+        <w:t xml:space="preserve"> reporting </w:t>
+      </w:r>
+      <w:r>
+        <w:t xml:space="preserve">requirements in 1985 </w:t>
+      </w:r>
+      <w:r>
+        <w:t>show</w:t>
+      </w:r>
+      <w:r>
+        <w:t xml:space="preserve"> </w:t>
+      </w:r>
+      <w:r>
+        <w:t>the</w:t>
+      </w:r>
+      <w:r>
+        <w:t xml:space="preserve"> Apalachicola Bay</w:t>
+      </w:r>
+      <w:r>
+        <w:t xml:space="preserve"> commercial fishery was several orders of magnitude larger </w:t>
+      </w:r>
+      <w:r>
+        <w:t>(</w:t>
+      </w:r>
+      <w:r>
+        <w:t>trips and landings</w:t>
+      </w:r>
+      <w:r>
+        <w:t>)</w:t>
+      </w:r>
+      <w:r>
+        <w:t xml:space="preserve"> than Pensacola and St. Andrews bays combined</w:t>
+      </w:r>
+      <w:r>
+        <w:t xml:space="preserve"> (Figure 2)</w:t>
+      </w:r>
+      <w:r>
+        <w:t xml:space="preserve">.  Apalachicola trips and landings increased sharply during the early 2000’s </w:t>
+      </w:r>
+      <w:commentRangeStart w:id="3"/>
+      <w:r>
+        <w:t>peaking</w:t>
+      </w:r>
+      <w:commentRangeEnd w:id="3"/>
+      <w:r>
+        <w:rPr>
+          <w:rStyle w:val="CommentReference"/>
+        </w:rPr>
+        <w:commentReference w:id="3"/>
+      </w:r>
+      <w:r>
+        <w:t xml:space="preserve"> in 2012 when the fishery collapsed, and subsequently closed in December 2020 with a scheduled reopening in 2025.  All three bays show a common pattern of </w:t>
+      </w:r>
+      <w:r>
+        <w:t>upticks</w:t>
+      </w:r>
+      <w:r>
+        <w:t xml:space="preserve"> in trips and landings in the mid-1980’s</w:t>
+      </w:r>
+      <w:r>
+        <w:t xml:space="preserve"> and again in the 2005-2010 period.  Since 2010 trips and landings have declined in all three bays with </w:t>
+      </w:r>
+      <w:r>
+        <w:t>extremely low levels of</w:t>
+      </w:r>
+      <w:r>
+        <w:t xml:space="preserve"> commercial fishing since 2015 when regional oyster restoration programs began.</w:t>
+      </w:r>
+    </w:p>
+    <w:p>
+      <w:pPr>
+        <w:spacing w:after="0" w:line="360" w:lineRule="auto"/>
         <w:rPr>
           <w:i/>
           <w:iCs/>
         </w:rPr>
-        <w:t>counts</w:t>
-      </w:r>
-      <w:r>
+      </w:pPr>
+    </w:p>
+    <w:p>
+      <w:pPr>
+        <w:spacing w:after="0" w:line="360" w:lineRule="auto"/>
         <w:rPr>
           <w:i/>
           <w:iCs/>
         </w:rPr>
-        <w:t xml:space="preserve"> across Apalachicola, Pensacola, and St. Andrews Bays</w:t>
-      </w:r>
+      </w:pPr>
       <w:r>
         <w:rPr>
           <w:i/>
           <w:iCs/>
         </w:rPr>
-        <w:t xml:space="preserve"> across reefs restored with </w:t>
+        <w:t xml:space="preserve">Trends in oyster </w:t>
       </w:r>
       <w:r>
         <w:rPr>
           <w:i/>
           <w:iCs/>
         </w:rPr>
-        <w:t>shell or</w:t>
+        <w:t>counts</w:t>
       </w:r>
       <w:r>
         <w:rPr>
           <w:i/>
           <w:iCs/>
         </w:rPr>
-        <w:t xml:space="preserve"> cultch</w:t>
-      </w:r>
-    </w:p>
-    <w:p>
-      <w:pPr>
-        <w:spacing w:after="0" w:line="360" w:lineRule="auto"/>
+        <w:t xml:space="preserve"> across Apalachicola, Pensacola, and St. Andrews Bays</w:t>
+      </w:r>
+      <w:r>
         <w:rPr>
           <w:i/>
           <w:iCs/>
         </w:rPr>
-      </w:pPr>
+        <w:t xml:space="preserve"> across reefs</w:t>
+      </w:r>
       <w:r>
         <w:rPr>
           <w:i/>
           <w:iCs/>
         </w:rPr>
-        <w:t>#</w:t>
-      </w:r>
-      <w:r>
+        <w:t xml:space="preserve"> following restoration</w:t>
+      </w:r>
+    </w:p>
+    <w:p>
+      <w:pPr>
+        <w:spacing w:after="0" w:line="360" w:lineRule="auto"/>
         <w:rPr>
           <w:i/>
           <w:iCs/>
         </w:rPr>
+      </w:pPr>
+      <w:r>
+        <w:rPr>
+          <w:i/>
+          <w:iCs/>
+        </w:rPr>
+        <w:t>#</w:t>
+      </w:r>
+      <w:r>
+        <w:rPr>
+          <w:i/>
+          <w:iCs/>
+        </w:rPr>
         <w:t>2022037_All_Bays_DEP_FWC analyses code</w:t>
       </w:r>
     </w:p>
@@ -1039,10 +1189,31 @@
         <w:t xml:space="preserve">The dispersion parameter using a binom2 family was </w:t>
       </w:r>
       <w:r>
-        <w:t>&lt;1 for the models below</w:t>
-      </w:r>
-      <w:r>
-        <w:t xml:space="preserve"> suggesting extreme overdispersion and supporting the use of a negative binomial distribution in the GLM.  </w:t>
+        <w:t xml:space="preserve">&lt;1 for </w:t>
+      </w:r>
+      <w:r>
+        <w:t>all</w:t>
+      </w:r>
+      <w:r>
+        <w:t xml:space="preserve"> models </w:t>
+      </w:r>
+      <w:r>
+        <w:t xml:space="preserve">suggesting extreme overdispersion supporting the use of a negative binomial distribution in </w:t>
+      </w:r>
+      <w:r>
+        <w:t>all</w:t>
+      </w:r>
+      <w:r>
+        <w:t xml:space="preserve"> GLM</w:t>
+      </w:r>
+      <w:r>
+        <w:t>s</w:t>
+      </w:r>
+      <w:r>
+        <w:t xml:space="preserve"> (example for spat Figure 3)</w:t>
+      </w:r>
+      <w:r>
+        <w:t xml:space="preserve">.  </w:t>
       </w:r>
       <w:r>
         <w:t>We hypothesized that trends in oyster counts may vary over similarly over time (Period), Bay (Pensacola, St. Andrews, and Apalachicola Bay) or trends in oyster counts may be different among Bays (Period*Bay) over time and created mathematical models to represent these hypotheses (Table X).  For each model we considered</w:t>
@@ -1066,24 +1237,28 @@
         <w:t xml:space="preserve">Because our interest is in how counts of oyster spat change over time (as a restoration effort to shift the system from an undesired to desired state) we were most interested in the Period </w:t>
       </w:r>
       <w:r>
-        <w:t xml:space="preserve">* Bay interactive model </w:t>
-      </w:r>
-      <w:r>
-        <w:t>including Period as a continuous covar</w:t>
+        <w:t>* Bay interactive model including Period as a continuous covariate</w:t>
+      </w:r>
+      <w:r>
+        <w:t>.  This is because this model</w:t>
+      </w:r>
+      <w:r>
+        <w:t xml:space="preserve"> provide</w:t>
+      </w:r>
+      <w:r>
+        <w:t>s</w:t>
+      </w:r>
+      <w:r>
+        <w:t xml:space="preserve"> insight into (1) whether </w:t>
+      </w:r>
+      <w:r>
+        <w:lastRenderedPageBreak/>
+        <w:t xml:space="preserve">restoration triggered a response </w:t>
       </w:r>
       <w:r>
         <w:t>i</w:t>
       </w:r>
       <w:r>
-        <w:t>ate</w:t>
-      </w:r>
-      <w:r>
-        <w:t xml:space="preserve"> because this model would provide insight into (1) whether restoration triggered a response </w:t>
-      </w:r>
-      <w:r>
-        <w:t>i</w:t>
-      </w:r>
-      <w:r>
         <w:t>n oyster counts</w:t>
       </w:r>
       <w:r>
@@ -1270,7 +1445,13 @@
         <w:t>with only St. Andrews having a predicted (and highly uncertain) increase since the</w:t>
       </w:r>
       <w:r>
-        <w:t xml:space="preserve"> beginning of the time series (Figure X, predicted with data).</w:t>
+        <w:t xml:space="preserve"> beginning of the time series (Figure </w:t>
+      </w:r>
+      <w:r>
+        <w:t>4</w:t>
+      </w:r>
+      <w:r>
+        <w:t>).</w:t>
       </w:r>
     </w:p>
     <w:p>
@@ -1306,11 +1487,6 @@
     <w:p>
       <w:pPr>
         <w:spacing w:after="0" w:line="360" w:lineRule="auto"/>
-      </w:pPr>
-    </w:p>
-    <w:p>
-      <w:pPr>
-        <w:spacing w:after="0" w:line="360" w:lineRule="auto"/>
         <w:ind w:firstLine="720"/>
       </w:pPr>
     </w:p>
@@ -1327,7 +1503,6 @@
           <w:i/>
           <w:iCs/>
         </w:rPr>
-        <w:lastRenderedPageBreak/>
         <w:t xml:space="preserve">A detailed analysis Apalachicola Bay oyster </w:t>
       </w:r>
       <w:r>
@@ -1384,7 +1559,13 @@
         <w:t>time</w:t>
       </w:r>
       <w:r>
-        <w:t xml:space="preserve"> (Figure X) suggesting that these data are highly </w:t>
+        <w:t xml:space="preserve"> (Figure </w:t>
+      </w:r>
+      <w:r>
+        <w:t>5</w:t>
+      </w:r>
+      <w:r>
+        <w:t xml:space="preserve">) suggesting that these data are highly </w:t>
       </w:r>
       <w:r>
         <w:t>over dispersed</w:t>
@@ -1393,7 +1574,13 @@
         <w:t>, but over time oyster counts across study trend closer to zero</w:t>
       </w:r>
       <w:r>
-        <w:t xml:space="preserve"> (Figure X)</w:t>
+        <w:t xml:space="preserve"> (Figure </w:t>
+      </w:r>
+      <w:r>
+        <w:t>5</w:t>
+      </w:r>
+      <w:r>
+        <w:t>)</w:t>
       </w:r>
       <w:r>
         <w:t xml:space="preserve">.  </w:t>
@@ -1404,6 +1591,7 @@
         <w:spacing w:after="0" w:line="360" w:lineRule="auto"/>
       </w:pPr>
       <w:r>
+        <w:lastRenderedPageBreak/>
         <w:tab/>
         <w:t xml:space="preserve">We combined oyster count data from various surveys and standardized site names.  We then fit GLM models to these data to describe the number of oysters of each size class over time (Period) with site as a random effect and the log of the number of quadrats as an offset.  Results from this model </w:t>
       </w:r>
@@ -1419,16 +1607,16 @@
       <w:r>
         <w:t>, SE = 0.04, p &lt; 0.</w:t>
       </w:r>
-      <w:commentRangeStart w:id="2"/>
+      <w:commentRangeStart w:id="4"/>
       <w:r>
         <w:t>001</w:t>
       </w:r>
-      <w:commentRangeEnd w:id="2"/>
+      <w:commentRangeEnd w:id="4"/>
       <w:r>
         <w:rPr>
           <w:rStyle w:val="CommentReference"/>
         </w:rPr>
-        <w:commentReference w:id="2"/>
+        <w:commentReference w:id="4"/>
       </w:r>
       <w:r>
         <w:t>)</w:t>
@@ -1482,7 +1670,13 @@
         <w:t xml:space="preserve"> (102.2, 58.6 – 178.3;</w:t>
       </w:r>
       <w:r>
-        <w:t xml:space="preserve"> Figure X)</w:t>
+        <w:t xml:space="preserve"> Figure </w:t>
+      </w:r>
+      <w:r>
+        <w:t>6</w:t>
+      </w:r>
+      <w:r>
+        <w:t>)</w:t>
       </w:r>
       <w:r>
         <w:t xml:space="preserve">.  We fit the same model as above but included an additional parameter describing the number of days river discharge was below 12,000 CFS in the model. </w:t>
@@ -1620,17 +1814,274 @@
         <w:t xml:space="preserve">An examination of the different projects, which were deployed in different periods and monitoring begin in different periods, does not provide clear patterns into how counts of oyster spat change over time. </w:t>
       </w:r>
       <w:r>
-        <w:t xml:space="preserve"> We fit a GLM model that included period and Project (four different projects, three </w:t>
+        <w:t xml:space="preserve"> We fit a GLM model that included period and Project (four different projects, three using rock and 1 using shell) to the observed counts of oyster spat per quadrat.  Comparisons of the performance of project in producing oyster spat are difficult because of variations in the </w:t>
+      </w:r>
+      <w:r>
+        <w:t>ti</w:t>
+      </w:r>
+      <w:r>
+        <w:t xml:space="preserve">ming of when the monitoring began on each project.  As an example, for one project monitoring did not begin until nearly two years following construction, and if the response of cultch to restoration is different two years following restoration than immediately after restoration, then this would not be clear.  </w:t>
+      </w:r>
+      <w:r>
+        <w:t>T</w:t>
+      </w:r>
+      <w:r>
+        <w:t>o create a comparative framework across studies we predicted the number of oyster spat per ¼-m</w:t>
+      </w:r>
+      <w:r>
+        <w:rPr>
+          <w:vertAlign w:val="superscript"/>
+        </w:rPr>
+        <w:t>2</w:t>
+      </w:r>
+      <w:r>
+        <w:t xml:space="preserve"> in period 14</w:t>
+      </w:r>
+      <w:r>
+        <w:t xml:space="preserve">, the last </w:t>
+      </w:r>
+      <w:r>
+        <w:t>period</w:t>
+      </w:r>
+      <w:r>
+        <w:t xml:space="preserve"> of monitoring.  </w:t>
+      </w:r>
+      <w:r>
+        <w:t>In this comparison three studies would have completed their construction efforts 3-5 years prior (NFWF-1, NRDA 4044, NRDA 5007) and FWC-2021 would be &lt; 2 years since construction.  If time since construction were a major influence, then the predicted values for each study in the common period should differ</w:t>
+      </w:r>
+      <w:r>
+        <w:t xml:space="preserve">.  For the single project that used shell cultch (NFWF-1), we predict in Period 14 about </w:t>
+      </w:r>
+      <w:r>
+        <w:t>26</w:t>
+      </w:r>
+      <w:r>
+        <w:t xml:space="preserve">.2 (95% CI </w:t>
+      </w:r>
+      <w:r>
+        <w:t>8</w:t>
+      </w:r>
+      <w:r>
+        <w:t>.</w:t>
+      </w:r>
+      <w:r>
+        <w:t xml:space="preserve">6 </w:t>
+      </w:r>
+      <w:r>
+        <w:t>-</w:t>
+      </w:r>
+      <w:r>
+        <w:t xml:space="preserve"> 79.4</w:t>
+      </w:r>
+      <w:r>
+        <w:t>) live oyster spat per ¼-m</w:t>
+      </w:r>
+      <w:r>
+        <w:rPr>
+          <w:vertAlign w:val="superscript"/>
+        </w:rPr>
+        <w:t>2</w:t>
+      </w:r>
+      <w:r>
+        <w:t xml:space="preserve"> quadrat.  For the rock projects the predicted number of live oyster spat per ¼-m</w:t>
+      </w:r>
+      <w:r>
+        <w:rPr>
+          <w:vertAlign w:val="superscript"/>
+        </w:rPr>
+        <w:t>2</w:t>
+      </w:r>
+      <w:r>
+        <w:t xml:space="preserve"> quadrat vary.  For project NRDA 4044 mean predicted</w:t>
+      </w:r>
+      <w:r>
+        <w:t xml:space="preserve"> number of live spat</w:t>
+      </w:r>
+      <w:r>
+        <w:t xml:space="preserve"> =</w:t>
+      </w:r>
+      <w:r>
+        <w:t xml:space="preserve"> 3.5</w:t>
+      </w:r>
+      <w:r>
+        <w:t xml:space="preserve"> (</w:t>
+      </w:r>
+      <w:r>
+        <w:t>1</w:t>
+      </w:r>
+      <w:r>
+        <w:t>.</w:t>
+      </w:r>
+      <w:r>
+        <w:t>7 -</w:t>
+      </w:r>
+      <w:r>
+        <w:t xml:space="preserve"> </w:t>
+      </w:r>
+      <w:r>
+        <w:t>7</w:t>
+      </w:r>
+      <w:r>
+        <w:t>.</w:t>
+      </w:r>
+      <w:r>
+        <w:t>1</w:t>
+      </w:r>
+      <w:r>
+        <w:t xml:space="preserve">), project NRDA 5007 mean predicted = </w:t>
+      </w:r>
+      <w:r>
+        <w:t>15</w:t>
+      </w:r>
+      <w:r>
+        <w:t>.</w:t>
+      </w:r>
+      <w:r>
+        <w:t>4</w:t>
+      </w:r>
+      <w:r>
+        <w:t xml:space="preserve"> (</w:t>
+      </w:r>
+      <w:r>
+        <w:t>8</w:t>
+      </w:r>
+      <w:r>
+        <w:t>.</w:t>
+      </w:r>
+      <w:r>
+        <w:t>3</w:t>
+      </w:r>
+      <w:r>
+        <w:t xml:space="preserve"> – </w:t>
+      </w:r>
+      <w:r>
+        <w:t>28</w:t>
+      </w:r>
+      <w:r>
+        <w:t>.</w:t>
+      </w:r>
+      <w:r>
+        <w:t>3</w:t>
+      </w:r>
+      <w:r>
+        <w:t xml:space="preserve">), and project FWC-2021 mean predicted = </w:t>
+      </w:r>
+      <w:r>
+        <w:t>7</w:t>
+      </w:r>
+      <w:r>
+        <w:t>.0 (</w:t>
+      </w:r>
+      <w:r>
+        <w:t>4</w:t>
+      </w:r>
+      <w:r>
+        <w:t>.</w:t>
+      </w:r>
+      <w:r>
+        <w:t>5</w:t>
+      </w:r>
+      <w:r>
+        <w:t xml:space="preserve"> -</w:t>
+      </w:r>
+      <w:r>
+        <w:t xml:space="preserve"> 10</w:t>
+      </w:r>
+      <w:r>
+        <w:t>.</w:t>
+      </w:r>
+      <w:commentRangeStart w:id="5"/>
+      <w:r>
+        <w:t>9</w:t>
+      </w:r>
+      <w:commentRangeEnd w:id="5"/>
+      <w:r>
+        <w:rPr>
+          <w:rStyle w:val="CommentReference"/>
+        </w:rPr>
+        <w:commentReference w:id="5"/>
+      </w:r>
+      <w:r>
+        <w:t xml:space="preserve">). </w:t>
+      </w:r>
+      <w:r>
+        <w:t xml:space="preserve"> </w:t>
+      </w:r>
+      <w:r>
+        <w:t>An interesting result is that t</w:t>
+      </w:r>
+      <w:r>
+        <w:t xml:space="preserve">he </w:t>
+      </w:r>
+      <w:r>
+        <w:t xml:space="preserve">most recent </w:t>
       </w:r>
       <w:r>
         <w:lastRenderedPageBreak/>
-        <w:t xml:space="preserve">using rock and 1 using shell) to the observed counts of oyster spat per quadrat.  Comparisons of the performance of project in producing oyster spat are difficult because of variations in the diming of when the monitoring began on each project.  As an example, for one project monitoring did not begin until nearly two years following construction, and if the response of cultch to restoration is different two years following restoration than immediately after restoration, then this would not be clear.  </w:t>
-      </w:r>
-      <w:r>
-        <w:t>T</w:t>
-      </w:r>
-      <w:r>
-        <w:t>o create a comparative framework across studies we predicted the number of oyster spat per ¼-m</w:t>
+        <w:t xml:space="preserve">(existing fewest number of years) </w:t>
+      </w:r>
+      <w:r>
+        <w:t>constructed reef project FWC-2021 had predicted counts between the two older constructed reef projects, all with rock substrate.</w:t>
+      </w:r>
+      <w:r>
+        <w:t xml:space="preserve"> Project NFWF-1, the only project which used shell as cultch, had significantly higher</w:t>
+      </w:r>
+      <w:r>
+        <w:t xml:space="preserve"> initial (soon after restoration)</w:t>
+      </w:r>
+      <w:r>
+        <w:t xml:space="preserve"> observed live oyster spat counts</w:t>
+      </w:r>
+      <w:r>
+        <w:t xml:space="preserve"> by a factor of more than 100</w:t>
+      </w:r>
+      <w:r>
+        <w:t>x</w:t>
+      </w:r>
+      <w:r>
+        <w:t xml:space="preserve"> than any of the other projects.  The extreme dispersion observed for this project (Figure </w:t>
+      </w:r>
+      <w:r>
+        <w:t>5</w:t>
+      </w:r>
+      <w:r>
+        <w:t>, observed counts) resulted in poor model fit, thus the predicted live oyster spat counts in period 14 may be positively biased.</w:t>
+      </w:r>
+    </w:p>
+    <w:p>
+      <w:pPr>
+        <w:spacing w:after="0" w:line="360" w:lineRule="auto"/>
+      </w:pPr>
+      <w:r>
+        <w:tab/>
+        <w:t>Total cultch weights</w:t>
+      </w:r>
+      <w:r>
+        <w:t xml:space="preserve"> for Apalachicola Bay</w:t>
+      </w:r>
+      <w:r>
+        <w:t xml:space="preserve"> were made integers by rounding to nearest whole k</w:t>
+      </w:r>
+      <w:r>
+        <w:t>ilogram</w:t>
+      </w:r>
+      <w:r>
+        <w:t xml:space="preserve">.  </w:t>
+      </w:r>
+      <w:r>
+        <w:t>Data were then subset for each project</w:t>
+      </w:r>
+      <w:r>
+        <w:t xml:space="preserve"> and calculations of mean and variance by project suggested the data were </w:t>
+      </w:r>
+      <w:r>
+        <w:t>over dispersed</w:t>
+      </w:r>
+      <w:r>
+        <w:t xml:space="preserve"> (variance &gt; mean).   We then fit similar GLM models as described for oyster count data to the cultch biomass.</w:t>
+      </w:r>
+      <w:r>
+        <w:t xml:space="preserve">  To create a comparative framework across substrates we predicted the number of oyster spat per ¼-m</w:t>
       </w:r>
       <w:r>
         <w:rPr>
@@ -1639,417 +2090,173 @@
         <w:t>2</w:t>
       </w:r>
       <w:r>
-        <w:t xml:space="preserve"> in period 14</w:t>
-      </w:r>
-      <w:r>
-        <w:t xml:space="preserve">, the last </w:t>
-      </w:r>
-      <w:r>
-        <w:t>period</w:t>
-      </w:r>
-      <w:r>
-        <w:t xml:space="preserve"> of monitoring.  </w:t>
-      </w:r>
-      <w:r>
-        <w:t>In this comparison three studies would have completed their construction efforts 3-5 years prior (NFWF-1, NRDA 4044, NRDA 5007) and FWC-2021 would be &lt; 2 years since construction.  If time since construction were a major influence, then the predicted values for each study in the common period should differ</w:t>
-      </w:r>
-      <w:r>
-        <w:t xml:space="preserve">.  For the single project that used shell cultch (NFWF-1), we predict in Period 14 about </w:t>
-      </w:r>
-      <w:r>
-        <w:t>26</w:t>
-      </w:r>
-      <w:r>
-        <w:t xml:space="preserve">.2 (95% CI </w:t>
+        <w:t xml:space="preserve"> in period 14, the last period of monitoring.  Because Apalachicola was the only bay where rock and shell were used, we focused analyses</w:t>
+      </w:r>
+      <w:r>
+        <w:t xml:space="preserve"> to compare substrates</w:t>
+      </w:r>
+      <w:r>
+        <w:t xml:space="preserve"> on this bay only.  From an AIC perspective, models that included Period + Substrate or models that examined the interaction between Period*Substrate (both with </w:t>
+      </w:r>
+      <w:proofErr w:type="gramStart"/>
+      <w:r>
+        <w:t>log(</w:t>
+      </w:r>
+      <w:proofErr w:type="gramEnd"/>
+      <w:r>
+        <w:t>number of transects) as an offset to control for effort) were not distinguishable (delta</w:t>
+      </w:r>
+      <w:r>
+        <w:t xml:space="preserve"> AIC</w:t>
+      </w:r>
+      <w:r>
+        <w:t xml:space="preserve"> = 1.5).  From a management perspective the interaction term is of interest to help understand how the biomass of either rock or shell changes over time.  For rock substrate, the change in biomass over time was significant (beta = -0.</w:t>
+      </w:r>
+      <w:r>
+        <w:t>08</w:t>
+      </w:r>
+      <w:r>
+        <w:t>, SE = 0.0</w:t>
+      </w:r>
+      <w:r>
+        <w:t>3</w:t>
+      </w:r>
+      <w:r>
+        <w:t xml:space="preserve">, p </w:t>
+      </w:r>
+      <w:r>
+        <w:t>=</w:t>
+      </w:r>
+      <w:r>
+        <w:t xml:space="preserve"> 0.</w:t>
+      </w:r>
+      <w:r>
+        <w:t>0</w:t>
+      </w:r>
+      <w:r>
+        <w:t>1)</w:t>
+      </w:r>
+      <w:r>
+        <w:t xml:space="preserve"> but the change was not significant for shell (beta = -0.05, SE = 0.04, p = 0.5). However, what is more important than the statistical significance is how the material persisted over time</w:t>
+      </w:r>
+      <w:r>
+        <w:t xml:space="preserve"> – the slope is negative for both substrate</w:t>
+      </w:r>
+      <w:r>
+        <w:t>s</w:t>
+      </w:r>
+      <w:r>
+        <w:t xml:space="preserve"> indicating declines over time</w:t>
+      </w:r>
+      <w:r>
+        <w:t>.  The predicted biomass of rock per ¼-m</w:t>
+      </w:r>
+      <w:r>
+        <w:rPr>
+          <w:vertAlign w:val="superscript"/>
+        </w:rPr>
+        <w:t>2</w:t>
+      </w:r>
+      <w:r>
+        <w:t xml:space="preserve"> quadrat changed over time</w:t>
+      </w:r>
+      <w:r>
+        <w:t xml:space="preserve"> (Figure 7)</w:t>
+      </w:r>
+      <w:r>
+        <w:t xml:space="preserve"> from about 5.07 kg per ¼-m</w:t>
+      </w:r>
+      <w:r>
+        <w:rPr>
+          <w:vertAlign w:val="superscript"/>
+        </w:rPr>
+        <w:t>2</w:t>
+      </w:r>
+      <w:r>
+        <w:t xml:space="preserve"> quadrat (95% CI 2.5 – 10.2) in Period 2 to about 2.0 kg per ¼-m</w:t>
+      </w:r>
+      <w:r>
+        <w:rPr>
+          <w:vertAlign w:val="superscript"/>
+        </w:rPr>
+        <w:t>2</w:t>
+      </w:r>
+      <w:r>
+        <w:t xml:space="preserve"> quadrat (1.4 – 2.9) </w:t>
+      </w:r>
+      <w:r>
+        <w:t>whereas</w:t>
+      </w:r>
+      <w:r>
+        <w:t xml:space="preserve"> the biomass of shell changed from about 1.</w:t>
+      </w:r>
+      <w:commentRangeStart w:id="6"/>
+      <w:r>
+        <w:t>7</w:t>
+      </w:r>
+      <w:commentRangeEnd w:id="6"/>
+      <w:r>
+        <w:rPr>
+          <w:rStyle w:val="CommentReference"/>
+        </w:rPr>
+        <w:commentReference w:id="6"/>
+      </w:r>
+      <w:r>
+        <w:t xml:space="preserve"> kg per ¼-m</w:t>
+      </w:r>
+      <w:r>
+        <w:rPr>
+          <w:vertAlign w:val="superscript"/>
+        </w:rPr>
+        <w:t>2</w:t>
+      </w:r>
+      <w:r>
+        <w:t xml:space="preserve"> quadrat (1.1 – 2.7) to about 0.93 (0.6 – 1.5).  Because shell is less dense than rock, the differences in biomass per quadrat are not surprising</w:t>
+      </w:r>
+      <w:r>
+        <w:t xml:space="preserve"> -</w:t>
+      </w:r>
+      <w:r>
+        <w:t xml:space="preserve"> these results </w:t>
+      </w:r>
+      <w:r>
+        <w:t>suggest a decline of about 60% biomass for the shell material by the end of period 13 and about 45% of the rock material.  A critical point is that these are measures of biomass, not area, and oyster spat settle on area. However, if we assume a proportional loss in area</w:t>
+      </w:r>
+      <w:r>
+        <w:t xml:space="preserve"> to what is loss in biomass</w:t>
+      </w:r>
+      <w:r>
+        <w:t xml:space="preserve"> then </w:t>
+      </w:r>
+      <w:r>
+        <w:t>shell biomass and likely areas degraded at a faster rate than rock material</w:t>
+      </w:r>
+      <w:r>
+        <w:t xml:space="preserve">. </w:t>
+      </w:r>
+      <w:r>
+        <w:t xml:space="preserve"> </w:t>
+      </w:r>
+      <w:r>
+        <w:t>Finally,</w:t>
+      </w:r>
+      <w:r>
+        <w:t xml:space="preserve"> we assessed the relationships among the biomass of cultch and number of live oyster spat from each quadrat.  We</w:t>
+      </w:r>
+      <w:r>
+        <w:t xml:space="preserve"> graphically examined the relationship between the mean weight of cultch per quadrat and mean number of spat per quadrat for each project in Apalachicola Bay and</w:t>
+      </w:r>
+      <w:r>
+        <w:t xml:space="preserve"> found </w:t>
+      </w:r>
+      <w:r>
+        <w:t xml:space="preserve">no clear pattern over time (Figure </w:t>
       </w:r>
       <w:r>
         <w:t>8</w:t>
       </w:r>
       <w:r>
-        <w:t>.</w:t>
-      </w:r>
-      <w:r>
-        <w:t xml:space="preserve">6 </w:t>
-      </w:r>
-      <w:r>
-        <w:t>-</w:t>
-      </w:r>
-      <w:r>
-        <w:t xml:space="preserve"> 79.4</w:t>
-      </w:r>
-      <w:r>
-        <w:t>) live oyster spat per ¼-m</w:t>
-      </w:r>
-      <w:r>
-        <w:rPr>
-          <w:vertAlign w:val="superscript"/>
-        </w:rPr>
-        <w:t>2</w:t>
-      </w:r>
-      <w:r>
-        <w:t xml:space="preserve"> quadrat.  For the rock projects the predicted number of live oyster spat per ¼-m</w:t>
-      </w:r>
-      <w:r>
-        <w:rPr>
-          <w:vertAlign w:val="superscript"/>
-        </w:rPr>
-        <w:t>2</w:t>
-      </w:r>
-      <w:r>
-        <w:t xml:space="preserve"> quadrat vary.  For project NRDA 4044 mean predicted</w:t>
-      </w:r>
-      <w:r>
-        <w:t xml:space="preserve"> number of live spat</w:t>
-      </w:r>
-      <w:r>
-        <w:t xml:space="preserve"> =</w:t>
-      </w:r>
-      <w:r>
-        <w:t xml:space="preserve"> 3.5</w:t>
-      </w:r>
-      <w:r>
-        <w:t xml:space="preserve"> (</w:t>
-      </w:r>
-      <w:r>
-        <w:t>1</w:t>
-      </w:r>
-      <w:r>
-        <w:t>.</w:t>
-      </w:r>
-      <w:r>
-        <w:t>7 -</w:t>
-      </w:r>
-      <w:r>
-        <w:t xml:space="preserve"> </w:t>
-      </w:r>
-      <w:r>
-        <w:t>7</w:t>
-      </w:r>
-      <w:r>
-        <w:t>.</w:t>
-      </w:r>
-      <w:r>
-        <w:t>1</w:t>
-      </w:r>
-      <w:r>
-        <w:t xml:space="preserve">), project NRDA 5007 mean predicted = </w:t>
-      </w:r>
-      <w:r>
-        <w:t>15</w:t>
-      </w:r>
-      <w:r>
-        <w:t>.</w:t>
-      </w:r>
-      <w:r>
-        <w:t>4</w:t>
-      </w:r>
-      <w:r>
-        <w:t xml:space="preserve"> (</w:t>
-      </w:r>
-      <w:r>
-        <w:t>8</w:t>
-      </w:r>
-      <w:r>
-        <w:t>.</w:t>
-      </w:r>
-      <w:r>
-        <w:t>3</w:t>
-      </w:r>
-      <w:r>
-        <w:t xml:space="preserve"> – </w:t>
-      </w:r>
-      <w:r>
-        <w:t>28</w:t>
-      </w:r>
-      <w:r>
-        <w:t>.</w:t>
-      </w:r>
-      <w:r>
-        <w:t>3</w:t>
-      </w:r>
-      <w:r>
-        <w:t xml:space="preserve">), and project FWC-2021 mean predicted = </w:t>
-      </w:r>
-      <w:r>
-        <w:t>7</w:t>
-      </w:r>
-      <w:r>
-        <w:t>.0 (</w:t>
-      </w:r>
-      <w:r>
-        <w:t>4</w:t>
-      </w:r>
-      <w:r>
-        <w:t>.</w:t>
-      </w:r>
-      <w:r>
-        <w:t>5</w:t>
-      </w:r>
-      <w:r>
-        <w:t xml:space="preserve"> -</w:t>
-      </w:r>
-      <w:r>
-        <w:t xml:space="preserve"> 10</w:t>
-      </w:r>
-      <w:r>
-        <w:t>.</w:t>
-      </w:r>
-      <w:commentRangeStart w:id="3"/>
-      <w:r>
-        <w:t>9</w:t>
-      </w:r>
-      <w:commentRangeEnd w:id="3"/>
-      <w:r>
-        <w:rPr>
-          <w:rStyle w:val="CommentReference"/>
-        </w:rPr>
-        <w:commentReference w:id="3"/>
-      </w:r>
-      <w:r>
-        <w:t xml:space="preserve">). </w:t>
-      </w:r>
-      <w:r>
-        <w:t xml:space="preserve"> </w:t>
-      </w:r>
-      <w:r>
-        <w:t>An interesting result is that t</w:t>
-      </w:r>
-      <w:r>
-        <w:t xml:space="preserve">he </w:t>
-      </w:r>
-      <w:r>
-        <w:t xml:space="preserve">most recent (existing fewest number of years) </w:t>
-      </w:r>
-      <w:r>
-        <w:t>constructed reef project FWC-2021 had predicted counts between the two older constructed reef projects, all with rock substrate.</w:t>
-      </w:r>
-      <w:r>
-        <w:t xml:space="preserve"> Project NFWF-1, the only project which used shell as cultch, had significantly higher</w:t>
-      </w:r>
-      <w:r>
-        <w:t xml:space="preserve"> initial (soon after restoration)</w:t>
-      </w:r>
-      <w:r>
-        <w:t xml:space="preserve"> observed live oyster spat counts</w:t>
-      </w:r>
-      <w:r>
-        <w:t xml:space="preserve"> by a factor of more than 100</w:t>
-      </w:r>
-      <w:r>
-        <w:t>x</w:t>
-      </w:r>
-      <w:r>
-        <w:t xml:space="preserve"> than any of the other projects.  The extreme dispersion observed for this project (Figure X, observed counts) resulted in poor model fit, thus the predicted live oyster spat counts in period 14 may be positively biased.</w:t>
-      </w:r>
-    </w:p>
-    <w:p>
-      <w:pPr>
-        <w:spacing w:after="0" w:line="360" w:lineRule="auto"/>
-      </w:pPr>
-      <w:r>
-        <w:tab/>
-        <w:t>Total cultch weights were made integers by rounding to nearest whole k</w:t>
-      </w:r>
-      <w:r>
-        <w:t>ilogram</w:t>
-      </w:r>
-      <w:r>
-        <w:t xml:space="preserve">.  </w:t>
-      </w:r>
-      <w:r>
-        <w:t>Data were then subset for each project</w:t>
-      </w:r>
-      <w:r>
-        <w:t xml:space="preserve"> and calculations of mean and variance by project suggested the data were </w:t>
-      </w:r>
-      <w:r>
-        <w:t>over dispersed</w:t>
-      </w:r>
-      <w:r>
-        <w:t xml:space="preserve"> (variance &gt; mean).   We then fit similar GLM models as described for oyster count data to the cultch biomass.</w:t>
-      </w:r>
-      <w:r>
-        <w:t xml:space="preserve">  To create a comparative framework across substrates we predicted the number of oyster spat per ¼-m</w:t>
-      </w:r>
-      <w:r>
-        <w:rPr>
-          <w:vertAlign w:val="superscript"/>
-        </w:rPr>
-        <w:t>2</w:t>
-      </w:r>
-      <w:r>
-        <w:t xml:space="preserve"> in period 14, the last period of monitoring.  Because Apalachicola was the only bay where rock and shell were used, we focused analyses</w:t>
-      </w:r>
-      <w:r>
-        <w:t xml:space="preserve"> to compare substrates</w:t>
-      </w:r>
-      <w:r>
-        <w:t xml:space="preserve"> on this bay only.  From an AIC perspective, models that included Period + Substrate or models that examined the interaction between Period*Substrate (both with </w:t>
-      </w:r>
-      <w:proofErr w:type="gramStart"/>
-      <w:r>
-        <w:t>log(</w:t>
-      </w:r>
-      <w:proofErr w:type="gramEnd"/>
-      <w:r>
-        <w:t>number of transects) as an offset to control for effort) were not distinguishable (delta</w:t>
-      </w:r>
-      <w:r>
-        <w:t xml:space="preserve"> AIC</w:t>
-      </w:r>
-      <w:r>
-        <w:t xml:space="preserve"> = 1.5).  From a management perspective the interaction term is of interest to help understand how the biomass of either rock or shell changes over time.  For rock substrate, the change in biomass over time was significant (beta = -0.</w:t>
-      </w:r>
-      <w:r>
-        <w:t>08</w:t>
-      </w:r>
-      <w:r>
-        <w:t>, SE = 0.0</w:t>
-      </w:r>
-      <w:r>
-        <w:t>3</w:t>
-      </w:r>
-      <w:r>
-        <w:t xml:space="preserve">, p </w:t>
-      </w:r>
-      <w:r>
-        <w:t>=</w:t>
-      </w:r>
-      <w:r>
-        <w:t xml:space="preserve"> 0.</w:t>
-      </w:r>
-      <w:r>
-        <w:t>0</w:t>
-      </w:r>
-      <w:r>
-        <w:t>1)</w:t>
-      </w:r>
-      <w:r>
-        <w:t xml:space="preserve"> but the change was not significant for shell (beta = -0.05, SE = 0.04, p = 0.5). However, what is more important than the </w:t>
-      </w:r>
-      <w:r>
-        <w:lastRenderedPageBreak/>
-        <w:t>statistical significance is how the material persisted over time</w:t>
-      </w:r>
-      <w:r>
-        <w:t xml:space="preserve"> – the slope is negative for both substrate</w:t>
-      </w:r>
-      <w:r>
-        <w:t>s</w:t>
-      </w:r>
-      <w:r>
-        <w:t xml:space="preserve"> indicating declines over time</w:t>
-      </w:r>
-      <w:r>
-        <w:t>.  The predicted biomass of rock per ¼-m</w:t>
-      </w:r>
-      <w:r>
-        <w:rPr>
-          <w:vertAlign w:val="superscript"/>
-        </w:rPr>
-        <w:t>2</w:t>
-      </w:r>
-      <w:r>
-        <w:t xml:space="preserve"> quadrat changed over time from about 5.07 kg per ¼-m</w:t>
-      </w:r>
-      <w:r>
-        <w:rPr>
-          <w:vertAlign w:val="superscript"/>
-        </w:rPr>
-        <w:t>2</w:t>
-      </w:r>
-      <w:r>
-        <w:t xml:space="preserve"> quadrat (95% CI 2.5 – 10.2) in Period 2 to about 2.0 kg per ¼-m</w:t>
-      </w:r>
-      <w:r>
-        <w:rPr>
-          <w:vertAlign w:val="superscript"/>
-        </w:rPr>
-        <w:t>2</w:t>
-      </w:r>
-      <w:r>
-        <w:t xml:space="preserve"> quadrat (1.4 – 2.9) </w:t>
-      </w:r>
-      <w:r>
-        <w:t>whereas</w:t>
-      </w:r>
-      <w:r>
-        <w:t xml:space="preserve"> the biomass of shell changed from about 1.</w:t>
-      </w:r>
-      <w:commentRangeStart w:id="4"/>
-      <w:r>
-        <w:t>7</w:t>
-      </w:r>
-      <w:commentRangeEnd w:id="4"/>
-      <w:r>
-        <w:rPr>
-          <w:rStyle w:val="CommentReference"/>
-        </w:rPr>
-        <w:commentReference w:id="4"/>
-      </w:r>
-      <w:r>
-        <w:t xml:space="preserve"> kg per ¼-m</w:t>
-      </w:r>
-      <w:r>
-        <w:rPr>
-          <w:vertAlign w:val="superscript"/>
-        </w:rPr>
-        <w:t>2</w:t>
-      </w:r>
-      <w:r>
-        <w:t xml:space="preserve"> quadrat (1.1 – 2.7) to about 0.93 (0.6 – 1.5).  Because shell is less dense than rock, the differences in biomass per quadrat are not surprising</w:t>
-      </w:r>
-      <w:r>
-        <w:t xml:space="preserve"> -</w:t>
-      </w:r>
-      <w:r>
-        <w:t xml:space="preserve"> these results </w:t>
-      </w:r>
-      <w:r>
-        <w:t>suggest a decline of about 60% biomass for the shell material by the end of period 13 and about 45% of the rock material.  A critical point is that these are measures of biomass, not area, and oyster spat settle on area. However, if we assume a proportional loss in area</w:t>
-      </w:r>
-      <w:r>
-        <w:t xml:space="preserve"> to what is loss in biomass</w:t>
-      </w:r>
-      <w:r>
-        <w:t xml:space="preserve"> then </w:t>
-      </w:r>
-      <w:r>
-        <w:t>shell biomass and likely areas degraded at a faster rate than rock material</w:t>
-      </w:r>
-      <w:r>
-        <w:t xml:space="preserve">. </w:t>
-      </w:r>
-      <w:r>
-        <w:t xml:space="preserve"> </w:t>
-      </w:r>
-      <w:proofErr w:type="gramStart"/>
-      <w:r>
-        <w:t>Finally</w:t>
-      </w:r>
-      <w:proofErr w:type="gramEnd"/>
-      <w:r>
-        <w:t xml:space="preserve"> we assessed the relationships among the biomass of cultch and number of live oyster spat from each quadrat.  We found </w:t>
-      </w:r>
-      <w:r>
-        <w:t>______</w:t>
-      </w:r>
-      <w:r>
-        <w:t xml:space="preserve"> between the two over </w:t>
-      </w:r>
-      <w:commentRangeStart w:id="5"/>
-      <w:r>
-        <w:t>time</w:t>
-      </w:r>
-      <w:commentRangeEnd w:id="5"/>
-      <w:r>
-        <w:rPr>
-          <w:rStyle w:val="CommentReference"/>
-        </w:rPr>
-        <w:commentReference w:id="5"/>
-      </w:r>
-      <w:r>
-        <w:t xml:space="preserve">. </w:t>
+        <w:t>).</w:t>
       </w:r>
     </w:p>
     <w:p>
@@ -2060,11 +2267,67 @@
           <w:iCs/>
         </w:rPr>
       </w:pPr>
-      <w:r>
+    </w:p>
+    <w:p>
+      <w:pPr>
+        <w:spacing w:after="0" w:line="360" w:lineRule="auto"/>
         <w:rPr>
           <w:i/>
           <w:iCs/>
         </w:rPr>
+      </w:pPr>
+      <w:r>
+        <w:rPr>
+          <w:i/>
+          <w:iCs/>
+        </w:rPr>
+        <w:lastRenderedPageBreak/>
+        <w:t>River discharge as a proxy for salinity and nutrient patterns</w:t>
+      </w:r>
+    </w:p>
+    <w:p>
+      <w:pPr>
+        <w:spacing w:after="0" w:line="360" w:lineRule="auto"/>
+      </w:pPr>
+      <w:r>
+        <w:tab/>
+        <w:t>Apalachicola River discharge deviated significantly (i.e., 50-100% below period of record) for three or more months in 2006, 2007, 2008 with extreme drought in 2011 (9 of 12 months), 2012 (12 of 12 months), 2016, and 2017.  Escambia River dischar</w:t>
+      </w:r>
+      <w:r>
+        <w:t>ge patterns were generally similar reflecting the regional effects of drought</w:t>
+      </w:r>
+      <w:r>
+        <w:t xml:space="preserve"> (Figure 9)</w:t>
+      </w:r>
+      <w:r>
+        <w:t>.</w:t>
+      </w:r>
+      <w:r>
+        <w:t xml:space="preserve"> </w:t>
+      </w:r>
+    </w:p>
+    <w:p>
+      <w:pPr>
+        <w:spacing w:after="0" w:line="360" w:lineRule="auto"/>
+        <w:rPr>
+          <w:i/>
+          <w:iCs/>
+        </w:rPr>
+      </w:pPr>
+    </w:p>
+    <w:p>
+      <w:pPr>
+        <w:spacing w:after="0" w:line="360" w:lineRule="auto"/>
+        <w:rPr>
+          <w:i/>
+          <w:iCs/>
+        </w:rPr>
+      </w:pPr>
+      <w:r>
+        <w:rPr>
+          <w:i/>
+          <w:iCs/>
+        </w:rPr>
         <w:t>Discussion</w:t>
       </w:r>
     </w:p>
@@ -2088,6 +2351,711 @@
         <w:spacing w:after="0" w:line="360" w:lineRule="auto"/>
       </w:pPr>
       <w:r>
+        <w:t>#####################</w:t>
+      </w:r>
+    </w:p>
+    <w:p>
+      <w:pPr>
+        <w:spacing w:after="0" w:line="360" w:lineRule="auto"/>
+      </w:pPr>
+    </w:p>
+    <w:p>
+      <w:pPr>
+        <w:spacing w:after="0" w:line="360" w:lineRule="auto"/>
+      </w:pPr>
+      <w:r>
+        <w:t>Figure 1 Map</w:t>
+      </w:r>
+    </w:p>
+    <w:p>
+      <w:pPr>
+        <w:spacing w:after="0" w:line="360" w:lineRule="auto"/>
+      </w:pPr>
+    </w:p>
+    <w:p>
+      <w:pPr>
+        <w:spacing w:after="0" w:line="360" w:lineRule="auto"/>
+      </w:pPr>
+      <w:r>
+        <w:rPr>
+          <w:noProof/>
+        </w:rPr>
+        <w:lastRenderedPageBreak/>
+        <w:drawing>
+          <wp:inline distT="0" distB="0" distL="0" distR="0" wp14:anchorId="54D3B4C7" wp14:editId="7D3878C8">
+            <wp:extent cx="5943600" cy="5943600"/>
+            <wp:effectExtent l="0" t="0" r="0" b="0"/>
+            <wp:docPr id="1" name="Picture 1" descr="A picture containing scatter chart&#10;&#10;Description automatically generated"/>
+            <wp:cNvGraphicFramePr>
+              <a:graphicFrameLocks xmlns:a="http://schemas.openxmlformats.org/drawingml/2006/main" noChangeAspect="1"/>
+            </wp:cNvGraphicFramePr>
+            <a:graphic xmlns:a="http://schemas.openxmlformats.org/drawingml/2006/main">
+              <a:graphicData uri="http://schemas.openxmlformats.org/drawingml/2006/picture">
+                <pic:pic xmlns:pic="http://schemas.openxmlformats.org/drawingml/2006/picture">
+                  <pic:nvPicPr>
+                    <pic:cNvPr id="1" name="Picture 1" descr="A picture containing scatter chart&#10;&#10;Description automatically generated"/>
+                    <pic:cNvPicPr/>
+                  </pic:nvPicPr>
+                  <pic:blipFill>
+                    <a:blip r:embed="rId9" cstate="print">
+                      <a:extLst>
+                        <a:ext uri="{28A0092B-C50C-407E-A947-70E740481C1C}">
+                          <a14:useLocalDpi xmlns:a14="http://schemas.microsoft.com/office/drawing/2010/main" val="0"/>
+                        </a:ext>
+                      </a:extLst>
+                    </a:blip>
+                    <a:stretch>
+                      <a:fillRect/>
+                    </a:stretch>
+                  </pic:blipFill>
+                  <pic:spPr>
+                    <a:xfrm>
+                      <a:off x="0" y="0"/>
+                      <a:ext cx="5943600" cy="5943600"/>
+                    </a:xfrm>
+                    <a:prstGeom prst="rect">
+                      <a:avLst/>
+                    </a:prstGeom>
+                  </pic:spPr>
+                </pic:pic>
+              </a:graphicData>
+            </a:graphic>
+          </wp:inline>
+        </w:drawing>
+      </w:r>
+    </w:p>
+    <w:p>
+      <w:pPr>
+        <w:spacing w:after="0" w:line="360" w:lineRule="auto"/>
+      </w:pPr>
+      <w:r>
+        <w:t>Figure 2</w:t>
+      </w:r>
+    </w:p>
+    <w:p>
+      <w:pPr>
+        <w:spacing w:after="0" w:line="360" w:lineRule="auto"/>
+      </w:pPr>
+    </w:p>
+    <w:p>
+      <w:pPr>
+        <w:spacing w:after="0" w:line="360" w:lineRule="auto"/>
+      </w:pPr>
+      <w:r>
+        <w:rPr>
+          <w:noProof/>
+        </w:rPr>
+        <w:lastRenderedPageBreak/>
+        <w:drawing>
+          <wp:inline distT="0" distB="0" distL="0" distR="0" wp14:anchorId="5CA76346" wp14:editId="57DFE7BB">
+            <wp:extent cx="5943600" cy="5943600"/>
+            <wp:effectExtent l="0" t="0" r="0" b="0"/>
+            <wp:docPr id="2" name="Picture 2" descr="Chart, scatter chart&#10;&#10;Description automatically generated"/>
+            <wp:cNvGraphicFramePr>
+              <a:graphicFrameLocks xmlns:a="http://schemas.openxmlformats.org/drawingml/2006/main" noChangeAspect="1"/>
+            </wp:cNvGraphicFramePr>
+            <a:graphic xmlns:a="http://schemas.openxmlformats.org/drawingml/2006/main">
+              <a:graphicData uri="http://schemas.openxmlformats.org/drawingml/2006/picture">
+                <pic:pic xmlns:pic="http://schemas.openxmlformats.org/drawingml/2006/picture">
+                  <pic:nvPicPr>
+                    <pic:cNvPr id="2" name="Picture 2" descr="Chart, scatter chart&#10;&#10;Description automatically generated"/>
+                    <pic:cNvPicPr/>
+                  </pic:nvPicPr>
+                  <pic:blipFill>
+                    <a:blip r:embed="rId10" cstate="print">
+                      <a:extLst>
+                        <a:ext uri="{28A0092B-C50C-407E-A947-70E740481C1C}">
+                          <a14:useLocalDpi xmlns:a14="http://schemas.microsoft.com/office/drawing/2010/main" val="0"/>
+                        </a:ext>
+                      </a:extLst>
+                    </a:blip>
+                    <a:stretch>
+                      <a:fillRect/>
+                    </a:stretch>
+                  </pic:blipFill>
+                  <pic:spPr>
+                    <a:xfrm>
+                      <a:off x="0" y="0"/>
+                      <a:ext cx="5943600" cy="5943600"/>
+                    </a:xfrm>
+                    <a:prstGeom prst="rect">
+                      <a:avLst/>
+                    </a:prstGeom>
+                  </pic:spPr>
+                </pic:pic>
+              </a:graphicData>
+            </a:graphic>
+          </wp:inline>
+        </w:drawing>
+      </w:r>
+    </w:p>
+    <w:p>
+      <w:pPr>
+        <w:spacing w:after="0" w:line="360" w:lineRule="auto"/>
+      </w:pPr>
+      <w:r>
+        <w:t xml:space="preserve">Figure3 </w:t>
+      </w:r>
+    </w:p>
+    <w:p>
+      <w:pPr>
+        <w:spacing w:after="0" w:line="360" w:lineRule="auto"/>
+      </w:pPr>
+    </w:p>
+    <w:p>
+      <w:pPr>
+        <w:spacing w:after="0" w:line="360" w:lineRule="auto"/>
+      </w:pPr>
+      <w:r>
+        <w:rPr>
+          <w:noProof/>
+        </w:rPr>
+        <w:lastRenderedPageBreak/>
+        <w:drawing>
+          <wp:inline distT="0" distB="0" distL="0" distR="0" wp14:anchorId="25BC3E58" wp14:editId="248DA694">
+            <wp:extent cx="5943600" cy="5943600"/>
+            <wp:effectExtent l="0" t="0" r="0" b="0"/>
+            <wp:docPr id="3" name="Picture 3" descr="Graphical user interface, chart&#10;&#10;Description automatically generated"/>
+            <wp:cNvGraphicFramePr>
+              <a:graphicFrameLocks xmlns:a="http://schemas.openxmlformats.org/drawingml/2006/main" noChangeAspect="1"/>
+            </wp:cNvGraphicFramePr>
+            <a:graphic xmlns:a="http://schemas.openxmlformats.org/drawingml/2006/main">
+              <a:graphicData uri="http://schemas.openxmlformats.org/drawingml/2006/picture">
+                <pic:pic xmlns:pic="http://schemas.openxmlformats.org/drawingml/2006/picture">
+                  <pic:nvPicPr>
+                    <pic:cNvPr id="3" name="Picture 3" descr="Graphical user interface, chart&#10;&#10;Description automatically generated"/>
+                    <pic:cNvPicPr/>
+                  </pic:nvPicPr>
+                  <pic:blipFill>
+                    <a:blip r:embed="rId11" cstate="print">
+                      <a:extLst>
+                        <a:ext uri="{28A0092B-C50C-407E-A947-70E740481C1C}">
+                          <a14:useLocalDpi xmlns:a14="http://schemas.microsoft.com/office/drawing/2010/main" val="0"/>
+                        </a:ext>
+                      </a:extLst>
+                    </a:blip>
+                    <a:stretch>
+                      <a:fillRect/>
+                    </a:stretch>
+                  </pic:blipFill>
+                  <pic:spPr>
+                    <a:xfrm>
+                      <a:off x="0" y="0"/>
+                      <a:ext cx="5943600" cy="5943600"/>
+                    </a:xfrm>
+                    <a:prstGeom prst="rect">
+                      <a:avLst/>
+                    </a:prstGeom>
+                  </pic:spPr>
+                </pic:pic>
+              </a:graphicData>
+            </a:graphic>
+          </wp:inline>
+        </w:drawing>
+      </w:r>
+    </w:p>
+    <w:p>
+      <w:pPr>
+        <w:spacing w:after="0" w:line="360" w:lineRule="auto"/>
+      </w:pPr>
+      <w:r>
+        <w:t>Figure 4</w:t>
+      </w:r>
+    </w:p>
+    <w:p>
+      <w:pPr>
+        <w:spacing w:after="0" w:line="360" w:lineRule="auto"/>
+      </w:pPr>
+    </w:p>
+    <w:p>
+      <w:pPr>
+        <w:spacing w:after="0" w:line="360" w:lineRule="auto"/>
+      </w:pPr>
+      <w:r>
+        <w:rPr>
+          <w:noProof/>
+        </w:rPr>
+        <w:lastRenderedPageBreak/>
+        <w:drawing>
+          <wp:inline distT="0" distB="0" distL="0" distR="0" wp14:anchorId="018445D5" wp14:editId="146CE14A">
+            <wp:extent cx="5943600" cy="5943600"/>
+            <wp:effectExtent l="0" t="0" r="0" b="0"/>
+            <wp:docPr id="4" name="Picture 4" descr="Chart, scatter chart&#10;&#10;Description automatically generated"/>
+            <wp:cNvGraphicFramePr>
+              <a:graphicFrameLocks xmlns:a="http://schemas.openxmlformats.org/drawingml/2006/main" noChangeAspect="1"/>
+            </wp:cNvGraphicFramePr>
+            <a:graphic xmlns:a="http://schemas.openxmlformats.org/drawingml/2006/main">
+              <a:graphicData uri="http://schemas.openxmlformats.org/drawingml/2006/picture">
+                <pic:pic xmlns:pic="http://schemas.openxmlformats.org/drawingml/2006/picture">
+                  <pic:nvPicPr>
+                    <pic:cNvPr id="4" name="Picture 4" descr="Chart, scatter chart&#10;&#10;Description automatically generated"/>
+                    <pic:cNvPicPr/>
+                  </pic:nvPicPr>
+                  <pic:blipFill>
+                    <a:blip r:embed="rId12" cstate="print">
+                      <a:extLst>
+                        <a:ext uri="{28A0092B-C50C-407E-A947-70E740481C1C}">
+                          <a14:useLocalDpi xmlns:a14="http://schemas.microsoft.com/office/drawing/2010/main" val="0"/>
+                        </a:ext>
+                      </a:extLst>
+                    </a:blip>
+                    <a:stretch>
+                      <a:fillRect/>
+                    </a:stretch>
+                  </pic:blipFill>
+                  <pic:spPr>
+                    <a:xfrm>
+                      <a:off x="0" y="0"/>
+                      <a:ext cx="5943600" cy="5943600"/>
+                    </a:xfrm>
+                    <a:prstGeom prst="rect">
+                      <a:avLst/>
+                    </a:prstGeom>
+                  </pic:spPr>
+                </pic:pic>
+              </a:graphicData>
+            </a:graphic>
+          </wp:inline>
+        </w:drawing>
+      </w:r>
+    </w:p>
+    <w:p>
+      <w:pPr>
+        <w:spacing w:after="0" w:line="360" w:lineRule="auto"/>
+      </w:pPr>
+      <w:r>
+        <w:t>Figure 5</w:t>
+      </w:r>
+    </w:p>
+    <w:p>
+      <w:pPr>
+        <w:spacing w:after="0" w:line="360" w:lineRule="auto"/>
+      </w:pPr>
+    </w:p>
+    <w:p>
+      <w:pPr>
+        <w:spacing w:after="0" w:line="360" w:lineRule="auto"/>
+      </w:pPr>
+      <w:r>
+        <w:rPr>
+          <w:noProof/>
+        </w:rPr>
+        <w:lastRenderedPageBreak/>
+        <w:drawing>
+          <wp:inline distT="0" distB="0" distL="0" distR="0" wp14:anchorId="25E39191" wp14:editId="03935468">
+            <wp:extent cx="5943600" cy="5943600"/>
+            <wp:effectExtent l="0" t="0" r="0" b="0"/>
+            <wp:docPr id="5" name="Picture 5" descr="Graphical user interface, chart, histogram&#10;&#10;Description automatically generated"/>
+            <wp:cNvGraphicFramePr>
+              <a:graphicFrameLocks xmlns:a="http://schemas.openxmlformats.org/drawingml/2006/main" noChangeAspect="1"/>
+            </wp:cNvGraphicFramePr>
+            <a:graphic xmlns:a="http://schemas.openxmlformats.org/drawingml/2006/main">
+              <a:graphicData uri="http://schemas.openxmlformats.org/drawingml/2006/picture">
+                <pic:pic xmlns:pic="http://schemas.openxmlformats.org/drawingml/2006/picture">
+                  <pic:nvPicPr>
+                    <pic:cNvPr id="5" name="Picture 5" descr="Graphical user interface, chart, histogram&#10;&#10;Description automatically generated"/>
+                    <pic:cNvPicPr/>
+                  </pic:nvPicPr>
+                  <pic:blipFill>
+                    <a:blip r:embed="rId13" cstate="print">
+                      <a:extLst>
+                        <a:ext uri="{28A0092B-C50C-407E-A947-70E740481C1C}">
+                          <a14:useLocalDpi xmlns:a14="http://schemas.microsoft.com/office/drawing/2010/main" val="0"/>
+                        </a:ext>
+                      </a:extLst>
+                    </a:blip>
+                    <a:stretch>
+                      <a:fillRect/>
+                    </a:stretch>
+                  </pic:blipFill>
+                  <pic:spPr>
+                    <a:xfrm>
+                      <a:off x="0" y="0"/>
+                      <a:ext cx="5943600" cy="5943600"/>
+                    </a:xfrm>
+                    <a:prstGeom prst="rect">
+                      <a:avLst/>
+                    </a:prstGeom>
+                  </pic:spPr>
+                </pic:pic>
+              </a:graphicData>
+            </a:graphic>
+          </wp:inline>
+        </w:drawing>
+      </w:r>
+    </w:p>
+    <w:p>
+      <w:pPr>
+        <w:spacing w:after="0" w:line="360" w:lineRule="auto"/>
+      </w:pPr>
+    </w:p>
+    <w:p>
+      <w:pPr>
+        <w:spacing w:after="0" w:line="360" w:lineRule="auto"/>
+      </w:pPr>
+      <w:r>
+        <w:t>Figure 6</w:t>
+      </w:r>
+      <w:r>
+        <w:t xml:space="preserve">.  </w:t>
+      </w:r>
+    </w:p>
+    <w:p>
+      <w:pPr>
+        <w:spacing w:after="0" w:line="360" w:lineRule="auto"/>
+      </w:pPr>
+    </w:p>
+    <w:p>
+      <w:pPr>
+        <w:spacing w:after="0" w:line="360" w:lineRule="auto"/>
+      </w:pPr>
+    </w:p>
+    <w:p>
+      <w:pPr>
+        <w:spacing w:after="0" w:line="360" w:lineRule="auto"/>
+      </w:pPr>
+    </w:p>
+    <w:p>
+      <w:pPr>
+        <w:spacing w:after="0" w:line="360" w:lineRule="auto"/>
+      </w:pPr>
+    </w:p>
+    <w:p>
+      <w:pPr>
+        <w:spacing w:after="0" w:line="360" w:lineRule="auto"/>
+      </w:pPr>
+    </w:p>
+    <w:p>
+      <w:pPr>
+        <w:spacing w:after="0" w:line="360" w:lineRule="auto"/>
+      </w:pPr>
+    </w:p>
+    <w:p>
+      <w:pPr>
+        <w:spacing w:after="0" w:line="360" w:lineRule="auto"/>
+      </w:pPr>
+      <w:r>
+        <w:rPr>
+          <w:noProof/>
+        </w:rPr>
+        <w:lastRenderedPageBreak/>
+        <w:drawing>
+          <wp:inline distT="0" distB="0" distL="0" distR="0" wp14:anchorId="51283A27" wp14:editId="72112E8B">
+            <wp:extent cx="5943600" cy="5943600"/>
+            <wp:effectExtent l="0" t="0" r="0" b="0"/>
+            <wp:docPr id="11" name="Picture 11" descr="Graphical user interface&#10;&#10;Description automatically generated"/>
+            <wp:cNvGraphicFramePr>
+              <a:graphicFrameLocks xmlns:a="http://schemas.openxmlformats.org/drawingml/2006/main" noChangeAspect="1"/>
+            </wp:cNvGraphicFramePr>
+            <a:graphic xmlns:a="http://schemas.openxmlformats.org/drawingml/2006/main">
+              <a:graphicData uri="http://schemas.openxmlformats.org/drawingml/2006/picture">
+                <pic:pic xmlns:pic="http://schemas.openxmlformats.org/drawingml/2006/picture">
+                  <pic:nvPicPr>
+                    <pic:cNvPr id="11" name="Picture 11" descr="Graphical user interface&#10;&#10;Description automatically generated"/>
+                    <pic:cNvPicPr/>
+                  </pic:nvPicPr>
+                  <pic:blipFill>
+                    <a:blip r:embed="rId14" cstate="print">
+                      <a:extLst>
+                        <a:ext uri="{28A0092B-C50C-407E-A947-70E740481C1C}">
+                          <a14:useLocalDpi xmlns:a14="http://schemas.microsoft.com/office/drawing/2010/main" val="0"/>
+                        </a:ext>
+                      </a:extLst>
+                    </a:blip>
+                    <a:stretch>
+                      <a:fillRect/>
+                    </a:stretch>
+                  </pic:blipFill>
+                  <pic:spPr>
+                    <a:xfrm>
+                      <a:off x="0" y="0"/>
+                      <a:ext cx="5943600" cy="5943600"/>
+                    </a:xfrm>
+                    <a:prstGeom prst="rect">
+                      <a:avLst/>
+                    </a:prstGeom>
+                  </pic:spPr>
+                </pic:pic>
+              </a:graphicData>
+            </a:graphic>
+          </wp:inline>
+        </w:drawing>
+      </w:r>
+    </w:p>
+    <w:p>
+      <w:pPr>
+        <w:spacing w:after="0" w:line="360" w:lineRule="auto"/>
+      </w:pPr>
+    </w:p>
+    <w:p>
+      <w:pPr>
+        <w:spacing w:after="0" w:line="360" w:lineRule="auto"/>
+      </w:pPr>
+      <w:r>
+        <w:t>Figure 7</w:t>
+      </w:r>
+    </w:p>
+    <w:p>
+      <w:pPr>
+        <w:spacing w:after="0" w:line="360" w:lineRule="auto"/>
+      </w:pPr>
+    </w:p>
+    <w:p>
+      <w:pPr>
+        <w:spacing w:after="0" w:line="360" w:lineRule="auto"/>
+      </w:pPr>
+    </w:p>
+    <w:p>
+      <w:pPr>
+        <w:spacing w:after="0" w:line="360" w:lineRule="auto"/>
+      </w:pPr>
+    </w:p>
+    <w:p>
+      <w:pPr>
+        <w:spacing w:after="0" w:line="360" w:lineRule="auto"/>
+      </w:pPr>
+    </w:p>
+    <w:p>
+      <w:pPr>
+        <w:spacing w:after="0" w:line="360" w:lineRule="auto"/>
+      </w:pPr>
+    </w:p>
+    <w:p>
+      <w:pPr>
+        <w:spacing w:after="0" w:line="360" w:lineRule="auto"/>
+      </w:pPr>
+    </w:p>
+    <w:p>
+      <w:pPr>
+        <w:spacing w:after="0" w:line="360" w:lineRule="auto"/>
+      </w:pPr>
+      <w:r>
+        <w:rPr>
+          <w:noProof/>
+        </w:rPr>
+        <w:lastRenderedPageBreak/>
+        <w:drawing>
+          <wp:inline distT="0" distB="0" distL="0" distR="0" wp14:anchorId="321A328E" wp14:editId="30FF625A">
+            <wp:extent cx="5753100" cy="5753100"/>
+            <wp:effectExtent l="0" t="0" r="0" b="0"/>
+            <wp:docPr id="7" name="Picture 7" descr="Chart, scatter chart&#10;&#10;Description automatically generated"/>
+            <wp:cNvGraphicFramePr>
+              <a:graphicFrameLocks xmlns:a="http://schemas.openxmlformats.org/drawingml/2006/main" noChangeAspect="1"/>
+            </wp:cNvGraphicFramePr>
+            <a:graphic xmlns:a="http://schemas.openxmlformats.org/drawingml/2006/main">
+              <a:graphicData uri="http://schemas.openxmlformats.org/drawingml/2006/picture">
+                <pic:pic xmlns:pic="http://schemas.openxmlformats.org/drawingml/2006/picture">
+                  <pic:nvPicPr>
+                    <pic:cNvPr id="7" name="Picture 7" descr="Chart, scatter chart&#10;&#10;Description automatically generated"/>
+                    <pic:cNvPicPr/>
+                  </pic:nvPicPr>
+                  <pic:blipFill>
+                    <a:blip r:embed="rId15">
+                      <a:extLst>
+                        <a:ext uri="{28A0092B-C50C-407E-A947-70E740481C1C}">
+                          <a14:useLocalDpi xmlns:a14="http://schemas.microsoft.com/office/drawing/2010/main" val="0"/>
+                        </a:ext>
+                      </a:extLst>
+                    </a:blip>
+                    <a:stretch>
+                      <a:fillRect/>
+                    </a:stretch>
+                  </pic:blipFill>
+                  <pic:spPr>
+                    <a:xfrm>
+                      <a:off x="0" y="0"/>
+                      <a:ext cx="5753100" cy="5753100"/>
+                    </a:xfrm>
+                    <a:prstGeom prst="rect">
+                      <a:avLst/>
+                    </a:prstGeom>
+                  </pic:spPr>
+                </pic:pic>
+              </a:graphicData>
+            </a:graphic>
+          </wp:inline>
+        </w:drawing>
+      </w:r>
+    </w:p>
+    <w:p>
+      <w:pPr>
+        <w:spacing w:after="0" w:line="360" w:lineRule="auto"/>
+      </w:pPr>
+    </w:p>
+    <w:p>
+      <w:pPr>
+        <w:spacing w:after="0" w:line="360" w:lineRule="auto"/>
+      </w:pPr>
+      <w:r>
+        <w:t>Figure 8</w:t>
+      </w:r>
+    </w:p>
+    <w:p>
+      <w:pPr>
+        <w:spacing w:after="0" w:line="360" w:lineRule="auto"/>
+      </w:pPr>
+    </w:p>
+    <w:p>
+      <w:pPr>
+        <w:spacing w:after="0" w:line="360" w:lineRule="auto"/>
+      </w:pPr>
+    </w:p>
+    <w:p>
+      <w:pPr>
+        <w:spacing w:after="0" w:line="360" w:lineRule="auto"/>
+      </w:pPr>
+    </w:p>
+    <w:p>
+      <w:pPr>
+        <w:spacing w:after="0" w:line="360" w:lineRule="auto"/>
+      </w:pPr>
+    </w:p>
+    <w:p>
+      <w:pPr>
+        <w:spacing w:after="0" w:line="360" w:lineRule="auto"/>
+      </w:pPr>
+    </w:p>
+    <w:p>
+      <w:pPr>
+        <w:spacing w:after="0" w:line="360" w:lineRule="auto"/>
+      </w:pPr>
+    </w:p>
+    <w:p>
+      <w:pPr>
+        <w:spacing w:after="0" w:line="360" w:lineRule="auto"/>
+      </w:pPr>
+    </w:p>
+    <w:p>
+      <w:pPr>
+        <w:spacing w:after="0" w:line="360" w:lineRule="auto"/>
+      </w:pPr>
+      <w:r>
+        <w:rPr>
+          <w:noProof/>
+        </w:rPr>
+        <w:lastRenderedPageBreak/>
+        <w:drawing>
+          <wp:inline distT="0" distB="0" distL="0" distR="0" wp14:anchorId="327417E0" wp14:editId="5ABC0945">
+            <wp:extent cx="5943600" cy="5943600"/>
+            <wp:effectExtent l="0" t="0" r="0" b="0"/>
+            <wp:docPr id="8" name="Picture 8" descr="A screenshot of a computer&#10;&#10;Description automatically generated with low confidence"/>
+            <wp:cNvGraphicFramePr>
+              <a:graphicFrameLocks xmlns:a="http://schemas.openxmlformats.org/drawingml/2006/main" noChangeAspect="1"/>
+            </wp:cNvGraphicFramePr>
+            <a:graphic xmlns:a="http://schemas.openxmlformats.org/drawingml/2006/main">
+              <a:graphicData uri="http://schemas.openxmlformats.org/drawingml/2006/picture">
+                <pic:pic xmlns:pic="http://schemas.openxmlformats.org/drawingml/2006/picture">
+                  <pic:nvPicPr>
+                    <pic:cNvPr id="8" name="Picture 8" descr="A screenshot of a computer&#10;&#10;Description automatically generated with low confidence"/>
+                    <pic:cNvPicPr/>
+                  </pic:nvPicPr>
+                  <pic:blipFill>
+                    <a:blip r:embed="rId16">
+                      <a:extLst>
+                        <a:ext uri="{28A0092B-C50C-407E-A947-70E740481C1C}">
+                          <a14:useLocalDpi xmlns:a14="http://schemas.microsoft.com/office/drawing/2010/main" val="0"/>
+                        </a:ext>
+                      </a:extLst>
+                    </a:blip>
+                    <a:stretch>
+                      <a:fillRect/>
+                    </a:stretch>
+                  </pic:blipFill>
+                  <pic:spPr>
+                    <a:xfrm>
+                      <a:off x="0" y="0"/>
+                      <a:ext cx="5943600" cy="5943600"/>
+                    </a:xfrm>
+                    <a:prstGeom prst="rect">
+                      <a:avLst/>
+                    </a:prstGeom>
+                  </pic:spPr>
+                </pic:pic>
+              </a:graphicData>
+            </a:graphic>
+          </wp:inline>
+        </w:drawing>
+      </w:r>
+    </w:p>
+    <w:p>
+      <w:pPr>
+        <w:spacing w:after="0" w:line="360" w:lineRule="auto"/>
+      </w:pPr>
+    </w:p>
+    <w:p>
+      <w:pPr>
+        <w:spacing w:after="0" w:line="360" w:lineRule="auto"/>
+      </w:pPr>
+    </w:p>
+    <w:p>
+      <w:pPr>
+        <w:spacing w:after="0" w:line="360" w:lineRule="auto"/>
+      </w:pPr>
+      <w:r>
+        <w:t>Figure 9</w:t>
+      </w:r>
+    </w:p>
+    <w:p>
+      <w:pPr>
+        <w:spacing w:after="0" w:line="360" w:lineRule="auto"/>
+      </w:pPr>
+    </w:p>
+    <w:p>
+      <w:pPr>
+        <w:spacing w:after="0" w:line="360" w:lineRule="auto"/>
+      </w:pPr>
+      <w:r>
+        <w:t>this is the</w:t>
+      </w:r>
+    </w:p>
+    <w:p>
+      <w:pPr>
+        <w:spacing w:after="0" w:line="360" w:lineRule="auto"/>
+      </w:pPr>
+      <w:proofErr w:type="gramStart"/>
+      <w:r>
+        <w:t>new.tmb</w:t>
+      </w:r>
+      <w:proofErr w:type="gramEnd"/>
+      <w:r>
+        <w:t xml:space="preserve">2 &lt;- </w:t>
+      </w:r>
+      <w:proofErr w:type="spellStart"/>
+      <w:r>
+        <w:t>glmmTMB</w:t>
+      </w:r>
+      <w:proofErr w:type="spellEnd"/>
+      <w:r>
+        <w:t>(</w:t>
+      </w:r>
+      <w:proofErr w:type="spellStart"/>
+      <w:r>
+        <w:t>Sum_spat</w:t>
+      </w:r>
+      <w:proofErr w:type="spellEnd"/>
+      <w:r>
+        <w:t xml:space="preserve"> ~ Period * Project + offset(log(</w:t>
+      </w:r>
+      <w:proofErr w:type="spellStart"/>
+      <w:r>
+        <w:t>Num_quads</w:t>
+      </w:r>
+      <w:proofErr w:type="spellEnd"/>
+      <w:r>
+        <w:t>)), data = new.dat2, family="nbinom2") #converge</w:t>
+      </w:r>
+    </w:p>
+    <w:p>
+      <w:pPr>
+        <w:spacing w:after="0" w:line="360" w:lineRule="auto"/>
+      </w:pPr>
+    </w:p>
+    <w:p>
+      <w:pPr>
+        <w:spacing w:after="0" w:line="360" w:lineRule="auto"/>
+      </w:pPr>
+      <w:r>
+        <w:lastRenderedPageBreak/>
         <w:t xml:space="preserve">and monitoring efforts.   at a variety of densities.  </w:t>
       </w:r>
       <w:proofErr w:type="spellStart"/>
@@ -2545,7 +3513,7 @@
       </w:r>
     </w:p>
   </w:comment>
-  <w:comment w:id="2" w:author="Bill Pine" w:date="2022-03-15T15:12:00Z" w:initials="PB">
+  <w:comment w:id="2" w:author="Bill Pine" w:date="2022-04-02T11:47:00Z" w:initials="PB">
     <w:p>
       <w:pPr>
         <w:pStyle w:val="CommentText"/>
@@ -2557,6 +3525,38 @@
         <w:annotationRef/>
       </w:r>
       <w:r>
+        <w:t>https://nwfwater.com/Water-Resources/Surface-Water-Improvement-and-Management/St.-Andrew-Bay</w:t>
+      </w:r>
+    </w:p>
+  </w:comment>
+  <w:comment w:id="3" w:author="Bill Pine [2]" w:date="2022-04-02T17:10:00Z" w:initials="PB">
+    <w:p>
+      <w:pPr>
+        <w:pStyle w:val="CommentText"/>
+      </w:pPr>
+      <w:r>
+        <w:rPr>
+          <w:rStyle w:val="CommentReference"/>
+        </w:rPr>
+        <w:annotationRef/>
+      </w:r>
+      <w:r>
+        <w:t>dead count bounce</w:t>
+      </w:r>
+    </w:p>
+  </w:comment>
+  <w:comment w:id="4" w:author="Bill Pine" w:date="2022-03-15T15:12:00Z" w:initials="PB">
+    <w:p>
+      <w:pPr>
+        <w:pStyle w:val="CommentText"/>
+      </w:pPr>
+      <w:r>
+        <w:rPr>
+          <w:rStyle w:val="CommentReference"/>
+        </w:rPr>
+        <w:annotationRef/>
+      </w:r>
+      <w:r>
         <w:t>This</w:t>
       </w:r>
       <w:r>
@@ -2564,7 +3564,7 @@
       </w:r>
     </w:p>
   </w:comment>
-  <w:comment w:id="3" w:author="Bill Pine" w:date="2022-03-30T06:23:00Z" w:initials="PB">
+  <w:comment w:id="5" w:author="Bill Pine" w:date="2022-03-30T06:23:00Z" w:initials="PB">
     <w:p>
       <w:pPr>
         <w:pStyle w:val="CommentText"/>
@@ -2580,7 +3580,7 @@
       </w:r>
     </w:p>
   </w:comment>
-  <w:comment w:id="4" w:author="Bill Pine [2]" w:date="2022-03-31T05:34:00Z" w:initials="PB">
+  <w:comment w:id="6" w:author="Bill Pine" w:date="2022-03-31T05:34:00Z" w:initials="PB">
     <w:p>
       <w:pPr>
         <w:pStyle w:val="CommentText"/>
@@ -2593,25 +3593,6 @@
       </w:r>
       <w:r>
         <w:t>Remember Jamie sees about 20 kg per m2 of cultch</w:t>
-      </w:r>
-    </w:p>
-  </w:comment>
-  <w:comment w:id="5" w:author="Bill Pine [3]" w:date="2022-03-31T06:03:00Z" w:initials="PB">
-    <w:p>
-      <w:pPr>
-        <w:pStyle w:val="CommentText"/>
-      </w:pPr>
-      <w:r>
-        <w:rPr>
-          <w:rStyle w:val="CommentReference"/>
-        </w:rPr>
-        <w:annotationRef/>
-      </w:r>
-      <w:r>
-        <w:t>This analyses needs to be done</w:t>
-      </w:r>
-      <w:r>
-        <w:t>, but you did the graphs essentially in the earlier report you sent out.</w:t>
       </w:r>
     </w:p>
   </w:comment>
@@ -2622,10 +3603,11 @@
 <w15:commentsEx xmlns:wpc="http://schemas.microsoft.com/office/word/2010/wordprocessingCanvas" xmlns:cx="http://schemas.microsoft.com/office/drawing/2014/chartex" xmlns:cx1="http://schemas.microsoft.com/office/drawing/2015/9/8/chartex" xmlns:cx2="http://schemas.microsoft.com/office/drawing/2015/10/21/chartex" xmlns:cx3="http://schemas.microsoft.com/office/drawing/2016/5/9/chartex" xmlns:cx4="http://schemas.microsoft.com/office/drawing/2016/5/10/chartex" xmlns:cx5="http://schemas.microsoft.com/office/drawing/2016/5/11/chartex" xmlns:cx6="http://schemas.microsoft.com/office/drawing/2016/5/12/chartex" xmlns:cx7="http://schemas.microsoft.com/office/drawing/2016/5/13/chartex" xmlns:cx8="http://schemas.microsoft.com/office/drawing/2016/5/14/chartex" xmlns:mc="http://schemas.openxmlformats.org/markup-compatibility/2006" xmlns:aink="http://schemas.microsoft.com/office/drawing/2016/ink" xmlns:am3d="http://schemas.microsoft.com/office/drawing/2017/model3d" xmlns:o="urn:schemas-microsoft-com:office:office" xmlns:r="http://schemas.openxmlformats.org/officeDocument/2006/relationships" xmlns:m="http://schemas.openxmlformats.org/officeDocument/2006/math" xmlns:v="urn:schemas-microsoft-com:vml" xmlns:wp14="http://schemas.microsoft.com/office/word/2010/wordprocessingDrawing" xmlns:wp="http://schemas.openxmlformats.org/drawingml/2006/wordprocessingDrawing" xmlns:w10="urn:schemas-microsoft-com:office:word" xmlns:w="http://schemas.openxmlformats.org/wordprocessingml/2006/main" xmlns:w14="http://schemas.microsoft.com/office/word/2010/wordml" xmlns:w15="http://schemas.microsoft.com/office/word/2012/wordml" xmlns:w16cex="http://schemas.microsoft.com/office/word/2018/wordml/cex" xmlns:w16cid="http://schemas.microsoft.com/office/word/2016/wordml/cid" xmlns:w16="http://schemas.microsoft.com/office/word/2018/wordml" xmlns:w16sdtdh="http://schemas.microsoft.com/office/word/2020/wordml/sdtdatahash" xmlns:w16se="http://schemas.microsoft.com/office/word/2015/wordml/symex" xmlns:wpg="http://schemas.microsoft.com/office/word/2010/wordprocessingGroup" xmlns:wpi="http://schemas.microsoft.com/office/word/2010/wordprocessingInk" xmlns:wne="http://schemas.microsoft.com/office/word/2006/wordml" xmlns:wps="http://schemas.microsoft.com/office/word/2010/wordprocessingShape" mc:Ignorable="w14 w15 w16se w16cid w16 w16cex w16sdtdh wp14">
   <w15:commentEx w15:paraId="31F6B3C8" w15:done="0"/>
   <w15:commentEx w15:paraId="5F27CF2F" w15:done="0"/>
+  <w15:commentEx w15:paraId="71BBBEBF" w15:done="0"/>
+  <w15:commentEx w15:paraId="31DDE460" w15:done="0"/>
   <w15:commentEx w15:paraId="7D99C3F1" w15:done="0"/>
   <w15:commentEx w15:paraId="376A42C3" w15:done="0"/>
   <w15:commentEx w15:paraId="4A2BC774" w15:done="0"/>
-  <w15:commentEx w15:paraId="20CDC74C" w15:done="0"/>
 </w15:commentsEx>
 </file>
 
@@ -2633,10 +3615,11 @@
 <w16cex:commentsExtensible xmlns:wpc="http://schemas.microsoft.com/office/word/2010/wordprocessingCanvas" xmlns:cx="http://schemas.microsoft.com/office/drawing/2014/chartex" xmlns:cx1="http://schemas.microsoft.com/office/drawing/2015/9/8/chartex" xmlns:cx2="http://schemas.microsoft.com/office/drawing/2015/10/21/chartex" xmlns:cx3="http://schemas.microsoft.com/office/drawing/2016/5/9/chartex" xmlns:cx4="http://schemas.microsoft.com/office/drawing/2016/5/10/chartex" xmlns:cx5="http://schemas.microsoft.com/office/drawing/2016/5/11/chartex" xmlns:cx6="http://schemas.microsoft.com/office/drawing/2016/5/12/chartex" xmlns:cx7="http://schemas.microsoft.com/office/drawing/2016/5/13/chartex" xmlns:cx8="http://schemas.microsoft.com/office/drawing/2016/5/14/chartex" xmlns:mc="http://schemas.openxmlformats.org/markup-compatibility/2006" xmlns:aink="http://schemas.microsoft.com/office/drawing/2016/ink" xmlns:am3d="http://schemas.microsoft.com/office/drawing/2017/model3d" xmlns:o="urn:schemas-microsoft-com:office:office" xmlns:r="http://schemas.openxmlformats.org/officeDocument/2006/relationships" xmlns:m="http://schemas.openxmlformats.org/officeDocument/2006/math" xmlns:v="urn:schemas-microsoft-com:vml" xmlns:wp14="http://schemas.microsoft.com/office/word/2010/wordprocessingDrawing" xmlns:wp="http://schemas.openxmlformats.org/drawingml/2006/wordprocessingDrawing" xmlns:w10="urn:schemas-microsoft-com:office:word" xmlns:w="http://schemas.openxmlformats.org/wordprocessingml/2006/main" xmlns:w14="http://schemas.microsoft.com/office/word/2010/wordml" xmlns:w15="http://schemas.microsoft.com/office/word/2012/wordml" xmlns:w16cex="http://schemas.microsoft.com/office/word/2018/wordml/cex" xmlns:w16cid="http://schemas.microsoft.com/office/word/2016/wordml/cid" xmlns:w16="http://schemas.microsoft.com/office/word/2018/wordml" xmlns:w16sdtdh="http://schemas.microsoft.com/office/word/2020/wordml/sdtdatahash" xmlns:w16se="http://schemas.microsoft.com/office/word/2015/wordml/symex" xmlns:wpg="http://schemas.microsoft.com/office/word/2010/wordprocessingGroup" xmlns:wpi="http://schemas.microsoft.com/office/word/2010/wordprocessingInk" xmlns:wne="http://schemas.microsoft.com/office/word/2006/wordml" xmlns:wps="http://schemas.microsoft.com/office/word/2010/wordprocessingShape" mc:Ignorable="w14 w15 w16se w16cid w16 w16cex w16sdtdh wp14">
   <w16cex:commentExtensible w16cex:durableId="25AD0F51" w16cex:dateUtc="2022-02-08T20:48:00Z"/>
   <w16cex:commentExtensible w16cex:durableId="25D86AAE" w16cex:dateUtc="2022-03-13T17:05:00Z"/>
+  <w16cex:commentExtensible w16cex:durableId="25F2B65F" w16cex:dateUtc="2022-04-02T15:47:00Z"/>
+  <w16cex:commentExtensible w16cex:durableId="25F30220" w16cex:dateUtc="2022-04-02T21:10:00Z"/>
   <w16cex:commentExtensible w16cex:durableId="25DB2B4F" w16cex:dateUtc="2022-03-15T19:12:00Z"/>
   <w16cex:commentExtensible w16cex:durableId="25EE75DC" w16cex:dateUtc="2022-03-30T10:23:00Z"/>
   <w16cex:commentExtensible w16cex:durableId="25EFBBF9" w16cex:dateUtc="2022-03-31T09:34:00Z"/>
-  <w16cex:commentExtensible w16cex:durableId="25EFC2CE" w16cex:dateUtc="2022-03-31T10:03:00Z"/>
 </w16cex:commentsExtensible>
 </file>
 
@@ -2644,10 +3627,11 @@
 <w16cid:commentsIds xmlns:wpc="http://schemas.microsoft.com/office/word/2010/wordprocessingCanvas" xmlns:cx="http://schemas.microsoft.com/office/drawing/2014/chartex" xmlns:cx1="http://schemas.microsoft.com/office/drawing/2015/9/8/chartex" xmlns:cx2="http://schemas.microsoft.com/office/drawing/2015/10/21/chartex" xmlns:cx3="http://schemas.microsoft.com/office/drawing/2016/5/9/chartex" xmlns:cx4="http://schemas.microsoft.com/office/drawing/2016/5/10/chartex" xmlns:cx5="http://schemas.microsoft.com/office/drawing/2016/5/11/chartex" xmlns:cx6="http://schemas.microsoft.com/office/drawing/2016/5/12/chartex" xmlns:cx7="http://schemas.microsoft.com/office/drawing/2016/5/13/chartex" xmlns:cx8="http://schemas.microsoft.com/office/drawing/2016/5/14/chartex" xmlns:mc="http://schemas.openxmlformats.org/markup-compatibility/2006" xmlns:aink="http://schemas.microsoft.com/office/drawing/2016/ink" xmlns:am3d="http://schemas.microsoft.com/office/drawing/2017/model3d" xmlns:o="urn:schemas-microsoft-com:office:office" xmlns:r="http://schemas.openxmlformats.org/officeDocument/2006/relationships" xmlns:m="http://schemas.openxmlformats.org/officeDocument/2006/math" xmlns:v="urn:schemas-microsoft-com:vml" xmlns:wp14="http://schemas.microsoft.com/office/word/2010/wordprocessingDrawing" xmlns:wp="http://schemas.openxmlformats.org/drawingml/2006/wordprocessingDrawing" xmlns:w10="urn:schemas-microsoft-com:office:word" xmlns:w="http://schemas.openxmlformats.org/wordprocessingml/2006/main" xmlns:w14="http://schemas.microsoft.com/office/word/2010/wordml" xmlns:w15="http://schemas.microsoft.com/office/word/2012/wordml" xmlns:w16cex="http://schemas.microsoft.com/office/word/2018/wordml/cex" xmlns:w16cid="http://schemas.microsoft.com/office/word/2016/wordml/cid" xmlns:w16="http://schemas.microsoft.com/office/word/2018/wordml" xmlns:w16sdtdh="http://schemas.microsoft.com/office/word/2020/wordml/sdtdatahash" xmlns:w16se="http://schemas.microsoft.com/office/word/2015/wordml/symex" xmlns:wpg="http://schemas.microsoft.com/office/word/2010/wordprocessingGroup" xmlns:wpi="http://schemas.microsoft.com/office/word/2010/wordprocessingInk" xmlns:wne="http://schemas.microsoft.com/office/word/2006/wordml" xmlns:wps="http://schemas.microsoft.com/office/word/2010/wordprocessingShape" mc:Ignorable="w14 w15 w16se w16cid w16 w16cex w16sdtdh wp14">
   <w16cid:commentId w16cid:paraId="31F6B3C8" w16cid:durableId="25AD0F51"/>
   <w16cid:commentId w16cid:paraId="5F27CF2F" w16cid:durableId="25D86AAE"/>
+  <w16cid:commentId w16cid:paraId="71BBBEBF" w16cid:durableId="25F2B65F"/>
+  <w16cid:commentId w16cid:paraId="31DDE460" w16cid:durableId="25F30220"/>
   <w16cid:commentId w16cid:paraId="7D99C3F1" w16cid:durableId="25DB2B4F"/>
   <w16cid:commentId w16cid:paraId="376A42C3" w16cid:durableId="25EE75DC"/>
   <w16cid:commentId w16cid:paraId="4A2BC774" w16cid:durableId="25EFBBF9"/>
-  <w16cid:commentId w16cid:paraId="20CDC74C" w16cid:durableId="25EFC2CE"/>
 </w16cid:commentsIds>
 </file>
 
@@ -2657,9 +3641,6 @@
     <w15:presenceInfo w15:providerId="AD" w15:userId="S::billpine@ufl.edu::484b8fee-3ec8-492f-a4e1-64cc3716f77d"/>
   </w15:person>
   <w15:person w15:author="Bill Pine [2]">
-    <w15:presenceInfo w15:providerId="AD" w15:userId="S::billpine@ufl.edu::484b8fee-3ec8-492f-a4e1-64cc3716f77d"/>
-  </w15:person>
-  <w15:person w15:author="Bill Pine [3]">
     <w15:presenceInfo w15:providerId="AD" w15:userId="S::billpine@ufl.edu::484b8fee-3ec8-492f-a4e1-64cc3716f77d"/>
   </w15:person>
 </w15:people>

</xml_diff>

<commit_message>
revising text through results.  need to start pushing on discussion
</commit_message>
<xml_diff>
--- a/20220208_panhandle_oyster_trends.docx
+++ b/20220208_panhandle_oyster_trends.docx
@@ -23,35 +23,6 @@
         <w:spacing w:after="0" w:line="360" w:lineRule="auto"/>
       </w:pPr>
       <w:r>
-        <w:t>Cognitive dissonance</w:t>
-      </w:r>
-    </w:p>
-    <w:p>
-      <w:pPr>
-        <w:spacing w:after="0" w:line="360" w:lineRule="auto"/>
-      </w:pPr>
-      <w:r>
-        <w:t>We tend to simplify complex problems so we can understand them, then we try and solve the simplified problem. This can backfire for wicked problems.</w:t>
-      </w:r>
-    </w:p>
-    <w:p>
-      <w:pPr>
-        <w:spacing w:after="0" w:line="360" w:lineRule="auto"/>
-      </w:pPr>
-      <w:r>
-        <w:t>https://twitter.com/emollick/status/1509016407643762689/photo/2</w:t>
-      </w:r>
-    </w:p>
-    <w:p>
-      <w:pPr>
-        <w:spacing w:after="0" w:line="360" w:lineRule="auto"/>
-      </w:pPr>
-    </w:p>
-    <w:p>
-      <w:pPr>
-        <w:spacing w:after="0" w:line="360" w:lineRule="auto"/>
-      </w:pPr>
-      <w:r>
         <w:rPr>
           <w:i/>
           <w:iCs/>
@@ -306,38 +277,38 @@
         <w:t>is</w:t>
       </w:r>
       <w:r>
-        <w:t xml:space="preserve"> needed over </w:t>
+        <w:t xml:space="preserve"> needed over shorter time scales to inform other </w:t>
+      </w:r>
+      <w:r>
+        <w:t xml:space="preserve">proposed </w:t>
+      </w:r>
+      <w:r>
+        <w:t xml:space="preserve">restoration and management projects in similar systems.  </w:t>
+      </w:r>
+      <w:r>
+        <w:t xml:space="preserve">This is an issue of both temporal and spatial scale (Pine et al. 2022).  </w:t>
+      </w:r>
+      <w:r>
+        <w:t xml:space="preserve">To facilitate learning under an adaptive management framework as programmatically adopted by these funders, </w:t>
+      </w:r>
+      <w:r>
+        <w:t>these restoration efforts should be assessed in-progress</w:t>
+      </w:r>
+      <w:r>
+        <w:t>,</w:t>
+      </w:r>
+      <w:r>
+        <w:t xml:space="preserve"> and if </w:t>
+      </w:r>
+      <w:r>
+        <w:t>necessary,</w:t>
+      </w:r>
+      <w:r>
+        <w:t xml:space="preserve"> corrective changes made to improve the likelihood of the restoration objective of shifting the oyster population from an undesired low-level, to a </w:t>
       </w:r>
       <w:r>
         <w:lastRenderedPageBreak/>
-        <w:t xml:space="preserve">shorter time scales to inform other </w:t>
-      </w:r>
-      <w:r>
-        <w:t xml:space="preserve">proposed </w:t>
-      </w:r>
-      <w:r>
-        <w:t xml:space="preserve">restoration and management projects in similar systems.  </w:t>
-      </w:r>
-      <w:r>
-        <w:t xml:space="preserve">This is an issue of both temporal and spatial scale (Pine et al. 2022).  </w:t>
-      </w:r>
-      <w:r>
-        <w:t xml:space="preserve">To facilitate learning under an adaptive management framework as programmatically adopted by these funders, </w:t>
-      </w:r>
-      <w:r>
-        <w:t>these restoration efforts should be assessed in-progress</w:t>
-      </w:r>
-      <w:r>
-        <w:t>,</w:t>
-      </w:r>
-      <w:r>
-        <w:t xml:space="preserve"> and if </w:t>
-      </w:r>
-      <w:r>
-        <w:t>necessary,</w:t>
-      </w:r>
-      <w:r>
-        <w:t xml:space="preserve"> corrective changes made to improve the likelihood of the restoration objective of shifting the oyster population from an undesired low-level, to a more desired level.  This desired </w:t>
+        <w:t xml:space="preserve">more desired level.  This desired </w:t>
       </w:r>
       <w:r>
         <w:t>state</w:t>
@@ -445,7 +416,10 @@
         <w:rPr>
           <w:highlight w:val="yellow"/>
         </w:rPr>
-        <w:t>1986</w:t>
+        <w:t>198</w:t>
+      </w:r>
+      <w:r>
+        <w:t>X</w:t>
       </w:r>
       <w:r>
         <w:t>.  The East Bay</w:t>
@@ -460,7 +434,13 @@
         <w:t>)</w:t>
       </w:r>
       <w:r>
-        <w:t xml:space="preserve"> arm of St. Andrew Bay, near Panama City </w:t>
+        <w:t xml:space="preserve"> arm of St. Andrew Bay, near Panama City</w:t>
+      </w:r>
+      <w:r>
+        <w:t>, Florida</w:t>
+      </w:r>
+      <w:r>
+        <w:t xml:space="preserve"> </w:t>
       </w:r>
       <w:r>
         <w:t>(Okaloosa and Walton Counties</w:t>
@@ -472,7 +452,13 @@
         <w:t>one</w:t>
       </w:r>
       <w:r>
-        <w:t xml:space="preserve"> region of St. Andrew Bay with a total surface area of approximately XYZ acres.  Reported oyster landings and trips for Eas</w:t>
+        <w:t xml:space="preserve"> region of St. Andrew Bay </w:t>
+      </w:r>
+      <w:r>
+        <w:t>which has</w:t>
+      </w:r>
+      <w:r>
+        <w:t xml:space="preserve"> a total surface area of approximately XYZ acres.  Reported oyster landings and trips for Eas</w:t>
       </w:r>
       <w:r>
         <w:t>t</w:t>
@@ -583,54 +569,54 @@
         <w:t xml:space="preserve"> different restoration projects with similar objectives and methodologies occurred during this time. In the first</w:t>
       </w:r>
       <w:r>
-        <w:t xml:space="preserve"> (NRDA), approximately 24,840 cubic </w:t>
+        <w:t xml:space="preserve"> (NRDA), approximately 24,840 cubic cards of fossil shell material</w:t>
+      </w:r>
+      <w:r>
+        <w:t xml:space="preserve"> </w:t>
+      </w:r>
+      <w:proofErr w:type="gramStart"/>
+      <w:r>
+        <w:t>was</w:t>
+      </w:r>
+      <w:proofErr w:type="gramEnd"/>
+      <w:r>
+        <w:t xml:space="preserve"> deployed on 16 different sites at an average cultch density of 200 cubic yards per acre.  In the second project</w:t>
+      </w:r>
+      <w:r>
+        <w:t xml:space="preserve"> (FDEP)</w:t>
+      </w:r>
+      <w:r>
+        <w:t xml:space="preserve">, approximately 95,500 cubic yards of </w:t>
+      </w:r>
+      <w:proofErr w:type="spellStart"/>
+      <w:r>
+        <w:t>limerock</w:t>
+      </w:r>
+      <w:proofErr w:type="spellEnd"/>
+      <w:r>
+        <w:t xml:space="preserve"> aggregate was deployed as part of an FDEP project on fourteen different oyster reef sites.  Average density of cultch material was 300 cubic yards per acre.</w:t>
+      </w:r>
+      <w:r>
+        <w:t xml:space="preserve">  The </w:t>
+      </w:r>
+      <w:r>
+        <w:t>third</w:t>
+      </w:r>
+      <w:r>
+        <w:t xml:space="preserve"> </w:t>
+      </w:r>
+      <w:r>
+        <w:t xml:space="preserve">project </w:t>
+      </w:r>
+      <w:r>
+        <w:t>(FWC) deployed 9600 cubic yards of shell material in sites 2-acres in size at densities of 100, 200, 300, or 400 cubic yards per acre.</w:t>
+      </w:r>
+      <w:r>
+        <w:t xml:space="preserve">  The fourth </w:t>
       </w:r>
       <w:r>
         <w:lastRenderedPageBreak/>
-        <w:t>cards of fossil shell material</w:t>
-      </w:r>
-      <w:r>
-        <w:t xml:space="preserve"> </w:t>
-      </w:r>
-      <w:proofErr w:type="gramStart"/>
-      <w:r>
-        <w:t>was</w:t>
-      </w:r>
-      <w:proofErr w:type="gramEnd"/>
-      <w:r>
-        <w:t xml:space="preserve"> deployed on 16 different sites at an average cultch density of 200 cubic yards per acre.  In the second project</w:t>
-      </w:r>
-      <w:r>
-        <w:t xml:space="preserve"> (FDEP)</w:t>
-      </w:r>
-      <w:r>
-        <w:t xml:space="preserve">, approximately 95,500 cubic yards of </w:t>
-      </w:r>
-      <w:proofErr w:type="spellStart"/>
-      <w:r>
-        <w:t>limerock</w:t>
-      </w:r>
-      <w:proofErr w:type="spellEnd"/>
-      <w:r>
-        <w:t xml:space="preserve"> aggregate was deployed as part of an FDEP project on fourteen different oyster reef sites.  Average density of cultch material was 300 cubic yards per acre.</w:t>
-      </w:r>
-      <w:r>
-        <w:t xml:space="preserve">  The </w:t>
-      </w:r>
-      <w:r>
-        <w:t>third</w:t>
-      </w:r>
-      <w:r>
-        <w:t xml:space="preserve"> </w:t>
-      </w:r>
-      <w:r>
-        <w:t xml:space="preserve">project </w:t>
-      </w:r>
-      <w:r>
-        <w:t>(FWC) deployed 9600 cubic yards of shell material in sites 2-acres in size at densities of 100, 200, 300, or 400 cubic yards per acre.</w:t>
-      </w:r>
-      <w:r>
-        <w:t xml:space="preserve">  The fourth project deployed XYZ (FWC NFWF 2) deployed XYZ cubic yards of </w:t>
+        <w:t xml:space="preserve">project deployed XYZ (FWC NFWF 2) deployed XYZ cubic yards of </w:t>
       </w:r>
       <w:r>
         <w:t>limestone</w:t>
@@ -641,6 +627,637 @@
       <w:r>
         <w:t xml:space="preserve">  Across all studies the actual area and density of cultch material deployed varied due to construction challenges and storm events that occurred during the study.</w:t>
       </w:r>
+    </w:p>
+    <w:p>
+      <w:pPr>
+        <w:spacing w:after="0" w:line="360" w:lineRule="auto"/>
+      </w:pPr>
+    </w:p>
+    <w:p>
+      <w:pPr>
+        <w:spacing w:after="0" w:line="240" w:lineRule="auto"/>
+      </w:pPr>
+      <w:r>
+        <w:t>Table 1.  Summary of deployment date, location, and project description.</w:t>
+      </w:r>
+    </w:p>
+    <w:p>
+      <w:pPr>
+        <w:spacing w:after="0" w:line="240" w:lineRule="auto"/>
+      </w:pPr>
+    </w:p>
+    <w:tbl>
+      <w:tblPr>
+        <w:tblStyle w:val="TableGrid"/>
+        <w:tblW w:w="0" w:type="auto"/>
+        <w:tblLook w:val="04A0" w:firstRow="1" w:lastRow="0" w:firstColumn="1" w:lastColumn="0" w:noHBand="0" w:noVBand="1"/>
+      </w:tblPr>
+      <w:tblGrid>
+        <w:gridCol w:w="975"/>
+        <w:gridCol w:w="1345"/>
+        <w:gridCol w:w="1053"/>
+        <w:gridCol w:w="1058"/>
+        <w:gridCol w:w="1175"/>
+        <w:gridCol w:w="1288"/>
+        <w:gridCol w:w="963"/>
+        <w:gridCol w:w="1719"/>
+      </w:tblGrid>
+      <w:tr>
+        <w:tc>
+          <w:tcPr>
+            <w:tcW w:w="1197" w:type="dxa"/>
+          </w:tcPr>
+          <w:p>
+            <w:r>
+              <w:t>Year</w:t>
+            </w:r>
+          </w:p>
+        </w:tc>
+        <w:tc>
+          <w:tcPr>
+            <w:tcW w:w="1197" w:type="dxa"/>
+          </w:tcPr>
+          <w:p>
+            <w:r>
+              <w:t>Bay</w:t>
+            </w:r>
+          </w:p>
+        </w:tc>
+        <w:tc>
+          <w:tcPr>
+            <w:tcW w:w="1197" w:type="dxa"/>
+          </w:tcPr>
+          <w:p>
+            <w:r>
+              <w:t>Project</w:t>
+            </w:r>
+            <w:r>
+              <w:t xml:space="preserve"> name</w:t>
+            </w:r>
+          </w:p>
+        </w:tc>
+        <w:tc>
+          <w:tcPr>
+            <w:tcW w:w="1197" w:type="dxa"/>
+          </w:tcPr>
+          <w:p>
+            <w:r>
+              <w:t>Agency</w:t>
+            </w:r>
+          </w:p>
+        </w:tc>
+        <w:tc>
+          <w:tcPr>
+            <w:tcW w:w="1197" w:type="dxa"/>
+          </w:tcPr>
+          <w:p>
+            <w:r>
+              <w:t>Material</w:t>
+            </w:r>
+          </w:p>
+        </w:tc>
+        <w:tc>
+          <w:tcPr>
+            <w:tcW w:w="1197" w:type="dxa"/>
+          </w:tcPr>
+          <w:p>
+            <w:r>
+              <w:t>Amount (yds</w:t>
+            </w:r>
+            <w:r>
+              <w:rPr>
+                <w:vertAlign w:val="superscript"/>
+              </w:rPr>
+              <w:t>3</w:t>
+            </w:r>
+            <w:r>
+              <w:t xml:space="preserve"> by convention)</w:t>
+            </w:r>
+          </w:p>
+        </w:tc>
+        <w:tc>
+          <w:tcPr>
+            <w:tcW w:w="1197" w:type="dxa"/>
+          </w:tcPr>
+          <w:p>
+            <w:r>
+              <w:t>Sites</w:t>
+            </w:r>
+          </w:p>
+        </w:tc>
+        <w:tc>
+          <w:tcPr>
+            <w:tcW w:w="1197" w:type="dxa"/>
+          </w:tcPr>
+          <w:p>
+            <w:r>
+              <w:t xml:space="preserve">Average material density </w:t>
+            </w:r>
+            <w:r>
+              <w:t>(yds</w:t>
+            </w:r>
+            <w:r>
+              <w:rPr>
+                <w:vertAlign w:val="superscript"/>
+              </w:rPr>
+              <w:t>3</w:t>
+            </w:r>
+            <w:r>
+              <w:t xml:space="preserve"> </w:t>
+            </w:r>
+            <w:r>
+              <w:t xml:space="preserve">per acre </w:t>
+            </w:r>
+            <w:r>
+              <w:t>by convention</w:t>
+            </w:r>
+          </w:p>
+        </w:tc>
+      </w:tr>
+      <w:tr>
+        <w:tc>
+          <w:tcPr>
+            <w:tcW w:w="1197" w:type="dxa"/>
+          </w:tcPr>
+          <w:p>
+            <w:r>
+              <w:t>Fall 2016</w:t>
+            </w:r>
+          </w:p>
+        </w:tc>
+        <w:tc>
+          <w:tcPr>
+            <w:tcW w:w="1197" w:type="dxa"/>
+          </w:tcPr>
+          <w:p>
+            <w:r>
+              <w:t>Pensacola</w:t>
+            </w:r>
+          </w:p>
+        </w:tc>
+        <w:tc>
+          <w:tcPr>
+            <w:tcW w:w="1197" w:type="dxa"/>
+          </w:tcPr>
+          <w:p>
+            <w:r>
+              <w:t>NRDA</w:t>
+            </w:r>
+            <w:r>
+              <w:t xml:space="preserve"> 4044</w:t>
+            </w:r>
+          </w:p>
+        </w:tc>
+        <w:tc>
+          <w:tcPr>
+            <w:tcW w:w="1197" w:type="dxa"/>
+          </w:tcPr>
+          <w:p>
+            <w:r>
+              <w:t>DEP</w:t>
+            </w:r>
+          </w:p>
+        </w:tc>
+        <w:tc>
+          <w:tcPr>
+            <w:tcW w:w="1197" w:type="dxa"/>
+          </w:tcPr>
+          <w:p>
+            <w:r>
+              <w:t>Limestone</w:t>
+            </w:r>
+          </w:p>
+        </w:tc>
+        <w:tc>
+          <w:tcPr>
+            <w:tcW w:w="1197" w:type="dxa"/>
+          </w:tcPr>
+          <w:p>
+            <w:r>
+              <w:t>20,103</w:t>
+            </w:r>
+          </w:p>
+        </w:tc>
+        <w:tc>
+          <w:tcPr>
+            <w:tcW w:w="1197" w:type="dxa"/>
+          </w:tcPr>
+          <w:p>
+            <w:r>
+              <w:t>17</w:t>
+            </w:r>
+          </w:p>
+        </w:tc>
+        <w:tc>
+          <w:tcPr>
+            <w:tcW w:w="1197" w:type="dxa"/>
+          </w:tcPr>
+          <w:p>
+            <w:r>
+              <w:t>228</w:t>
+            </w:r>
+          </w:p>
+        </w:tc>
+      </w:tr>
+      <w:tr>
+        <w:tc>
+          <w:tcPr>
+            <w:tcW w:w="1197" w:type="dxa"/>
+          </w:tcPr>
+          <w:p>
+            <w:r>
+              <w:t>June 2016</w:t>
+            </w:r>
+          </w:p>
+        </w:tc>
+        <w:tc>
+          <w:tcPr>
+            <w:tcW w:w="1197" w:type="dxa"/>
+          </w:tcPr>
+          <w:p>
+            <w:r>
+              <w:t>St. Andrews</w:t>
+            </w:r>
+          </w:p>
+        </w:tc>
+        <w:tc>
+          <w:tcPr>
+            <w:tcW w:w="1197" w:type="dxa"/>
+          </w:tcPr>
+          <w:p>
+            <w:r>
+              <w:t>NRDA 4044</w:t>
+            </w:r>
+          </w:p>
+        </w:tc>
+        <w:tc>
+          <w:tcPr>
+            <w:tcW w:w="1197" w:type="dxa"/>
+          </w:tcPr>
+          <w:p>
+            <w:r>
+              <w:t>DEP</w:t>
+            </w:r>
+          </w:p>
+        </w:tc>
+        <w:tc>
+          <w:tcPr>
+            <w:tcW w:w="1197" w:type="dxa"/>
+          </w:tcPr>
+          <w:p>
+            <w:r>
+              <w:t>Crushed granite</w:t>
+            </w:r>
+          </w:p>
+        </w:tc>
+        <w:tc>
+          <w:tcPr>
+            <w:tcW w:w="1197" w:type="dxa"/>
+          </w:tcPr>
+          <w:p>
+            <w:r>
+              <w:t>17,000</w:t>
+            </w:r>
+          </w:p>
+        </w:tc>
+        <w:tc>
+          <w:tcPr>
+            <w:tcW w:w="1197" w:type="dxa"/>
+          </w:tcPr>
+          <w:p>
+            <w:r>
+              <w:t>9</w:t>
+            </w:r>
+          </w:p>
+        </w:tc>
+        <w:tc>
+          <w:tcPr>
+            <w:tcW w:w="1197" w:type="dxa"/>
+          </w:tcPr>
+          <w:p>
+            <w:r>
+              <w:t>200</w:t>
+            </w:r>
+          </w:p>
+        </w:tc>
+      </w:tr>
+      <w:tr>
+        <w:tc>
+          <w:tcPr>
+            <w:tcW w:w="1197" w:type="dxa"/>
+          </w:tcPr>
+          <w:p/>
+        </w:tc>
+        <w:tc>
+          <w:tcPr>
+            <w:tcW w:w="1197" w:type="dxa"/>
+          </w:tcPr>
+          <w:p>
+            <w:r>
+              <w:t>Apalachicola</w:t>
+            </w:r>
+          </w:p>
+        </w:tc>
+        <w:tc>
+          <w:tcPr>
+            <w:tcW w:w="1197" w:type="dxa"/>
+          </w:tcPr>
+          <w:p>
+            <w:r>
+              <w:t>NRDA 4044</w:t>
+            </w:r>
+          </w:p>
+        </w:tc>
+        <w:tc>
+          <w:tcPr>
+            <w:tcW w:w="1197" w:type="dxa"/>
+          </w:tcPr>
+          <w:p>
+            <w:r>
+              <w:t>DEP</w:t>
+            </w:r>
+          </w:p>
+        </w:tc>
+        <w:tc>
+          <w:tcPr>
+            <w:tcW w:w="1197" w:type="dxa"/>
+          </w:tcPr>
+          <w:p>
+            <w:r>
+              <w:t>Quarried shell</w:t>
+            </w:r>
+          </w:p>
+        </w:tc>
+        <w:tc>
+          <w:tcPr>
+            <w:tcW w:w="1197" w:type="dxa"/>
+          </w:tcPr>
+          <w:p>
+            <w:r>
+              <w:t>24,870</w:t>
+            </w:r>
+          </w:p>
+        </w:tc>
+        <w:tc>
+          <w:tcPr>
+            <w:tcW w:w="1197" w:type="dxa"/>
+          </w:tcPr>
+          <w:p>
+            <w:r>
+              <w:t>16</w:t>
+            </w:r>
+          </w:p>
+        </w:tc>
+        <w:tc>
+          <w:tcPr>
+            <w:tcW w:w="1197" w:type="dxa"/>
+          </w:tcPr>
+          <w:p>
+            <w:r>
+              <w:t>200</w:t>
+            </w:r>
+          </w:p>
+        </w:tc>
+      </w:tr>
+      <w:tr>
+        <w:tc>
+          <w:tcPr>
+            <w:tcW w:w="1197" w:type="dxa"/>
+          </w:tcPr>
+          <w:p/>
+        </w:tc>
+        <w:tc>
+          <w:tcPr>
+            <w:tcW w:w="1197" w:type="dxa"/>
+          </w:tcPr>
+          <w:p>
+            <w:r>
+              <w:t>Apalachicola</w:t>
+            </w:r>
+          </w:p>
+        </w:tc>
+        <w:tc>
+          <w:tcPr>
+            <w:tcW w:w="1197" w:type="dxa"/>
+          </w:tcPr>
+          <w:p>
+            <w:r>
+              <w:t>GEBF 5007</w:t>
+            </w:r>
+          </w:p>
+        </w:tc>
+        <w:tc>
+          <w:tcPr>
+            <w:tcW w:w="1197" w:type="dxa"/>
+          </w:tcPr>
+          <w:p>
+            <w:r>
+              <w:t>DEP</w:t>
+            </w:r>
+          </w:p>
+        </w:tc>
+        <w:tc>
+          <w:tcPr>
+            <w:tcW w:w="1197" w:type="dxa"/>
+          </w:tcPr>
+          <w:p>
+            <w:proofErr w:type="spellStart"/>
+            <w:r>
+              <w:t>Limerock</w:t>
+            </w:r>
+            <w:proofErr w:type="spellEnd"/>
+            <w:r>
+              <w:t xml:space="preserve"> aggregate</w:t>
+            </w:r>
+          </w:p>
+        </w:tc>
+        <w:tc>
+          <w:tcPr>
+            <w:tcW w:w="1197" w:type="dxa"/>
+          </w:tcPr>
+          <w:p>
+            <w:r>
+              <w:t>95,500</w:t>
+            </w:r>
+          </w:p>
+        </w:tc>
+        <w:tc>
+          <w:tcPr>
+            <w:tcW w:w="1197" w:type="dxa"/>
+          </w:tcPr>
+          <w:p>
+            <w:r>
+              <w:t>14</w:t>
+            </w:r>
+          </w:p>
+        </w:tc>
+        <w:tc>
+          <w:tcPr>
+            <w:tcW w:w="1197" w:type="dxa"/>
+          </w:tcPr>
+          <w:p>
+            <w:r>
+              <w:t>300</w:t>
+            </w:r>
+          </w:p>
+        </w:tc>
+      </w:tr>
+      <w:tr>
+        <w:tc>
+          <w:tcPr>
+            <w:tcW w:w="1197" w:type="dxa"/>
+          </w:tcPr>
+          <w:p/>
+        </w:tc>
+        <w:tc>
+          <w:tcPr>
+            <w:tcW w:w="1197" w:type="dxa"/>
+          </w:tcPr>
+          <w:p>
+            <w:r>
+              <w:t>Apalachicola</w:t>
+            </w:r>
+          </w:p>
+        </w:tc>
+        <w:tc>
+          <w:tcPr>
+            <w:tcW w:w="1197" w:type="dxa"/>
+          </w:tcPr>
+          <w:p>
+            <w:r>
+              <w:t>NFWF-1</w:t>
+            </w:r>
+          </w:p>
+        </w:tc>
+        <w:tc>
+          <w:tcPr>
+            <w:tcW w:w="1197" w:type="dxa"/>
+          </w:tcPr>
+          <w:p>
+            <w:r>
+              <w:t>FWC</w:t>
+            </w:r>
+          </w:p>
+        </w:tc>
+        <w:tc>
+          <w:tcPr>
+            <w:tcW w:w="1197" w:type="dxa"/>
+          </w:tcPr>
+          <w:p>
+            <w:r>
+              <w:t>Quarried shell</w:t>
+            </w:r>
+          </w:p>
+        </w:tc>
+        <w:tc>
+          <w:tcPr>
+            <w:tcW w:w="1197" w:type="dxa"/>
+          </w:tcPr>
+          <w:p>
+            <w:r>
+              <w:t>9,600</w:t>
+            </w:r>
+          </w:p>
+        </w:tc>
+        <w:tc>
+          <w:tcPr>
+            <w:tcW w:w="1197" w:type="dxa"/>
+          </w:tcPr>
+          <w:p/>
+        </w:tc>
+        <w:tc>
+          <w:tcPr>
+            <w:tcW w:w="1197" w:type="dxa"/>
+          </w:tcPr>
+          <w:p>
+            <w:r>
+              <w:t>100,200,300,400</w:t>
+            </w:r>
+          </w:p>
+        </w:tc>
+      </w:tr>
+      <w:tr>
+        <w:tc>
+          <w:tcPr>
+            <w:tcW w:w="1197" w:type="dxa"/>
+          </w:tcPr>
+          <w:p/>
+        </w:tc>
+        <w:tc>
+          <w:tcPr>
+            <w:tcW w:w="1197" w:type="dxa"/>
+          </w:tcPr>
+          <w:p>
+            <w:r>
+              <w:t>Apalachicola</w:t>
+            </w:r>
+          </w:p>
+        </w:tc>
+        <w:tc>
+          <w:tcPr>
+            <w:tcW w:w="1197" w:type="dxa"/>
+          </w:tcPr>
+          <w:p/>
+        </w:tc>
+        <w:tc>
+          <w:tcPr>
+            <w:tcW w:w="1197" w:type="dxa"/>
+          </w:tcPr>
+          <w:p>
+            <w:r>
+              <w:t>FWC</w:t>
+            </w:r>
+          </w:p>
+        </w:tc>
+        <w:tc>
+          <w:tcPr>
+            <w:tcW w:w="1197" w:type="dxa"/>
+          </w:tcPr>
+          <w:p>
+            <w:proofErr w:type="spellStart"/>
+            <w:r>
+              <w:t>Limerock</w:t>
+            </w:r>
+            <w:proofErr w:type="spellEnd"/>
+            <w:r>
+              <w:t xml:space="preserve"> aggregate</w:t>
+            </w:r>
+          </w:p>
+        </w:tc>
+        <w:tc>
+          <w:tcPr>
+            <w:tcW w:w="1197" w:type="dxa"/>
+          </w:tcPr>
+          <w:p/>
+        </w:tc>
+        <w:tc>
+          <w:tcPr>
+            <w:tcW w:w="1197" w:type="dxa"/>
+          </w:tcPr>
+          <w:p/>
+        </w:tc>
+        <w:tc>
+          <w:tcPr>
+            <w:tcW w:w="1197" w:type="dxa"/>
+          </w:tcPr>
+          <w:p/>
+        </w:tc>
+      </w:tr>
+    </w:tbl>
+    <w:p>
+      <w:pPr>
+        <w:spacing w:after="0" w:line="360" w:lineRule="auto"/>
+      </w:pPr>
+    </w:p>
+    <w:p>
+      <w:pPr>
+        <w:spacing w:after="0" w:line="360" w:lineRule="auto"/>
+      </w:pPr>
+    </w:p>
+    <w:p>
+      <w:pPr>
+        <w:spacing w:after="0" w:line="360" w:lineRule="auto"/>
+      </w:pPr>
     </w:p>
     <w:p>
       <w:pPr>
@@ -659,6 +1276,9 @@
         <w:spacing w:after="0" w:line="360" w:lineRule="auto"/>
       </w:pPr>
       <w:r>
+        <w:rPr>
+          <w:u w:val="single"/>
+        </w:rPr>
         <w:t>Fisheries dependent data</w:t>
       </w:r>
       <w:r>
@@ -676,10 +1296,19 @@
         <w:spacing w:after="0" w:line="360" w:lineRule="auto"/>
       </w:pPr>
       <w:r>
+        <w:rPr>
+          <w:u w:val="single"/>
+        </w:rPr>
         <w:t xml:space="preserve">Reef </w:t>
       </w:r>
       <w:r>
-        <w:t xml:space="preserve">construction </w:t>
+        <w:rPr>
+          <w:u w:val="single"/>
+        </w:rPr>
+        <w:t>construction</w:t>
+      </w:r>
+      <w:r>
+        <w:t xml:space="preserve"> </w:t>
       </w:r>
       <w:r>
         <w:t>–</w:t>
@@ -711,13 +1340,13 @@
         <w:spacing w:after="0" w:line="360" w:lineRule="auto"/>
       </w:pPr>
       <w:r>
+        <w:rPr>
+          <w:u w:val="single"/>
+        </w:rPr>
         <w:t>Field collections</w:t>
       </w:r>
       <w:r>
-        <w:t xml:space="preserve"> </w:t>
-      </w:r>
-      <w:r>
-        <w:t xml:space="preserve"> </w:t>
+        <w:t xml:space="preserve">  </w:t>
       </w:r>
       <w:r>
         <w:t xml:space="preserve">– </w:t>
@@ -746,7 +1375,17 @@
         <w:t>2</w:t>
       </w:r>
       <w:r>
-        <w:t xml:space="preserve"> quadrats at selected sites and remove all oysters and cultch material to a “wrist deep” depth and place material in bags.  Once bags are returned to </w:t>
+        <w:t xml:space="preserve"> </w:t>
+      </w:r>
+      <w:r>
+        <w:t xml:space="preserve">(0.5-m on each side) </w:t>
+      </w:r>
+      <w:r>
+        <w:t xml:space="preserve">quadrats at selected sites and remove all oysters and cultch material to a “wrist deep” depth </w:t>
+      </w:r>
+      <w:r>
+        <w:lastRenderedPageBreak/>
+        <w:t xml:space="preserve">and place material in bags.  Once bags are returned to </w:t>
       </w:r>
       <w:r>
         <w:t xml:space="preserve">the </w:t>
@@ -763,10 +1402,19 @@
         <w:spacing w:after="0" w:line="360" w:lineRule="auto"/>
       </w:pPr>
       <w:r>
+        <w:rPr>
+          <w:u w:val="single"/>
+        </w:rPr>
         <w:t xml:space="preserve">Data </w:t>
       </w:r>
       <w:r>
-        <w:t xml:space="preserve">Analyses </w:t>
+        <w:rPr>
+          <w:u w:val="single"/>
+        </w:rPr>
+        <w:t>Analyses</w:t>
+      </w:r>
+      <w:r>
+        <w:t xml:space="preserve"> </w:t>
       </w:r>
       <w:r>
         <w:t>–</w:t>
@@ -820,11 +1468,7 @@
         <w:t xml:space="preserve"> site</w:t>
       </w:r>
       <w:r>
-        <w:t xml:space="preserve"> </w:t>
-      </w:r>
-      <w:r>
-        <w:lastRenderedPageBreak/>
-        <w:t>(variance always exceeded mean)</w:t>
+        <w:t xml:space="preserve"> (variance always exceeded mean)</w:t>
       </w:r>
       <w:r>
         <w:t xml:space="preserve">.  We used generalized linear models (GLMs; Bolker et al. 2009) with a negative binomial distribution to assess how oyster counts (dependent variable) vary over period (a time variable </w:t>
@@ -941,7 +1585,52 @@
         <w:t xml:space="preserve">. </w:t>
       </w:r>
       <w:r>
-        <w:t xml:space="preserve"> For Apalachicola Bay only, we assessed whether the number of days Apalachicola River discharge (the primary source of freshwater input to Apalachicola Bay) was below 12,000 CFS (by convention) measured at the Jim Woodruff gage (USGS 02358000) influenced counts of oyster spat.  The 12,000 CFS convention has different gage locations in Apalachicola River is important because at discharge levels about 12,000 CFS the adjacent floodplain becomes inundated (Fisch and Pine 2016) although the exact point of inundation may have changed over time due to </w:t>
+        <w:t xml:space="preserve"> For Apalachicola Bay only, we assessed whether the number of days Apalachicola River discharge (the primary source of freshwater input to Apalachicola Bay) was below 12,000 CFS (by convention) measured at the Jim Woodruff gage (USGS 02358000) influenced counts of oyster spat.  The 12,000 CFS convention has</w:t>
+      </w:r>
+      <w:r>
+        <w:t xml:space="preserve"> been identified as a reference point at</w:t>
+      </w:r>
+      <w:r>
+        <w:t xml:space="preserve"> different gage locations in Apalachicola River</w:t>
+      </w:r>
+      <w:r>
+        <w:t xml:space="preserve"> (Fisch and Pine 2016).  This reference point</w:t>
+      </w:r>
+      <w:r>
+        <w:t xml:space="preserve"> is important </w:t>
+      </w:r>
+      <w:r>
+        <w:lastRenderedPageBreak/>
+        <w:t xml:space="preserve">because at discharge levels </w:t>
+      </w:r>
+      <w:r>
+        <w:t xml:space="preserve">of </w:t>
+      </w:r>
+      <w:r>
+        <w:t>about 12,000 CFS the adjacent floodplain becomes inundated (</w:t>
+      </w:r>
+      <w:r>
+        <w:t xml:space="preserve">Light </w:t>
+      </w:r>
+      <w:r>
+        <w:t xml:space="preserve">et al. </w:t>
+      </w:r>
+      <w:commentRangeStart w:id="2"/>
+      <w:r>
+        <w:t>1998</w:t>
+      </w:r>
+      <w:commentRangeEnd w:id="2"/>
+      <w:r>
+        <w:rPr>
+          <w:rStyle w:val="CommentReference"/>
+        </w:rPr>
+        <w:commentReference w:id="2"/>
+      </w:r>
+      <w:r>
+        <w:t xml:space="preserve">, </w:t>
+      </w:r>
+      <w:r>
+        <w:t xml:space="preserve">Fisch and Pine 2016) although the exact point of inundation may have changed over time due to </w:t>
       </w:r>
       <w:proofErr w:type="gramStart"/>
       <w:r>
@@ -957,37 +1646,67 @@
       </w:r>
       <w:proofErr w:type="gramEnd"/>
       <w:r>
-        <w:t xml:space="preserve"> discharge was below 12,000 as an indicator of low freshwater inputs where higher number of days in a given Period would suggest a period of time characterized by river discharge that did non inundate the floodplain and lower number of days below 12,000 would indicate a higher number of days the floodplain may have been inundated.</w:t>
-      </w:r>
-      <w:r>
-        <w:t xml:space="preserve">  Because Apalachicola Bay had multiple </w:t>
+        <w:t xml:space="preserve"> discharge was </w:t>
+      </w:r>
+      <w:r>
+        <w:t>&lt;</w:t>
+      </w:r>
+      <w:r>
+        <w:t xml:space="preserve"> 12,000 as an indicator of low freshwater inputs</w:t>
+      </w:r>
+      <w:r>
+        <w:t>.</w:t>
+      </w:r>
+      <w:r>
+        <w:t xml:space="preserve"> </w:t>
+      </w:r>
+    </w:p>
+    <w:p>
+      <w:pPr>
+        <w:spacing w:after="0" w:line="360" w:lineRule="auto"/>
+        <w:ind w:firstLine="720"/>
+      </w:pPr>
+      <w:r>
+        <w:t xml:space="preserve">Because </w:t>
+      </w:r>
+      <w:r>
+        <w:t>the</w:t>
+      </w:r>
+      <w:r>
+        <w:t xml:space="preserve"> </w:t>
       </w:r>
       <w:r>
         <w:t xml:space="preserve">oyster restoration </w:t>
       </w:r>
       <w:r>
-        <w:t>projects with different starting points and cultch materials, we summed the weight of cultch collected by divers by</w:t>
-      </w:r>
-      <w:r>
-        <w:t xml:space="preserve"> restoration project, </w:t>
-      </w:r>
-      <w:r>
-        <w:t>S</w:t>
-      </w:r>
-      <w:r>
-        <w:t>ite in the bay, and</w:t>
+        <w:t xml:space="preserve">projects </w:t>
+      </w:r>
+      <w:r>
+        <w:t>had</w:t>
+      </w:r>
+      <w:r>
+        <w:t xml:space="preserve"> different starting points</w:t>
+      </w:r>
+      <w:r>
+        <w:t xml:space="preserve"> in time</w:t>
+      </w:r>
+      <w:r>
+        <w:t xml:space="preserve"> and cultch materials</w:t>
+      </w:r>
+      <w:r>
+        <w:t xml:space="preserve"> (Table 1)</w:t>
+      </w:r>
+      <w:r>
+        <w:t>, we summed the weight of cultch collected by divers by</w:t>
       </w:r>
       <w:r>
         <w:t xml:space="preserve"> </w:t>
       </w:r>
       <w:r>
-        <w:t>P</w:t>
-      </w:r>
-      <w:r>
-        <w:t>eriod</w:t>
-      </w:r>
-      <w:r>
-        <w:t>.  We then used a similar generalized linear model framework as the live oyster count data to assess patterns in cultch material persistence across projects in the bay.</w:t>
+        <w:t>Bay, material, site, and period.  We then</w:t>
+      </w:r>
+      <w:r>
+        <w:t xml:space="preserve"> used a similar generalized linear model framework as the live oyster count data to assess patterns in cultch material persistence across projects.</w:t>
       </w:r>
       <w:r>
         <w:t xml:space="preserve">  </w:t>
@@ -999,8 +1718,7 @@
         <w:ind w:firstLine="720"/>
       </w:pPr>
       <w:r>
-        <w:lastRenderedPageBreak/>
-        <w:t>We examined river discharge for a small number of rivers entering each bay as a proxy for salinity and nutrient inputs into the bay by plotting the percent deviation in river discharge (CFS by convention) from the period of instrument record by month and year</w:t>
+        <w:t>We examined river discharge for a small number of rivers entering each bay as a proxy for salinity and nutrient inputs by plotting the percent deviation in river discharge (CFS by convention) from the period of instrument record by month and year</w:t>
       </w:r>
       <w:r>
         <w:t xml:space="preserve"> beginning in 2005</w:t>
@@ -1015,21 +1733,36 @@
         <w:t xml:space="preserve">  Pensacola Bay has two rivers that enter the bay (Escambia and Blackwater rivers) and we used data</w:t>
       </w:r>
       <w:r>
-        <w:t xml:space="preserve"> from USGS gauge 02375500 from the Escambia River because this is the larger of the two river systems.  St. Andrews Bay is unusual in that it has no major freshwater inputs (Crowe et al. </w:t>
-      </w:r>
-      <w:commentRangeStart w:id="2"/>
+        <w:t xml:space="preserve"> from USGS gauge 02375500 from the Escambia River because this is the larger</w:t>
+      </w:r>
+      <w:r>
+        <w:t xml:space="preserve"> (by discharge)</w:t>
+      </w:r>
+      <w:r>
+        <w:t xml:space="preserve"> of the two river systems.  St. Andrews Bay is unusual in that it has no major freshwater inputs (Crowe et al. </w:t>
+      </w:r>
+      <w:commentRangeStart w:id="3"/>
       <w:r>
         <w:t>2008</w:t>
       </w:r>
-      <w:commentRangeEnd w:id="2"/>
+      <w:commentRangeEnd w:id="3"/>
       <w:r>
         <w:rPr>
           <w:rStyle w:val="CommentReference"/>
         </w:rPr>
-        <w:commentReference w:id="2"/>
-      </w:r>
-      <w:r>
-        <w:t>) thus no summary was made.  For Apalachicola Bay we summarized river discharge information from USGS gauge 02358000</w:t>
+        <w:commentReference w:id="3"/>
+      </w:r>
+      <w:r>
+        <w:t>) thus no summary</w:t>
+      </w:r>
+      <w:r>
+        <w:t xml:space="preserve"> of freshwater inputs</w:t>
+      </w:r>
+      <w:r>
+        <w:t xml:space="preserve"> was made.  For Apalachicola Bay we summarized river discharge information from USGS gauge 02358000</w:t>
+      </w:r>
+      <w:r>
+        <w:t xml:space="preserve"> (Apalachicola at Chattahoochee)</w:t>
       </w:r>
       <w:r>
         <w:t>.</w:t>
@@ -1038,7 +1771,21 @@
         <w:t xml:space="preserve">  </w:t>
       </w:r>
       <w:r>
-        <w:t>Data and all code used for analyses is available from the following Git repository ABCDEF.</w:t>
+        <w:t xml:space="preserve">Data and all code used for analyses is available from the following Git repository </w:t>
+      </w:r>
+      <w:commentRangeStart w:id="4"/>
+      <w:r>
+        <w:t>ABCDEF</w:t>
+      </w:r>
+      <w:commentRangeEnd w:id="4"/>
+      <w:r>
+        <w:rPr>
+          <w:rStyle w:val="CommentReference"/>
+        </w:rPr>
+        <w:commentReference w:id="4"/>
+      </w:r>
+      <w:r>
+        <w:t>.</w:t>
       </w:r>
     </w:p>
     <w:p>
@@ -1072,6 +1819,7 @@
     <w:p>
       <w:pPr>
         <w:spacing w:after="0" w:line="360" w:lineRule="auto"/>
+        <w:ind w:firstLine="720"/>
       </w:pPr>
       <w:r>
         <w:t xml:space="preserve">Trends in fisheries dependent data from FWC </w:t>
@@ -1121,16 +1869,16 @@
       <w:r>
         <w:t xml:space="preserve">.  Apalachicola trips and landings increased sharply during the early 2000’s </w:t>
       </w:r>
-      <w:commentRangeStart w:id="3"/>
+      <w:commentRangeStart w:id="5"/>
       <w:r>
         <w:t>peaking</w:t>
       </w:r>
-      <w:commentRangeEnd w:id="3"/>
+      <w:commentRangeEnd w:id="5"/>
       <w:r>
         <w:rPr>
           <w:rStyle w:val="CommentReference"/>
         </w:rPr>
-        <w:commentReference w:id="3"/>
+        <w:commentReference w:id="5"/>
       </w:r>
       <w:r>
         <w:t xml:space="preserve"> in 2012 when the fishery collapsed, and subsequently closed in December 2020 with a scheduled reopening in 2025.  All three bays show a common pattern of </w:t>
@@ -1207,6 +1955,375 @@
     <w:p>
       <w:pPr>
         <w:spacing w:after="0" w:line="360" w:lineRule="auto"/>
+        <w:ind w:firstLine="720"/>
+      </w:pPr>
+      <w:r>
+        <w:lastRenderedPageBreak/>
+        <w:t xml:space="preserve">The dispersion parameter using </w:t>
+      </w:r>
+      <w:r>
+        <w:t>the</w:t>
+      </w:r>
+      <w:r>
+        <w:t xml:space="preserve"> binom2 family</w:t>
+      </w:r>
+      <w:r>
+        <w:t xml:space="preserve"> formulation of a negative binomial distrib</w:t>
+      </w:r>
+      <w:r>
+        <w:t>ution</w:t>
+      </w:r>
+      <w:r>
+        <w:t xml:space="preserve"> was </w:t>
+      </w:r>
+      <w:r>
+        <w:t xml:space="preserve">&lt;1 for </w:t>
+      </w:r>
+      <w:r>
+        <w:t>all</w:t>
+      </w:r>
+      <w:r>
+        <w:t xml:space="preserve"> models </w:t>
+      </w:r>
+      <w:r>
+        <w:t>suggesting extreme overdispersion</w:t>
+      </w:r>
+      <w:r>
+        <w:t xml:space="preserve"> (example for spat Figure 3)</w:t>
+      </w:r>
+      <w:r>
+        <w:t xml:space="preserve">.  </w:t>
+      </w:r>
+      <w:r>
+        <w:t>We hypothesized that trends in oyster counts may vary over similarly over time (Period), Bay (Pensacola, St. Andrews, and Apalachicola Bay) or trends in oyster counts may be different among Bays (Period*Bay) over time and created mathematical models to represent these hypotheses (Table X).  For each model we considered</w:t>
+      </w:r>
+      <w:r>
+        <w:t xml:space="preserve"> site within the Bay as a random effect and</w:t>
+      </w:r>
+      <w:r>
+        <w:t xml:space="preserve"> used the log of</w:t>
+      </w:r>
+      <w:r>
+        <w:t xml:space="preserve"> the number of quadrats as an offset</w:t>
+      </w:r>
+      <w:r>
+        <w:t xml:space="preserve"> to control for differences in sampling effort over time and in each bay</w:t>
+      </w:r>
+      <w:r>
+        <w:t xml:space="preserve">.   </w:t>
+      </w:r>
+      <w:r>
+        <w:t xml:space="preserve">Because our interest is in how counts of oyster spat change over time (as a restoration effort to shift the system from an undesired to desired state) we were most interested in the Period </w:t>
+      </w:r>
+      <w:r>
+        <w:t>* Bay interactive model including Period as a continuous covariate</w:t>
+      </w:r>
+      <w:r>
+        <w:t>.  This is because this model</w:t>
+      </w:r>
+      <w:r>
+        <w:t xml:space="preserve"> provide</w:t>
+      </w:r>
+      <w:r>
+        <w:t>s</w:t>
+      </w:r>
+      <w:r>
+        <w:t xml:space="preserve"> insight into (1) whether restoration triggered a response </w:t>
+      </w:r>
+      <w:r>
+        <w:t>i</w:t>
+      </w:r>
+      <w:r>
+        <w:t>n oyster counts</w:t>
+      </w:r>
+      <w:r>
+        <w:t xml:space="preserve"> over time</w:t>
+      </w:r>
+      <w:r>
+        <w:t xml:space="preserve"> and (2) if this response was consistent among the three bays</w:t>
+      </w:r>
+      <w:r>
+        <w:t xml:space="preserve">. </w:t>
+      </w:r>
+      <w:r>
+        <w:t xml:space="preserve"> </w:t>
+      </w:r>
+      <w:r>
+        <w:t>From an AIC perspective, Bay * Period model had the lowest value (delta AIC</w:t>
+      </w:r>
+      <w:r>
+        <w:t xml:space="preserve"> between lowest AIC and model with second lowest AIC =</w:t>
+      </w:r>
+      <w:r>
+        <w:t xml:space="preserve"> 3.3; Table X)</w:t>
+      </w:r>
+      <w:r>
+        <w:t xml:space="preserve">.  </w:t>
+      </w:r>
+      <w:r>
+        <w:t>For this model</w:t>
+      </w:r>
+      <w:r>
+        <w:t>,</w:t>
+      </w:r>
+      <w:r>
+        <w:t xml:space="preserve"> </w:t>
+      </w:r>
+      <w:r>
+        <w:t>over time, Apalachicola Bay live spat counts declined</w:t>
+      </w:r>
+      <w:r>
+        <w:t xml:space="preserve"> (</w:t>
+      </w:r>
+      <w:r>
+        <w:t xml:space="preserve">beta = </w:t>
+      </w:r>
+      <w:r>
+        <w:t>-0.17</w:t>
+      </w:r>
+      <w:r>
+        <w:t>, SE beta = 0.0</w:t>
+      </w:r>
+      <w:r>
+        <w:t>4</w:t>
+      </w:r>
+      <w:r>
+        <w:t xml:space="preserve">, </w:t>
+      </w:r>
+      <w:r>
+        <w:t>p</w:t>
+      </w:r>
+      <w:r>
+        <w:t>&lt;</w:t>
+      </w:r>
+      <w:r>
+        <w:t>0.</w:t>
+      </w:r>
+      <w:r>
+        <w:t>0001</w:t>
+      </w:r>
+      <w:r>
+        <w:t>)</w:t>
+      </w:r>
+      <w:r>
+        <w:t>, but Pensacola was relatively constant</w:t>
+      </w:r>
+      <w:r>
+        <w:t xml:space="preserve"> but with much higher uncertainty</w:t>
+      </w:r>
+      <w:r>
+        <w:t xml:space="preserve"> (beta = 0.07, SE beta = 0.15, p=0.10) as was St. Andrews (beta = 0.25, SE beta = 0.20, p=0.03)</w:t>
+      </w:r>
+      <w:r>
+        <w:t xml:space="preserve"> </w:t>
+      </w:r>
+      <w:r>
+        <w:t>each showing a positive trend (positive slope) over time</w:t>
+      </w:r>
+      <w:r>
+        <w:t>.  This trend is uncertain (high standard error on beta terms</w:t>
+      </w:r>
+      <w:proofErr w:type="gramStart"/>
+      <w:r>
+        <w:t>)</w:t>
+      </w:r>
+      <w:proofErr w:type="gramEnd"/>
+      <w:r>
+        <w:t xml:space="preserve"> and the value is low suggesting an increase of</w:t>
+      </w:r>
+      <w:r>
+        <w:t xml:space="preserve"> about 1 oyster spat per quadrat for each time period (</w:t>
+      </w:r>
+      <w:r>
+        <w:t xml:space="preserve">example back transformation </w:t>
+      </w:r>
+      <w:r>
+        <w:t>exp</w:t>
+      </w:r>
+      <w:r>
+        <w:rPr>
+          <w:vertAlign w:val="superscript"/>
+        </w:rPr>
+        <w:t>0.25</w:t>
+      </w:r>
+      <w:r>
+        <w:t>=1.3). This contrasts with Apalachicola Bay which was declining at about 0.8 live oysters per quadrat per period (exp</w:t>
+      </w:r>
+      <w:r>
+        <w:rPr>
+          <w:vertAlign w:val="superscript"/>
+        </w:rPr>
+        <w:t>-0.18</w:t>
+      </w:r>
+      <w:r>
+        <w:t xml:space="preserve"> = 0.8).</w:t>
+      </w:r>
+      <w:r>
+        <w:t xml:space="preserve">  Predicted mean live oyster spat counts (95% CI) for the last period of the time series (period 14) from a single ¼-m</w:t>
+      </w:r>
+      <w:r>
+        <w:rPr>
+          <w:vertAlign w:val="superscript"/>
+        </w:rPr>
+        <w:t>2</w:t>
+      </w:r>
+      <w:r>
+        <w:t xml:space="preserve"> </w:t>
+      </w:r>
+      <w:r>
+        <w:t xml:space="preserve">quadrat </w:t>
+      </w:r>
+      <w:r>
+        <w:t xml:space="preserve">are Apalachicola = </w:t>
+      </w:r>
+      <w:r>
+        <w:t>6.7</w:t>
+      </w:r>
+      <w:r>
+        <w:t xml:space="preserve"> (</w:t>
+      </w:r>
+      <w:r>
+        <w:t>4</w:t>
+      </w:r>
+      <w:r>
+        <w:t>.</w:t>
+      </w:r>
+      <w:r>
+        <w:t>4</w:t>
+      </w:r>
+      <w:r>
+        <w:t xml:space="preserve"> - </w:t>
+      </w:r>
+      <w:r>
+        <w:t>10</w:t>
+      </w:r>
+      <w:r>
+        <w:t>.</w:t>
+      </w:r>
+      <w:r>
+        <w:t>0</w:t>
+      </w:r>
+      <w:r>
+        <w:t xml:space="preserve">), Pensacola = </w:t>
+      </w:r>
+      <w:r>
+        <w:t>1</w:t>
+      </w:r>
+      <w:r>
+        <w:t>5.</w:t>
+      </w:r>
+      <w:r>
+        <w:t>3</w:t>
+      </w:r>
+      <w:r>
+        <w:t xml:space="preserve"> (</w:t>
+      </w:r>
+      <w:r>
+        <w:t>1.5</w:t>
+      </w:r>
+      <w:r>
+        <w:t xml:space="preserve"> - </w:t>
+      </w:r>
+      <w:r>
+        <w:t>16</w:t>
+      </w:r>
+      <w:r>
+        <w:t>0.</w:t>
+      </w:r>
+      <w:r>
+        <w:t>8</w:t>
+      </w:r>
+      <w:r>
+        <w:t xml:space="preserve">), and St. Andrews = </w:t>
+      </w:r>
+      <w:r>
+        <w:t>570</w:t>
+      </w:r>
+      <w:r>
+        <w:t>.</w:t>
+      </w:r>
+      <w:r>
+        <w:t>5</w:t>
+      </w:r>
+      <w:r>
+        <w:t xml:space="preserve"> (</w:t>
+      </w:r>
+      <w:r>
+        <w:t>33</w:t>
+      </w:r>
+      <w:r>
+        <w:t>.</w:t>
+      </w:r>
+      <w:r>
+        <w:t>0</w:t>
+      </w:r>
+      <w:r>
+        <w:t xml:space="preserve"> </w:t>
+      </w:r>
+      <w:r>
+        <w:t>–</w:t>
+      </w:r>
+      <w:r>
+        <w:t xml:space="preserve"> </w:t>
+      </w:r>
+      <w:r>
+        <w:t>9864.0</w:t>
+      </w:r>
+      <w:r>
+        <w:t xml:space="preserve">) </w:t>
+      </w:r>
+      <w:r>
+        <w:t>with only St. Andrews having a predicted (and highly uncertain) increase since the</w:t>
+      </w:r>
+      <w:r>
+        <w:t xml:space="preserve"> beginning of the time series (Figure </w:t>
+      </w:r>
+      <w:r>
+        <w:t>4</w:t>
+      </w:r>
+      <w:r>
+        <w:t>).</w:t>
+      </w:r>
+    </w:p>
+    <w:p>
+      <w:pPr>
+        <w:spacing w:after="0" w:line="360" w:lineRule="auto"/>
+      </w:pPr>
+      <w:r>
+        <w:tab/>
+        <w:t xml:space="preserve">Fitting the same Bay </w:t>
+      </w:r>
+      <w:r>
+        <w:t>*</w:t>
+      </w:r>
+      <w:r>
+        <w:t xml:space="preserve"> Period model to counts of </w:t>
+      </w:r>
+      <w:r>
+        <w:t>seed or legal size</w:t>
+      </w:r>
+      <w:r>
+        <w:t>d</w:t>
+      </w:r>
+      <w:r>
+        <w:t xml:space="preserve"> oysters revealed a similar pattern as seen in live oyster spat – observed and predicted declines in seed oysters over time in Apalachicola Bay, relatively constant values in Pensacola Bay, and increasing, but highly uncertain trends in St. Andrews Bay.  St. Andrews Bay was the only system to have at least one live oyster per quadrat predicted (1.6 live legal oysters [0.41 – 6.20 95% CI]) whereas the other bays were predicted to have </w:t>
+      </w:r>
+      <w:r>
+        <w:t>less than one live legal oyster per quadrat</w:t>
+      </w:r>
+      <w:r>
+        <w:t xml:space="preserve"> (Apalachicola 0.65, [0.31 – 1.38]; Pensacola 0.14, [0.04 – 0.50]).</w:t>
+      </w:r>
+    </w:p>
+    <w:p>
+      <w:pPr>
+        <w:spacing w:after="0" w:line="360" w:lineRule="auto"/>
+        <w:ind w:firstLine="720"/>
+      </w:pPr>
+    </w:p>
+    <w:p>
+      <w:pPr>
+        <w:spacing w:after="0" w:line="360" w:lineRule="auto"/>
         <w:rPr>
           <w:i/>
           <w:iCs/>
@@ -1217,1107 +2334,810 @@
           <w:i/>
           <w:iCs/>
         </w:rPr>
-        <w:t>#</w:t>
+        <w:t xml:space="preserve">A detailed analysis Apalachicola Bay oyster </w:t>
       </w:r>
       <w:r>
         <w:rPr>
           <w:i/>
           <w:iCs/>
         </w:rPr>
-        <w:t>2022037_All_Bays_DEP_FWC analyses code</w:t>
-      </w:r>
-    </w:p>
-    <w:p>
-      <w:pPr>
-        <w:spacing w:after="0" w:line="360" w:lineRule="auto"/>
-      </w:pPr>
-      <w:r>
-        <w:t xml:space="preserve">The dispersion parameter using </w:t>
-      </w:r>
-      <w:r>
-        <w:t>the</w:t>
-      </w:r>
-      <w:r>
-        <w:t xml:space="preserve"> binom2 family</w:t>
-      </w:r>
-      <w:r>
-        <w:t xml:space="preserve"> formulation of a negative binomial </w:t>
-      </w:r>
-      <w:proofErr w:type="spellStart"/>
-      <w:r>
-        <w:t>distribtuion</w:t>
-      </w:r>
-      <w:proofErr w:type="spellEnd"/>
-      <w:r>
-        <w:t xml:space="preserve"> was </w:t>
-      </w:r>
-      <w:r>
-        <w:t xml:space="preserve">&lt;1 for </w:t>
-      </w:r>
-      <w:r>
-        <w:t>all</w:t>
-      </w:r>
-      <w:r>
-        <w:t xml:space="preserve"> models </w:t>
-      </w:r>
-      <w:r>
-        <w:t>suggesting extreme overdispersion</w:t>
-      </w:r>
-      <w:r>
-        <w:t xml:space="preserve"> (example for spat Figure 3)</w:t>
-      </w:r>
-      <w:r>
-        <w:t xml:space="preserve">.  </w:t>
-      </w:r>
-      <w:r>
-        <w:t>We hypothesized that trends in oyster counts may vary over similarly over time (Period), Bay (Pensacola, St. Andrews, and Apalachicola Bay) or trends in oyster counts may be different among Bays (Period*Bay) over time and created mathematical models to represent these hypotheses (Table X).  For each model we considered</w:t>
-      </w:r>
-      <w:r>
-        <w:t xml:space="preserve"> site within the Bay as a random effect and</w:t>
-      </w:r>
-      <w:r>
-        <w:t xml:space="preserve"> used the log of</w:t>
-      </w:r>
-      <w:r>
-        <w:t xml:space="preserve"> the number of quadrats as an offset</w:t>
-      </w:r>
-      <w:r>
-        <w:t xml:space="preserve"> to control for differences in sampling effort over time and in each bay</w:t>
-      </w:r>
-      <w:r>
-        <w:t xml:space="preserve">.   </w:t>
-      </w:r>
-      <w:r>
-        <w:t xml:space="preserve">Because our interest is in how counts of oyster spat change over time (as a restoration effort to shift the system from an undesired to desired </w:t>
-      </w:r>
-      <w:r>
-        <w:lastRenderedPageBreak/>
-        <w:t xml:space="preserve">state) we were most interested in the Period </w:t>
-      </w:r>
-      <w:r>
-        <w:t>* Bay interactive model including Period as a continuous covariate</w:t>
-      </w:r>
-      <w:r>
-        <w:t>.  This is because this model</w:t>
-      </w:r>
-      <w:r>
-        <w:t xml:space="preserve"> provide</w:t>
-      </w:r>
-      <w:r>
-        <w:t>s</w:t>
-      </w:r>
-      <w:r>
-        <w:t xml:space="preserve"> insight into (1) whether restoration triggered a response </w:t>
-      </w:r>
-      <w:r>
-        <w:t>i</w:t>
-      </w:r>
-      <w:r>
-        <w:t>n oyster counts</w:t>
-      </w:r>
-      <w:r>
-        <w:t xml:space="preserve"> over time</w:t>
-      </w:r>
-      <w:r>
-        <w:t xml:space="preserve"> and (2) if this response was consistent among the three bays</w:t>
-      </w:r>
-      <w:r>
-        <w:t xml:space="preserve">. </w:t>
-      </w:r>
-      <w:r>
-        <w:t xml:space="preserve"> </w:t>
-      </w:r>
-      <w:r>
-        <w:t>From an AIC perspective, Bay * Period model had the lowest value (delta AIC 3.3; Table X)</w:t>
-      </w:r>
-      <w:r>
-        <w:t xml:space="preserve">.  </w:t>
-      </w:r>
-      <w:r>
-        <w:t>For this model</w:t>
-      </w:r>
-      <w:r>
-        <w:t>,</w:t>
-      </w:r>
-      <w:r>
-        <w:t xml:space="preserve"> </w:t>
-      </w:r>
-      <w:r>
-        <w:t>over time, Apalachicola Bay live spat counts declined</w:t>
-      </w:r>
-      <w:r>
-        <w:t xml:space="preserve"> (</w:t>
-      </w:r>
-      <w:r>
-        <w:t xml:space="preserve">beta = </w:t>
-      </w:r>
-      <w:r>
-        <w:t>-0.17</w:t>
-      </w:r>
-      <w:r>
-        <w:t>, SE beta = 0.0</w:t>
-      </w:r>
-      <w:r>
-        <w:t>4</w:t>
-      </w:r>
-      <w:r>
-        <w:t xml:space="preserve">, </w:t>
-      </w:r>
-      <w:r>
-        <w:t>p</w:t>
-      </w:r>
-      <w:r>
-        <w:t>&lt;</w:t>
-      </w:r>
-      <w:r>
-        <w:t>0.</w:t>
-      </w:r>
-      <w:r>
-        <w:t>0001</w:t>
-      </w:r>
-      <w:r>
-        <w:t>)</w:t>
-      </w:r>
-      <w:r>
-        <w:t>, but Pensacola was relatively constant (beta = 0.07, SE beta = 0.15, p=0.10) as was St. Andrews (beta = 0.25, SE beta = 0.20, p=0.03)</w:t>
-      </w:r>
-      <w:r>
-        <w:t xml:space="preserve"> </w:t>
-      </w:r>
-      <w:r>
-        <w:t>each showing a positive trend (positive slope) over time but only increasing at about 1 oyster spat per quadrat for each time period (exp^0.25=1.3). This contrasts with Apalachicola Bay which was declining at about 0.8 live oysters per quadrat per period (exp^-0.18 = 0.8).</w:t>
-      </w:r>
-      <w:r>
-        <w:t xml:space="preserve">  Predicted mean live oyster spat counts (95% CI) for the last period of the time series (period 14) from a single ¼-m</w:t>
-      </w:r>
-      <w:r>
-        <w:rPr>
-          <w:vertAlign w:val="superscript"/>
-        </w:rPr>
-        <w:t>2</w:t>
-      </w:r>
-      <w:r>
-        <w:t xml:space="preserve"> are Apalachicola = </w:t>
-      </w:r>
-      <w:r>
-        <w:t>6.7</w:t>
-      </w:r>
-      <w:r>
-        <w:t xml:space="preserve"> (</w:t>
-      </w:r>
-      <w:r>
-        <w:t>4</w:t>
-      </w:r>
-      <w:r>
-        <w:t>.</w:t>
-      </w:r>
-      <w:r>
-        <w:t>4</w:t>
-      </w:r>
-      <w:r>
-        <w:t xml:space="preserve"> - </w:t>
-      </w:r>
-      <w:r>
-        <w:t>10</w:t>
-      </w:r>
-      <w:r>
-        <w:t>.</w:t>
-      </w:r>
-      <w:r>
-        <w:t>0</w:t>
-      </w:r>
-      <w:r>
-        <w:t xml:space="preserve">), Pensacola = </w:t>
-      </w:r>
-      <w:r>
-        <w:t>1</w:t>
-      </w:r>
-      <w:r>
-        <w:t>5.</w:t>
-      </w:r>
-      <w:r>
-        <w:t>3</w:t>
-      </w:r>
-      <w:r>
-        <w:t xml:space="preserve"> (</w:t>
-      </w:r>
-      <w:r>
-        <w:t>1.5</w:t>
-      </w:r>
-      <w:r>
-        <w:t xml:space="preserve"> - </w:t>
-      </w:r>
-      <w:r>
-        <w:t>16</w:t>
-      </w:r>
-      <w:r>
-        <w:t>0.</w:t>
-      </w:r>
-      <w:r>
-        <w:t>8</w:t>
-      </w:r>
-      <w:r>
-        <w:t xml:space="preserve">), and St. Andrews = </w:t>
-      </w:r>
-      <w:r>
-        <w:t>570</w:t>
-      </w:r>
-      <w:r>
-        <w:t>.</w:t>
-      </w:r>
-      <w:r>
-        <w:t>5</w:t>
-      </w:r>
-      <w:r>
-        <w:t xml:space="preserve"> (</w:t>
-      </w:r>
-      <w:r>
-        <w:t>33</w:t>
-      </w:r>
-      <w:r>
-        <w:t>.</w:t>
-      </w:r>
-      <w:r>
-        <w:t>0</w:t>
-      </w:r>
-      <w:r>
-        <w:t xml:space="preserve"> </w:t>
-      </w:r>
-      <w:r>
-        <w:t>–</w:t>
-      </w:r>
-      <w:r>
-        <w:t xml:space="preserve"> </w:t>
-      </w:r>
-      <w:r>
-        <w:t>9864.0</w:t>
-      </w:r>
-      <w:r>
-        <w:t xml:space="preserve">) </w:t>
-      </w:r>
-      <w:r>
-        <w:t>with only St. Andrews having a predicted (and highly uncertain) increase since the</w:t>
-      </w:r>
-      <w:r>
-        <w:t xml:space="preserve"> beginning of the time series (Figure </w:t>
-      </w:r>
-      <w:r>
-        <w:t>4</w:t>
-      </w:r>
-      <w:r>
-        <w:t>).</w:t>
-      </w:r>
-    </w:p>
-    <w:p>
-      <w:pPr>
-        <w:spacing w:after="0" w:line="360" w:lineRule="auto"/>
-      </w:pPr>
-      <w:r>
-        <w:tab/>
-        <w:t xml:space="preserve">Fitting the same Bay </w:t>
-      </w:r>
-      <w:r>
-        <w:t>*</w:t>
-      </w:r>
-      <w:r>
-        <w:t xml:space="preserve"> Period model to counts of </w:t>
-      </w:r>
-      <w:r>
-        <w:t>seed or legal size</w:t>
-      </w:r>
-      <w:r>
-        <w:t>d</w:t>
-      </w:r>
-      <w:r>
-        <w:t xml:space="preserve"> oysters revealed a similar pattern as seen in live oyster spat – observed and predicted declines in seed oysters over time in Apalachicola Bay, relatively constant values in Pensacola Bay, and increasing, but highly uncertain trends in St. Andrews Bay.  St. Andrews Bay was the only system to have at least one live oyster per quadrat predicted (1.6 live legal oysters [0.41 – 6.20 95% CI]) whereas the other bays were predicted to have </w:t>
-      </w:r>
-      <w:r>
-        <w:t>less than one live legal oyster per quadrat</w:t>
-      </w:r>
-      <w:r>
-        <w:t xml:space="preserve"> (Apalachicola 0.65, [0.31 – 1.38]; Pensacola 0.14, [0.04 – 0.50]).</w:t>
-      </w:r>
-    </w:p>
-    <w:p>
-      <w:pPr>
-        <w:spacing w:after="0" w:line="360" w:lineRule="auto"/>
-        <w:ind w:firstLine="720"/>
-      </w:pPr>
-    </w:p>
-    <w:p>
-      <w:pPr>
-        <w:spacing w:after="0" w:line="360" w:lineRule="auto"/>
+        <w:t xml:space="preserve">spat </w:t>
+      </w:r>
+      <w:r>
         <w:rPr>
           <w:i/>
           <w:iCs/>
         </w:rPr>
-      </w:pPr>
-      <w:r>
+        <w:t>response to restoration measured by counts from rock and shell cultch from multiple studies</w:t>
+      </w:r>
+    </w:p>
+    <w:p>
+      <w:pPr>
+        <w:spacing w:after="0" w:line="360" w:lineRule="auto"/>
+        <w:ind w:firstLine="720"/>
+      </w:pPr>
+      <w:r>
+        <w:lastRenderedPageBreak/>
+        <w:t>Analyzing available data and u</w:t>
+      </w:r>
+      <w:r>
+        <w:t xml:space="preserve">nderstanding Apalachicola oyster response to restoration actions is complicated because of variability in the design and monitoring programs used as part of ongoing restoration efforts.  In Apalachicola Bay multiple restoration materials (limestone or fossil shell) have been used since 2015 and these materials have been placed in the bay at a variety of densities.  Because of construction challenges, some sites may have received both limestone </w:t>
+      </w:r>
+      <w:r>
+        <w:t>and</w:t>
+      </w:r>
+      <w:r>
+        <w:t xml:space="preserve"> fossil shell.  Monitoring efforts to track oyster population response have been similar across studies, but the timing of monitoring post-construction has varied from monitoring beginning within weeks of cultch material being deposited, to monitoring not beginning for 1-2 years following cutch placement because of Covid-19 related delays in completing field efforts.</w:t>
+      </w:r>
+      <w:r>
+        <w:t xml:space="preserve">  Observed counts of oyster spat by research study highlight these challenges where the number of spat have ranged from 0 to more than 80</w:t>
+      </w:r>
+      <w:r>
+        <w:t>,</w:t>
+      </w:r>
+      <w:r>
+        <w:t>000 per 1/4-m</w:t>
+      </w:r>
+      <w:r>
+        <w:rPr>
+          <w:vertAlign w:val="superscript"/>
+        </w:rPr>
+        <w:t>2</w:t>
+      </w:r>
+      <w:r>
+        <w:t xml:space="preserve"> depending on study and </w:t>
+      </w:r>
+      <w:r>
+        <w:t>time</w:t>
+      </w:r>
+      <w:r>
+        <w:t xml:space="preserve"> (Figure </w:t>
+      </w:r>
+      <w:r>
+        <w:t>5</w:t>
+      </w:r>
+      <w:r>
+        <w:t xml:space="preserve">) suggesting that these data are highly </w:t>
+      </w:r>
+      <w:r>
+        <w:t>over dispersed</w:t>
+      </w:r>
+      <w:r>
+        <w:t>, but over time oyster counts across study trend closer to zero</w:t>
+      </w:r>
+      <w:r>
+        <w:t xml:space="preserve"> (Figure </w:t>
+      </w:r>
+      <w:r>
+        <w:t>5</w:t>
+      </w:r>
+      <w:r>
+        <w:t>)</w:t>
+      </w:r>
+      <w:r>
+        <w:t xml:space="preserve">.  </w:t>
+      </w:r>
+    </w:p>
+    <w:p>
+      <w:pPr>
+        <w:spacing w:after="0" w:line="360" w:lineRule="auto"/>
+      </w:pPr>
+      <w:r>
+        <w:tab/>
+        <w:t xml:space="preserve">We combined oyster count data from various surveys and standardized site names.  We then fit GLM models to these data to describe the number of oysters of each size class over time (Period) with site as a random effect and the log of the number of quadrats as an offset.  Results from this model </w:t>
+      </w:r>
+      <w:r>
+        <w:t>found</w:t>
+      </w:r>
+      <w:r>
+        <w:t xml:space="preserve"> Period was significant (beta = -0.1</w:t>
+      </w:r>
+      <w:r>
+        <w:t>7</w:t>
+      </w:r>
+      <w:r>
+        <w:t>, SE = 0.04, p &lt; 0.</w:t>
+      </w:r>
+      <w:commentRangeStart w:id="6"/>
+      <w:r>
+        <w:t>001</w:t>
+      </w:r>
+      <w:commentRangeEnd w:id="6"/>
+      <w:r>
+        <w:rPr>
+          <w:rStyle w:val="CommentReference"/>
+        </w:rPr>
+        <w:commentReference w:id="6"/>
+      </w:r>
+      <w:r>
+        <w:t>)</w:t>
+      </w:r>
+      <w:r>
+        <w:t xml:space="preserve"> suggesting that over time</w:t>
+      </w:r>
+      <w:r>
+        <w:t xml:space="preserve"> for each period</w:t>
+      </w:r>
+      <w:r>
+        <w:t xml:space="preserve"> and across study and cultch material used, and density of cultch material deployed, counts of oyster spat did not respond positively to restoration action.  Predicted number of oyster spat per ¼-m</w:t>
+      </w:r>
+      <w:r>
+        <w:rPr>
+          <w:vertAlign w:val="superscript"/>
+        </w:rPr>
+        <w:t>2</w:t>
+      </w:r>
+      <w:r>
+        <w:t xml:space="preserve"> transect (95%) </w:t>
+      </w:r>
+      <w:r>
+        <w:t xml:space="preserve">in Period 14 </w:t>
+      </w:r>
+      <w:r>
+        <w:t xml:space="preserve">was </w:t>
+      </w:r>
+      <w:r>
+        <w:t>7</w:t>
+      </w:r>
+      <w:r>
+        <w:t>.</w:t>
+      </w:r>
+      <w:r>
+        <w:t>1</w:t>
+      </w:r>
+      <w:r>
+        <w:t xml:space="preserve"> (</w:t>
+      </w:r>
+      <w:r>
+        <w:t>4.8 – 10.6</w:t>
+      </w:r>
+      <w:r>
+        <w:t>)</w:t>
+      </w:r>
+      <w:r>
+        <w:t xml:space="preserve"> much lower than in Period 1</w:t>
+      </w:r>
+      <w:r>
+        <w:t xml:space="preserve"> (102.2, 58.6 – 178.3;</w:t>
+      </w:r>
+      <w:r>
+        <w:t xml:space="preserve"> Figure </w:t>
+      </w:r>
+      <w:r>
+        <w:t>6</w:t>
+      </w:r>
+      <w:r>
+        <w:t>)</w:t>
+      </w:r>
+      <w:r>
+        <w:t xml:space="preserve">.  We fit the same model as above but included an additional parameter describing the number of days river discharge was below 12,000 CFS in the model. </w:t>
+      </w:r>
+      <w:r>
+        <w:t xml:space="preserve"> Both </w:t>
+      </w:r>
+      <w:r>
+        <w:t>P</w:t>
+      </w:r>
+      <w:r>
+        <w:t>eriod</w:t>
+      </w:r>
+      <w:r>
+        <w:t xml:space="preserve"> (beta = -0.21, SE = 0.04, p &lt; 0.001</w:t>
+      </w:r>
+      <w:r>
+        <w:t>) and</w:t>
+      </w:r>
+      <w:r>
+        <w:t xml:space="preserve"> the low days term are </w:t>
+      </w:r>
+      <w:r>
+        <w:t>important</w:t>
+      </w:r>
+      <w:r>
+        <w:t xml:space="preserve"> in the model</w:t>
+      </w:r>
+      <w:r>
+        <w:t xml:space="preserve"> with the terms for low days ((beta = -0.00</w:t>
+      </w:r>
+      <w:r>
+        <w:t>6</w:t>
+      </w:r>
+      <w:r>
+        <w:t>, SE = 0.003, p = 0.07)</w:t>
+      </w:r>
+      <w:r>
+        <w:t xml:space="preserve"> </w:t>
+      </w:r>
+      <w:r>
+        <w:t xml:space="preserve">suggesting that </w:t>
+      </w:r>
+      <w:r>
+        <w:t>for each day increase in the number of days discharge is</w:t>
+      </w:r>
+      <w:r>
+        <w:t xml:space="preserve"> below 12,000 CFS the number of oyster spat declines slightly (exp</w:t>
+      </w:r>
+      <w:r>
+        <w:rPr>
+          <w:vertAlign w:val="superscript"/>
+        </w:rPr>
+        <w:t>-0.</w:t>
+      </w:r>
+      <w:r>
+        <w:rPr>
+          <w:vertAlign w:val="superscript"/>
+        </w:rPr>
+        <w:t>0</w:t>
+      </w:r>
+      <w:r>
+        <w:rPr>
+          <w:vertAlign w:val="superscript"/>
+        </w:rPr>
+        <w:t>0</w:t>
+      </w:r>
+      <w:r>
+        <w:rPr>
+          <w:vertAlign w:val="superscript"/>
+        </w:rPr>
+        <w:t>6</w:t>
+      </w:r>
+      <w:r>
+        <w:t>) by about 1 oyster spat</w:t>
+      </w:r>
+      <w:r>
+        <w:t xml:space="preserve"> per ¼-m</w:t>
+      </w:r>
+      <w:r>
+        <w:rPr>
+          <w:vertAlign w:val="superscript"/>
+        </w:rPr>
+        <w:t>2</w:t>
+      </w:r>
+      <w:r>
+        <w:t xml:space="preserve"> quadrat.</w:t>
+      </w:r>
+      <w:r>
+        <w:t xml:space="preserve">  The same model, but a </w:t>
+      </w:r>
+      <w:r>
+        <w:t>one</w:t>
+      </w:r>
+      <w:r>
+        <w:t xml:space="preserve"> </w:t>
+      </w:r>
+      <w:r>
+        <w:t>P</w:t>
+      </w:r>
+      <w:r>
+        <w:t>eriod lag on the number days discharge was below 12,000 CFS</w:t>
+      </w:r>
+      <w:r>
+        <w:t xml:space="preserve"> (as a measure of </w:t>
+      </w:r>
+      <w:r>
+        <w:t xml:space="preserve">potential influence of </w:t>
+      </w:r>
+      <w:r>
+        <w:t>antecedent flow</w:t>
+      </w:r>
+      <w:r>
+        <w:t xml:space="preserve"> conditions</w:t>
+      </w:r>
+      <w:r>
+        <w:t>)</w:t>
+      </w:r>
+      <w:r>
+        <w:t>, suggested that the number of low days in the prior period did not influence the number of live spat in the current period (p = 0.</w:t>
+      </w:r>
+      <w:r>
+        <w:t>27</w:t>
+      </w:r>
+      <w:r>
+        <w:t>).</w:t>
+      </w:r>
+    </w:p>
+    <w:p>
+      <w:pPr>
+        <w:spacing w:after="0" w:line="360" w:lineRule="auto"/>
+      </w:pPr>
+      <w:r>
+        <w:tab/>
+        <w:t xml:space="preserve">An examination of the different projects, which were deployed in different periods and monitoring begin in different periods, does not provide clear patterns into how counts of oyster spat change over time. </w:t>
+      </w:r>
+      <w:r>
+        <w:t xml:space="preserve"> We fit a GLM model that included period and Project (four different projects, three using rock and 1 using shell) to the observed counts of oyster spat per quadrat.  Comparisons of the performance of project in producing oyster spat are difficult because of variations in the </w:t>
+      </w:r>
+      <w:r>
+        <w:t>ti</w:t>
+      </w:r>
+      <w:r>
+        <w:t xml:space="preserve">ming of when </w:t>
+      </w:r>
+      <w:r>
+        <w:lastRenderedPageBreak/>
+        <w:t xml:space="preserve">the monitoring began on each project.  As an example, for one project monitoring did not begin until nearly two years following construction, and if the response of cultch to restoration is different two years following restoration than immediately after restoration, then this would not be clear.  </w:t>
+      </w:r>
+      <w:r>
+        <w:t>T</w:t>
+      </w:r>
+      <w:r>
+        <w:t>o create a comparative framework across studies we predicted the number of oyster spat per ¼-m</w:t>
+      </w:r>
+      <w:r>
+        <w:rPr>
+          <w:vertAlign w:val="superscript"/>
+        </w:rPr>
+        <w:t>2</w:t>
+      </w:r>
+      <w:r>
+        <w:t xml:space="preserve"> in period 14</w:t>
+      </w:r>
+      <w:r>
+        <w:t xml:space="preserve">, the last </w:t>
+      </w:r>
+      <w:r>
+        <w:t>period</w:t>
+      </w:r>
+      <w:r>
+        <w:t xml:space="preserve"> of monitoring.  </w:t>
+      </w:r>
+      <w:r>
+        <w:t>In this comparison three studies would have completed their construction efforts 3-5 years prior (NFWF-1, NRDA 4044, NRDA 5007) and FWC-2021 would be &lt; 2 years since construction.  If time since construction were a major influence, then the predicted values for each study in the common period should differ</w:t>
+      </w:r>
+      <w:r>
+        <w:t xml:space="preserve">.  For the single project that used shell cultch (NFWF-1), we predict in Period 14 about </w:t>
+      </w:r>
+      <w:r>
+        <w:t>26</w:t>
+      </w:r>
+      <w:r>
+        <w:t xml:space="preserve">.2 (95% CI </w:t>
+      </w:r>
+      <w:r>
+        <w:t>8</w:t>
+      </w:r>
+      <w:r>
+        <w:t>.</w:t>
+      </w:r>
+      <w:r>
+        <w:t xml:space="preserve">6 </w:t>
+      </w:r>
+      <w:r>
+        <w:t>-</w:t>
+      </w:r>
+      <w:r>
+        <w:t xml:space="preserve"> 79.4</w:t>
+      </w:r>
+      <w:r>
+        <w:t>) live oyster spat per ¼-m</w:t>
+      </w:r>
+      <w:r>
+        <w:rPr>
+          <w:vertAlign w:val="superscript"/>
+        </w:rPr>
+        <w:t>2</w:t>
+      </w:r>
+      <w:r>
+        <w:t xml:space="preserve"> quadrat.  For the rock projects the predicted number of live oyster spat per ¼-m</w:t>
+      </w:r>
+      <w:r>
+        <w:rPr>
+          <w:vertAlign w:val="superscript"/>
+        </w:rPr>
+        <w:t>2</w:t>
+      </w:r>
+      <w:r>
+        <w:t xml:space="preserve"> quadrat vary.  For project NRDA 4044 mean predicted</w:t>
+      </w:r>
+      <w:r>
+        <w:t xml:space="preserve"> number of live spat</w:t>
+      </w:r>
+      <w:r>
+        <w:t xml:space="preserve"> =</w:t>
+      </w:r>
+      <w:r>
+        <w:t xml:space="preserve"> 3.5</w:t>
+      </w:r>
+      <w:r>
+        <w:t xml:space="preserve"> (</w:t>
+      </w:r>
+      <w:r>
+        <w:t>1</w:t>
+      </w:r>
+      <w:r>
+        <w:t>.</w:t>
+      </w:r>
+      <w:r>
+        <w:t>7 -</w:t>
+      </w:r>
+      <w:r>
+        <w:t xml:space="preserve"> </w:t>
+      </w:r>
+      <w:r>
+        <w:t>7</w:t>
+      </w:r>
+      <w:r>
+        <w:t>.</w:t>
+      </w:r>
+      <w:r>
+        <w:t>1</w:t>
+      </w:r>
+      <w:r>
+        <w:t xml:space="preserve">), project NRDA 5007 mean predicted = </w:t>
+      </w:r>
+      <w:r>
+        <w:t>15</w:t>
+      </w:r>
+      <w:r>
+        <w:t>.</w:t>
+      </w:r>
+      <w:r>
+        <w:t>4</w:t>
+      </w:r>
+      <w:r>
+        <w:t xml:space="preserve"> (</w:t>
+      </w:r>
+      <w:r>
+        <w:t>8</w:t>
+      </w:r>
+      <w:r>
+        <w:t>.</w:t>
+      </w:r>
+      <w:r>
+        <w:t>3</w:t>
+      </w:r>
+      <w:r>
+        <w:t xml:space="preserve"> – </w:t>
+      </w:r>
+      <w:r>
+        <w:t>28</w:t>
+      </w:r>
+      <w:r>
+        <w:t>.</w:t>
+      </w:r>
+      <w:r>
+        <w:t>3</w:t>
+      </w:r>
+      <w:r>
+        <w:t xml:space="preserve">), and project FWC-2021 mean predicted = </w:t>
+      </w:r>
+      <w:r>
+        <w:t>7</w:t>
+      </w:r>
+      <w:r>
+        <w:t>.0 (</w:t>
+      </w:r>
+      <w:r>
+        <w:t>4</w:t>
+      </w:r>
+      <w:r>
+        <w:t>.</w:t>
+      </w:r>
+      <w:r>
+        <w:t>5</w:t>
+      </w:r>
+      <w:r>
+        <w:t xml:space="preserve"> -</w:t>
+      </w:r>
+      <w:r>
+        <w:t xml:space="preserve"> 10</w:t>
+      </w:r>
+      <w:r>
+        <w:t>.</w:t>
+      </w:r>
+      <w:commentRangeStart w:id="7"/>
+      <w:r>
+        <w:t>9</w:t>
+      </w:r>
+      <w:commentRangeEnd w:id="7"/>
+      <w:r>
+        <w:rPr>
+          <w:rStyle w:val="CommentReference"/>
+        </w:rPr>
+        <w:commentReference w:id="7"/>
+      </w:r>
+      <w:r>
+        <w:t xml:space="preserve">). </w:t>
+      </w:r>
+      <w:r>
+        <w:t xml:space="preserve"> </w:t>
+      </w:r>
+      <w:r>
+        <w:t>An interesting result is that t</w:t>
+      </w:r>
+      <w:r>
+        <w:t xml:space="preserve">he </w:t>
+      </w:r>
+      <w:r>
+        <w:t xml:space="preserve">most recent (existing fewest number of years) </w:t>
+      </w:r>
+      <w:r>
+        <w:t>constructed reef project FWC-2021 had predicted counts between the two older constructed reef projects, all with rock substrate.</w:t>
+      </w:r>
+      <w:r>
+        <w:t xml:space="preserve"> Project NFWF-1, the only project which used shell as cultch, had significantly higher</w:t>
+      </w:r>
+      <w:r>
+        <w:t xml:space="preserve"> initial (soon after restoration)</w:t>
+      </w:r>
+      <w:r>
+        <w:t xml:space="preserve"> observed live oyster spat counts</w:t>
+      </w:r>
+      <w:r>
+        <w:t xml:space="preserve"> by a factor of more than 100</w:t>
+      </w:r>
+      <w:r>
+        <w:t>x</w:t>
+      </w:r>
+      <w:r>
+        <w:t xml:space="preserve"> than any of the other projects.  The extreme dispersion observed for this project (Figure </w:t>
+      </w:r>
+      <w:r>
+        <w:t>5</w:t>
+      </w:r>
+      <w:r>
+        <w:t>, observed counts) resulted in poor model fit, thus the predicted live oyster spat counts in period 14 may be positively biased.</w:t>
+      </w:r>
+    </w:p>
+    <w:p>
+      <w:pPr>
+        <w:spacing w:after="0" w:line="360" w:lineRule="auto"/>
+      </w:pPr>
+      <w:r>
+        <w:tab/>
+        <w:t>Total cultch weights</w:t>
+      </w:r>
+      <w:r>
+        <w:t xml:space="preserve"> for Apalachicola Bay</w:t>
+      </w:r>
+      <w:r>
+        <w:t xml:space="preserve"> were made integers by rounding to nearest whole k</w:t>
+      </w:r>
+      <w:r>
+        <w:t>ilogram</w:t>
+      </w:r>
+      <w:r>
+        <w:t xml:space="preserve">.  </w:t>
+      </w:r>
+      <w:r>
+        <w:t>Data were then subset for each project</w:t>
+      </w:r>
+      <w:r>
+        <w:t xml:space="preserve"> and calculations of mean and variance by project suggested the data were </w:t>
+      </w:r>
+      <w:r>
+        <w:t>over dispersed</w:t>
+      </w:r>
+      <w:r>
+        <w:t xml:space="preserve"> (variance &gt; mean).   We then fit similar GLM models as described for oyster count data to the cultch biomass.</w:t>
+      </w:r>
+      <w:r>
+        <w:t xml:space="preserve">  To create a comparative framework across substrates we predicted the number of oyster spat per ¼-m</w:t>
+      </w:r>
+      <w:r>
+        <w:rPr>
+          <w:vertAlign w:val="superscript"/>
+        </w:rPr>
+        <w:t>2</w:t>
+      </w:r>
+      <w:r>
+        <w:t xml:space="preserve"> in period 14, the last period of monitoring.  Because Apalachicola was the only bay where rock and shell were used, we focused analyses</w:t>
+      </w:r>
+      <w:r>
+        <w:t xml:space="preserve"> to compare substrates</w:t>
+      </w:r>
+      <w:r>
+        <w:t xml:space="preserve"> on this bay only.  From an AIC perspective, models that included Period + Substrate or models that examined the interaction between Period*Substrate (both with </w:t>
+      </w:r>
+      <w:proofErr w:type="gramStart"/>
+      <w:r>
+        <w:t>log(</w:t>
+      </w:r>
+      <w:proofErr w:type="gramEnd"/>
+      <w:r>
+        <w:t>number of transects) as an offset to control for effort) were not distinguishable (delta</w:t>
+      </w:r>
+      <w:r>
+        <w:t xml:space="preserve"> AIC</w:t>
+      </w:r>
+      <w:r>
+        <w:t xml:space="preserve"> = 1.5).  From a management perspective the interaction term is of interest to help understand how the biomass of either rock or shell changes over time.  For rock substrate, the change in biomass over time was significant (beta = -0.</w:t>
+      </w:r>
+      <w:r>
+        <w:t>08</w:t>
+      </w:r>
+      <w:r>
+        <w:t>, SE = 0.0</w:t>
+      </w:r>
+      <w:r>
+        <w:t>3</w:t>
+      </w:r>
+      <w:r>
+        <w:t xml:space="preserve">, p </w:t>
+      </w:r>
+      <w:r>
+        <w:t>=</w:t>
+      </w:r>
+      <w:r>
+        <w:t xml:space="preserve"> 0.</w:t>
+      </w:r>
+      <w:r>
+        <w:t>0</w:t>
+      </w:r>
+      <w:r>
+        <w:t>1)</w:t>
+      </w:r>
+      <w:r>
+        <w:t xml:space="preserve"> but the change was not significant for shell (beta = -0.05, SE = 0.04, p = 0.5). However, what is more important than the statistical significance is how the material persisted over time</w:t>
+      </w:r>
+      <w:r>
+        <w:t xml:space="preserve"> – the slope is negative for both substrate</w:t>
+      </w:r>
+      <w:r>
+        <w:t>s</w:t>
+      </w:r>
+      <w:r>
+        <w:t xml:space="preserve"> indicating declines over time</w:t>
+      </w:r>
+      <w:r>
+        <w:t>.  The predicted biomass of rock per ¼-m</w:t>
+      </w:r>
+      <w:r>
+        <w:rPr>
+          <w:vertAlign w:val="superscript"/>
+        </w:rPr>
+        <w:t>2</w:t>
+      </w:r>
+      <w:r>
+        <w:t xml:space="preserve"> </w:t>
+      </w:r>
+      <w:r>
+        <w:lastRenderedPageBreak/>
+        <w:t>quadrat changed over time</w:t>
+      </w:r>
+      <w:r>
+        <w:t xml:space="preserve"> (Figure 7)</w:t>
+      </w:r>
+      <w:r>
+        <w:t xml:space="preserve"> from about 5.07 kg per ¼-m</w:t>
+      </w:r>
+      <w:r>
+        <w:rPr>
+          <w:vertAlign w:val="superscript"/>
+        </w:rPr>
+        <w:t>2</w:t>
+      </w:r>
+      <w:r>
+        <w:t xml:space="preserve"> quadrat (95% CI 2.5 – 10.2) in Period 2 to about 2.0 kg per ¼-m</w:t>
+      </w:r>
+      <w:r>
+        <w:rPr>
+          <w:vertAlign w:val="superscript"/>
+        </w:rPr>
+        <w:t>2</w:t>
+      </w:r>
+      <w:r>
+        <w:t xml:space="preserve"> quadrat (1.4 – 2.9) </w:t>
+      </w:r>
+      <w:r>
+        <w:t>whereas</w:t>
+      </w:r>
+      <w:r>
+        <w:t xml:space="preserve"> the biomass of shell changed from about 1.</w:t>
+      </w:r>
+      <w:commentRangeStart w:id="8"/>
+      <w:r>
+        <w:t>7</w:t>
+      </w:r>
+      <w:commentRangeEnd w:id="8"/>
+      <w:r>
+        <w:rPr>
+          <w:rStyle w:val="CommentReference"/>
+        </w:rPr>
+        <w:commentReference w:id="8"/>
+      </w:r>
+      <w:r>
+        <w:t xml:space="preserve"> kg per ¼-m</w:t>
+      </w:r>
+      <w:r>
+        <w:rPr>
+          <w:vertAlign w:val="superscript"/>
+        </w:rPr>
+        <w:t>2</w:t>
+      </w:r>
+      <w:r>
+        <w:t xml:space="preserve"> quadrat (1.1 – 2.7) to about 0.93 (0.6 – 1.5).  Because shell is less dense than rock, the differences in biomass per quadrat are not surprising</w:t>
+      </w:r>
+      <w:r>
+        <w:t xml:space="preserve"> -</w:t>
+      </w:r>
+      <w:r>
+        <w:t xml:space="preserve"> these results </w:t>
+      </w:r>
+      <w:r>
+        <w:t>suggest a decline of about 60% biomass for the shell material by the end of period 13 and about 45% of the rock material.  A critical point is that these are measures of biomass, not area, and oyster spat settle on area. However, if we assume a proportional loss in area</w:t>
+      </w:r>
+      <w:r>
+        <w:t xml:space="preserve"> to what is loss in biomass</w:t>
+      </w:r>
+      <w:r>
+        <w:t xml:space="preserve"> then </w:t>
+      </w:r>
+      <w:r>
+        <w:t>shell biomass and likely areas degraded at a faster rate than rock material</w:t>
+      </w:r>
+      <w:r>
+        <w:t xml:space="preserve">. </w:t>
+      </w:r>
+      <w:r>
+        <w:t xml:space="preserve"> </w:t>
+      </w:r>
+      <w:r>
+        <w:t>Finally,</w:t>
+      </w:r>
+      <w:r>
+        <w:t xml:space="preserve"> we assessed the relationships among the biomass of cultch and number of live oyster spat from each quadrat.  We</w:t>
+      </w:r>
+      <w:r>
+        <w:t xml:space="preserve"> graphically examined the relationship between the mean weight of cultch per quadrat and mean number of spat per quadrat for each project in Apalachicola Bay and</w:t>
+      </w:r>
+      <w:r>
+        <w:t xml:space="preserve"> found </w:t>
+      </w:r>
+      <w:r>
+        <w:t xml:space="preserve">no clear pattern over time (Figure </w:t>
+      </w:r>
+      <w:r>
+        <w:t>8</w:t>
+      </w:r>
+      <w:r>
+        <w:t>).</w:t>
+      </w:r>
+    </w:p>
+    <w:p>
+      <w:pPr>
+        <w:spacing w:after="0" w:line="360" w:lineRule="auto"/>
         <w:rPr>
           <w:i/>
           <w:iCs/>
         </w:rPr>
-        <w:t xml:space="preserve">A detailed analysis Apalachicola Bay oyster </w:t>
-      </w:r>
-      <w:r>
+      </w:pPr>
+    </w:p>
+    <w:p>
+      <w:pPr>
+        <w:spacing w:after="0" w:line="360" w:lineRule="auto"/>
         <w:rPr>
           <w:i/>
           <w:iCs/>
         </w:rPr>
-        <w:t xml:space="preserve">spat </w:t>
-      </w:r>
+      </w:pPr>
       <w:r>
         <w:rPr>
           <w:i/>
           <w:iCs/>
         </w:rPr>
-        <w:t>response to restoration measured by counts from rock and shell cultch from multiple studies</w:t>
-      </w:r>
-    </w:p>
-    <w:p>
-      <w:pPr>
-        <w:spacing w:after="0" w:line="360" w:lineRule="auto"/>
-        <w:ind w:firstLine="720"/>
-      </w:pPr>
-      <w:r>
-        <w:t>Analyzing available data and u</w:t>
-      </w:r>
-      <w:r>
-        <w:t xml:space="preserve">nderstanding Apalachicola oyster response to restoration actions is complicated because of variability in the design and monitoring programs used as part of ongoing restoration efforts.  In Apalachicola Bay multiple restoration materials (limestone or fossil shell) have been used since 2015 and these materials have been placed in the bay at a variety of densities.  Because of construction challenges, some sites may have received both limestone </w:t>
-      </w:r>
-      <w:r>
-        <w:t>and</w:t>
-      </w:r>
-      <w:r>
-        <w:t xml:space="preserve"> fossil shell.  Monitoring efforts to track oyster population response have been similar across studies, but the timing of monitoring post-construction has varied from monitoring beginning within weeks of cultch material being deposited, to monitoring not beginning for 1-2 years following cutch placement because of Covid-19 related delays in completing field efforts.</w:t>
-      </w:r>
-      <w:r>
-        <w:t xml:space="preserve">  Observed counts of oyster spat by research study highlight these challenges where the number of spat have ranged from 0 to more than 80</w:t>
-      </w:r>
-      <w:r>
-        <w:t>,</w:t>
-      </w:r>
-      <w:r>
-        <w:t>000 per 1/4-m</w:t>
-      </w:r>
-      <w:r>
-        <w:rPr>
-          <w:vertAlign w:val="superscript"/>
-        </w:rPr>
-        <w:t>2</w:t>
+        <w:t>River discharge as a proxy for salinity and nutrient patterns</w:t>
+      </w:r>
+    </w:p>
+    <w:p>
+      <w:pPr>
+        <w:spacing w:after="0" w:line="360" w:lineRule="auto"/>
+      </w:pPr>
+      <w:r>
+        <w:tab/>
+        <w:t>Apalachicola River discharge deviated significantly (i.e., 50-100% below period of record) for three or more months in 2006, 2007, 2008 with extreme drought in 2011 (9 of 12 months), 2012 (12 of 12 months), 2016, and 2017.  Escambia River dischar</w:t>
+      </w:r>
+      <w:r>
+        <w:t>ge patterns were generally similar reflecting the regional effects of drought</w:t>
+      </w:r>
+      <w:r>
+        <w:t xml:space="preserve"> (Figure 9)</w:t>
+      </w:r>
+      <w:r>
+        <w:t>.</w:t>
       </w:r>
       <w:r>
         <w:t xml:space="preserve"> </w:t>
-      </w:r>
-      <w:r>
-        <w:lastRenderedPageBreak/>
-        <w:t xml:space="preserve">depending on study and </w:t>
-      </w:r>
-      <w:r>
-        <w:t>time</w:t>
-      </w:r>
-      <w:r>
-        <w:t xml:space="preserve"> (Figure </w:t>
-      </w:r>
-      <w:r>
-        <w:t>5</w:t>
-      </w:r>
-      <w:r>
-        <w:t xml:space="preserve">) suggesting that these data are highly </w:t>
-      </w:r>
-      <w:r>
-        <w:t>over dispersed</w:t>
-      </w:r>
-      <w:r>
-        <w:t>, but over time oyster counts across study trend closer to zero</w:t>
-      </w:r>
-      <w:r>
-        <w:t xml:space="preserve"> (Figure </w:t>
-      </w:r>
-      <w:r>
-        <w:t>5</w:t>
-      </w:r>
-      <w:r>
-        <w:t>)</w:t>
-      </w:r>
-      <w:r>
-        <w:t xml:space="preserve">.  </w:t>
-      </w:r>
-    </w:p>
-    <w:p>
-      <w:pPr>
-        <w:spacing w:after="0" w:line="360" w:lineRule="auto"/>
-      </w:pPr>
-      <w:r>
-        <w:tab/>
-        <w:t xml:space="preserve">We combined oyster count data from various surveys and standardized site names.  We then fit GLM models to these data to describe the number of oysters of each size class over time (Period) with site as a random effect and the log of the number of quadrats as an offset.  Results from this model </w:t>
-      </w:r>
-      <w:r>
-        <w:t>found</w:t>
-      </w:r>
-      <w:r>
-        <w:t xml:space="preserve"> Period was significant (beta = -0.1</w:t>
-      </w:r>
-      <w:r>
-        <w:t>7</w:t>
-      </w:r>
-      <w:r>
-        <w:t>, SE = 0.04, p &lt; 0.</w:t>
-      </w:r>
-      <w:commentRangeStart w:id="4"/>
-      <w:r>
-        <w:t>001</w:t>
-      </w:r>
-      <w:commentRangeEnd w:id="4"/>
-      <w:r>
-        <w:rPr>
-          <w:rStyle w:val="CommentReference"/>
-        </w:rPr>
-        <w:commentReference w:id="4"/>
-      </w:r>
-      <w:r>
-        <w:t>)</w:t>
-      </w:r>
-      <w:r>
-        <w:t xml:space="preserve"> suggesting that over time</w:t>
-      </w:r>
-      <w:r>
-        <w:t xml:space="preserve"> for each period</w:t>
-      </w:r>
-      <w:r>
-        <w:t xml:space="preserve"> and across study and cultch material used, and density of cultch material deployed, counts of oyster spat did not respond positively to restoration action.  Predicted number of oyster spat per ¼-m</w:t>
-      </w:r>
-      <w:r>
-        <w:rPr>
-          <w:vertAlign w:val="superscript"/>
-        </w:rPr>
-        <w:t>2</w:t>
-      </w:r>
-      <w:r>
-        <w:t xml:space="preserve"> transect (95%) </w:t>
-      </w:r>
-      <w:r>
-        <w:t xml:space="preserve">in Period 14 </w:t>
-      </w:r>
-      <w:r>
-        <w:t xml:space="preserve">was </w:t>
-      </w:r>
-      <w:r>
-        <w:t>7</w:t>
-      </w:r>
-      <w:r>
-        <w:t>.</w:t>
-      </w:r>
-      <w:r>
-        <w:t>1</w:t>
-      </w:r>
-      <w:r>
-        <w:t xml:space="preserve"> (</w:t>
-      </w:r>
-      <w:r>
-        <w:t>4.8 – 10.6</w:t>
-      </w:r>
-      <w:r>
-        <w:t>)</w:t>
-      </w:r>
-      <w:r>
-        <w:t xml:space="preserve"> much lower than in Period 1</w:t>
-      </w:r>
-      <w:r>
-        <w:t xml:space="preserve"> (102.2, 58.6 – 178.3;</w:t>
-      </w:r>
-      <w:r>
-        <w:t xml:space="preserve"> Figure </w:t>
-      </w:r>
-      <w:r>
-        <w:t>6</w:t>
-      </w:r>
-      <w:r>
-        <w:t>)</w:t>
-      </w:r>
-      <w:r>
-        <w:t xml:space="preserve">.  We fit the same model as above but included an additional parameter describing the number of days river discharge was below 12,000 CFS in the model. </w:t>
-      </w:r>
-      <w:r>
-        <w:t xml:space="preserve"> Both </w:t>
-      </w:r>
-      <w:r>
-        <w:t>P</w:t>
-      </w:r>
-      <w:r>
-        <w:t>eriod</w:t>
-      </w:r>
-      <w:r>
-        <w:t xml:space="preserve"> (beta = -0.21, SE = 0.04, p &lt; 0.001</w:t>
-      </w:r>
-      <w:r>
-        <w:t>) and</w:t>
-      </w:r>
-      <w:r>
-        <w:t xml:space="preserve"> the low days term are </w:t>
-      </w:r>
-      <w:r>
-        <w:t>important</w:t>
-      </w:r>
-      <w:r>
-        <w:t xml:space="preserve"> in the model</w:t>
-      </w:r>
-      <w:r>
-        <w:t xml:space="preserve"> with the terms for low days ((beta = -0.00</w:t>
-      </w:r>
-      <w:r>
-        <w:t>6</w:t>
-      </w:r>
-      <w:r>
-        <w:t>, SE = 0.003, p = 0.07)</w:t>
-      </w:r>
-      <w:r>
-        <w:t xml:space="preserve"> </w:t>
-      </w:r>
-      <w:r>
-        <w:t xml:space="preserve">suggesting that </w:t>
-      </w:r>
-      <w:r>
-        <w:t>for each day increase in the number of days discharge is</w:t>
-      </w:r>
-      <w:r>
-        <w:t xml:space="preserve"> below 12,000 CFS the number of oyster spat declines slightly (exp</w:t>
-      </w:r>
-      <w:r>
-        <w:rPr>
-          <w:vertAlign w:val="superscript"/>
-        </w:rPr>
-        <w:t>-0.</w:t>
-      </w:r>
-      <w:r>
-        <w:rPr>
-          <w:vertAlign w:val="superscript"/>
-        </w:rPr>
-        <w:t>0</w:t>
-      </w:r>
-      <w:r>
-        <w:rPr>
-          <w:vertAlign w:val="superscript"/>
-        </w:rPr>
-        <w:t>0</w:t>
-      </w:r>
-      <w:r>
-        <w:rPr>
-          <w:vertAlign w:val="superscript"/>
-        </w:rPr>
-        <w:t>6</w:t>
-      </w:r>
-      <w:r>
-        <w:t>) by about 1 oyster spat</w:t>
-      </w:r>
-      <w:r>
-        <w:t xml:space="preserve"> per ¼-m</w:t>
-      </w:r>
-      <w:r>
-        <w:rPr>
-          <w:vertAlign w:val="superscript"/>
-        </w:rPr>
-        <w:t>2</w:t>
-      </w:r>
-      <w:r>
-        <w:t xml:space="preserve"> quadrat.</w:t>
-      </w:r>
-      <w:r>
-        <w:t xml:space="preserve">  The same model, but a </w:t>
-      </w:r>
-      <w:r>
-        <w:t>one</w:t>
-      </w:r>
-      <w:r>
-        <w:t xml:space="preserve"> </w:t>
-      </w:r>
-      <w:r>
-        <w:t>P</w:t>
-      </w:r>
-      <w:r>
-        <w:t>eriod lag on the number days discharge was below 12,000 CFS</w:t>
-      </w:r>
-      <w:r>
-        <w:t xml:space="preserve"> (as a measure of </w:t>
-      </w:r>
-      <w:r>
-        <w:t xml:space="preserve">potential influence of </w:t>
-      </w:r>
-      <w:r>
-        <w:t>antecedent flow</w:t>
-      </w:r>
-      <w:r>
-        <w:t xml:space="preserve"> conditions</w:t>
-      </w:r>
-      <w:r>
-        <w:t>)</w:t>
-      </w:r>
-      <w:r>
-        <w:t>, suggested that the number of low days in the prior period did not influence the number of live spat in the current period (p = 0.</w:t>
-      </w:r>
-      <w:r>
-        <w:t>27</w:t>
-      </w:r>
-      <w:r>
-        <w:t>).</w:t>
-      </w:r>
-    </w:p>
-    <w:p>
-      <w:pPr>
-        <w:spacing w:after="0" w:line="360" w:lineRule="auto"/>
-      </w:pPr>
-      <w:r>
-        <w:tab/>
-        <w:t xml:space="preserve">An examination of the different projects, which were deployed in different periods and monitoring begin in different periods, does not provide clear patterns into how counts of oyster spat change over time. </w:t>
-      </w:r>
-      <w:r>
-        <w:t xml:space="preserve"> We fit a GLM model that included period and Project (four different projects, three using rock and 1 using shell) to the observed counts of oyster spat per quadrat.  Comparisons of the performance of project in producing oyster spat are difficult because of variations in the </w:t>
-      </w:r>
-      <w:r>
-        <w:t>ti</w:t>
-      </w:r>
-      <w:r>
-        <w:t xml:space="preserve">ming of when the monitoring began on each project.  As an example, for one project monitoring did not begin until nearly two years following construction, and if the response of cultch to restoration is different two years following restoration than immediately after restoration, then this would not be clear.  </w:t>
-      </w:r>
-      <w:r>
-        <w:t>T</w:t>
-      </w:r>
-      <w:r>
-        <w:t>o create a comparative framework across studies we predicted the number of oyster spat per ¼-m</w:t>
-      </w:r>
-      <w:r>
-        <w:rPr>
-          <w:vertAlign w:val="superscript"/>
-        </w:rPr>
-        <w:t>2</w:t>
-      </w:r>
-      <w:r>
-        <w:t xml:space="preserve"> in period 14</w:t>
-      </w:r>
-      <w:r>
-        <w:t xml:space="preserve">, the last </w:t>
-      </w:r>
-      <w:r>
-        <w:t>period</w:t>
-      </w:r>
-      <w:r>
-        <w:t xml:space="preserve"> of monitoring.  </w:t>
-      </w:r>
-      <w:r>
-        <w:t>In this comparison three studies would have completed their construction efforts 3-5 years prior (NFWF-1, NRDA 4044, NRDA 5007) and FWC-2021 would be &lt; 2 years since construction.  If time since construction were a major influence, then the predicted values for each study in the common period should differ</w:t>
-      </w:r>
-      <w:r>
-        <w:t xml:space="preserve">.  For the single project that used shell cultch (NFWF-1), we predict in Period 14 about </w:t>
-      </w:r>
-      <w:r>
-        <w:t>26</w:t>
-      </w:r>
-      <w:r>
-        <w:t xml:space="preserve">.2 (95% CI </w:t>
-      </w:r>
-      <w:r>
-        <w:t>8</w:t>
-      </w:r>
-      <w:r>
-        <w:t>.</w:t>
-      </w:r>
-      <w:r>
-        <w:t xml:space="preserve">6 </w:t>
-      </w:r>
-      <w:r>
-        <w:t>-</w:t>
-      </w:r>
-      <w:r>
-        <w:t xml:space="preserve"> 79.4</w:t>
-      </w:r>
-      <w:r>
-        <w:t>) live oyster spat per ¼-m</w:t>
-      </w:r>
-      <w:r>
-        <w:rPr>
-          <w:vertAlign w:val="superscript"/>
-        </w:rPr>
-        <w:t>2</w:t>
-      </w:r>
-      <w:r>
-        <w:t xml:space="preserve"> quadrat.  For the rock projects the predicted number of live oyster spat per ¼-m</w:t>
-      </w:r>
-      <w:r>
-        <w:rPr>
-          <w:vertAlign w:val="superscript"/>
-        </w:rPr>
-        <w:t>2</w:t>
-      </w:r>
-      <w:r>
-        <w:t xml:space="preserve"> quadrat vary.  For project NRDA 4044 mean </w:t>
-      </w:r>
-      <w:r>
-        <w:lastRenderedPageBreak/>
-        <w:t>predicted</w:t>
-      </w:r>
-      <w:r>
-        <w:t xml:space="preserve"> number of live spat</w:t>
-      </w:r>
-      <w:r>
-        <w:t xml:space="preserve"> =</w:t>
-      </w:r>
-      <w:r>
-        <w:t xml:space="preserve"> 3.5</w:t>
-      </w:r>
-      <w:r>
-        <w:t xml:space="preserve"> (</w:t>
-      </w:r>
-      <w:r>
-        <w:t>1</w:t>
-      </w:r>
-      <w:r>
-        <w:t>.</w:t>
-      </w:r>
-      <w:r>
-        <w:t>7 -</w:t>
-      </w:r>
-      <w:r>
-        <w:t xml:space="preserve"> </w:t>
-      </w:r>
-      <w:r>
-        <w:t>7</w:t>
-      </w:r>
-      <w:r>
-        <w:t>.</w:t>
-      </w:r>
-      <w:r>
-        <w:t>1</w:t>
-      </w:r>
-      <w:r>
-        <w:t xml:space="preserve">), project NRDA 5007 mean predicted = </w:t>
-      </w:r>
-      <w:r>
-        <w:t>15</w:t>
-      </w:r>
-      <w:r>
-        <w:t>.</w:t>
-      </w:r>
-      <w:r>
-        <w:t>4</w:t>
-      </w:r>
-      <w:r>
-        <w:t xml:space="preserve"> (</w:t>
-      </w:r>
-      <w:r>
-        <w:t>8</w:t>
-      </w:r>
-      <w:r>
-        <w:t>.</w:t>
-      </w:r>
-      <w:r>
-        <w:t>3</w:t>
-      </w:r>
-      <w:r>
-        <w:t xml:space="preserve"> – </w:t>
-      </w:r>
-      <w:r>
-        <w:t>28</w:t>
-      </w:r>
-      <w:r>
-        <w:t>.</w:t>
-      </w:r>
-      <w:r>
-        <w:t>3</w:t>
-      </w:r>
-      <w:r>
-        <w:t xml:space="preserve">), and project FWC-2021 mean predicted = </w:t>
-      </w:r>
-      <w:r>
-        <w:t>7</w:t>
-      </w:r>
-      <w:r>
-        <w:t>.0 (</w:t>
-      </w:r>
-      <w:r>
-        <w:t>4</w:t>
-      </w:r>
-      <w:r>
-        <w:t>.</w:t>
-      </w:r>
-      <w:r>
-        <w:t>5</w:t>
-      </w:r>
-      <w:r>
-        <w:t xml:space="preserve"> -</w:t>
-      </w:r>
-      <w:r>
-        <w:t xml:space="preserve"> 10</w:t>
-      </w:r>
-      <w:r>
-        <w:t>.</w:t>
-      </w:r>
-      <w:commentRangeStart w:id="5"/>
-      <w:r>
-        <w:t>9</w:t>
-      </w:r>
-      <w:commentRangeEnd w:id="5"/>
-      <w:r>
-        <w:rPr>
-          <w:rStyle w:val="CommentReference"/>
-        </w:rPr>
-        <w:commentReference w:id="5"/>
-      </w:r>
-      <w:r>
-        <w:t xml:space="preserve">). </w:t>
-      </w:r>
-      <w:r>
-        <w:t xml:space="preserve"> </w:t>
-      </w:r>
-      <w:r>
-        <w:t>An interesting result is that t</w:t>
-      </w:r>
-      <w:r>
-        <w:t xml:space="preserve">he </w:t>
-      </w:r>
-      <w:r>
-        <w:t xml:space="preserve">most recent (existing fewest number of years) </w:t>
-      </w:r>
-      <w:r>
-        <w:t>constructed reef project FWC-2021 had predicted counts between the two older constructed reef projects, all with rock substrate.</w:t>
-      </w:r>
-      <w:r>
-        <w:t xml:space="preserve"> Project NFWF-1, the only project which used shell as cultch, had significantly higher</w:t>
-      </w:r>
-      <w:r>
-        <w:t xml:space="preserve"> initial (soon after restoration)</w:t>
-      </w:r>
-      <w:r>
-        <w:t xml:space="preserve"> observed live oyster spat counts</w:t>
-      </w:r>
-      <w:r>
-        <w:t xml:space="preserve"> by a factor of more than 100</w:t>
-      </w:r>
-      <w:r>
-        <w:t>x</w:t>
-      </w:r>
-      <w:r>
-        <w:t xml:space="preserve"> than any of the other projects.  The extreme dispersion observed for this project (Figure </w:t>
-      </w:r>
-      <w:r>
-        <w:t>5</w:t>
-      </w:r>
-      <w:r>
-        <w:t>, observed counts) resulted in poor model fit, thus the predicted live oyster spat counts in period 14 may be positively biased.</w:t>
-      </w:r>
-    </w:p>
-    <w:p>
-      <w:pPr>
-        <w:spacing w:after="0" w:line="360" w:lineRule="auto"/>
-      </w:pPr>
-      <w:r>
-        <w:tab/>
-        <w:t>Total cultch weights</w:t>
-      </w:r>
-      <w:r>
-        <w:t xml:space="preserve"> for Apalachicola Bay</w:t>
-      </w:r>
-      <w:r>
-        <w:t xml:space="preserve"> were made integers by rounding to nearest whole k</w:t>
-      </w:r>
-      <w:r>
-        <w:t>ilogram</w:t>
-      </w:r>
-      <w:r>
-        <w:t xml:space="preserve">.  </w:t>
-      </w:r>
-      <w:r>
-        <w:t>Data were then subset for each project</w:t>
-      </w:r>
-      <w:r>
-        <w:t xml:space="preserve"> and calculations of mean and variance by project suggested the data were </w:t>
-      </w:r>
-      <w:r>
-        <w:t>over dispersed</w:t>
-      </w:r>
-      <w:r>
-        <w:t xml:space="preserve"> (variance &gt; mean).   We then fit similar GLM models as described for oyster count data to the cultch biomass.</w:t>
-      </w:r>
-      <w:r>
-        <w:t xml:space="preserve">  To create a comparative framework across substrates we predicted the number of oyster spat per ¼-m</w:t>
-      </w:r>
-      <w:r>
-        <w:rPr>
-          <w:vertAlign w:val="superscript"/>
-        </w:rPr>
-        <w:t>2</w:t>
-      </w:r>
-      <w:r>
-        <w:t xml:space="preserve"> in period 14, the last period of monitoring.  Because Apalachicola was the only bay where rock and shell were used, we focused analyses</w:t>
-      </w:r>
-      <w:r>
-        <w:t xml:space="preserve"> to compare substrates</w:t>
-      </w:r>
-      <w:r>
-        <w:t xml:space="preserve"> on this bay only.  From an AIC perspective, models that included Period + Substrate or models that examined the interaction between Period*Substrate (both with </w:t>
-      </w:r>
-      <w:proofErr w:type="gramStart"/>
-      <w:r>
-        <w:t>log(</w:t>
-      </w:r>
-      <w:proofErr w:type="gramEnd"/>
-      <w:r>
-        <w:t>number of transects) as an offset to control for effort) were not distinguishable (delta</w:t>
-      </w:r>
-      <w:r>
-        <w:t xml:space="preserve"> AIC</w:t>
-      </w:r>
-      <w:r>
-        <w:t xml:space="preserve"> = 1.5).  From a management perspective the interaction term is of interest to help understand how the biomass of either rock or shell changes over time.  For rock substrate, the change in biomass over time was significant (beta = -0.</w:t>
-      </w:r>
-      <w:r>
-        <w:t>08</w:t>
-      </w:r>
-      <w:r>
-        <w:t>, SE = 0.0</w:t>
-      </w:r>
-      <w:r>
-        <w:t>3</w:t>
-      </w:r>
-      <w:r>
-        <w:t xml:space="preserve">, p </w:t>
-      </w:r>
-      <w:r>
-        <w:t>=</w:t>
-      </w:r>
-      <w:r>
-        <w:t xml:space="preserve"> 0.</w:t>
-      </w:r>
-      <w:r>
-        <w:t>0</w:t>
-      </w:r>
-      <w:r>
-        <w:t>1)</w:t>
-      </w:r>
-      <w:r>
-        <w:t xml:space="preserve"> but the change was not significant for shell (beta = -0.05, SE = 0.04, p = 0.5). However, what is more important than the statistical significance is how the material persisted over time</w:t>
-      </w:r>
-      <w:r>
-        <w:t xml:space="preserve"> – the slope is negative for both substrate</w:t>
-      </w:r>
-      <w:r>
-        <w:t>s</w:t>
-      </w:r>
-      <w:r>
-        <w:t xml:space="preserve"> indicating declines over time</w:t>
-      </w:r>
-      <w:r>
-        <w:t>.  The predicted biomass of rock per ¼-m</w:t>
-      </w:r>
-      <w:r>
-        <w:rPr>
-          <w:vertAlign w:val="superscript"/>
-        </w:rPr>
-        <w:t>2</w:t>
-      </w:r>
-      <w:r>
-        <w:t xml:space="preserve"> quadrat changed over time</w:t>
-      </w:r>
-      <w:r>
-        <w:t xml:space="preserve"> (Figure 7)</w:t>
-      </w:r>
-      <w:r>
-        <w:t xml:space="preserve"> from about 5.07 kg per ¼-m</w:t>
-      </w:r>
-      <w:r>
-        <w:rPr>
-          <w:vertAlign w:val="superscript"/>
-        </w:rPr>
-        <w:t>2</w:t>
-      </w:r>
-      <w:r>
-        <w:t xml:space="preserve"> quadrat (95% CI 2.5 – 10.2) in Period 2 to about 2.0 kg per ¼-m</w:t>
-      </w:r>
-      <w:r>
-        <w:rPr>
-          <w:vertAlign w:val="superscript"/>
-        </w:rPr>
-        <w:t>2</w:t>
-      </w:r>
-      <w:r>
-        <w:t xml:space="preserve"> quadrat (1.4 – 2.9) </w:t>
-      </w:r>
-      <w:r>
-        <w:t>whereas</w:t>
-      </w:r>
-      <w:r>
-        <w:t xml:space="preserve"> the biomass of shell changed from about 1.</w:t>
-      </w:r>
-      <w:commentRangeStart w:id="6"/>
-      <w:r>
-        <w:t>7</w:t>
-      </w:r>
-      <w:commentRangeEnd w:id="6"/>
-      <w:r>
-        <w:rPr>
-          <w:rStyle w:val="CommentReference"/>
-        </w:rPr>
-        <w:commentReference w:id="6"/>
-      </w:r>
-      <w:r>
-        <w:t xml:space="preserve"> kg per ¼-m</w:t>
-      </w:r>
-      <w:r>
-        <w:rPr>
-          <w:vertAlign w:val="superscript"/>
-        </w:rPr>
-        <w:t>2</w:t>
-      </w:r>
-      <w:r>
-        <w:t xml:space="preserve"> quadrat (1.1 – 2.7) to about 0.93 (0.6 – 1.5).  Because shell is less dense than rock, the differences in biomass per quadrat are not surprising</w:t>
-      </w:r>
-      <w:r>
-        <w:t xml:space="preserve"> -</w:t>
-      </w:r>
-      <w:r>
-        <w:t xml:space="preserve"> these results </w:t>
-      </w:r>
-      <w:r>
-        <w:t>suggest a decline of about 60% biomass for the shell material by the end of period 13 and about 45% of the rock material.  A critical point is that these are measures of biomass, not area, and oyster spat settle on area. However, if we assume a proportional loss in area</w:t>
-      </w:r>
-      <w:r>
-        <w:t xml:space="preserve"> to what is loss in biomass</w:t>
-      </w:r>
-      <w:r>
-        <w:t xml:space="preserve"> then </w:t>
-      </w:r>
-      <w:r>
-        <w:t>shell biomass and likely areas degraded at a faster rate than rock material</w:t>
-      </w:r>
-      <w:r>
-        <w:t xml:space="preserve">. </w:t>
-      </w:r>
-      <w:r>
-        <w:t xml:space="preserve"> </w:t>
-      </w:r>
-      <w:r>
-        <w:t>Finally,</w:t>
-      </w:r>
-      <w:r>
-        <w:t xml:space="preserve"> we assessed the relationships among the biomass of cultch and number of live oyster spat from each quadrat.  We</w:t>
-      </w:r>
-      <w:r>
-        <w:t xml:space="preserve"> graphically examined the relationship </w:t>
-      </w:r>
-      <w:r>
-        <w:lastRenderedPageBreak/>
-        <w:t>between the mean weight of cultch per quadrat and mean number of spat per quadrat for each project in Apalachicola Bay and</w:t>
-      </w:r>
-      <w:r>
-        <w:t xml:space="preserve"> found </w:t>
-      </w:r>
-      <w:r>
-        <w:t xml:space="preserve">no clear pattern over time (Figure </w:t>
-      </w:r>
-      <w:r>
-        <w:t>8</w:t>
-      </w:r>
-      <w:r>
-        <w:t>).</w:t>
       </w:r>
     </w:p>
     <w:p>
@@ -2342,52 +3162,6 @@
           <w:i/>
           <w:iCs/>
         </w:rPr>
-        <w:t>River discharge as a proxy for salinity and nutrient patterns</w:t>
-      </w:r>
-    </w:p>
-    <w:p>
-      <w:pPr>
-        <w:spacing w:after="0" w:line="360" w:lineRule="auto"/>
-      </w:pPr>
-      <w:r>
-        <w:tab/>
-        <w:t>Apalachicola River discharge deviated significantly (i.e., 50-100% below period of record) for three or more months in 2006, 2007, 2008 with extreme drought in 2011 (9 of 12 months), 2012 (12 of 12 months), 2016, and 2017.  Escambia River dischar</w:t>
-      </w:r>
-      <w:r>
-        <w:t>ge patterns were generally similar reflecting the regional effects of drought</w:t>
-      </w:r>
-      <w:r>
-        <w:t xml:space="preserve"> (Figure 9)</w:t>
-      </w:r>
-      <w:r>
-        <w:t>.</w:t>
-      </w:r>
-      <w:r>
-        <w:t xml:space="preserve"> </w:t>
-      </w:r>
-    </w:p>
-    <w:p>
-      <w:pPr>
-        <w:spacing w:after="0" w:line="360" w:lineRule="auto"/>
-        <w:rPr>
-          <w:i/>
-          <w:iCs/>
-        </w:rPr>
-      </w:pPr>
-    </w:p>
-    <w:p>
-      <w:pPr>
-        <w:spacing w:after="0" w:line="360" w:lineRule="auto"/>
-        <w:rPr>
-          <w:i/>
-          <w:iCs/>
-        </w:rPr>
-      </w:pPr>
-      <w:r>
-        <w:rPr>
-          <w:i/>
-          <w:iCs/>
-        </w:rPr>
         <w:t>Discussion</w:t>
       </w:r>
     </w:p>
@@ -2434,12 +3208,50 @@
       <w:pPr>
         <w:spacing w:after="0" w:line="360" w:lineRule="auto"/>
       </w:pPr>
-    </w:p>
-    <w:p>
-      <w:pPr>
-        <w:spacing w:after="0" w:line="360" w:lineRule="auto"/>
-      </w:pPr>
-      <w:r>
+      <w:r>
+        <w:t>##</w:t>
+      </w:r>
+    </w:p>
+    <w:p>
+      <w:pPr>
+        <w:spacing w:after="0" w:line="360" w:lineRule="auto"/>
+      </w:pPr>
+      <w:r>
+        <w:t>Cognitive dissonance?</w:t>
+      </w:r>
+    </w:p>
+    <w:p>
+      <w:pPr>
+        <w:spacing w:after="0" w:line="360" w:lineRule="auto"/>
+      </w:pPr>
+      <w:r>
+        <w:t>We tend to simplify complex problems so we can understand them, then we try and solve the simplified problem. This can backfire for wicked problems.</w:t>
+      </w:r>
+    </w:p>
+    <w:p>
+      <w:pPr>
+        <w:spacing w:after="0" w:line="360" w:lineRule="auto"/>
+      </w:pPr>
+      <w:r>
+        <w:t>https://twitter.com/emollick/status/1509016407643762689/photo/2</w:t>
+      </w:r>
+    </w:p>
+    <w:p>
+      <w:pPr>
+        <w:spacing w:after="0" w:line="360" w:lineRule="auto"/>
+      </w:pPr>
+    </w:p>
+    <w:p>
+      <w:pPr>
+        <w:spacing w:after="0" w:line="360" w:lineRule="auto"/>
+      </w:pPr>
+    </w:p>
+    <w:p>
+      <w:pPr>
+        <w:spacing w:after="0" w:line="360" w:lineRule="auto"/>
+      </w:pPr>
+      <w:r>
+        <w:lastRenderedPageBreak/>
         <w:t>#####################</w:t>
       </w:r>
     </w:p>
@@ -2469,7 +3281,6 @@
         <w:rPr>
           <w:noProof/>
         </w:rPr>
-        <w:lastRenderedPageBreak/>
         <w:drawing>
           <wp:inline distT="0" distB="0" distL="0" distR="0" wp14:anchorId="54D3B4C7" wp14:editId="7D3878C8">
             <wp:extent cx="5943600" cy="5943600"/>
@@ -3228,7 +4039,7 @@
 
 <file path=word/comments.xml><?xml version="1.0" encoding="utf-8"?>
 <w:comments xmlns:wpc="http://schemas.microsoft.com/office/word/2010/wordprocessingCanvas" xmlns:cx="http://schemas.microsoft.com/office/drawing/2014/chartex" xmlns:cx1="http://schemas.microsoft.com/office/drawing/2015/9/8/chartex" xmlns:cx2="http://schemas.microsoft.com/office/drawing/2015/10/21/chartex" xmlns:cx3="http://schemas.microsoft.com/office/drawing/2016/5/9/chartex" xmlns:cx4="http://schemas.microsoft.com/office/drawing/2016/5/10/chartex" xmlns:cx5="http://schemas.microsoft.com/office/drawing/2016/5/11/chartex" xmlns:cx6="http://schemas.microsoft.com/office/drawing/2016/5/12/chartex" xmlns:cx7="http://schemas.microsoft.com/office/drawing/2016/5/13/chartex" xmlns:cx8="http://schemas.microsoft.com/office/drawing/2016/5/14/chartex" xmlns:mc="http://schemas.openxmlformats.org/markup-compatibility/2006" xmlns:aink="http://schemas.microsoft.com/office/drawing/2016/ink" xmlns:am3d="http://schemas.microsoft.com/office/drawing/2017/model3d" xmlns:o="urn:schemas-microsoft-com:office:office" xmlns:r="http://schemas.openxmlformats.org/officeDocument/2006/relationships" xmlns:m="http://schemas.openxmlformats.org/officeDocument/2006/math" xmlns:v="urn:schemas-microsoft-com:vml" xmlns:wp14="http://schemas.microsoft.com/office/word/2010/wordprocessingDrawing" xmlns:wp="http://schemas.openxmlformats.org/drawingml/2006/wordprocessingDrawing" xmlns:w10="urn:schemas-microsoft-com:office:word" xmlns:w="http://schemas.openxmlformats.org/wordprocessingml/2006/main" xmlns:w14="http://schemas.microsoft.com/office/word/2010/wordml" xmlns:w15="http://schemas.microsoft.com/office/word/2012/wordml" xmlns:w16cex="http://schemas.microsoft.com/office/word/2018/wordml/cex" xmlns:w16cid="http://schemas.microsoft.com/office/word/2016/wordml/cid" xmlns:w16="http://schemas.microsoft.com/office/word/2018/wordml" xmlns:w16sdtdh="http://schemas.microsoft.com/office/word/2020/wordml/sdtdatahash" xmlns:w16se="http://schemas.microsoft.com/office/word/2015/wordml/symex" xmlns:wpg="http://schemas.microsoft.com/office/word/2010/wordprocessingGroup" xmlns:wpi="http://schemas.microsoft.com/office/word/2010/wordprocessingInk" xmlns:wne="http://schemas.microsoft.com/office/word/2006/wordml" xmlns:wps="http://schemas.microsoft.com/office/word/2010/wordprocessingShape" mc:Ignorable="w14 w15 w16se w16cid w16 w16cex w16sdtdh wp14">
-  <w:comment w:id="0" w:author="Bill Pine" w:date="2022-02-08T15:48:00Z" w:initials="PB">
+  <w:comment w:id="0" w:author="Pine, Bill" w:date="2022-02-08T15:48:00Z" w:initials="PB">
     <w:p>
       <w:pPr>
         <w:pStyle w:val="CommentText"/>
@@ -3244,7 +4055,7 @@
       </w:r>
     </w:p>
   </w:comment>
-  <w:comment w:id="1" w:author="Bill Pine" w:date="2022-03-13T13:05:00Z" w:initials="PB">
+  <w:comment w:id="1" w:author="Pine, Bill" w:date="2022-03-13T13:05:00Z" w:initials="PB">
     <w:p>
       <w:pPr>
         <w:pStyle w:val="CommentText"/>
@@ -3602,7 +4413,7 @@
       </w:r>
     </w:p>
   </w:comment>
-  <w:comment w:id="2" w:author="Bill Pine" w:date="2022-04-02T11:47:00Z" w:initials="PB">
+  <w:comment w:id="2" w:author="Pine, Bill" w:date="2022-04-14T11:54:00Z" w:initials="PB">
     <w:p>
       <w:pPr>
         <w:pStyle w:val="CommentText"/>
@@ -3614,11 +4425,27 @@
         <w:annotationRef/>
       </w:r>
       <w:r>
+        <w:t>Light, H. M., M. R. Darst &amp; J. W. Grubbs. 1998. Aquatic habitats in relation to river flow in the Apalachicola River floodplain, Florida. U.S. Geological Survey Professional Paper 1594. Washington, DC: U.S. G.P.O</w:t>
+      </w:r>
+    </w:p>
+  </w:comment>
+  <w:comment w:id="3" w:author="Pine, Bill" w:date="2022-04-02T11:47:00Z" w:initials="PB">
+    <w:p>
+      <w:pPr>
+        <w:pStyle w:val="CommentText"/>
+      </w:pPr>
+      <w:r>
+        <w:rPr>
+          <w:rStyle w:val="CommentReference"/>
+        </w:rPr>
+        <w:annotationRef/>
+      </w:r>
+      <w:r>
         <w:t>https://nwfwater.com/Water-Resources/Surface-Water-Improvement-and-Management/St.-Andrew-Bay</w:t>
       </w:r>
     </w:p>
   </w:comment>
-  <w:comment w:id="3" w:author="Bill Pine" w:date="2022-04-02T17:10:00Z" w:initials="PB">
+  <w:comment w:id="4" w:author="Pine, Bill" w:date="2022-04-14T12:19:00Z" w:initials="PB">
     <w:p>
       <w:pPr>
         <w:pStyle w:val="CommentText"/>
@@ -3630,11 +4457,27 @@
         <w:annotationRef/>
       </w:r>
       <w:r>
+        <w:t>make sure to include the river summary code in addition to the GLM code. Do we need to get a data release letter from FWC?</w:t>
+      </w:r>
+    </w:p>
+  </w:comment>
+  <w:comment w:id="5" w:author="Pine, Bill" w:date="2022-04-02T17:10:00Z" w:initials="PB">
+    <w:p>
+      <w:pPr>
+        <w:pStyle w:val="CommentText"/>
+      </w:pPr>
+      <w:r>
+        <w:rPr>
+          <w:rStyle w:val="CommentReference"/>
+        </w:rPr>
+        <w:annotationRef/>
+      </w:r>
+      <w:r>
         <w:t>dead count bounce</w:t>
       </w:r>
     </w:p>
   </w:comment>
-  <w:comment w:id="4" w:author="Bill Pine" w:date="2022-03-15T15:12:00Z" w:initials="PB">
+  <w:comment w:id="6" w:author="Pine, Bill" w:date="2022-03-15T15:12:00Z" w:initials="PB">
     <w:p>
       <w:pPr>
         <w:pStyle w:val="CommentText"/>
@@ -3653,7 +4496,7 @@
       </w:r>
     </w:p>
   </w:comment>
-  <w:comment w:id="5" w:author="Bill Pine" w:date="2022-03-30T06:23:00Z" w:initials="PB">
+  <w:comment w:id="7" w:author="Pine, Bill" w:date="2022-03-30T06:23:00Z" w:initials="PB">
     <w:p>
       <w:pPr>
         <w:pStyle w:val="CommentText"/>
@@ -3669,7 +4512,7 @@
       </w:r>
     </w:p>
   </w:comment>
-  <w:comment w:id="6" w:author="Bill Pine" w:date="2022-03-31T05:34:00Z" w:initials="PB">
+  <w:comment w:id="8" w:author="Pine, Bill" w:date="2022-03-31T05:34:00Z" w:initials="PB">
     <w:p>
       <w:pPr>
         <w:pStyle w:val="CommentText"/>
@@ -3692,7 +4535,9 @@
 <w15:commentsEx xmlns:wpc="http://schemas.microsoft.com/office/word/2010/wordprocessingCanvas" xmlns:cx="http://schemas.microsoft.com/office/drawing/2014/chartex" xmlns:cx1="http://schemas.microsoft.com/office/drawing/2015/9/8/chartex" xmlns:cx2="http://schemas.microsoft.com/office/drawing/2015/10/21/chartex" xmlns:cx3="http://schemas.microsoft.com/office/drawing/2016/5/9/chartex" xmlns:cx4="http://schemas.microsoft.com/office/drawing/2016/5/10/chartex" xmlns:cx5="http://schemas.microsoft.com/office/drawing/2016/5/11/chartex" xmlns:cx6="http://schemas.microsoft.com/office/drawing/2016/5/12/chartex" xmlns:cx7="http://schemas.microsoft.com/office/drawing/2016/5/13/chartex" xmlns:cx8="http://schemas.microsoft.com/office/drawing/2016/5/14/chartex" xmlns:mc="http://schemas.openxmlformats.org/markup-compatibility/2006" xmlns:aink="http://schemas.microsoft.com/office/drawing/2016/ink" xmlns:am3d="http://schemas.microsoft.com/office/drawing/2017/model3d" xmlns:o="urn:schemas-microsoft-com:office:office" xmlns:r="http://schemas.openxmlformats.org/officeDocument/2006/relationships" xmlns:m="http://schemas.openxmlformats.org/officeDocument/2006/math" xmlns:v="urn:schemas-microsoft-com:vml" xmlns:wp14="http://schemas.microsoft.com/office/word/2010/wordprocessingDrawing" xmlns:wp="http://schemas.openxmlformats.org/drawingml/2006/wordprocessingDrawing" xmlns:w10="urn:schemas-microsoft-com:office:word" xmlns:w="http://schemas.openxmlformats.org/wordprocessingml/2006/main" xmlns:w14="http://schemas.microsoft.com/office/word/2010/wordml" xmlns:w15="http://schemas.microsoft.com/office/word/2012/wordml" xmlns:w16cex="http://schemas.microsoft.com/office/word/2018/wordml/cex" xmlns:w16cid="http://schemas.microsoft.com/office/word/2016/wordml/cid" xmlns:w16="http://schemas.microsoft.com/office/word/2018/wordml" xmlns:w16sdtdh="http://schemas.microsoft.com/office/word/2020/wordml/sdtdatahash" xmlns:w16se="http://schemas.microsoft.com/office/word/2015/wordml/symex" xmlns:wpg="http://schemas.microsoft.com/office/word/2010/wordprocessingGroup" xmlns:wpi="http://schemas.microsoft.com/office/word/2010/wordprocessingInk" xmlns:wne="http://schemas.microsoft.com/office/word/2006/wordml" xmlns:wps="http://schemas.microsoft.com/office/word/2010/wordprocessingShape" mc:Ignorable="w14 w15 w16se w16cid w16 w16cex w16sdtdh wp14">
   <w15:commentEx w15:paraId="31F6B3C8" w15:done="0"/>
   <w15:commentEx w15:paraId="5F27CF2F" w15:done="0"/>
+  <w15:commentEx w15:paraId="5890CC0A" w15:done="0"/>
   <w15:commentEx w15:paraId="71BBBEBF" w15:done="0"/>
+  <w15:commentEx w15:paraId="4AEB16DE" w15:done="0"/>
   <w15:commentEx w15:paraId="31DDE460" w15:done="0"/>
   <w15:commentEx w15:paraId="7D99C3F1" w15:done="0"/>
   <w15:commentEx w15:paraId="376A42C3" w15:done="0"/>
@@ -3704,7 +4549,9 @@
 <w16cex:commentsExtensible xmlns:wpc="http://schemas.microsoft.com/office/word/2010/wordprocessingCanvas" xmlns:cx="http://schemas.microsoft.com/office/drawing/2014/chartex" xmlns:cx1="http://schemas.microsoft.com/office/drawing/2015/9/8/chartex" xmlns:cx2="http://schemas.microsoft.com/office/drawing/2015/10/21/chartex" xmlns:cx3="http://schemas.microsoft.com/office/drawing/2016/5/9/chartex" xmlns:cx4="http://schemas.microsoft.com/office/drawing/2016/5/10/chartex" xmlns:cx5="http://schemas.microsoft.com/office/drawing/2016/5/11/chartex" xmlns:cx6="http://schemas.microsoft.com/office/drawing/2016/5/12/chartex" xmlns:cx7="http://schemas.microsoft.com/office/drawing/2016/5/13/chartex" xmlns:cx8="http://schemas.microsoft.com/office/drawing/2016/5/14/chartex" xmlns:mc="http://schemas.openxmlformats.org/markup-compatibility/2006" xmlns:aink="http://schemas.microsoft.com/office/drawing/2016/ink" xmlns:am3d="http://schemas.microsoft.com/office/drawing/2017/model3d" xmlns:o="urn:schemas-microsoft-com:office:office" xmlns:r="http://schemas.openxmlformats.org/officeDocument/2006/relationships" xmlns:m="http://schemas.openxmlformats.org/officeDocument/2006/math" xmlns:v="urn:schemas-microsoft-com:vml" xmlns:wp14="http://schemas.microsoft.com/office/word/2010/wordprocessingDrawing" xmlns:wp="http://schemas.openxmlformats.org/drawingml/2006/wordprocessingDrawing" xmlns:w10="urn:schemas-microsoft-com:office:word" xmlns:w="http://schemas.openxmlformats.org/wordprocessingml/2006/main" xmlns:w14="http://schemas.microsoft.com/office/word/2010/wordml" xmlns:w15="http://schemas.microsoft.com/office/word/2012/wordml" xmlns:w16cex="http://schemas.microsoft.com/office/word/2018/wordml/cex" xmlns:w16cid="http://schemas.microsoft.com/office/word/2016/wordml/cid" xmlns:w16="http://schemas.microsoft.com/office/word/2018/wordml" xmlns:w16sdtdh="http://schemas.microsoft.com/office/word/2020/wordml/sdtdatahash" xmlns:w16se="http://schemas.microsoft.com/office/word/2015/wordml/symex" xmlns:wpg="http://schemas.microsoft.com/office/word/2010/wordprocessingGroup" xmlns:wpi="http://schemas.microsoft.com/office/word/2010/wordprocessingInk" xmlns:wne="http://schemas.microsoft.com/office/word/2006/wordml" xmlns:wps="http://schemas.microsoft.com/office/word/2010/wordprocessingShape" mc:Ignorable="w14 w15 w16se w16cid w16 w16cex w16sdtdh wp14">
   <w16cex:commentExtensible w16cex:durableId="25AD0F51" w16cex:dateUtc="2022-02-08T20:48:00Z"/>
   <w16cex:commentExtensible w16cex:durableId="25D86AAE" w16cex:dateUtc="2022-03-13T17:05:00Z"/>
+  <w16cex:commentExtensible w16cex:durableId="26028A10" w16cex:dateUtc="2022-04-14T15:54:00Z"/>
   <w16cex:commentExtensible w16cex:durableId="25F2B65F" w16cex:dateUtc="2022-04-02T15:47:00Z"/>
+  <w16cex:commentExtensible w16cex:durableId="26028FB9" w16cex:dateUtc="2022-04-14T16:19:00Z"/>
   <w16cex:commentExtensible w16cex:durableId="25F30220" w16cex:dateUtc="2022-04-02T21:10:00Z"/>
   <w16cex:commentExtensible w16cex:durableId="25DB2B4F" w16cex:dateUtc="2022-03-15T19:12:00Z"/>
   <w16cex:commentExtensible w16cex:durableId="25EE75DC" w16cex:dateUtc="2022-03-30T10:23:00Z"/>
@@ -3716,7 +4563,9 @@
 <w16cid:commentsIds xmlns:wpc="http://schemas.microsoft.com/office/word/2010/wordprocessingCanvas" xmlns:cx="http://schemas.microsoft.com/office/drawing/2014/chartex" xmlns:cx1="http://schemas.microsoft.com/office/drawing/2015/9/8/chartex" xmlns:cx2="http://schemas.microsoft.com/office/drawing/2015/10/21/chartex" xmlns:cx3="http://schemas.microsoft.com/office/drawing/2016/5/9/chartex" xmlns:cx4="http://schemas.microsoft.com/office/drawing/2016/5/10/chartex" xmlns:cx5="http://schemas.microsoft.com/office/drawing/2016/5/11/chartex" xmlns:cx6="http://schemas.microsoft.com/office/drawing/2016/5/12/chartex" xmlns:cx7="http://schemas.microsoft.com/office/drawing/2016/5/13/chartex" xmlns:cx8="http://schemas.microsoft.com/office/drawing/2016/5/14/chartex" xmlns:mc="http://schemas.openxmlformats.org/markup-compatibility/2006" xmlns:aink="http://schemas.microsoft.com/office/drawing/2016/ink" xmlns:am3d="http://schemas.microsoft.com/office/drawing/2017/model3d" xmlns:o="urn:schemas-microsoft-com:office:office" xmlns:r="http://schemas.openxmlformats.org/officeDocument/2006/relationships" xmlns:m="http://schemas.openxmlformats.org/officeDocument/2006/math" xmlns:v="urn:schemas-microsoft-com:vml" xmlns:wp14="http://schemas.microsoft.com/office/word/2010/wordprocessingDrawing" xmlns:wp="http://schemas.openxmlformats.org/drawingml/2006/wordprocessingDrawing" xmlns:w10="urn:schemas-microsoft-com:office:word" xmlns:w="http://schemas.openxmlformats.org/wordprocessingml/2006/main" xmlns:w14="http://schemas.microsoft.com/office/word/2010/wordml" xmlns:w15="http://schemas.microsoft.com/office/word/2012/wordml" xmlns:w16cex="http://schemas.microsoft.com/office/word/2018/wordml/cex" xmlns:w16cid="http://schemas.microsoft.com/office/word/2016/wordml/cid" xmlns:w16="http://schemas.microsoft.com/office/word/2018/wordml" xmlns:w16sdtdh="http://schemas.microsoft.com/office/word/2020/wordml/sdtdatahash" xmlns:w16se="http://schemas.microsoft.com/office/word/2015/wordml/symex" xmlns:wpg="http://schemas.microsoft.com/office/word/2010/wordprocessingGroup" xmlns:wpi="http://schemas.microsoft.com/office/word/2010/wordprocessingInk" xmlns:wne="http://schemas.microsoft.com/office/word/2006/wordml" xmlns:wps="http://schemas.microsoft.com/office/word/2010/wordprocessingShape" mc:Ignorable="w14 w15 w16se w16cid w16 w16cex w16sdtdh wp14">
   <w16cid:commentId w16cid:paraId="31F6B3C8" w16cid:durableId="25AD0F51"/>
   <w16cid:commentId w16cid:paraId="5F27CF2F" w16cid:durableId="25D86AAE"/>
+  <w16cid:commentId w16cid:paraId="5890CC0A" w16cid:durableId="26028A10"/>
   <w16cid:commentId w16cid:paraId="71BBBEBF" w16cid:durableId="25F2B65F"/>
+  <w16cid:commentId w16cid:paraId="4AEB16DE" w16cid:durableId="26028FB9"/>
   <w16cid:commentId w16cid:paraId="31DDE460" w16cid:durableId="25F30220"/>
   <w16cid:commentId w16cid:paraId="7D99C3F1" w16cid:durableId="25DB2B4F"/>
   <w16cid:commentId w16cid:paraId="376A42C3" w16cid:durableId="25EE75DC"/>
@@ -3726,7 +4575,7 @@
 
 <file path=word/people.xml><?xml version="1.0" encoding="utf-8"?>
 <w15:people xmlns:wpc="http://schemas.microsoft.com/office/word/2010/wordprocessingCanvas" xmlns:cx="http://schemas.microsoft.com/office/drawing/2014/chartex" xmlns:cx1="http://schemas.microsoft.com/office/drawing/2015/9/8/chartex" xmlns:cx2="http://schemas.microsoft.com/office/drawing/2015/10/21/chartex" xmlns:cx3="http://schemas.microsoft.com/office/drawing/2016/5/9/chartex" xmlns:cx4="http://schemas.microsoft.com/office/drawing/2016/5/10/chartex" xmlns:cx5="http://schemas.microsoft.com/office/drawing/2016/5/11/chartex" xmlns:cx6="http://schemas.microsoft.com/office/drawing/2016/5/12/chartex" xmlns:cx7="http://schemas.microsoft.com/office/drawing/2016/5/13/chartex" xmlns:cx8="http://schemas.microsoft.com/office/drawing/2016/5/14/chartex" xmlns:mc="http://schemas.openxmlformats.org/markup-compatibility/2006" xmlns:aink="http://schemas.microsoft.com/office/drawing/2016/ink" xmlns:am3d="http://schemas.microsoft.com/office/drawing/2017/model3d" xmlns:o="urn:schemas-microsoft-com:office:office" xmlns:r="http://schemas.openxmlformats.org/officeDocument/2006/relationships" xmlns:m="http://schemas.openxmlformats.org/officeDocument/2006/math" xmlns:v="urn:schemas-microsoft-com:vml" xmlns:wp14="http://schemas.microsoft.com/office/word/2010/wordprocessingDrawing" xmlns:wp="http://schemas.openxmlformats.org/drawingml/2006/wordprocessingDrawing" xmlns:w10="urn:schemas-microsoft-com:office:word" xmlns:w="http://schemas.openxmlformats.org/wordprocessingml/2006/main" xmlns:w14="http://schemas.microsoft.com/office/word/2010/wordml" xmlns:w15="http://schemas.microsoft.com/office/word/2012/wordml" xmlns:w16cex="http://schemas.microsoft.com/office/word/2018/wordml/cex" xmlns:w16cid="http://schemas.microsoft.com/office/word/2016/wordml/cid" xmlns:w16="http://schemas.microsoft.com/office/word/2018/wordml" xmlns:w16sdtdh="http://schemas.microsoft.com/office/word/2020/wordml/sdtdatahash" xmlns:w16se="http://schemas.microsoft.com/office/word/2015/wordml/symex" xmlns:wpg="http://schemas.microsoft.com/office/word/2010/wordprocessingGroup" xmlns:wpi="http://schemas.microsoft.com/office/word/2010/wordprocessingInk" xmlns:wne="http://schemas.microsoft.com/office/word/2006/wordml" xmlns:wps="http://schemas.microsoft.com/office/word/2010/wordprocessingShape" mc:Ignorable="w14 w15 w16se w16cid w16 w16cex w16sdtdh wp14">
-  <w15:person w15:author="Bill Pine">
+  <w15:person w15:author="Pine, Bill">
     <w15:presenceInfo w15:providerId="AD" w15:userId="S::billpine@ufl.edu::484b8fee-3ec8-492f-a4e1-64cc3716f77d"/>
   </w15:person>
 </w15:people>
@@ -4290,6 +5139,25 @@
       <w:szCs w:val="18"/>
     </w:rPr>
   </w:style>
+  <w:style w:type="table" w:styleId="TableGrid">
+    <w:name w:val="Table Grid"/>
+    <w:basedOn w:val="TableNormal"/>
+    <w:uiPriority w:val="39"/>
+    <w:rsid w:val="0057423D"/>
+    <w:pPr>
+      <w:spacing w:after="0" w:line="240" w:lineRule="auto"/>
+    </w:pPr>
+    <w:tblPr>
+      <w:tblBorders>
+        <w:top w:val="single" w:sz="4" w:space="0" w:color="auto"/>
+        <w:left w:val="single" w:sz="4" w:space="0" w:color="auto"/>
+        <w:bottom w:val="single" w:sz="4" w:space="0" w:color="auto"/>
+        <w:right w:val="single" w:sz="4" w:space="0" w:color="auto"/>
+        <w:insideH w:val="single" w:sz="4" w:space="0" w:color="auto"/>
+        <w:insideV w:val="single" w:sz="4" w:space="0" w:color="auto"/>
+      </w:tblBorders>
+    </w:tblPr>
+  </w:style>
 </w:styles>
 </file>
 

</xml_diff>

<commit_message>
adding table, updating text
</commit_message>
<xml_diff>
--- a/20220208_panhandle_oyster_trends.docx
+++ b/20220208_panhandle_oyster_trends.docx
@@ -751,10 +751,7 @@
           </w:tcPr>
           <w:p>
             <w:r>
-              <w:t xml:space="preserve">Average material density </w:t>
-            </w:r>
-            <w:r>
-              <w:t>(yds</w:t>
+              <w:t>Average material density (yds</w:t>
             </w:r>
             <w:r>
               <w:rPr>
@@ -763,13 +760,7 @@
               <w:t>3</w:t>
             </w:r>
             <w:r>
-              <w:t xml:space="preserve"> </w:t>
-            </w:r>
-            <w:r>
-              <w:t xml:space="preserve">per acre </w:t>
-            </w:r>
-            <w:r>
-              <w:t>by convention</w:t>
+              <w:t xml:space="preserve"> per acre by convention</w:t>
             </w:r>
           </w:p>
         </w:tc>
@@ -2361,13 +2352,25 @@
         <w:t>Analyzing available data and u</w:t>
       </w:r>
       <w:r>
-        <w:t xml:space="preserve">nderstanding Apalachicola oyster response to restoration actions is complicated because of variability in the design and monitoring programs used as part of ongoing restoration efforts.  In Apalachicola Bay multiple restoration materials (limestone or fossil shell) have been used since 2015 and these materials have been placed in the bay at a variety of densities.  Because of construction challenges, some sites may have received both limestone </w:t>
+        <w:t xml:space="preserve">nderstanding Apalachicola oyster response to restoration actions is complicated because of variability in the design and monitoring programs used as part of ongoing restoration efforts.  In Apalachicola Bay multiple restoration materials (limestone or </w:t>
+      </w:r>
+      <w:r>
+        <w:t xml:space="preserve">quarried </w:t>
+      </w:r>
+      <w:r>
+        <w:t>shell) have been used since 2015 and these materials have been placed in the bay at a variety of densities</w:t>
+      </w:r>
+      <w:r>
+        <w:t xml:space="preserve"> (Table 1)</w:t>
+      </w:r>
+      <w:r>
+        <w:t xml:space="preserve">.  Because of construction challenges, some sites may have received both limestone </w:t>
       </w:r>
       <w:r>
         <w:t>and</w:t>
       </w:r>
       <w:r>
-        <w:t xml:space="preserve"> fossil shell.  Monitoring efforts to track oyster population response have been similar across studies, but the timing of monitoring post-construction has varied from monitoring beginning within weeks of cultch material being deposited, to monitoring not beginning for 1-2 years following cutch placement because of Covid-19 related delays in completing field efforts.</w:t>
+        <w:t xml:space="preserve"> shell.  Monitoring efforts to track oyster population response have been similar across studies, but the timing of monitoring post-construction has varied from monitoring beginning within weeks of cultch material being deposited, to monitoring not beginning for 1-2 years following cutch placement because of Covid-19 related delays in completing field efforts.</w:t>
       </w:r>
       <w:r>
         <w:t xml:space="preserve">  Observed counts of oyster spat by research study highlight these challenges where the number of spat have ranged from 0 to more than 80</w:t>
@@ -2718,7 +2721,13 @@
         <w:t>2</w:t>
       </w:r>
       <w:r>
-        <w:t xml:space="preserve"> quadrat.  For the rock projects the predicted number of live oyster spat per ¼-m</w:t>
+        <w:t xml:space="preserve"> quadrat.  For the projects</w:t>
+      </w:r>
+      <w:r>
+        <w:t xml:space="preserve"> that used rock cultch</w:t>
+      </w:r>
+      <w:r>
+        <w:t xml:space="preserve"> the predicted number of live oyster spat per ¼-m</w:t>
       </w:r>
       <w:r>
         <w:rPr>
@@ -2876,7 +2885,7 @@
         <w:t>5</w:t>
       </w:r>
       <w:r>
-        <w:t>, observed counts) resulted in poor model fit, thus the predicted live oyster spat counts in period 14 may be positively biased.</w:t>
+        <w:t>, observed counts) resulted in poor model fit.</w:t>
       </w:r>
     </w:p>
     <w:p>
@@ -2938,7 +2947,13 @@
         <w:t>number of transects) as an offset to control for effort) were not distinguishable (delta</w:t>
       </w:r>
       <w:r>
-        <w:t xml:space="preserve"> AIC</w:t>
+        <w:t xml:space="preserve"> </w:t>
+      </w:r>
+      <w:r>
+        <w:t>AIC</w:t>
+      </w:r>
+      <w:r>
+        <w:t xml:space="preserve"> between top models</w:t>
       </w:r>
       <w:r>
         <w:t xml:space="preserve"> = 1.5).  From a management perspective the interaction term is of interest to help understand how the biomass of either rock or shell changes over time.  For rock substrate, the change in biomass over time was significant (beta = -0.</w:t>
@@ -2989,17 +3004,26 @@
         <w:t>2</w:t>
       </w:r>
       <w:r>
+        <w:t xml:space="preserve"> quadrat changed over time</w:t>
+      </w:r>
+      <w:r>
+        <w:t xml:space="preserve"> (Figure 7)</w:t>
+      </w:r>
+      <w:r>
+        <w:t xml:space="preserve"> from about 5.07 kg per ¼-m</w:t>
+      </w:r>
+      <w:r>
+        <w:rPr>
+          <w:vertAlign w:val="superscript"/>
+        </w:rPr>
+        <w:t>2</w:t>
+      </w:r>
+      <w:r>
         <w:t xml:space="preserve"> </w:t>
       </w:r>
       <w:r>
         <w:lastRenderedPageBreak/>
-        <w:t>quadrat changed over time</w:t>
-      </w:r>
-      <w:r>
-        <w:t xml:space="preserve"> (Figure 7)</w:t>
-      </w:r>
-      <w:r>
-        <w:t xml:space="preserve"> from about 5.07 kg per ¼-m</w:t>
+        <w:t>quadrat (95% CI 2.5 – 10.2) in Period 2 to about 2.0 kg per ¼-m</w:t>
       </w:r>
       <w:r>
         <w:rPr>
@@ -3008,7 +3032,27 @@
         <w:t>2</w:t>
       </w:r>
       <w:r>
-        <w:t xml:space="preserve"> quadrat (95% CI 2.5 – 10.2) in Period 2 to about 2.0 kg per ¼-m</w:t>
+        <w:t xml:space="preserve"> quadrat (1.4 – 2.9) </w:t>
+      </w:r>
+      <w:r>
+        <w:t>whereas</w:t>
+      </w:r>
+      <w:r>
+        <w:t xml:space="preserve"> the biomass of shell changed from about 1.</w:t>
+      </w:r>
+      <w:commentRangeStart w:id="8"/>
+      <w:r>
+        <w:t>7</w:t>
+      </w:r>
+      <w:commentRangeEnd w:id="8"/>
+      <w:r>
+        <w:rPr>
+          <w:rStyle w:val="CommentReference"/>
+        </w:rPr>
+        <w:commentReference w:id="8"/>
+      </w:r>
+      <w:r>
+        <w:t xml:space="preserve"> kg per ¼-m</w:t>
       </w:r>
       <w:r>
         <w:rPr>
@@ -3017,81 +3061,69 @@
         <w:t>2</w:t>
       </w:r>
       <w:r>
-        <w:t xml:space="preserve"> quadrat (1.4 – 2.9) </w:t>
-      </w:r>
-      <w:r>
-        <w:t>whereas</w:t>
-      </w:r>
-      <w:r>
-        <w:t xml:space="preserve"> the biomass of shell changed from about 1.</w:t>
-      </w:r>
-      <w:commentRangeStart w:id="8"/>
-      <w:r>
-        <w:t>7</w:t>
-      </w:r>
-      <w:commentRangeEnd w:id="8"/>
+        <w:t xml:space="preserve"> quadrat (1.1 – 2.7) to about 0.93 (0.6 – 1.5).  Because shell is less dense than rock, the differences in biomass per quadrat are not surprising</w:t>
+      </w:r>
+      <w:r>
+        <w:t xml:space="preserve"> -</w:t>
+      </w:r>
+      <w:r>
+        <w:t xml:space="preserve"> these results </w:t>
+      </w:r>
+      <w:r>
+        <w:t>suggest a decline of about 60% biomass for the shell material by the end of period 13 and about 45% of the rock material.  A critical point is that these are measures of biomass, not area, and oyster spat settle on area. However, if we assume a proportional loss in area</w:t>
+      </w:r>
+      <w:r>
+        <w:t xml:space="preserve"> to what is loss in biomass</w:t>
+      </w:r>
+      <w:r>
+        <w:t xml:space="preserve"> then </w:t>
+      </w:r>
+      <w:r>
+        <w:t>shell biomass and likely areas degraded at a faster rate than rock material</w:t>
+      </w:r>
+      <w:r>
+        <w:t xml:space="preserve">. </w:t>
+      </w:r>
+      <w:r>
+        <w:t xml:space="preserve"> </w:t>
+      </w:r>
+      <w:r>
+        <w:t>Finally,</w:t>
+      </w:r>
+      <w:r>
+        <w:t xml:space="preserve"> we assessed the relationships among the biomass of cultch and number of live oyster spat from each quadrat.  We</w:t>
+      </w:r>
+      <w:r>
+        <w:t xml:space="preserve"> graphically examined the relationship between the mean weight of cultch per quadrat and mean number of spat per quadrat for each project in Apalachicola Bay and</w:t>
+      </w:r>
+      <w:r>
+        <w:t xml:space="preserve"> found </w:t>
+      </w:r>
+      <w:r>
+        <w:t xml:space="preserve">no clear pattern (Figure </w:t>
+      </w:r>
+      <w:r>
+        <w:t>8</w:t>
+      </w:r>
+      <w:r>
+        <w:t>).</w:t>
+      </w:r>
+      <w:r>
+        <w:t xml:space="preserve">  This is important because it suggests that for a given biomass of cultch or across a range in cultch biomass, the number of mean spat can vary </w:t>
+      </w:r>
+      <w:commentRangeStart w:id="9"/>
+      <w:r>
+        <w:t>widely</w:t>
+      </w:r>
+      <w:commentRangeEnd w:id="9"/>
       <w:r>
         <w:rPr>
           <w:rStyle w:val="CommentReference"/>
         </w:rPr>
-        <w:commentReference w:id="8"/>
-      </w:r>
-      <w:r>
-        <w:t xml:space="preserve"> kg per ¼-m</w:t>
-      </w:r>
-      <w:r>
-        <w:rPr>
-          <w:vertAlign w:val="superscript"/>
-        </w:rPr>
-        <w:t>2</w:t>
-      </w:r>
-      <w:r>
-        <w:t xml:space="preserve"> quadrat (1.1 – 2.7) to about 0.93 (0.6 – 1.5).  Because shell is less dense than rock, the differences in biomass per quadrat are not surprising</w:t>
-      </w:r>
-      <w:r>
-        <w:t xml:space="preserve"> -</w:t>
-      </w:r>
-      <w:r>
-        <w:t xml:space="preserve"> these results </w:t>
-      </w:r>
-      <w:r>
-        <w:t>suggest a decline of about 60% biomass for the shell material by the end of period 13 and about 45% of the rock material.  A critical point is that these are measures of biomass, not area, and oyster spat settle on area. However, if we assume a proportional loss in area</w:t>
-      </w:r>
-      <w:r>
-        <w:t xml:space="preserve"> to what is loss in biomass</w:t>
-      </w:r>
-      <w:r>
-        <w:t xml:space="preserve"> then </w:t>
-      </w:r>
-      <w:r>
-        <w:t>shell biomass and likely areas degraded at a faster rate than rock material</w:t>
-      </w:r>
-      <w:r>
-        <w:t xml:space="preserve">. </w:t>
-      </w:r>
-      <w:r>
-        <w:t xml:space="preserve"> </w:t>
-      </w:r>
-      <w:r>
-        <w:t>Finally,</w:t>
-      </w:r>
-      <w:r>
-        <w:t xml:space="preserve"> we assessed the relationships among the biomass of cultch and number of live oyster spat from each quadrat.  We</w:t>
-      </w:r>
-      <w:r>
-        <w:t xml:space="preserve"> graphically examined the relationship between the mean weight of cultch per quadrat and mean number of spat per quadrat for each project in Apalachicola Bay and</w:t>
-      </w:r>
-      <w:r>
-        <w:t xml:space="preserve"> found </w:t>
-      </w:r>
-      <w:r>
-        <w:t xml:space="preserve">no clear pattern over time (Figure </w:t>
-      </w:r>
-      <w:r>
-        <w:t>8</w:t>
-      </w:r>
-      <w:r>
-        <w:t>).</w:t>
+        <w:commentReference w:id="9"/>
+      </w:r>
+      <w:r>
+        <w:t>.</w:t>
       </w:r>
     </w:p>
     <w:p>
@@ -3102,43 +3134,55 @@
           <w:iCs/>
         </w:rPr>
       </w:pPr>
-    </w:p>
-    <w:p>
-      <w:pPr>
-        <w:spacing w:after="0" w:line="360" w:lineRule="auto"/>
+      <w:r>
         <w:rPr>
           <w:i/>
           <w:iCs/>
         </w:rPr>
-      </w:pPr>
-      <w:r>
+        <w:t>River discharge as a proxy for salinity and nutrient patterns</w:t>
+      </w:r>
+    </w:p>
+    <w:p>
+      <w:pPr>
+        <w:spacing w:after="0" w:line="360" w:lineRule="auto"/>
+      </w:pPr>
+      <w:r>
+        <w:tab/>
+        <w:t>Apalachicola River discharge deviated significantly (i.e., 50-100% below period of record) for three or more months in 2006, 2007, 2008 with extreme drought in 2011 (9 of 12 months), 2012 (12 of 12 months), 2016</w:t>
+      </w:r>
+      <w:r>
+        <w:t xml:space="preserve"> (6 of 12 months)</w:t>
+      </w:r>
+      <w:r>
+        <w:t>, and 2017</w:t>
+      </w:r>
+      <w:r>
+        <w:t xml:space="preserve"> (4 of 12 months)</w:t>
+      </w:r>
+      <w:r>
+        <w:t>.  Escambia River dischar</w:t>
+      </w:r>
+      <w:r>
+        <w:t>ge patterns were generally similar reflecting the regional effects of drought</w:t>
+      </w:r>
+      <w:r>
+        <w:t xml:space="preserve"> (Figure 9)</w:t>
+      </w:r>
+      <w:r>
+        <w:t>.</w:t>
+      </w:r>
+      <w:r>
+        <w:t xml:space="preserve">  Regional river discharge patterns in 2019-2021 generally been average to above average for most months (Figure 9).</w:t>
+      </w:r>
+    </w:p>
+    <w:p>
+      <w:pPr>
+        <w:spacing w:after="0" w:line="360" w:lineRule="auto"/>
         <w:rPr>
           <w:i/>
           <w:iCs/>
         </w:rPr>
-        <w:t>River discharge as a proxy for salinity and nutrient patterns</w:t>
-      </w:r>
-    </w:p>
-    <w:p>
-      <w:pPr>
-        <w:spacing w:after="0" w:line="360" w:lineRule="auto"/>
-      </w:pPr>
-      <w:r>
-        <w:tab/>
-        <w:t>Apalachicola River discharge deviated significantly (i.e., 50-100% below period of record) for three or more months in 2006, 2007, 2008 with extreme drought in 2011 (9 of 12 months), 2012 (12 of 12 months), 2016, and 2017.  Escambia River dischar</w:t>
-      </w:r>
-      <w:r>
-        <w:t>ge patterns were generally similar reflecting the regional effects of drought</w:t>
-      </w:r>
-      <w:r>
-        <w:t xml:space="preserve"> (Figure 9)</w:t>
-      </w:r>
-      <w:r>
-        <w:t>.</w:t>
-      </w:r>
-      <w:r>
-        <w:t xml:space="preserve"> </w:t>
-      </w:r>
+      </w:pPr>
     </w:p>
     <w:p>
       <w:pPr>
@@ -3148,20 +3192,11 @@
           <w:iCs/>
         </w:rPr>
       </w:pPr>
-    </w:p>
-    <w:p>
-      <w:pPr>
-        <w:spacing w:after="0" w:line="360" w:lineRule="auto"/>
+      <w:r>
         <w:rPr>
           <w:i/>
           <w:iCs/>
         </w:rPr>
-      </w:pPr>
-      <w:r>
-        <w:rPr>
-          <w:i/>
-          <w:iCs/>
-        </w:rPr>
         <w:t>Discussion</w:t>
       </w:r>
     </w:p>
@@ -3251,7 +3286,6 @@
         <w:spacing w:after="0" w:line="360" w:lineRule="auto"/>
       </w:pPr>
       <w:r>
-        <w:lastRenderedPageBreak/>
         <w:t>#####################</w:t>
       </w:r>
     </w:p>
@@ -4528,6 +4562,22 @@
       </w:r>
     </w:p>
   </w:comment>
+  <w:comment w:id="9" w:author="Pine, Bill" w:date="2022-04-14T13:47:00Z" w:initials="PB">
+    <w:p>
+      <w:pPr>
+        <w:pStyle w:val="CommentText"/>
+      </w:pPr>
+      <w:r>
+        <w:rPr>
+          <w:rStyle w:val="CommentReference"/>
+        </w:rPr>
+        <w:annotationRef/>
+      </w:r>
+      <w:r>
+        <w:t>This may be because the amount of cultch biomass is small.</w:t>
+      </w:r>
+    </w:p>
+  </w:comment>
 </w:comments>
 </file>
 
@@ -4542,6 +4592,7 @@
   <w15:commentEx w15:paraId="7D99C3F1" w15:done="0"/>
   <w15:commentEx w15:paraId="376A42C3" w15:done="0"/>
   <w15:commentEx w15:paraId="4A2BC774" w15:done="0"/>
+  <w15:commentEx w15:paraId="6CF94C10" w15:done="0"/>
 </w15:commentsEx>
 </file>
 
@@ -4556,6 +4607,7 @@
   <w16cex:commentExtensible w16cex:durableId="25DB2B4F" w16cex:dateUtc="2022-03-15T19:12:00Z"/>
   <w16cex:commentExtensible w16cex:durableId="25EE75DC" w16cex:dateUtc="2022-03-30T10:23:00Z"/>
   <w16cex:commentExtensible w16cex:durableId="25EFBBF9" w16cex:dateUtc="2022-03-31T09:34:00Z"/>
+  <w16cex:commentExtensible w16cex:durableId="2602A48F" w16cex:dateUtc="2022-04-14T17:47:00Z"/>
 </w16cex:commentsExtensible>
 </file>
 
@@ -4570,6 +4622,7 @@
   <w16cid:commentId w16cid:paraId="7D99C3F1" w16cid:durableId="25DB2B4F"/>
   <w16cid:commentId w16cid:paraId="376A42C3" w16cid:durableId="25EE75DC"/>
   <w16cid:commentId w16cid:paraId="4A2BC774" w16cid:durableId="25EFBBF9"/>
+  <w16cid:commentId w16cid:paraId="6CF94C10" w16cid:durableId="2602A48F"/>
 </w16cid:commentsIds>
 </file>
 

</xml_diff>

<commit_message>
updating figures and figure legends
</commit_message>
<xml_diff>
--- a/20220208_panhandle_oyster_trends.docx
+++ b/20220208_panhandle_oyster_trends.docx
@@ -3408,17 +3408,18 @@
       <w:pPr>
         <w:spacing w:after="0" w:line="360" w:lineRule="auto"/>
       </w:pPr>
-      <w:commentRangeStart w:id="10"/>
       <w:r>
         <w:rPr>
           <w:noProof/>
+          <w:sz w:val="16"/>
+          <w:szCs w:val="16"/>
         </w:rPr>
         <w:lastRenderedPageBreak/>
         <w:drawing>
-          <wp:inline distT="0" distB="0" distL="0" distR="0" wp14:anchorId="5CA76346" wp14:editId="57DFE7BB">
+          <wp:inline distT="0" distB="0" distL="0" distR="0" wp14:anchorId="2DD14BF5" wp14:editId="36083E8B">
             <wp:extent cx="5943600" cy="5943600"/>
             <wp:effectExtent l="0" t="0" r="0" b="0"/>
-            <wp:docPr id="2" name="Picture 2" descr="Chart, scatter chart&#10;&#10;Description automatically generated"/>
+            <wp:docPr id="6" name="Picture 6" descr="Chart, scatter chart&#10;&#10;Description automatically generated"/>
             <wp:cNvGraphicFramePr>
               <a:graphicFrameLocks xmlns:a="http://schemas.openxmlformats.org/drawingml/2006/main" noChangeAspect="1"/>
             </wp:cNvGraphicFramePr>
@@ -3426,7 +3427,7 @@
               <a:graphicData uri="http://schemas.openxmlformats.org/drawingml/2006/picture">
                 <pic:pic xmlns:pic="http://schemas.openxmlformats.org/drawingml/2006/picture">
                   <pic:nvPicPr>
-                    <pic:cNvPr id="2" name="Picture 2" descr="Chart, scatter chart&#10;&#10;Description automatically generated"/>
+                    <pic:cNvPr id="6" name="Picture 6" descr="Chart, scatter chart&#10;&#10;Description automatically generated"/>
                     <pic:cNvPicPr/>
                   </pic:nvPicPr>
                   <pic:blipFill>
@@ -3456,13 +3457,6 @@
           </wp:inline>
         </w:drawing>
       </w:r>
-      <w:commentRangeEnd w:id="10"/>
-      <w:r>
-        <w:rPr>
-          <w:rStyle w:val="CommentReference"/>
-        </w:rPr>
-        <w:commentReference w:id="10"/>
-      </w:r>
     </w:p>
     <w:p>
       <w:pPr>
@@ -3505,6 +3499,9 @@
       </w:r>
       <w:r>
         <w:t xml:space="preserve"> per quadrat in each of the three study systems (Apalachicola, Pensacola, St. Andrews bays).</w:t>
+      </w:r>
+      <w:r>
+        <w:t xml:space="preserve">  Even number Periods are winter periods of time beginning in 2015 while odd number Periods are summer beginning in 2016.</w:t>
       </w:r>
     </w:p>
     <w:p>
@@ -3522,10 +3519,10 @@
         </w:rPr>
         <w:lastRenderedPageBreak/>
         <w:drawing>
-          <wp:inline distT="0" distB="0" distL="0" distR="0" wp14:anchorId="25BC3E58" wp14:editId="248DA694">
+          <wp:inline distT="0" distB="0" distL="0" distR="0" wp14:anchorId="0C73D60F" wp14:editId="47F163B3">
             <wp:extent cx="5943600" cy="5943600"/>
             <wp:effectExtent l="0" t="0" r="0" b="0"/>
-            <wp:docPr id="3" name="Picture 3" descr="Graphical user interface, chart&#10;&#10;Description automatically generated"/>
+            <wp:docPr id="9" name="Picture 9" descr="Chart, histogram&#10;&#10;Description automatically generated"/>
             <wp:cNvGraphicFramePr>
               <a:graphicFrameLocks xmlns:a="http://schemas.openxmlformats.org/drawingml/2006/main" noChangeAspect="1"/>
             </wp:cNvGraphicFramePr>
@@ -3533,7 +3530,7 @@
               <a:graphicData uri="http://schemas.openxmlformats.org/drawingml/2006/picture">
                 <pic:pic xmlns:pic="http://schemas.openxmlformats.org/drawingml/2006/picture">
                   <pic:nvPicPr>
-                    <pic:cNvPr id="3" name="Picture 3" descr="Graphical user interface, chart&#10;&#10;Description automatically generated"/>
+                    <pic:cNvPr id="9" name="Picture 9" descr="Chart, histogram&#10;&#10;Description automatically generated"/>
                     <pic:cNvPicPr/>
                   </pic:nvPicPr>
                   <pic:blipFill>
@@ -3607,17 +3604,41 @@
       <w:pPr>
         <w:spacing w:after="0" w:line="360" w:lineRule="auto"/>
       </w:pPr>
-      <w:commentRangeStart w:id="11"/>
+    </w:p>
+    <w:p>
+      <w:pPr>
+        <w:spacing w:after="0" w:line="360" w:lineRule="auto"/>
+      </w:pPr>
+    </w:p>
+    <w:p>
+      <w:pPr>
+        <w:spacing w:after="0" w:line="360" w:lineRule="auto"/>
+      </w:pPr>
+    </w:p>
+    <w:p>
+      <w:pPr>
+        <w:spacing w:after="0" w:line="360" w:lineRule="auto"/>
+      </w:pPr>
+    </w:p>
+    <w:p>
+      <w:pPr>
+        <w:spacing w:after="0" w:line="360" w:lineRule="auto"/>
+      </w:pPr>
+    </w:p>
+    <w:p>
+      <w:pPr>
+        <w:spacing w:after="0" w:line="360" w:lineRule="auto"/>
+      </w:pPr>
       <w:r>
         <w:rPr>
           <w:noProof/>
         </w:rPr>
         <w:lastRenderedPageBreak/>
         <w:drawing>
-          <wp:inline distT="0" distB="0" distL="0" distR="0" wp14:anchorId="018445D5" wp14:editId="146CE14A">
+          <wp:inline distT="0" distB="0" distL="0" distR="0" wp14:anchorId="3C4907B6" wp14:editId="069A627B">
             <wp:extent cx="5943600" cy="5943600"/>
             <wp:effectExtent l="0" t="0" r="0" b="0"/>
-            <wp:docPr id="4" name="Picture 4" descr="Chart, scatter chart&#10;&#10;Description automatically generated"/>
+            <wp:docPr id="10" name="Picture 10" descr="Chart&#10;&#10;Description automatically generated"/>
             <wp:cNvGraphicFramePr>
               <a:graphicFrameLocks xmlns:a="http://schemas.openxmlformats.org/drawingml/2006/main" noChangeAspect="1"/>
             </wp:cNvGraphicFramePr>
@@ -3625,7 +3646,7 @@
               <a:graphicData uri="http://schemas.openxmlformats.org/drawingml/2006/picture">
                 <pic:pic xmlns:pic="http://schemas.openxmlformats.org/drawingml/2006/picture">
                   <pic:nvPicPr>
-                    <pic:cNvPr id="4" name="Picture 4" descr="Chart, scatter chart&#10;&#10;Description automatically generated"/>
+                    <pic:cNvPr id="10" name="Picture 10" descr="Chart&#10;&#10;Description automatically generated"/>
                     <pic:cNvPicPr/>
                   </pic:nvPicPr>
                   <pic:blipFill>
@@ -3655,35 +3676,6 @@
           </wp:inline>
         </w:drawing>
       </w:r>
-      <w:commentRangeEnd w:id="11"/>
-      <w:r>
-        <w:rPr>
-          <w:rStyle w:val="CommentReference"/>
-        </w:rPr>
-        <w:commentReference w:id="11"/>
-      </w:r>
-    </w:p>
-    <w:p>
-      <w:pPr>
-        <w:spacing w:after="0" w:line="360" w:lineRule="auto"/>
-      </w:pPr>
-      <w:r>
-        <w:t>Figure 5</w:t>
-      </w:r>
-      <w:r>
-        <w:t>.</w:t>
-      </w:r>
-      <w:r>
-        <w:t xml:space="preserve">  Total live oyster spat (y-axis) from each study over time (period, x-axis). This figure will probably go away because it isn’t standardized, but it is just </w:t>
-      </w:r>
-      <w:proofErr w:type="gramStart"/>
-      <w:r>
-        <w:t>a an</w:t>
-      </w:r>
-      <w:proofErr w:type="gramEnd"/>
-      <w:r>
-        <w:t xml:space="preserve"> example of what the different projects are handing in Apalachicola.</w:t>
-      </w:r>
     </w:p>
     <w:p>
       <w:pPr>
@@ -3697,13 +3689,15 @@
       <w:r>
         <w:rPr>
           <w:noProof/>
+          <w:sz w:val="16"/>
+          <w:szCs w:val="16"/>
         </w:rPr>
         <w:lastRenderedPageBreak/>
         <w:drawing>
-          <wp:inline distT="0" distB="0" distL="0" distR="0" wp14:anchorId="25E39191" wp14:editId="03935468">
+          <wp:inline distT="0" distB="0" distL="0" distR="0" wp14:anchorId="2ACBC9C2" wp14:editId="584E3690">
             <wp:extent cx="5943600" cy="5943600"/>
             <wp:effectExtent l="0" t="0" r="0" b="0"/>
-            <wp:docPr id="5" name="Picture 5" descr="Graphical user interface, chart, histogram&#10;&#10;Description automatically generated"/>
+            <wp:docPr id="12" name="Picture 12" descr="Chart, scatter chart&#10;&#10;Description automatically generated"/>
             <wp:cNvGraphicFramePr>
               <a:graphicFrameLocks xmlns:a="http://schemas.openxmlformats.org/drawingml/2006/main" noChangeAspect="1"/>
             </wp:cNvGraphicFramePr>
@@ -3711,7 +3705,7 @@
               <a:graphicData uri="http://schemas.openxmlformats.org/drawingml/2006/picture">
                 <pic:pic xmlns:pic="http://schemas.openxmlformats.org/drawingml/2006/picture">
                   <pic:nvPicPr>
-                    <pic:cNvPr id="5" name="Picture 5" descr="Graphical user interface, chart, histogram&#10;&#10;Description automatically generated"/>
+                    <pic:cNvPr id="12" name="Picture 12" descr="Chart, scatter chart&#10;&#10;Description automatically generated"/>
                     <pic:cNvPicPr/>
                   </pic:nvPicPr>
                   <pic:blipFill>
@@ -3746,42 +3740,23 @@
       <w:pPr>
         <w:spacing w:after="0" w:line="360" w:lineRule="auto"/>
       </w:pPr>
-    </w:p>
-    <w:p>
-      <w:pPr>
-        <w:spacing w:after="0" w:line="360" w:lineRule="auto"/>
-      </w:pPr>
-      <w:r>
-        <w:t>Figure 6</w:t>
-      </w:r>
-      <w:r>
-        <w:t xml:space="preserve">.  </w:t>
-      </w:r>
-    </w:p>
-    <w:p>
-      <w:pPr>
-        <w:spacing w:after="0" w:line="360" w:lineRule="auto"/>
-      </w:pPr>
-    </w:p>
-    <w:p>
-      <w:pPr>
-        <w:spacing w:after="0" w:line="360" w:lineRule="auto"/>
-      </w:pPr>
-    </w:p>
-    <w:p>
-      <w:pPr>
-        <w:spacing w:after="0" w:line="360" w:lineRule="auto"/>
-      </w:pPr>
-    </w:p>
-    <w:p>
-      <w:pPr>
-        <w:spacing w:after="0" w:line="360" w:lineRule="auto"/>
-      </w:pPr>
-    </w:p>
-    <w:p>
-      <w:pPr>
-        <w:spacing w:after="0" w:line="360" w:lineRule="auto"/>
-      </w:pPr>
+      <w:r>
+        <w:t>Figure 5</w:t>
+      </w:r>
+      <w:r>
+        <w:t>.</w:t>
+      </w:r>
+      <w:r>
+        <w:t xml:space="preserve">  Total live oyster spat (y-axis) from each study over time (period, x-axis). This figure will probably go away because it isn’t standardized, but it is just </w:t>
+      </w:r>
+      <w:proofErr w:type="gramStart"/>
+      <w:r>
+        <w:t>a an</w:t>
+      </w:r>
+      <w:proofErr w:type="gramEnd"/>
+      <w:r>
+        <w:t xml:space="preserve"> example of what the different projects are handing in Apalachicola.</w:t>
+      </w:r>
     </w:p>
     <w:p>
       <w:pPr>
@@ -3798,10 +3773,10 @@
         </w:rPr>
         <w:lastRenderedPageBreak/>
         <w:drawing>
-          <wp:inline distT="0" distB="0" distL="0" distR="0" wp14:anchorId="51283A27" wp14:editId="72112E8B">
+          <wp:inline distT="0" distB="0" distL="0" distR="0" wp14:anchorId="25E39191" wp14:editId="03935468">
             <wp:extent cx="5943600" cy="5943600"/>
             <wp:effectExtent l="0" t="0" r="0" b="0"/>
-            <wp:docPr id="11" name="Picture 11" descr="Graphical user interface&#10;&#10;Description automatically generated"/>
+            <wp:docPr id="5" name="Picture 5" descr="Graphical user interface, chart, histogram&#10;&#10;Description automatically generated"/>
             <wp:cNvGraphicFramePr>
               <a:graphicFrameLocks xmlns:a="http://schemas.openxmlformats.org/drawingml/2006/main" noChangeAspect="1"/>
             </wp:cNvGraphicFramePr>
@@ -3809,7 +3784,7 @@
               <a:graphicData uri="http://schemas.openxmlformats.org/drawingml/2006/picture">
                 <pic:pic xmlns:pic="http://schemas.openxmlformats.org/drawingml/2006/picture">
                   <pic:nvPicPr>
-                    <pic:cNvPr id="11" name="Picture 11" descr="Graphical user interface&#10;&#10;Description automatically generated"/>
+                    <pic:cNvPr id="5" name="Picture 5" descr="Graphical user interface, chart, histogram&#10;&#10;Description automatically generated"/>
                     <pic:cNvPicPr/>
                   </pic:nvPicPr>
                   <pic:blipFill>
@@ -3850,6 +3825,104 @@
         <w:spacing w:after="0" w:line="360" w:lineRule="auto"/>
       </w:pPr>
       <w:r>
+        <w:t>Figure 6</w:t>
+      </w:r>
+      <w:r>
+        <w:t xml:space="preserve">.  </w:t>
+      </w:r>
+    </w:p>
+    <w:p>
+      <w:pPr>
+        <w:spacing w:after="0" w:line="360" w:lineRule="auto"/>
+      </w:pPr>
+    </w:p>
+    <w:p>
+      <w:pPr>
+        <w:spacing w:after="0" w:line="360" w:lineRule="auto"/>
+      </w:pPr>
+    </w:p>
+    <w:p>
+      <w:pPr>
+        <w:spacing w:after="0" w:line="360" w:lineRule="auto"/>
+      </w:pPr>
+    </w:p>
+    <w:p>
+      <w:pPr>
+        <w:spacing w:after="0" w:line="360" w:lineRule="auto"/>
+      </w:pPr>
+    </w:p>
+    <w:p>
+      <w:pPr>
+        <w:spacing w:after="0" w:line="360" w:lineRule="auto"/>
+      </w:pPr>
+    </w:p>
+    <w:p>
+      <w:pPr>
+        <w:spacing w:after="0" w:line="360" w:lineRule="auto"/>
+      </w:pPr>
+    </w:p>
+    <w:p>
+      <w:pPr>
+        <w:spacing w:after="0" w:line="360" w:lineRule="auto"/>
+      </w:pPr>
+      <w:r>
+        <w:rPr>
+          <w:noProof/>
+        </w:rPr>
+        <w:lastRenderedPageBreak/>
+        <w:drawing>
+          <wp:inline distT="0" distB="0" distL="0" distR="0" wp14:anchorId="51283A27" wp14:editId="72112E8B">
+            <wp:extent cx="5943600" cy="5943600"/>
+            <wp:effectExtent l="0" t="0" r="0" b="0"/>
+            <wp:docPr id="11" name="Picture 11" descr="Graphical user interface&#10;&#10;Description automatically generated"/>
+            <wp:cNvGraphicFramePr>
+              <a:graphicFrameLocks xmlns:a="http://schemas.openxmlformats.org/drawingml/2006/main" noChangeAspect="1"/>
+            </wp:cNvGraphicFramePr>
+            <a:graphic xmlns:a="http://schemas.openxmlformats.org/drawingml/2006/main">
+              <a:graphicData uri="http://schemas.openxmlformats.org/drawingml/2006/picture">
+                <pic:pic xmlns:pic="http://schemas.openxmlformats.org/drawingml/2006/picture">
+                  <pic:nvPicPr>
+                    <pic:cNvPr id="11" name="Picture 11" descr="Graphical user interface&#10;&#10;Description automatically generated"/>
+                    <pic:cNvPicPr/>
+                  </pic:nvPicPr>
+                  <pic:blipFill>
+                    <a:blip r:embed="rId17" cstate="print">
+                      <a:extLst>
+                        <a:ext uri="{28A0092B-C50C-407E-A947-70E740481C1C}">
+                          <a14:useLocalDpi xmlns:a14="http://schemas.microsoft.com/office/drawing/2010/main" val="0"/>
+                        </a:ext>
+                      </a:extLst>
+                    </a:blip>
+                    <a:stretch>
+                      <a:fillRect/>
+                    </a:stretch>
+                  </pic:blipFill>
+                  <pic:spPr>
+                    <a:xfrm>
+                      <a:off x="0" y="0"/>
+                      <a:ext cx="5943600" cy="5943600"/>
+                    </a:xfrm>
+                    <a:prstGeom prst="rect">
+                      <a:avLst/>
+                    </a:prstGeom>
+                  </pic:spPr>
+                </pic:pic>
+              </a:graphicData>
+            </a:graphic>
+          </wp:inline>
+        </w:drawing>
+      </w:r>
+    </w:p>
+    <w:p>
+      <w:pPr>
+        <w:spacing w:after="0" w:line="360" w:lineRule="auto"/>
+      </w:pPr>
+    </w:p>
+    <w:p>
+      <w:pPr>
+        <w:spacing w:after="0" w:line="360" w:lineRule="auto"/>
+      </w:pPr>
+      <w:r>
         <w:t>Figure 7</w:t>
       </w:r>
     </w:p>
@@ -3862,26 +3935,94 @@
       <w:pPr>
         <w:spacing w:after="0" w:line="360" w:lineRule="auto"/>
       </w:pPr>
-    </w:p>
-    <w:p>
-      <w:pPr>
-        <w:spacing w:after="0" w:line="360" w:lineRule="auto"/>
-      </w:pPr>
-    </w:p>
-    <w:p>
-      <w:pPr>
-        <w:spacing w:after="0" w:line="360" w:lineRule="auto"/>
-      </w:pPr>
-    </w:p>
-    <w:p>
-      <w:pPr>
-        <w:spacing w:after="0" w:line="360" w:lineRule="auto"/>
-      </w:pPr>
-    </w:p>
-    <w:p>
-      <w:pPr>
-        <w:spacing w:after="0" w:line="360" w:lineRule="auto"/>
-      </w:pPr>
+      <w:r>
+        <w:rPr>
+          <w:noProof/>
+        </w:rPr>
+        <w:lastRenderedPageBreak/>
+        <w:drawing>
+          <wp:inline distT="0" distB="0" distL="0" distR="0" wp14:anchorId="64C12128" wp14:editId="41FB7F29">
+            <wp:extent cx="5943600" cy="5943600"/>
+            <wp:effectExtent l="0" t="0" r="0" b="0"/>
+            <wp:docPr id="13" name="Picture 13" descr="Graphical user interface, chart&#10;&#10;Description automatically generated"/>
+            <wp:cNvGraphicFramePr>
+              <a:graphicFrameLocks xmlns:a="http://schemas.openxmlformats.org/drawingml/2006/main" noChangeAspect="1"/>
+            </wp:cNvGraphicFramePr>
+            <a:graphic xmlns:a="http://schemas.openxmlformats.org/drawingml/2006/main">
+              <a:graphicData uri="http://schemas.openxmlformats.org/drawingml/2006/picture">
+                <pic:pic xmlns:pic="http://schemas.openxmlformats.org/drawingml/2006/picture">
+                  <pic:nvPicPr>
+                    <pic:cNvPr id="13" name="Picture 13" descr="Graphical user interface, chart&#10;&#10;Description automatically generated"/>
+                    <pic:cNvPicPr/>
+                  </pic:nvPicPr>
+                  <pic:blipFill>
+                    <a:blip r:embed="rId18" cstate="print">
+                      <a:extLst>
+                        <a:ext uri="{28A0092B-C50C-407E-A947-70E740481C1C}">
+                          <a14:useLocalDpi xmlns:a14="http://schemas.microsoft.com/office/drawing/2010/main" val="0"/>
+                        </a:ext>
+                      </a:extLst>
+                    </a:blip>
+                    <a:stretch>
+                      <a:fillRect/>
+                    </a:stretch>
+                  </pic:blipFill>
+                  <pic:spPr>
+                    <a:xfrm>
+                      <a:off x="0" y="0"/>
+                      <a:ext cx="5943600" cy="5943600"/>
+                    </a:xfrm>
+                    <a:prstGeom prst="rect">
+                      <a:avLst/>
+                    </a:prstGeom>
+                  </pic:spPr>
+                </pic:pic>
+              </a:graphicData>
+            </a:graphic>
+          </wp:inline>
+        </w:drawing>
+      </w:r>
+    </w:p>
+    <w:p>
+      <w:pPr>
+        <w:spacing w:after="0" w:line="360" w:lineRule="auto"/>
+      </w:pPr>
+    </w:p>
+    <w:p>
+      <w:pPr>
+        <w:spacing w:after="0" w:line="360" w:lineRule="auto"/>
+      </w:pPr>
+    </w:p>
+    <w:p>
+      <w:pPr>
+        <w:spacing w:after="0" w:line="360" w:lineRule="auto"/>
+      </w:pPr>
+    </w:p>
+    <w:p>
+      <w:pPr>
+        <w:spacing w:after="0" w:line="360" w:lineRule="auto"/>
+      </w:pPr>
+    </w:p>
+    <w:p>
+      <w:pPr>
+        <w:spacing w:after="0" w:line="360" w:lineRule="auto"/>
+      </w:pPr>
+    </w:p>
+    <w:p>
+      <w:pPr>
+        <w:spacing w:after="0" w:line="360" w:lineRule="auto"/>
+      </w:pPr>
+      <w:r>
+        <w:t xml:space="preserve">This is an alternate fig 7, the values are only predicted for the periods when sampling took place. But the x axis is different for each </w:t>
+      </w:r>
+      <w:proofErr w:type="gramStart"/>
+      <w:r>
+        <w:t>plot</w:t>
+      </w:r>
+      <w:proofErr w:type="gramEnd"/>
+      <w:r>
+        <w:t xml:space="preserve"> so it looks odd.</w:t>
+      </w:r>
     </w:p>
     <w:p>
       <w:pPr>
@@ -3908,7 +4049,7 @@
                     <pic:cNvPicPr/>
                   </pic:nvPicPr>
                   <pic:blipFill>
-                    <a:blip r:embed="rId17">
+                    <a:blip r:embed="rId19">
                       <a:extLst>
                         <a:ext uri="{28A0092B-C50C-407E-A947-70E740481C1C}">
                           <a14:useLocalDpi xmlns:a14="http://schemas.microsoft.com/office/drawing/2010/main" val="0"/>
@@ -4008,7 +4149,7 @@
                     <pic:cNvPicPr/>
                   </pic:nvPicPr>
                   <pic:blipFill>
-                    <a:blip r:embed="rId18">
+                    <a:blip r:embed="rId20">
                       <a:extLst>
                         <a:ext uri="{28A0092B-C50C-407E-A947-70E740481C1C}">
                           <a14:useLocalDpi xmlns:a14="http://schemas.microsoft.com/office/drawing/2010/main" val="0"/>
@@ -4702,57 +4843,6 @@
       </w:r>
     </w:p>
   </w:comment>
-  <w:comment w:id="10" w:author="Pine, Bill" w:date="2022-04-14T15:41:00Z" w:initials="PB">
-    <w:p>
-      <w:pPr>
-        <w:pStyle w:val="CommentText"/>
-      </w:pPr>
-      <w:r>
-        <w:rPr>
-          <w:rStyle w:val="CommentReference"/>
-        </w:rPr>
-        <w:annotationRef/>
-      </w:r>
-      <w:r>
-        <w:t>This figure needs to be rebuilt</w:t>
-      </w:r>
-      <w:r>
-        <w:t xml:space="preserve"> to have less white space, more tick </w:t>
-      </w:r>
-      <w:proofErr w:type="gramStart"/>
-      <w:r>
-        <w:t>marks</w:t>
-      </w:r>
-      <w:proofErr w:type="gramEnd"/>
-      <w:r>
-        <w:t xml:space="preserve"> and labels.  I need to develop a single template for all figures in </w:t>
-      </w:r>
-      <w:proofErr w:type="spellStart"/>
-      <w:r>
-        <w:t>ggplot</w:t>
-      </w:r>
-      <w:proofErr w:type="spellEnd"/>
-      <w:r>
-        <w:t>.</w:t>
-      </w:r>
-    </w:p>
-  </w:comment>
-  <w:comment w:id="11" w:author="Pine, Bill" w:date="2022-04-14T16:03:00Z" w:initials="PB">
-    <w:p>
-      <w:pPr>
-        <w:pStyle w:val="CommentText"/>
-      </w:pPr>
-      <w:r>
-        <w:rPr>
-          <w:rStyle w:val="CommentReference"/>
-        </w:rPr>
-        <w:annotationRef/>
-      </w:r>
-      <w:r>
-        <w:t>Rebuild to specify only Apalachicola, develop better names for each project (if needed?) and then improve the axis ticks and labels</w:t>
-      </w:r>
-    </w:p>
-  </w:comment>
 </w:comments>
 </file>
 
@@ -4768,8 +4858,6 @@
   <w15:commentEx w15:paraId="376A42C3" w15:done="0"/>
   <w15:commentEx w15:paraId="4A2BC774" w15:done="0"/>
   <w15:commentEx w15:paraId="6CF94C10" w15:done="0"/>
-  <w15:commentEx w15:paraId="5FDB4371" w15:done="0"/>
-  <w15:commentEx w15:paraId="53E89D44" w15:done="0"/>
 </w15:commentsEx>
 </file>
 
@@ -4785,8 +4873,6 @@
   <w16cex:commentExtensible w16cex:durableId="25EE75DC" w16cex:dateUtc="2022-03-30T10:23:00Z"/>
   <w16cex:commentExtensible w16cex:durableId="25EFBBF9" w16cex:dateUtc="2022-03-31T09:34:00Z"/>
   <w16cex:commentExtensible w16cex:durableId="2602A48F" w16cex:dateUtc="2022-04-14T17:47:00Z"/>
-  <w16cex:commentExtensible w16cex:durableId="2602BF38" w16cex:dateUtc="2022-04-14T19:41:00Z"/>
-  <w16cex:commentExtensible w16cex:durableId="2602C43F" w16cex:dateUtc="2022-04-14T20:03:00Z"/>
 </w16cex:commentsExtensible>
 </file>
 
@@ -4802,8 +4888,6 @@
   <w16cid:commentId w16cid:paraId="376A42C3" w16cid:durableId="25EE75DC"/>
   <w16cid:commentId w16cid:paraId="4A2BC774" w16cid:durableId="25EFBBF9"/>
   <w16cid:commentId w16cid:paraId="6CF94C10" w16cid:durableId="2602A48F"/>
-  <w16cid:commentId w16cid:paraId="5FDB4371" w16cid:durableId="2602BF38"/>
-  <w16cid:commentId w16cid:paraId="53E89D44" w16cid:durableId="2602C43F"/>
 </w16cid:commentsIds>
 </file>
 

</xml_diff>

<commit_message>
revamping figs and writing figure captions, awesome
</commit_message>
<xml_diff>
--- a/20220208_panhandle_oyster_trends.docx
+++ b/20220208_panhandle_oyster_trends.docx
@@ -3245,7 +3245,23 @@
       <w:pPr>
         <w:spacing w:after="0" w:line="360" w:lineRule="auto"/>
       </w:pPr>
-      <w:r>
+    </w:p>
+    <w:p>
+      <w:pPr>
+        <w:spacing w:after="0" w:line="360" w:lineRule="auto"/>
+      </w:pPr>
+    </w:p>
+    <w:p>
+      <w:pPr>
+        <w:spacing w:after="0" w:line="360" w:lineRule="auto"/>
+      </w:pPr>
+    </w:p>
+    <w:p>
+      <w:pPr>
+        <w:spacing w:after="0" w:line="360" w:lineRule="auto"/>
+      </w:pPr>
+      <w:r>
+        <w:lastRenderedPageBreak/>
         <w:t>#####################</w:t>
       </w:r>
     </w:p>
@@ -3258,23 +3274,7 @@
       <w:pPr>
         <w:spacing w:after="0" w:line="360" w:lineRule="auto"/>
       </w:pPr>
-    </w:p>
-    <w:p>
-      <w:pPr>
-        <w:spacing w:after="0" w:line="360" w:lineRule="auto"/>
-      </w:pPr>
-    </w:p>
-    <w:p>
-      <w:r>
-        <w:br w:type="page"/>
-      </w:r>
-    </w:p>
-    <w:p>
-      <w:pPr>
-        <w:spacing w:after="0" w:line="360" w:lineRule="auto"/>
-      </w:pPr>
-      <w:r>
-        <w:lastRenderedPageBreak/>
+      <w:r>
         <w:t xml:space="preserve">###This will be a </w:t>
       </w:r>
       <w:proofErr w:type="gramStart"/>
@@ -3398,15 +3398,18 @@
       <w:r>
         <w:t>).  Each row represents a different bay (Apalachicola top row, Pensacola middle row, St. Andrews bottom row) and each column represents a different metric with the commercial trips in the first column, middle column as CPUE (catch-per-unit-effort), and last column as the landings (by convention in pounds).</w:t>
       </w:r>
-    </w:p>
-    <w:p>
-      <w:pPr>
-        <w:spacing w:after="0" w:line="360" w:lineRule="auto"/>
-      </w:pPr>
-    </w:p>
-    <w:p>
-      <w:pPr>
-        <w:spacing w:after="0" w:line="360" w:lineRule="auto"/>
+      <w:r>
+        <w:t xml:space="preserve">  Note the y-axis are different on most panels by row because of the large differences in observations for each Bay.</w:t>
+      </w:r>
+    </w:p>
+    <w:p>
+      <w:pPr>
+        <w:spacing w:after="0" w:line="240" w:lineRule="auto"/>
+      </w:pPr>
+    </w:p>
+    <w:p>
+      <w:pPr>
+        <w:spacing w:after="0" w:line="240" w:lineRule="auto"/>
       </w:pPr>
       <w:r>
         <w:rPr>
@@ -3501,17 +3504,29 @@
         <w:t xml:space="preserve"> per quadrat in each of the three study systems (Apalachicola, Pensacola, St. Andrews bays).</w:t>
       </w:r>
       <w:r>
-        <w:t xml:space="preserve">  Even number Periods are winter periods of time beginning in 2015 while odd number Periods are summer beginning in 2016.</w:t>
-      </w:r>
-    </w:p>
-    <w:p>
-      <w:pPr>
-        <w:spacing w:after="0" w:line="360" w:lineRule="auto"/>
-      </w:pPr>
-    </w:p>
-    <w:p>
-      <w:pPr>
-        <w:spacing w:after="0" w:line="360" w:lineRule="auto"/>
+        <w:t xml:space="preserve">  Even number Periods are winter </w:t>
+      </w:r>
+      <w:r>
+        <w:t xml:space="preserve">(November-April) </w:t>
+      </w:r>
+      <w:r>
+        <w:t>beginning in 2015 while odd number Periods are summer</w:t>
+      </w:r>
+      <w:r>
+        <w:t xml:space="preserve"> (May-October)</w:t>
+      </w:r>
+      <w:r>
+        <w:t xml:space="preserve"> beginning in 2016.</w:t>
+      </w:r>
+    </w:p>
+    <w:p>
+      <w:pPr>
+        <w:spacing w:after="0" w:line="240" w:lineRule="auto"/>
+      </w:pPr>
+    </w:p>
+    <w:p>
+      <w:pPr>
+        <w:spacing w:after="0" w:line="240" w:lineRule="auto"/>
       </w:pPr>
       <w:r>
         <w:rPr>
@@ -3594,51 +3609,68 @@
       <w:r>
         <w:t>quadrat from each of the three study systems (Apalachicola, Pensacola, St. Andrews).  The black line is the best predicted values for each period and the grey ribbon represent the 95% confidence intervals around this line of best fit.</w:t>
       </w:r>
-    </w:p>
-    <w:p>
-      <w:pPr>
-        <w:spacing w:after="0" w:line="360" w:lineRule="auto"/>
-      </w:pPr>
-    </w:p>
-    <w:p>
-      <w:pPr>
-        <w:spacing w:after="0" w:line="360" w:lineRule="auto"/>
-      </w:pPr>
-    </w:p>
-    <w:p>
-      <w:pPr>
-        <w:spacing w:after="0" w:line="360" w:lineRule="auto"/>
-      </w:pPr>
-    </w:p>
-    <w:p>
-      <w:pPr>
-        <w:spacing w:after="0" w:line="360" w:lineRule="auto"/>
-      </w:pPr>
-    </w:p>
-    <w:p>
-      <w:pPr>
-        <w:spacing w:after="0" w:line="360" w:lineRule="auto"/>
-      </w:pPr>
-    </w:p>
-    <w:p>
-      <w:pPr>
-        <w:spacing w:after="0" w:line="360" w:lineRule="auto"/>
-      </w:pPr>
-    </w:p>
-    <w:p>
-      <w:pPr>
-        <w:spacing w:after="0" w:line="360" w:lineRule="auto"/>
+      <w:r>
+        <w:t xml:space="preserve"> </w:t>
+      </w:r>
+      <w:r>
+        <w:t>Even number Periods are winter (November-April) beginning in 2015 while odd number Periods are summer (May-October) beginning in 2016.</w:t>
+      </w:r>
+      <w:r>
+        <w:t xml:space="preserve">  </w:t>
+      </w:r>
+      <w:r>
+        <w:t xml:space="preserve">Predictions are made for a single quadrat because of the large differences in the average number of quadrats completed in each Bay.  Predicting for a single quadrat allows for comparisons of the predicted count, for a standardized unit of effort in each Bay, </w:t>
+      </w:r>
+      <w:r>
+        <w:t>as a measure of abundance</w:t>
+      </w:r>
+      <w:r>
+        <w:t xml:space="preserve"> and population trajectory over time.  Note the large differences in the y-axis for each plot.</w:t>
+      </w:r>
+    </w:p>
+    <w:p>
+      <w:pPr>
+        <w:spacing w:after="0" w:line="240" w:lineRule="auto"/>
+      </w:pPr>
+    </w:p>
+    <w:p>
+      <w:pPr>
+        <w:spacing w:after="0" w:line="240" w:lineRule="auto"/>
+      </w:pPr>
+    </w:p>
+    <w:p>
+      <w:pPr>
+        <w:spacing w:after="0" w:line="240" w:lineRule="auto"/>
+      </w:pPr>
+    </w:p>
+    <w:p>
+      <w:pPr>
+        <w:spacing w:after="0" w:line="240" w:lineRule="auto"/>
+      </w:pPr>
+    </w:p>
+    <w:p>
+      <w:pPr>
+        <w:spacing w:after="0" w:line="240" w:lineRule="auto"/>
+      </w:pPr>
+    </w:p>
+    <w:p>
+      <w:pPr>
+        <w:spacing w:after="0" w:line="240" w:lineRule="auto"/>
+      </w:pPr>
+    </w:p>
+    <w:p>
+      <w:pPr>
+        <w:spacing w:after="0" w:line="240" w:lineRule="auto"/>
       </w:pPr>
       <w:r>
         <w:rPr>
           <w:noProof/>
         </w:rPr>
-        <w:lastRenderedPageBreak/>
         <w:drawing>
-          <wp:inline distT="0" distB="0" distL="0" distR="0" wp14:anchorId="3C4907B6" wp14:editId="069A627B">
+          <wp:inline distT="0" distB="0" distL="0" distR="0" wp14:anchorId="47A18E2F" wp14:editId="5119BE07">
             <wp:extent cx="5943600" cy="5943600"/>
             <wp:effectExtent l="0" t="0" r="0" b="0"/>
-            <wp:docPr id="10" name="Picture 10" descr="Chart&#10;&#10;Description automatically generated"/>
+            <wp:docPr id="4" name="Picture 4" descr="Chart, scatter chart&#10;&#10;Description automatically generated"/>
             <wp:cNvGraphicFramePr>
               <a:graphicFrameLocks xmlns:a="http://schemas.openxmlformats.org/drawingml/2006/main" noChangeAspect="1"/>
             </wp:cNvGraphicFramePr>
@@ -3646,7 +3678,7 @@
               <a:graphicData uri="http://schemas.openxmlformats.org/drawingml/2006/picture">
                 <pic:pic xmlns:pic="http://schemas.openxmlformats.org/drawingml/2006/picture">
                   <pic:nvPicPr>
-                    <pic:cNvPr id="10" name="Picture 10" descr="Chart&#10;&#10;Description automatically generated"/>
+                    <pic:cNvPr id="4" name="Picture 4" descr="Chart, scatter chart&#10;&#10;Description automatically generated"/>
                     <pic:cNvPicPr/>
                   </pic:nvPicPr>
                   <pic:blipFill>
@@ -3679,12 +3711,71 @@
     </w:p>
     <w:p>
       <w:pPr>
-        <w:spacing w:after="0" w:line="360" w:lineRule="auto"/>
-      </w:pPr>
-    </w:p>
-    <w:p>
-      <w:pPr>
-        <w:spacing w:after="0" w:line="360" w:lineRule="auto"/>
+        <w:spacing w:after="0" w:line="240" w:lineRule="auto"/>
+      </w:pPr>
+      <w:r>
+        <w:t>Figure 5</w:t>
+      </w:r>
+      <w:r>
+        <w:t xml:space="preserve"> Version 1</w:t>
+      </w:r>
+      <w:r>
+        <w:t xml:space="preserve">.  </w:t>
+      </w:r>
+      <w:r>
+        <w:t>L</w:t>
+      </w:r>
+      <w:r>
+        <w:t>ive oyster spat</w:t>
+      </w:r>
+      <w:r>
+        <w:t xml:space="preserve"> CPUE</w:t>
+      </w:r>
+      <w:r>
+        <w:t xml:space="preserve"> (y-axis</w:t>
+      </w:r>
+      <w:r>
+        <w:t>, counts per ¼ m</w:t>
+      </w:r>
+      <w:r>
+        <w:rPr>
+          <w:vertAlign w:val="superscript"/>
+        </w:rPr>
+        <w:t>2</w:t>
+      </w:r>
+      <w:r>
+        <w:t xml:space="preserve"> quadrat</w:t>
+      </w:r>
+      <w:r>
+        <w:t>) from each study over time (</w:t>
+      </w:r>
+      <w:r>
+        <w:t>P</w:t>
+      </w:r>
+      <w:r>
+        <w:t xml:space="preserve">eriod, x-axis). </w:t>
+      </w:r>
+      <w:r>
+        <w:t xml:space="preserve">Each panel is a different study completed by DEP or FWC.  </w:t>
+      </w:r>
+      <w:r>
+        <w:t>Even number Periods are winter (November-April) beginning in 2015 while odd number Periods are summer (May-October) beginning in 2016.</w:t>
+      </w:r>
+      <w:r>
+        <w:t xml:space="preserve">  The NFWF_1 study uses shell </w:t>
+      </w:r>
+      <w:proofErr w:type="gramStart"/>
+      <w:r>
+        <w:t>cultch</w:t>
+      </w:r>
+      <w:proofErr w:type="gramEnd"/>
+      <w:r>
+        <w:t xml:space="preserve"> and the other studies use rock cultch.  </w:t>
+      </w:r>
+    </w:p>
+    <w:p>
+      <w:pPr>
+        <w:spacing w:after="0" w:line="240" w:lineRule="auto"/>
       </w:pPr>
       <w:r>
         <w:rPr>
@@ -3738,34 +3829,77 @@
     </w:p>
     <w:p>
       <w:pPr>
-        <w:spacing w:after="0" w:line="360" w:lineRule="auto"/>
+        <w:spacing w:after="0" w:line="240" w:lineRule="auto"/>
       </w:pPr>
       <w:r>
         <w:t>Figure 5</w:t>
       </w:r>
       <w:r>
+        <w:t xml:space="preserve"> Version 2</w:t>
+      </w:r>
+      <w:r>
         <w:t>.</w:t>
       </w:r>
       <w:r>
-        <w:t xml:space="preserve">  Total live oyster spat (y-axis) from each study over time (period, x-axis). This figure will probably go away because it isn’t standardized, but it is just </w:t>
-      </w:r>
-      <w:proofErr w:type="gramStart"/>
-      <w:r>
-        <w:t>a an</w:t>
-      </w:r>
-      <w:proofErr w:type="gramEnd"/>
-      <w:r>
-        <w:t xml:space="preserve"> example of what the different projects are handing in Apalachicola.</w:t>
-      </w:r>
-    </w:p>
-    <w:p>
-      <w:pPr>
-        <w:spacing w:after="0" w:line="360" w:lineRule="auto"/>
-      </w:pPr>
-    </w:p>
-    <w:p>
-      <w:pPr>
-        <w:spacing w:after="0" w:line="360" w:lineRule="auto"/>
+        <w:t xml:space="preserve">  Total live oyster spat (y-axis) from each study over time (</w:t>
+      </w:r>
+      <w:r>
+        <w:t>P</w:t>
+      </w:r>
+      <w:r>
+        <w:t xml:space="preserve">eriod, x-axis). This figure will probably go away because it isn’t standardized, but it is just an example of what the different projects are </w:t>
+      </w:r>
+      <w:r>
+        <w:t>counting</w:t>
+      </w:r>
+      <w:r>
+        <w:t xml:space="preserve"> in Apalachicola.</w:t>
+      </w:r>
+      <w:r>
+        <w:t xml:space="preserve">  </w:t>
+      </w:r>
+      <w:r>
+        <w:t>Even number Periods are winter (November-April) beginning in 2015 while odd number Periods are summer (May-October) beginning in 2016.</w:t>
+      </w:r>
+    </w:p>
+    <w:p>
+      <w:pPr>
+        <w:spacing w:after="0" w:line="240" w:lineRule="auto"/>
+      </w:pPr>
+    </w:p>
+    <w:p>
+      <w:pPr>
+        <w:spacing w:after="0" w:line="240" w:lineRule="auto"/>
+      </w:pPr>
+    </w:p>
+    <w:p>
+      <w:pPr>
+        <w:spacing w:after="0" w:line="240" w:lineRule="auto"/>
+      </w:pPr>
+    </w:p>
+    <w:p>
+      <w:pPr>
+        <w:spacing w:after="0" w:line="240" w:lineRule="auto"/>
+      </w:pPr>
+    </w:p>
+    <w:p>
+      <w:pPr>
+        <w:spacing w:after="0" w:line="240" w:lineRule="auto"/>
+      </w:pPr>
+    </w:p>
+    <w:p>
+      <w:pPr>
+        <w:spacing w:after="0" w:line="240" w:lineRule="auto"/>
+      </w:pPr>
+    </w:p>
+    <w:p>
+      <w:pPr>
+        <w:spacing w:after="0" w:line="240" w:lineRule="auto"/>
+      </w:pPr>
+    </w:p>
+    <w:p>
+      <w:pPr>
+        <w:spacing w:after="0" w:line="240" w:lineRule="auto"/>
       </w:pPr>
       <w:r>
         <w:rPr>
@@ -3773,10 +3907,10 @@
         </w:rPr>
         <w:lastRenderedPageBreak/>
         <w:drawing>
-          <wp:inline distT="0" distB="0" distL="0" distR="0" wp14:anchorId="25E39191" wp14:editId="03935468">
-            <wp:extent cx="5943600" cy="5943600"/>
+          <wp:inline distT="0" distB="0" distL="0" distR="0" wp14:anchorId="36411523" wp14:editId="79D4AA1E">
+            <wp:extent cx="5753100" cy="5753100"/>
             <wp:effectExtent l="0" t="0" r="0" b="0"/>
-            <wp:docPr id="5" name="Picture 5" descr="Graphical user interface, chart, histogram&#10;&#10;Description automatically generated"/>
+            <wp:docPr id="2" name="Picture 2" descr="Chart, scatter chart&#10;&#10;Description automatically generated"/>
             <wp:cNvGraphicFramePr>
               <a:graphicFrameLocks xmlns:a="http://schemas.openxmlformats.org/drawingml/2006/main" noChangeAspect="1"/>
             </wp:cNvGraphicFramePr>
@@ -3784,17 +3918,11 @@
               <a:graphicData uri="http://schemas.openxmlformats.org/drawingml/2006/picture">
                 <pic:pic xmlns:pic="http://schemas.openxmlformats.org/drawingml/2006/picture">
                   <pic:nvPicPr>
-                    <pic:cNvPr id="5" name="Picture 5" descr="Graphical user interface, chart, histogram&#10;&#10;Description automatically generated"/>
+                    <pic:cNvPr id="2" name="Picture 2" descr="Chart, scatter chart&#10;&#10;Description automatically generated"/>
                     <pic:cNvPicPr/>
                   </pic:nvPicPr>
                   <pic:blipFill>
-                    <a:blip r:embed="rId16" cstate="print">
-                      <a:extLst>
-                        <a:ext uri="{28A0092B-C50C-407E-A947-70E740481C1C}">
-                          <a14:useLocalDpi xmlns:a14="http://schemas.microsoft.com/office/drawing/2010/main" val="0"/>
-                        </a:ext>
-                      </a:extLst>
-                    </a:blip>
+                    <a:blip r:embed="rId16"/>
                     <a:stretch>
                       <a:fillRect/>
                     </a:stretch>
@@ -3802,7 +3930,7 @@
                   <pic:spPr>
                     <a:xfrm>
                       <a:off x="0" y="0"/>
-                      <a:ext cx="5943600" cy="5943600"/>
+                      <a:ext cx="5753100" cy="5753100"/>
                     </a:xfrm>
                     <a:prstGeom prst="rect">
                       <a:avLst/>
@@ -3817,64 +3945,164 @@
     </w:p>
     <w:p>
       <w:pPr>
-        <w:spacing w:after="0" w:line="360" w:lineRule="auto"/>
-      </w:pPr>
-    </w:p>
-    <w:p>
-      <w:pPr>
-        <w:spacing w:after="0" w:line="360" w:lineRule="auto"/>
-      </w:pPr>
-      <w:r>
-        <w:t>Figure 6</w:t>
-      </w:r>
-      <w:r>
-        <w:t xml:space="preserve">.  </w:t>
-      </w:r>
-    </w:p>
-    <w:p>
-      <w:pPr>
-        <w:spacing w:after="0" w:line="360" w:lineRule="auto"/>
-      </w:pPr>
-    </w:p>
-    <w:p>
-      <w:pPr>
-        <w:spacing w:after="0" w:line="360" w:lineRule="auto"/>
-      </w:pPr>
-    </w:p>
-    <w:p>
-      <w:pPr>
-        <w:spacing w:after="0" w:line="360" w:lineRule="auto"/>
-      </w:pPr>
-    </w:p>
-    <w:p>
-      <w:pPr>
-        <w:spacing w:after="0" w:line="360" w:lineRule="auto"/>
-      </w:pPr>
-    </w:p>
-    <w:p>
-      <w:pPr>
-        <w:spacing w:after="0" w:line="360" w:lineRule="auto"/>
-      </w:pPr>
-    </w:p>
-    <w:p>
-      <w:pPr>
-        <w:spacing w:after="0" w:line="360" w:lineRule="auto"/>
-      </w:pPr>
-    </w:p>
-    <w:p>
-      <w:pPr>
-        <w:spacing w:after="0" w:line="360" w:lineRule="auto"/>
+        <w:spacing w:after="0" w:line="240" w:lineRule="auto"/>
+      </w:pPr>
+      <w:r>
+        <w:t xml:space="preserve">Figure 6 Preamble.  </w:t>
+      </w:r>
+      <w:r>
+        <w:t xml:space="preserve">This is an example plot to demonstrate fit of the </w:t>
+      </w:r>
+      <w:proofErr w:type="spellStart"/>
+      <w:r>
+        <w:t>nbGLM</w:t>
+      </w:r>
+      <w:proofErr w:type="spellEnd"/>
+      <w:r>
+        <w:t xml:space="preserve"> from TMB.  Th</w:t>
+      </w:r>
+      <w:r>
+        <w:t>ese data (dots on the plot) are</w:t>
+      </w:r>
+      <w:r>
+        <w:t xml:space="preserve"> the </w:t>
+      </w:r>
+      <w:r>
+        <w:t xml:space="preserve">sum of the </w:t>
+      </w:r>
+      <w:r>
+        <w:t>rounded weights of cultch</w:t>
+      </w:r>
+      <w:r>
+        <w:t xml:space="preserve"> from the</w:t>
+      </w:r>
+      <w:r>
+        <w:t xml:space="preserve"> NFWF_1</w:t>
+      </w:r>
+      <w:r>
+        <w:t xml:space="preserve"> study.</w:t>
+      </w:r>
+      <w:r>
+        <w:t xml:space="preserve">  </w:t>
+      </w:r>
+      <w:r>
+        <w:t xml:space="preserve">The model in R is written as </w:t>
+      </w:r>
+      <w:proofErr w:type="spellStart"/>
+      <w:r>
+        <w:t>Roundwt</w:t>
+      </w:r>
+      <w:proofErr w:type="spellEnd"/>
+      <w:r>
+        <w:t xml:space="preserve"> ~ Period + offset(</w:t>
+      </w:r>
+      <w:proofErr w:type="gramStart"/>
+      <w:r>
+        <w:t>log(</w:t>
+      </w:r>
+      <w:proofErr w:type="spellStart"/>
+      <w:proofErr w:type="gramEnd"/>
+      <w:r>
+        <w:t>Num_quads</w:t>
+      </w:r>
+      <w:proofErr w:type="spellEnd"/>
+      <w:r>
+        <w:t>)</w:t>
+      </w:r>
+      <w:r>
+        <w:t xml:space="preserve"> and is fit to a subset of the data which is only the NFWF_1 study.  This is just a simple approach of sub-setting the data compared to fitting the interactive model, but both will </w:t>
+      </w:r>
+      <w:proofErr w:type="gramStart"/>
+      <w:r>
+        <w:t>fit</w:t>
+      </w:r>
+      <w:proofErr w:type="gramEnd"/>
+      <w:r>
+        <w:t xml:space="preserve"> and the values are nearly identical.  I did both approaches to explore model performance</w:t>
+      </w:r>
+      <w:r>
+        <w:t>.</w:t>
+      </w:r>
+      <w:r>
+        <w:t xml:space="preserve">  The predicted value (solid black line) is the predicted </w:t>
+      </w:r>
+      <w:r>
+        <w:t xml:space="preserve">total (sum) </w:t>
+      </w:r>
+      <w:r>
+        <w:t>rounded weight of cultch</w:t>
+      </w:r>
+      <w:r>
+        <w:t xml:space="preserve"> for an average number of quadrats (150) </w:t>
+      </w:r>
+      <w:r>
+        <w:t>predicted for</w:t>
+      </w:r>
+      <w:r>
+        <w:t xml:space="preserve"> every period.  The</w:t>
+      </w:r>
+      <w:r>
+        <w:t xml:space="preserve"> ribbon is the 95% confidence interval around the predicted value.  </w:t>
+      </w:r>
+      <w:r>
+        <w:t>The y</w:t>
+      </w:r>
+      <w:r>
+        <w:t>-</w:t>
+      </w:r>
+      <w:r>
+        <w:t>axis is large because this is the amount of material that would come from 150 quadrats.</w:t>
+      </w:r>
+      <w:r>
+        <w:t xml:space="preserve">  This plot is just inserted to demonstrate visually the performance of the </w:t>
+      </w:r>
+      <w:proofErr w:type="spellStart"/>
+      <w:r>
+        <w:t>nbGLM</w:t>
+      </w:r>
+      <w:proofErr w:type="spellEnd"/>
+      <w:r>
+        <w:t xml:space="preserve"> using TMB predicted values compared to the data.  This same type of model will be used for live spat counts and cultch biomass.</w:t>
+      </w:r>
+    </w:p>
+    <w:p>
+      <w:pPr>
+        <w:spacing w:after="0" w:line="240" w:lineRule="auto"/>
+      </w:pPr>
+    </w:p>
+    <w:p>
+      <w:pPr>
+        <w:spacing w:after="0" w:line="240" w:lineRule="auto"/>
+      </w:pPr>
+    </w:p>
+    <w:p>
+      <w:pPr>
+        <w:spacing w:after="0" w:line="240" w:lineRule="auto"/>
+      </w:pPr>
+    </w:p>
+    <w:p>
+      <w:pPr>
+        <w:spacing w:after="0" w:line="240" w:lineRule="auto"/>
+      </w:pPr>
+    </w:p>
+    <w:p>
+      <w:pPr>
+        <w:spacing w:after="0" w:line="240" w:lineRule="auto"/>
+      </w:pPr>
+    </w:p>
+    <w:p>
+      <w:pPr>
+        <w:spacing w:after="0" w:line="240" w:lineRule="auto"/>
       </w:pPr>
       <w:r>
         <w:rPr>
           <w:noProof/>
         </w:rPr>
-        <w:lastRenderedPageBreak/>
         <w:drawing>
-          <wp:inline distT="0" distB="0" distL="0" distR="0" wp14:anchorId="51283A27" wp14:editId="72112E8B">
+          <wp:inline distT="0" distB="0" distL="0" distR="0" wp14:anchorId="18F94466" wp14:editId="40E88470">
             <wp:extent cx="5943600" cy="5943600"/>
             <wp:effectExtent l="0" t="0" r="0" b="0"/>
-            <wp:docPr id="11" name="Picture 11" descr="Graphical user interface&#10;&#10;Description automatically generated"/>
+            <wp:docPr id="15" name="Picture 15" descr="Chart, histogram&#10;&#10;Description automatically generated"/>
             <wp:cNvGraphicFramePr>
               <a:graphicFrameLocks xmlns:a="http://schemas.openxmlformats.org/drawingml/2006/main" noChangeAspect="1"/>
             </wp:cNvGraphicFramePr>
@@ -3882,7 +4110,7 @@
               <a:graphicData uri="http://schemas.openxmlformats.org/drawingml/2006/picture">
                 <pic:pic xmlns:pic="http://schemas.openxmlformats.org/drawingml/2006/picture">
                   <pic:nvPicPr>
-                    <pic:cNvPr id="11" name="Picture 11" descr="Graphical user interface&#10;&#10;Description automatically generated"/>
+                    <pic:cNvPr id="15" name="Picture 15" descr="Chart, histogram&#10;&#10;Description automatically generated"/>
                     <pic:cNvPicPr/>
                   </pic:nvPicPr>
                   <pic:blipFill>
@@ -3915,25 +4143,75 @@
     </w:p>
     <w:p>
       <w:pPr>
-        <w:spacing w:after="0" w:line="360" w:lineRule="auto"/>
-      </w:pPr>
-    </w:p>
-    <w:p>
-      <w:pPr>
-        <w:spacing w:after="0" w:line="360" w:lineRule="auto"/>
-      </w:pPr>
-      <w:r>
-        <w:t>Figure 7</w:t>
-      </w:r>
-    </w:p>
-    <w:p>
-      <w:pPr>
-        <w:spacing w:after="0" w:line="360" w:lineRule="auto"/>
-      </w:pPr>
-    </w:p>
-    <w:p>
-      <w:pPr>
-        <w:spacing w:after="0" w:line="360" w:lineRule="auto"/>
+        <w:spacing w:after="0" w:line="240" w:lineRule="auto"/>
+      </w:pPr>
+    </w:p>
+    <w:p>
+      <w:pPr>
+        <w:spacing w:after="0" w:line="240" w:lineRule="auto"/>
+      </w:pPr>
+      <w:r>
+        <w:t xml:space="preserve">Figure 6 Preamble.  This is an example plot to demonstrate fit of the </w:t>
+      </w:r>
+      <w:proofErr w:type="spellStart"/>
+      <w:r>
+        <w:t>nbGLM</w:t>
+      </w:r>
+      <w:proofErr w:type="spellEnd"/>
+      <w:r>
+        <w:t xml:space="preserve"> from TMB.</w:t>
+      </w:r>
+      <w:r>
+        <w:t xml:space="preserve">  The model in R is written as </w:t>
+      </w:r>
+      <w:proofErr w:type="spellStart"/>
+      <w:r>
+        <w:t>Sum_spat</w:t>
+      </w:r>
+      <w:proofErr w:type="spellEnd"/>
+      <w:r>
+        <w:t xml:space="preserve"> ~ Period * Project + offset(</w:t>
+      </w:r>
+      <w:proofErr w:type="gramStart"/>
+      <w:r>
+        <w:t>log(</w:t>
+      </w:r>
+      <w:proofErr w:type="spellStart"/>
+      <w:proofErr w:type="gramEnd"/>
+      <w:r>
+        <w:t>Num_quads</w:t>
+      </w:r>
+      <w:proofErr w:type="spellEnd"/>
+      <w:r>
+        <w:t>)</w:t>
+      </w:r>
+      <w:r>
+        <w:t>, which is an interactive model allowing for a unique slope for each Project across periods.</w:t>
+      </w:r>
+      <w:r>
+        <w:t xml:space="preserve">  These data (dots on the plot) are</w:t>
+      </w:r>
+      <w:r>
+        <w:t xml:space="preserve"> the total number of live spat for each period</w:t>
+      </w:r>
+      <w:r>
+        <w:t xml:space="preserve"> and site</w:t>
+      </w:r>
+      <w:r>
+        <w:t xml:space="preserve"> from the NFWF_1 study.  The predicted value (solid black line) is the predicted rounded weight of cultch for an average number of quadrats (150) predicted for every period.  The ribbon is the 95% confidence interval around the predicted value.  The y-axis is large because this is the amount of material that would come from 150 quadrats.  This plot is just inserted to demonstrate visually the performance of the </w:t>
+      </w:r>
+      <w:proofErr w:type="spellStart"/>
+      <w:r>
+        <w:t>nbGLM</w:t>
+      </w:r>
+      <w:proofErr w:type="spellEnd"/>
+      <w:r>
+        <w:t xml:space="preserve"> using TMB predicted values compared to the data.  This same type of model will be used for live spat counts and cultch biomass.</w:t>
+      </w:r>
+    </w:p>
+    <w:p>
+      <w:pPr>
+        <w:spacing w:after="0" w:line="240" w:lineRule="auto"/>
       </w:pPr>
       <w:r>
         <w:rPr>
@@ -3941,10 +4219,10 @@
         </w:rPr>
         <w:lastRenderedPageBreak/>
         <w:drawing>
-          <wp:inline distT="0" distB="0" distL="0" distR="0" wp14:anchorId="64C12128" wp14:editId="41FB7F29">
+          <wp:inline distT="0" distB="0" distL="0" distR="0" wp14:anchorId="25E39191" wp14:editId="03935468">
             <wp:extent cx="5943600" cy="5943600"/>
             <wp:effectExtent l="0" t="0" r="0" b="0"/>
-            <wp:docPr id="13" name="Picture 13" descr="Graphical user interface, chart&#10;&#10;Description automatically generated"/>
+            <wp:docPr id="5" name="Picture 5" descr="Graphical user interface, chart, histogram&#10;&#10;Description automatically generated"/>
             <wp:cNvGraphicFramePr>
               <a:graphicFrameLocks xmlns:a="http://schemas.openxmlformats.org/drawingml/2006/main" noChangeAspect="1"/>
             </wp:cNvGraphicFramePr>
@@ -3952,7 +4230,7 @@
               <a:graphicData uri="http://schemas.openxmlformats.org/drawingml/2006/picture">
                 <pic:pic xmlns:pic="http://schemas.openxmlformats.org/drawingml/2006/picture">
                   <pic:nvPicPr>
-                    <pic:cNvPr id="13" name="Picture 13" descr="Graphical user interface, chart&#10;&#10;Description automatically generated"/>
+                    <pic:cNvPr id="5" name="Picture 5" descr="Graphical user interface, chart, histogram&#10;&#10;Description automatically generated"/>
                     <pic:cNvPicPr/>
                   </pic:nvPicPr>
                   <pic:blipFill>
@@ -3985,54 +4263,410 @@
     </w:p>
     <w:p>
       <w:pPr>
-        <w:spacing w:after="0" w:line="360" w:lineRule="auto"/>
-      </w:pPr>
-    </w:p>
-    <w:p>
-      <w:pPr>
-        <w:spacing w:after="0" w:line="360" w:lineRule="auto"/>
-      </w:pPr>
-    </w:p>
-    <w:p>
-      <w:pPr>
-        <w:spacing w:after="0" w:line="360" w:lineRule="auto"/>
-      </w:pPr>
-    </w:p>
-    <w:p>
-      <w:pPr>
-        <w:spacing w:after="0" w:line="360" w:lineRule="auto"/>
-      </w:pPr>
-    </w:p>
-    <w:p>
-      <w:pPr>
-        <w:spacing w:after="0" w:line="360" w:lineRule="auto"/>
-      </w:pPr>
-    </w:p>
-    <w:p>
-      <w:pPr>
-        <w:spacing w:after="0" w:line="360" w:lineRule="auto"/>
-      </w:pPr>
-      <w:r>
-        <w:t xml:space="preserve">This is an alternate fig 7, the values are only predicted for the periods when sampling took place. But the x axis is different for each </w:t>
+        <w:spacing w:after="0" w:line="240" w:lineRule="auto"/>
+      </w:pPr>
+    </w:p>
+    <w:p>
+      <w:pPr>
+        <w:spacing w:after="0" w:line="240" w:lineRule="auto"/>
+      </w:pPr>
+      <w:r>
+        <w:t>Figure 6</w:t>
+      </w:r>
+      <w:r>
+        <w:t xml:space="preserve">.  </w:t>
+      </w:r>
+      <w:r>
+        <w:t>Th</w:t>
+      </w:r>
+      <w:r>
+        <w:t xml:space="preserve">ese are the predicted live oyster count for a single ¼ m2 quadrat predicted using a </w:t>
+      </w:r>
+      <w:proofErr w:type="spellStart"/>
+      <w:r>
+        <w:t>nbGLM</w:t>
+      </w:r>
+      <w:proofErr w:type="spellEnd"/>
+      <w:r>
+        <w:t xml:space="preserve"> model in R generally written as</w:t>
+      </w:r>
+      <w:r>
+        <w:t xml:space="preserve"> </w:t>
+      </w:r>
+      <w:proofErr w:type="spellStart"/>
+      <w:r>
+        <w:t>Sum_spat</w:t>
+      </w:r>
+      <w:proofErr w:type="spellEnd"/>
+      <w:r>
+        <w:t xml:space="preserve"> ~ Period * Project + offset(</w:t>
       </w:r>
       <w:proofErr w:type="gramStart"/>
       <w:r>
-        <w:t>plot</w:t>
-      </w:r>
+        <w:t>log(</w:t>
+      </w:r>
+      <w:proofErr w:type="spellStart"/>
       <w:proofErr w:type="gramEnd"/>
       <w:r>
-        <w:t xml:space="preserve"> so it looks odd.</w:t>
-      </w:r>
-    </w:p>
-    <w:p>
-      <w:pPr>
-        <w:spacing w:after="0" w:line="360" w:lineRule="auto"/>
+        <w:t>Num_quads</w:t>
+      </w:r>
+      <w:proofErr w:type="spellEnd"/>
+      <w:r>
+        <w:t>)</w:t>
+      </w:r>
+      <w:r>
+        <w:t xml:space="preserve">, which is an interactive model allowing for a unique slope for each Project across periods.  The predicted value (solid black line) is the predicted </w:t>
+      </w:r>
+      <w:r>
+        <w:t>number of live spat</w:t>
+      </w:r>
+      <w:r>
+        <w:t xml:space="preserve"> for a</w:t>
+      </w:r>
+      <w:r>
+        <w:t xml:space="preserve"> single quadrat</w:t>
+      </w:r>
+      <w:r>
+        <w:t xml:space="preserve"> for every period.  The ribbon is the 95% confidence interval around the predicted value.  </w:t>
+      </w:r>
+      <w:r>
+        <w:t>All studies had more than one quadrat sampled, and no study sampled in all periods.  I have predicted over all periods and for a single quadrat to demonstrate the difference in predicted number of live oyster spat for a common level of sampling effort (a single quadrat) to demonstrate both the variability in predicted counts and population trajectory over time as a representation of live oyster spat trends for each study.</w:t>
+      </w:r>
+      <w:r>
+        <w:t xml:space="preserve">  This utility of this plot is up for discussion.</w:t>
+      </w:r>
+    </w:p>
+    <w:p>
+      <w:pPr>
+        <w:spacing w:after="0" w:line="240" w:lineRule="auto"/>
+      </w:pPr>
+    </w:p>
+    <w:p>
+      <w:pPr>
+        <w:spacing w:after="0" w:line="240" w:lineRule="auto"/>
+      </w:pPr>
+    </w:p>
+    <w:p>
+      <w:pPr>
+        <w:spacing w:after="0" w:line="240" w:lineRule="auto"/>
+      </w:pPr>
+    </w:p>
+    <w:p>
+      <w:pPr>
+        <w:spacing w:after="0" w:line="240" w:lineRule="auto"/>
+      </w:pPr>
+    </w:p>
+    <w:p>
+      <w:pPr>
+        <w:spacing w:after="0" w:line="240" w:lineRule="auto"/>
       </w:pPr>
       <w:r>
         <w:rPr>
           <w:noProof/>
         </w:rPr>
-        <w:lastRenderedPageBreak/>
+        <w:drawing>
+          <wp:inline distT="0" distB="0" distL="0" distR="0" wp14:anchorId="51283A27" wp14:editId="72112E8B">
+            <wp:extent cx="5943600" cy="5943600"/>
+            <wp:effectExtent l="0" t="0" r="0" b="0"/>
+            <wp:docPr id="11" name="Picture 11" descr="Graphical user interface&#10;&#10;Description automatically generated"/>
+            <wp:cNvGraphicFramePr>
+              <a:graphicFrameLocks xmlns:a="http://schemas.openxmlformats.org/drawingml/2006/main" noChangeAspect="1"/>
+            </wp:cNvGraphicFramePr>
+            <a:graphic xmlns:a="http://schemas.openxmlformats.org/drawingml/2006/main">
+              <a:graphicData uri="http://schemas.openxmlformats.org/drawingml/2006/picture">
+                <pic:pic xmlns:pic="http://schemas.openxmlformats.org/drawingml/2006/picture">
+                  <pic:nvPicPr>
+                    <pic:cNvPr id="11" name="Picture 11" descr="Graphical user interface&#10;&#10;Description automatically generated"/>
+                    <pic:cNvPicPr/>
+                  </pic:nvPicPr>
+                  <pic:blipFill>
+                    <a:blip r:embed="rId19" cstate="print">
+                      <a:extLst>
+                        <a:ext uri="{28A0092B-C50C-407E-A947-70E740481C1C}">
+                          <a14:useLocalDpi xmlns:a14="http://schemas.microsoft.com/office/drawing/2010/main" val="0"/>
+                        </a:ext>
+                      </a:extLst>
+                    </a:blip>
+                    <a:stretch>
+                      <a:fillRect/>
+                    </a:stretch>
+                  </pic:blipFill>
+                  <pic:spPr>
+                    <a:xfrm>
+                      <a:off x="0" y="0"/>
+                      <a:ext cx="5943600" cy="5943600"/>
+                    </a:xfrm>
+                    <a:prstGeom prst="rect">
+                      <a:avLst/>
+                    </a:prstGeom>
+                  </pic:spPr>
+                </pic:pic>
+              </a:graphicData>
+            </a:graphic>
+          </wp:inline>
+        </w:drawing>
+      </w:r>
+    </w:p>
+    <w:p>
+      <w:pPr>
+        <w:spacing w:after="0" w:line="240" w:lineRule="auto"/>
+      </w:pPr>
+    </w:p>
+    <w:p>
+      <w:pPr>
+        <w:spacing w:after="0" w:line="240" w:lineRule="auto"/>
+      </w:pPr>
+      <w:r>
+        <w:t>Figure 7</w:t>
+      </w:r>
+      <w:r>
+        <w:t>. Predicted change in cultch biomass from the four different studies in Apalachicola</w:t>
+      </w:r>
+      <w:r>
+        <w:t xml:space="preserve">.  The model in R is written as </w:t>
+      </w:r>
+      <w:proofErr w:type="spellStart"/>
+      <w:r>
+        <w:t>Roundwt</w:t>
+      </w:r>
+      <w:proofErr w:type="spellEnd"/>
+      <w:r>
+        <w:t xml:space="preserve"> ~ Period + offset(</w:t>
+      </w:r>
+      <w:proofErr w:type="gramStart"/>
+      <w:r>
+        <w:t>log(</w:t>
+      </w:r>
+      <w:proofErr w:type="spellStart"/>
+      <w:proofErr w:type="gramEnd"/>
+      <w:r>
+        <w:t>Num_quads</w:t>
+      </w:r>
+      <w:proofErr w:type="spellEnd"/>
+      <w:r>
+        <w:t>)</w:t>
+      </w:r>
+      <w:r>
+        <w:t xml:space="preserve"> and is fit</w:t>
+      </w:r>
+      <w:r>
+        <w:t xml:space="preserve"> individually</w:t>
+      </w:r>
+      <w:r>
+        <w:t xml:space="preserve"> to subset</w:t>
+      </w:r>
+      <w:r>
+        <w:t>s</w:t>
+      </w:r>
+      <w:r>
+        <w:t xml:space="preserve"> of the data which </w:t>
+      </w:r>
+      <w:r>
+        <w:t>represent the different studies</w:t>
+      </w:r>
+      <w:r>
+        <w:t>.  The predicted value (solid black line) is the predicted total (sum) rounded weight of cultch for a</w:t>
+      </w:r>
+      <w:r>
+        <w:t xml:space="preserve"> single quadrat </w:t>
+      </w:r>
+      <w:r>
+        <w:t>for every period</w:t>
+      </w:r>
+      <w:r>
+        <w:t xml:space="preserve"> summed across sites</w:t>
+      </w:r>
+      <w:r>
+        <w:t xml:space="preserve">.  The ribbon is the 95% confidence interval around the predicted value.  All studies had more than one quadrat sampled, and no study sampled in all periods.  </w:t>
+      </w:r>
+      <w:r>
+        <w:t>Predictions are only made for the periods that were sampled</w:t>
+      </w:r>
+      <w:r>
+        <w:t>.  Th</w:t>
+      </w:r>
+      <w:r>
+        <w:t>e</w:t>
+      </w:r>
+      <w:r>
+        <w:t xml:space="preserve"> utility of this plot is up for discussion.</w:t>
+      </w:r>
+    </w:p>
+    <w:p>
+      <w:pPr>
+        <w:spacing w:after="0" w:line="240" w:lineRule="auto"/>
+      </w:pPr>
+    </w:p>
+    <w:p>
+      <w:pPr>
+        <w:spacing w:after="0" w:line="240" w:lineRule="auto"/>
+      </w:pPr>
+    </w:p>
+    <w:p>
+      <w:pPr>
+        <w:spacing w:after="0" w:line="240" w:lineRule="auto"/>
+      </w:pPr>
+    </w:p>
+    <w:p>
+      <w:pPr>
+        <w:spacing w:after="0" w:line="240" w:lineRule="auto"/>
+      </w:pPr>
+    </w:p>
+    <w:p>
+      <w:pPr>
+        <w:spacing w:after="0" w:line="240" w:lineRule="auto"/>
+      </w:pPr>
+    </w:p>
+    <w:p>
+      <w:pPr>
+        <w:spacing w:after="0" w:line="240" w:lineRule="auto"/>
+      </w:pPr>
+    </w:p>
+    <w:p>
+      <w:pPr>
+        <w:spacing w:after="0" w:line="240" w:lineRule="auto"/>
+      </w:pPr>
+    </w:p>
+    <w:p>
+      <w:pPr>
+        <w:spacing w:after="0" w:line="240" w:lineRule="auto"/>
+      </w:pPr>
+    </w:p>
+    <w:p>
+      <w:pPr>
+        <w:spacing w:after="0" w:line="240" w:lineRule="auto"/>
+      </w:pPr>
+    </w:p>
+    <w:p>
+      <w:pPr>
+        <w:spacing w:after="0" w:line="240" w:lineRule="auto"/>
+      </w:pPr>
+    </w:p>
+    <w:p>
+      <w:pPr>
+        <w:spacing w:after="0" w:line="240" w:lineRule="auto"/>
+      </w:pPr>
+      <w:r>
+        <w:rPr>
+          <w:noProof/>
+        </w:rPr>
+        <w:drawing>
+          <wp:inline distT="0" distB="0" distL="0" distR="0" wp14:anchorId="5BA79B99" wp14:editId="480922DC">
+            <wp:extent cx="5753100" cy="5753100"/>
+            <wp:effectExtent l="0" t="0" r="0" b="0"/>
+            <wp:docPr id="3" name="Picture 3" descr="Chart, histogram&#10;&#10;Description automatically generated"/>
+            <wp:cNvGraphicFramePr>
+              <a:graphicFrameLocks xmlns:a="http://schemas.openxmlformats.org/drawingml/2006/main" noChangeAspect="1"/>
+            </wp:cNvGraphicFramePr>
+            <a:graphic xmlns:a="http://schemas.openxmlformats.org/drawingml/2006/main">
+              <a:graphicData uri="http://schemas.openxmlformats.org/drawingml/2006/picture">
+                <pic:pic xmlns:pic="http://schemas.openxmlformats.org/drawingml/2006/picture">
+                  <pic:nvPicPr>
+                    <pic:cNvPr id="3" name="Picture 3" descr="Chart, histogram&#10;&#10;Description automatically generated"/>
+                    <pic:cNvPicPr/>
+                  </pic:nvPicPr>
+                  <pic:blipFill>
+                    <a:blip r:embed="rId20"/>
+                    <a:stretch>
+                      <a:fillRect/>
+                    </a:stretch>
+                  </pic:blipFill>
+                  <pic:spPr>
+                    <a:xfrm>
+                      <a:off x="0" y="0"/>
+                      <a:ext cx="5753100" cy="5753100"/>
+                    </a:xfrm>
+                    <a:prstGeom prst="rect">
+                      <a:avLst/>
+                    </a:prstGeom>
+                  </pic:spPr>
+                </pic:pic>
+              </a:graphicData>
+            </a:graphic>
+          </wp:inline>
+        </w:drawing>
+      </w:r>
+    </w:p>
+    <w:p>
+      <w:pPr>
+        <w:spacing w:after="0" w:line="240" w:lineRule="auto"/>
+      </w:pPr>
+      <w:r>
+        <w:t xml:space="preserve">Alternate </w:t>
+      </w:r>
+      <w:r>
+        <w:t>F</w:t>
+      </w:r>
+      <w:r>
+        <w:t xml:space="preserve">igure 7. </w:t>
+      </w:r>
+      <w:r>
+        <w:t xml:space="preserve">Predicted change in cultch biomass from </w:t>
+      </w:r>
+      <w:r>
+        <w:t>a single study (NFWF 2021) in</w:t>
+      </w:r>
+      <w:r>
+        <w:t xml:space="preserve"> Apalachicola.  The model in R is written as </w:t>
+      </w:r>
+      <w:proofErr w:type="spellStart"/>
+      <w:r>
+        <w:t>Roundwt</w:t>
+      </w:r>
+      <w:proofErr w:type="spellEnd"/>
+      <w:r>
+        <w:t xml:space="preserve"> ~ Period + offset(</w:t>
+      </w:r>
+      <w:proofErr w:type="gramStart"/>
+      <w:r>
+        <w:t>log(</w:t>
+      </w:r>
+      <w:proofErr w:type="spellStart"/>
+      <w:proofErr w:type="gramEnd"/>
+      <w:r>
+        <w:t>Num_quads</w:t>
+      </w:r>
+      <w:proofErr w:type="spellEnd"/>
+      <w:r>
+        <w:t>)</w:t>
+      </w:r>
+      <w:r>
+        <w:t xml:space="preserve"> and is fit individually to </w:t>
+      </w:r>
+      <w:r>
+        <w:t>data from a single study</w:t>
+      </w:r>
+      <w:r>
+        <w:t xml:space="preserve">.  The predicted value (solid black line) is the predicted total (sum) rounded weight of cultch for a single quadrat for every period summed across sites.  The ribbon is the 95% confidence interval around the predicted value.  </w:t>
+      </w:r>
+      <w:r>
+        <w:t xml:space="preserve">I can force the prediction and plotting for periods that were not sampled (as above, no sampling for FWC 2021 in Periods 2-11. But I don’t like predicting over </w:t>
+      </w:r>
+      <w:proofErr w:type="gramStart"/>
+      <w:r>
+        <w:t>a period of time</w:t>
+      </w:r>
+      <w:proofErr w:type="gramEnd"/>
+      <w:r>
+        <w:t xml:space="preserve"> when there are no data.</w:t>
+      </w:r>
+      <w:r>
+        <w:t xml:space="preserve"> The utility of this plot is up for discussion.</w:t>
+      </w:r>
+    </w:p>
+    <w:p>
+      <w:pPr>
+        <w:spacing w:after="0" w:line="240" w:lineRule="auto"/>
+      </w:pPr>
+    </w:p>
+    <w:p>
+      <w:pPr>
+        <w:spacing w:after="0" w:line="240" w:lineRule="auto"/>
+      </w:pPr>
+      <w:r>
+        <w:rPr>
+          <w:noProof/>
+        </w:rPr>
         <w:drawing>
           <wp:inline distT="0" distB="0" distL="0" distR="0" wp14:anchorId="321A328E" wp14:editId="30FF625A">
             <wp:extent cx="5753100" cy="5753100"/>
@@ -4049,7 +4683,7 @@
                     <pic:cNvPicPr/>
                   </pic:nvPicPr>
                   <pic:blipFill>
-                    <a:blip r:embed="rId19">
+                    <a:blip r:embed="rId21">
                       <a:extLst>
                         <a:ext uri="{28A0092B-C50C-407E-A947-70E740481C1C}">
                           <a14:useLocalDpi xmlns:a14="http://schemas.microsoft.com/office/drawing/2010/main" val="0"/>
@@ -4078,12 +4712,12 @@
     </w:p>
     <w:p>
       <w:pPr>
-        <w:spacing w:after="0" w:line="360" w:lineRule="auto"/>
-      </w:pPr>
-    </w:p>
-    <w:p>
-      <w:pPr>
-        <w:spacing w:after="0" w:line="360" w:lineRule="auto"/>
+        <w:spacing w:after="0" w:line="240" w:lineRule="auto"/>
+      </w:pPr>
+    </w:p>
+    <w:p>
+      <w:pPr>
+        <w:spacing w:after="0" w:line="240" w:lineRule="auto"/>
       </w:pPr>
       <w:r>
         <w:t>Figure 8</w:t>
@@ -4091,42 +4725,42 @@
     </w:p>
     <w:p>
       <w:pPr>
-        <w:spacing w:after="0" w:line="360" w:lineRule="auto"/>
-      </w:pPr>
-    </w:p>
-    <w:p>
-      <w:pPr>
-        <w:spacing w:after="0" w:line="360" w:lineRule="auto"/>
-      </w:pPr>
-    </w:p>
-    <w:p>
-      <w:pPr>
-        <w:spacing w:after="0" w:line="360" w:lineRule="auto"/>
-      </w:pPr>
-    </w:p>
-    <w:p>
-      <w:pPr>
-        <w:spacing w:after="0" w:line="360" w:lineRule="auto"/>
-      </w:pPr>
-    </w:p>
-    <w:p>
-      <w:pPr>
-        <w:spacing w:after="0" w:line="360" w:lineRule="auto"/>
-      </w:pPr>
-    </w:p>
-    <w:p>
-      <w:pPr>
-        <w:spacing w:after="0" w:line="360" w:lineRule="auto"/>
-      </w:pPr>
-    </w:p>
-    <w:p>
-      <w:pPr>
-        <w:spacing w:after="0" w:line="360" w:lineRule="auto"/>
-      </w:pPr>
-    </w:p>
-    <w:p>
-      <w:pPr>
-        <w:spacing w:after="0" w:line="360" w:lineRule="auto"/>
+        <w:spacing w:after="0" w:line="240" w:lineRule="auto"/>
+      </w:pPr>
+    </w:p>
+    <w:p>
+      <w:pPr>
+        <w:spacing w:after="0" w:line="240" w:lineRule="auto"/>
+      </w:pPr>
+    </w:p>
+    <w:p>
+      <w:pPr>
+        <w:spacing w:after="0" w:line="240" w:lineRule="auto"/>
+      </w:pPr>
+    </w:p>
+    <w:p>
+      <w:pPr>
+        <w:spacing w:after="0" w:line="240" w:lineRule="auto"/>
+      </w:pPr>
+    </w:p>
+    <w:p>
+      <w:pPr>
+        <w:spacing w:after="0" w:line="240" w:lineRule="auto"/>
+      </w:pPr>
+    </w:p>
+    <w:p>
+      <w:pPr>
+        <w:spacing w:after="0" w:line="240" w:lineRule="auto"/>
+      </w:pPr>
+    </w:p>
+    <w:p>
+      <w:pPr>
+        <w:spacing w:after="0" w:line="240" w:lineRule="auto"/>
+      </w:pPr>
+    </w:p>
+    <w:p>
+      <w:pPr>
+        <w:spacing w:after="0" w:line="240" w:lineRule="auto"/>
       </w:pPr>
       <w:r>
         <w:rPr>
@@ -4149,7 +4783,7 @@
                     <pic:cNvPicPr/>
                   </pic:nvPicPr>
                   <pic:blipFill>
-                    <a:blip r:embed="rId20">
+                    <a:blip r:embed="rId22">
                       <a:extLst>
                         <a:ext uri="{28A0092B-C50C-407E-A947-70E740481C1C}">
                           <a14:useLocalDpi xmlns:a14="http://schemas.microsoft.com/office/drawing/2010/main" val="0"/>
@@ -4178,17 +4812,17 @@
     </w:p>
     <w:p>
       <w:pPr>
-        <w:spacing w:after="0" w:line="360" w:lineRule="auto"/>
-      </w:pPr>
-    </w:p>
-    <w:p>
-      <w:pPr>
-        <w:spacing w:after="0" w:line="360" w:lineRule="auto"/>
-      </w:pPr>
-    </w:p>
-    <w:p>
-      <w:pPr>
-        <w:spacing w:after="0" w:line="360" w:lineRule="auto"/>
+        <w:spacing w:after="0" w:line="240" w:lineRule="auto"/>
+      </w:pPr>
+    </w:p>
+    <w:p>
+      <w:pPr>
+        <w:spacing w:after="0" w:line="240" w:lineRule="auto"/>
+      </w:pPr>
+    </w:p>
+    <w:p>
+      <w:pPr>
+        <w:spacing w:after="0" w:line="240" w:lineRule="auto"/>
       </w:pPr>
       <w:r>
         <w:t>Figure 9</w:t>
@@ -4196,12 +4830,74 @@
     </w:p>
     <w:p>
       <w:pPr>
-        <w:spacing w:after="0" w:line="360" w:lineRule="auto"/>
-      </w:pPr>
-    </w:p>
-    <w:p>
-      <w:pPr>
-        <w:spacing w:after="0" w:line="360" w:lineRule="auto"/>
+        <w:spacing w:after="0" w:line="240" w:lineRule="auto"/>
+      </w:pPr>
+    </w:p>
+    <w:p>
+      <w:pPr>
+        <w:spacing w:after="0" w:line="240" w:lineRule="auto"/>
+      </w:pPr>
+      <w:r>
+        <w:rPr>
+          <w:noProof/>
+        </w:rPr>
+        <w:lastRenderedPageBreak/>
+        <w:drawing>
+          <wp:inline distT="0" distB="0" distL="0" distR="0" wp14:anchorId="66774CBF" wp14:editId="00E36876">
+            <wp:extent cx="5943600" cy="5943600"/>
+            <wp:effectExtent l="0" t="0" r="0" b="0"/>
+            <wp:docPr id="14" name="Picture 14" descr="Graphical user interface, chart, application&#10;&#10;Description automatically generated"/>
+            <wp:cNvGraphicFramePr>
+              <a:graphicFrameLocks xmlns:a="http://schemas.openxmlformats.org/drawingml/2006/main" noChangeAspect="1"/>
+            </wp:cNvGraphicFramePr>
+            <a:graphic xmlns:a="http://schemas.openxmlformats.org/drawingml/2006/main">
+              <a:graphicData uri="http://schemas.openxmlformats.org/drawingml/2006/picture">
+                <pic:pic xmlns:pic="http://schemas.openxmlformats.org/drawingml/2006/picture">
+                  <pic:nvPicPr>
+                    <pic:cNvPr id="14" name="Picture 14" descr="Graphical user interface, chart, application&#10;&#10;Description automatically generated"/>
+                    <pic:cNvPicPr/>
+                  </pic:nvPicPr>
+                  <pic:blipFill>
+                    <a:blip r:embed="rId23" cstate="print">
+                      <a:extLst>
+                        <a:ext uri="{28A0092B-C50C-407E-A947-70E740481C1C}">
+                          <a14:useLocalDpi xmlns:a14="http://schemas.microsoft.com/office/drawing/2010/main" val="0"/>
+                        </a:ext>
+                      </a:extLst>
+                    </a:blip>
+                    <a:stretch>
+                      <a:fillRect/>
+                    </a:stretch>
+                  </pic:blipFill>
+                  <pic:spPr>
+                    <a:xfrm>
+                      <a:off x="0" y="0"/>
+                      <a:ext cx="5943600" cy="5943600"/>
+                    </a:xfrm>
+                    <a:prstGeom prst="rect">
+                      <a:avLst/>
+                    </a:prstGeom>
+                  </pic:spPr>
+                </pic:pic>
+              </a:graphicData>
+            </a:graphic>
+          </wp:inline>
+        </w:drawing>
+      </w:r>
+    </w:p>
+    <w:p>
+      <w:pPr>
+        <w:spacing w:after="0" w:line="240" w:lineRule="auto"/>
+      </w:pPr>
+    </w:p>
+    <w:p>
+      <w:pPr>
+        <w:spacing w:after="0" w:line="240" w:lineRule="auto"/>
+      </w:pPr>
+    </w:p>
+    <w:p>
+      <w:pPr>
+        <w:spacing w:after="0" w:line="240" w:lineRule="auto"/>
       </w:pPr>
       <w:r>
         <w:t>this is the</w:t>
@@ -4209,7 +4905,7 @@
     </w:p>
     <w:p>
       <w:pPr>
-        <w:spacing w:after="0" w:line="360" w:lineRule="auto"/>
+        <w:spacing w:after="0" w:line="240" w:lineRule="auto"/>
       </w:pPr>
       <w:proofErr w:type="gramStart"/>
       <w:r>
@@ -4246,15 +4942,14 @@
     </w:p>
     <w:p>
       <w:pPr>
-        <w:spacing w:after="0" w:line="360" w:lineRule="auto"/>
-      </w:pPr>
-    </w:p>
-    <w:p>
-      <w:pPr>
-        <w:spacing w:after="0" w:line="360" w:lineRule="auto"/>
-      </w:pPr>
-      <w:r>
-        <w:lastRenderedPageBreak/>
+        <w:spacing w:after="0" w:line="240" w:lineRule="auto"/>
+      </w:pPr>
+    </w:p>
+    <w:p>
+      <w:pPr>
+        <w:spacing w:after="0" w:line="240" w:lineRule="auto"/>
+      </w:pPr>
+      <w:r>
         <w:t xml:space="preserve">and monitoring efforts.   at a variety of densities.  </w:t>
       </w:r>
       <w:proofErr w:type="spellStart"/>
@@ -4265,7 +4960,7 @@
     </w:p>
     <w:p>
       <w:pPr>
-        <w:spacing w:after="0" w:line="360" w:lineRule="auto"/>
+        <w:spacing w:after="0" w:line="240" w:lineRule="auto"/>
       </w:pPr>
       <w:r>
         <w:t>Apalachicola has received multiple restoration projects using different materials (rock or shell) and materials at different densities</w:t>
@@ -4273,7 +4968,7 @@
     </w:p>
     <w:p>
       <w:pPr>
-        <w:spacing w:after="0" w:line="360" w:lineRule="auto"/>
+        <w:spacing w:after="0" w:line="240" w:lineRule="auto"/>
       </w:pPr>
       <w:r>
         <w:t>.</w:t>
@@ -4281,7 +4976,7 @@
     </w:p>
     <w:p>
       <w:pPr>
-        <w:spacing w:after="0" w:line="360" w:lineRule="auto"/>
+        <w:spacing w:after="0" w:line="240" w:lineRule="auto"/>
       </w:pPr>
       <w:r>
         <w:t xml:space="preserve">We first tested to see if there was a response from any restoration over time by project.  If </w:t>
@@ -4297,7 +4992,7 @@
     </w:p>
     <w:p>
       <w:pPr>
-        <w:spacing w:after="0" w:line="360" w:lineRule="auto"/>
+        <w:spacing w:after="0" w:line="240" w:lineRule="auto"/>
       </w:pPr>
       <w:r>
         <w:t>This section may draw in material from the short report produced earlier too.</w:t>
@@ -4305,17 +5000,17 @@
     </w:p>
     <w:p>
       <w:pPr>
-        <w:spacing w:after="0" w:line="360" w:lineRule="auto"/>
-      </w:pPr>
-    </w:p>
-    <w:p>
-      <w:pPr>
-        <w:spacing w:after="0" w:line="360" w:lineRule="auto"/>
-      </w:pPr>
-    </w:p>
-    <w:p>
-      <w:pPr>
-        <w:spacing w:after="0" w:line="360" w:lineRule="auto"/>
+        <w:spacing w:after="0" w:line="240" w:lineRule="auto"/>
+      </w:pPr>
+    </w:p>
+    <w:p>
+      <w:pPr>
+        <w:spacing w:after="0" w:line="240" w:lineRule="auto"/>
+      </w:pPr>
+    </w:p>
+    <w:p>
+      <w:pPr>
+        <w:spacing w:after="0" w:line="240" w:lineRule="auto"/>
       </w:pPr>
       <w:r>
         <w:t>##now go into other R code for detailed Apalachicola analyses</w:t>
@@ -4323,7 +5018,7 @@
     </w:p>
     <w:p>
       <w:pPr>
-        <w:spacing w:after="0" w:line="360" w:lineRule="auto"/>
+        <w:spacing w:after="0" w:line="240" w:lineRule="auto"/>
       </w:pPr>
     </w:p>
     <w:sectPr>

</xml_diff>

<commit_message>
revamping figures and figure legends. minor text revisions.  must work on discussion.
</commit_message>
<xml_diff>
--- a/20220208_panhandle_oyster_trends.docx
+++ b/20220208_panhandle_oyster_trends.docx
@@ -1845,21 +1845,7 @@
         <w:t xml:space="preserve"> (Figure 2)</w:t>
       </w:r>
       <w:r>
-        <w:t xml:space="preserve">.  Apalachicola trips and landings increased sharply during the early 2000’s </w:t>
-      </w:r>
-      <w:commentRangeStart w:id="5"/>
-      <w:r>
-        <w:t>peaking</w:t>
-      </w:r>
-      <w:commentRangeEnd w:id="5"/>
-      <w:r>
-        <w:rPr>
-          <w:rStyle w:val="CommentReference"/>
-        </w:rPr>
-        <w:commentReference w:id="5"/>
-      </w:r>
-      <w:r>
-        <w:t xml:space="preserve"> in 2012 when the fishery collapsed, and subsequently closed in December 2020 with a scheduled reopening in 2025.  All three bays show a common pattern of </w:t>
+        <w:t xml:space="preserve">.  Apalachicola trips and landings increased sharply during the early 2000’s peaking in 2012 when the fishery collapsed, and subsequently closed in December 2020 with a scheduled reopening in 2025.  All three bays show a common pattern of </w:t>
       </w:r>
       <w:r>
         <w:t>upticks</w:t>
@@ -2409,16 +2395,16 @@
       <w:r>
         <w:t>, SE = 0.04, p &lt; 0.</w:t>
       </w:r>
-      <w:commentRangeStart w:id="6"/>
+      <w:commentRangeStart w:id="5"/>
       <w:r>
         <w:t>001</w:t>
       </w:r>
-      <w:commentRangeEnd w:id="6"/>
+      <w:commentRangeEnd w:id="5"/>
       <w:r>
         <w:rPr>
           <w:rStyle w:val="CommentReference"/>
         </w:rPr>
-        <w:commentReference w:id="6"/>
+        <w:commentReference w:id="5"/>
       </w:r>
       <w:r>
         <w:t>)</w:t>
@@ -2802,16 +2788,16 @@
       <w:r>
         <w:t>.</w:t>
       </w:r>
-      <w:commentRangeStart w:id="7"/>
+      <w:commentRangeStart w:id="6"/>
       <w:r>
         <w:t>9</w:t>
       </w:r>
-      <w:commentRangeEnd w:id="7"/>
+      <w:commentRangeEnd w:id="6"/>
       <w:r>
         <w:rPr>
           <w:rStyle w:val="CommentReference"/>
         </w:rPr>
-        <w:commentReference w:id="7"/>
+        <w:commentReference w:id="6"/>
       </w:r>
       <w:r>
         <w:t xml:space="preserve">). </w:t>
@@ -2998,16 +2984,16 @@
       <w:r>
         <w:t xml:space="preserve"> the biomass of shell changed from about 1.</w:t>
       </w:r>
-      <w:commentRangeStart w:id="8"/>
+      <w:commentRangeStart w:id="7"/>
       <w:r>
         <w:t>7</w:t>
       </w:r>
-      <w:commentRangeEnd w:id="8"/>
+      <w:commentRangeEnd w:id="7"/>
       <w:r>
         <w:rPr>
           <w:rStyle w:val="CommentReference"/>
         </w:rPr>
-        <w:commentReference w:id="8"/>
+        <w:commentReference w:id="7"/>
       </w:r>
       <w:r>
         <w:t xml:space="preserve"> kg per ¼-m</w:t>
@@ -3056,7 +3042,19 @@
         <w:t xml:space="preserve"> we assessed the relationships among the biomass of cultch and number of live oyster spat from each quadrat.  We</w:t>
       </w:r>
       <w:r>
-        <w:t xml:space="preserve"> graphically examined the relationship between the mean weight of cultch per quadrat and mean number of spat per quadrat for each project in Apalachicola Bay and</w:t>
+        <w:t xml:space="preserve"> graphically examined the relationship between the weight of cultch and number of spat per quadrat </w:t>
+      </w:r>
+      <w:r>
+        <w:t>across</w:t>
+      </w:r>
+      <w:r>
+        <w:t xml:space="preserve"> project</w:t>
+      </w:r>
+      <w:r>
+        <w:t>s</w:t>
+      </w:r>
+      <w:r>
+        <w:t xml:space="preserve"> in Apalachicola Bay and</w:t>
       </w:r>
       <w:r>
         <w:t xml:space="preserve"> found </w:t>
@@ -3071,21 +3069,46 @@
         <w:t>).</w:t>
       </w:r>
       <w:r>
-        <w:t xml:space="preserve">  This is important because it suggests that for a given biomass of cultch or across a range in cultch biomass, the number of mean spat can vary </w:t>
-      </w:r>
-      <w:commentRangeStart w:id="9"/>
-      <w:r>
-        <w:t>widely</w:t>
-      </w:r>
-      <w:commentRangeEnd w:id="9"/>
-      <w:r>
-        <w:rPr>
-          <w:rStyle w:val="CommentReference"/>
-        </w:rPr>
-        <w:commentReference w:id="9"/>
-      </w:r>
-      <w:r>
-        <w:t>.</w:t>
+        <w:t xml:space="preserve">  This is important because it suggests that for a given biomass of cultch</w:t>
+      </w:r>
+      <w:r>
+        <w:t>,</w:t>
+      </w:r>
+      <w:r>
+        <w:t xml:space="preserve"> or </w:t>
+      </w:r>
+      <w:r>
+        <w:t xml:space="preserve">at least </w:t>
+      </w:r>
+      <w:r>
+        <w:t xml:space="preserve">across </w:t>
+      </w:r>
+      <w:r>
+        <w:t>the</w:t>
+      </w:r>
+      <w:r>
+        <w:t xml:space="preserve"> range in cultch biomass</w:t>
+      </w:r>
+      <w:r>
+        <w:t xml:space="preserve"> observed in Apalachicola</w:t>
+      </w:r>
+      <w:r>
+        <w:t xml:space="preserve">, the number of </w:t>
+      </w:r>
+      <w:r>
+        <w:t xml:space="preserve">live </w:t>
+      </w:r>
+      <w:r>
+        <w:t>spat</w:t>
+      </w:r>
+      <w:r>
+        <w:t xml:space="preserve"> observed</w:t>
+      </w:r>
+      <w:r>
+        <w:t xml:space="preserve"> can vary widely</w:t>
+      </w:r>
+      <w:r>
+        <w:t>.  How the biomass of cultch that persists on reefs at present relates to biomass of cultch when oyster populations were higher and supporting a commercial fishery is unknown.</w:t>
       </w:r>
     </w:p>
     <w:p>
@@ -3204,6 +3227,19 @@
         <w:spacing w:after="0" w:line="360" w:lineRule="auto"/>
       </w:pPr>
       <w:r>
+        <w:t>Curious case effects of discard</w:t>
+      </w:r>
+    </w:p>
+    <w:p>
+      <w:pPr>
+        <w:spacing w:after="0" w:line="360" w:lineRule="auto"/>
+      </w:pPr>
+    </w:p>
+    <w:p>
+      <w:pPr>
+        <w:spacing w:after="0" w:line="360" w:lineRule="auto"/>
+      </w:pPr>
+      <w:r>
         <w:t>##</w:t>
       </w:r>
     </w:p>
@@ -3261,7 +3297,6 @@
         <w:spacing w:after="0" w:line="360" w:lineRule="auto"/>
       </w:pPr>
       <w:r>
-        <w:lastRenderedPageBreak/>
         <w:t>#####################</w:t>
       </w:r>
     </w:p>
@@ -3613,19 +3648,10 @@
         <w:t xml:space="preserve"> </w:t>
       </w:r>
       <w:r>
-        <w:t>Even number Periods are winter (November-April) beginning in 2015 while odd number Periods are summer (May-October) beginning in 2016.</w:t>
-      </w:r>
-      <w:r>
-        <w:t xml:space="preserve">  </w:t>
-      </w:r>
-      <w:r>
-        <w:t xml:space="preserve">Predictions are made for a single quadrat because of the large differences in the average number of quadrats completed in each Bay.  Predicting for a single quadrat allows for comparisons of the predicted count, for a standardized unit of effort in each Bay, </w:t>
-      </w:r>
-      <w:r>
-        <w:t>as a measure of abundance</w:t>
-      </w:r>
-      <w:r>
-        <w:t xml:space="preserve"> and population trajectory over time.  Note the large differences in the y-axis for each plot.</w:t>
+        <w:t xml:space="preserve">Even number Periods are winter (November-April) beginning in 2015 while odd number Periods are summer (May-October) beginning in 2016.  </w:t>
+      </w:r>
+      <w:r>
+        <w:t>Predictions are made for a single quadrat because of the large differences in the average number of quadrats completed in each Bay.  Predicting for a single quadrat allows for comparisons of the predicted count, for a standardized unit of effort in each Bay, as a measure of abundance and population trajectory over time.  Note the large differences in the y-axis for each plot.</w:t>
       </w:r>
     </w:p>
     <w:p>
@@ -3714,28 +3740,7 @@
         <w:spacing w:after="0" w:line="240" w:lineRule="auto"/>
       </w:pPr>
       <w:r>
-        <w:t>Figure 5</w:t>
-      </w:r>
-      <w:r>
-        <w:t xml:space="preserve"> Version 1</w:t>
-      </w:r>
-      <w:r>
-        <w:t xml:space="preserve">.  </w:t>
-      </w:r>
-      <w:r>
-        <w:t>L</w:t>
-      </w:r>
-      <w:r>
-        <w:t>ive oyster spat</w:t>
-      </w:r>
-      <w:r>
-        <w:t xml:space="preserve"> CPUE</w:t>
-      </w:r>
-      <w:r>
-        <w:t xml:space="preserve"> (y-axis</w:t>
-      </w:r>
-      <w:r>
-        <w:t>, counts per ¼ m</w:t>
+        <w:t>Figure 5 Version 1.  Live oyster spat CPUE (y-axis, counts per ¼ m</w:t>
       </w:r>
       <w:r>
         <w:rPr>
@@ -3744,25 +3749,7 @@
         <w:t>2</w:t>
       </w:r>
       <w:r>
-        <w:t xml:space="preserve"> quadrat</w:t>
-      </w:r>
-      <w:r>
-        <w:t>) from each study over time (</w:t>
-      </w:r>
-      <w:r>
-        <w:t>P</w:t>
-      </w:r>
-      <w:r>
-        <w:t xml:space="preserve">eriod, x-axis). </w:t>
-      </w:r>
-      <w:r>
-        <w:t xml:space="preserve">Each panel is a different study completed by DEP or FWC.  </w:t>
-      </w:r>
-      <w:r>
-        <w:t>Even number Periods are winter (November-April) beginning in 2015 while odd number Periods are summer (May-October) beginning in 2016.</w:t>
-      </w:r>
-      <w:r>
-        <w:t xml:space="preserve">  The NFWF_1 study uses shell </w:t>
+        <w:t xml:space="preserve"> quadrat) from each study over time (Period, x-axis). Each panel is a different study completed by DEP or FWC.  Even number Periods are winter (November-April) beginning in 2015 while odd number Periods are summer (May-October) beginning in 2016.  The NFWF_1 study uses shell </w:t>
       </w:r>
       <w:proofErr w:type="gramStart"/>
       <w:r>
@@ -3856,10 +3843,7 @@
         <w:t xml:space="preserve"> in Apalachicola.</w:t>
       </w:r>
       <w:r>
-        <w:t xml:space="preserve">  </w:t>
-      </w:r>
-      <w:r>
-        <w:t>Even number Periods are winter (November-April) beginning in 2015 while odd number Periods are summer (May-October) beginning in 2016.</w:t>
+        <w:t xml:space="preserve">  Even number Periods are winter (November-April) beginning in 2015 while odd number Periods are summer (May-October) beginning in 2016.</w:t>
       </w:r>
     </w:p>
     <w:p>
@@ -3983,10 +3967,7 @@
         <w:t xml:space="preserve"> study.</w:t>
       </w:r>
       <w:r>
-        <w:t xml:space="preserve">  </w:t>
-      </w:r>
-      <w:r>
-        <w:t xml:space="preserve">The model in R is written as </w:t>
+        <w:t xml:space="preserve">  The model in R is written as </w:t>
       </w:r>
       <w:proofErr w:type="spellStart"/>
       <w:r>
@@ -4277,10 +4258,7 @@
         <w:t xml:space="preserve">.  </w:t>
       </w:r>
       <w:r>
-        <w:t>Th</w:t>
-      </w:r>
-      <w:r>
-        <w:t xml:space="preserve">ese are the predicted live oyster count for a single ¼ m2 quadrat predicted using a </w:t>
+        <w:t xml:space="preserve">These are the predicted live oyster count for a single ¼ m2 quadrat predicted using a </w:t>
       </w:r>
       <w:proofErr w:type="spellStart"/>
       <w:r>
@@ -4288,10 +4266,7 @@
       </w:r>
       <w:proofErr w:type="spellEnd"/>
       <w:r>
-        <w:t xml:space="preserve"> model in R generally written as</w:t>
-      </w:r>
-      <w:r>
-        <w:t xml:space="preserve"> </w:t>
+        <w:t xml:space="preserve"> model in R generally written as </w:t>
       </w:r>
       <w:proofErr w:type="spellStart"/>
       <w:r>
@@ -4315,22 +4290,7 @@
         <w:t>)</w:t>
       </w:r>
       <w:r>
-        <w:t xml:space="preserve">, which is an interactive model allowing for a unique slope for each Project across periods.  The predicted value (solid black line) is the predicted </w:t>
-      </w:r>
-      <w:r>
-        <w:t>number of live spat</w:t>
-      </w:r>
-      <w:r>
-        <w:t xml:space="preserve"> for a</w:t>
-      </w:r>
-      <w:r>
-        <w:t xml:space="preserve"> single quadrat</w:t>
-      </w:r>
-      <w:r>
-        <w:t xml:space="preserve"> for every period.  The ribbon is the 95% confidence interval around the predicted value.  </w:t>
-      </w:r>
-      <w:r>
-        <w:t>All studies had more than one quadrat sampled, and no study sampled in all periods.  I have predicted over all periods and for a single quadrat to demonstrate the difference in predicted number of live oyster spat for a common level of sampling effort (a single quadrat) to demonstrate both the variability in predicted counts and population trajectory over time as a representation of live oyster spat trends for each study.</w:t>
+        <w:t>, which is an interactive model allowing for a unique slope for each Project across periods.  The predicted value (solid black line) is the predicted number of live spat for a single quadrat for every period.  The ribbon is the 95% confidence interval around the predicted value.  All studies had more than one quadrat sampled, and no study sampled in all periods.  I have predicted over all periods and for a single quadrat to demonstrate the difference in predicted number of live oyster spat for a common level of sampling effort (a single quadrat) to demonstrate both the variability in predicted counts and population trajectory over time as a representation of live oyster spat trends for each study.</w:t>
       </w:r>
       <w:r>
         <w:t xml:space="preserve">  This utility of this plot is up for discussion.</w:t>
@@ -4420,10 +4380,7 @@
         <w:t>Figure 7</w:t>
       </w:r>
       <w:r>
-        <w:t>. Predicted change in cultch biomass from the four different studies in Apalachicola</w:t>
-      </w:r>
-      <w:r>
-        <w:t xml:space="preserve">.  The model in R is written as </w:t>
+        <w:t xml:space="preserve">. Predicted change in cultch biomass from the four different studies in Apalachicola.  The model in R is written as </w:t>
       </w:r>
       <w:proofErr w:type="spellStart"/>
       <w:r>
@@ -4447,31 +4404,7 @@
         <w:t>)</w:t>
       </w:r>
       <w:r>
-        <w:t xml:space="preserve"> and is fit</w:t>
-      </w:r>
-      <w:r>
-        <w:t xml:space="preserve"> individually</w:t>
-      </w:r>
-      <w:r>
-        <w:t xml:space="preserve"> to subset</w:t>
-      </w:r>
-      <w:r>
-        <w:t>s</w:t>
-      </w:r>
-      <w:r>
-        <w:t xml:space="preserve"> of the data which </w:t>
-      </w:r>
-      <w:r>
-        <w:t>represent the different studies</w:t>
-      </w:r>
-      <w:r>
-        <w:t>.  The predicted value (solid black line) is the predicted total (sum) rounded weight of cultch for a</w:t>
-      </w:r>
-      <w:r>
-        <w:t xml:space="preserve"> single quadrat </w:t>
-      </w:r>
-      <w:r>
-        <w:t>for every period</w:t>
+        <w:t xml:space="preserve"> and is fit individually to subsets of the data which represent the different studies.  The predicted value (solid black line) is the predicted total (sum) rounded weight of cultch for a single quadrat for every period</w:t>
       </w:r>
       <w:r>
         <w:t xml:space="preserve"> summed across sites</w:t>
@@ -4601,13 +4534,7 @@
         <w:t xml:space="preserve">igure 7. </w:t>
       </w:r>
       <w:r>
-        <w:t xml:space="preserve">Predicted change in cultch biomass from </w:t>
-      </w:r>
-      <w:r>
-        <w:t>a single study (NFWF 2021) in</w:t>
-      </w:r>
-      <w:r>
-        <w:t xml:space="preserve"> Apalachicola.  The model in R is written as </w:t>
+        <w:t xml:space="preserve">Predicted change in cultch biomass from a single study (NFWF 2021) in Apalachicola.  The model in R is written as </w:t>
       </w:r>
       <w:proofErr w:type="spellStart"/>
       <w:r>
@@ -4631,13 +4558,7 @@
         <w:t>)</w:t>
       </w:r>
       <w:r>
-        <w:t xml:space="preserve"> and is fit individually to </w:t>
-      </w:r>
-      <w:r>
-        <w:t>data from a single study</w:t>
-      </w:r>
-      <w:r>
-        <w:t xml:space="preserve">.  The predicted value (solid black line) is the predicted total (sum) rounded weight of cultch for a single quadrat for every period summed across sites.  The ribbon is the 95% confidence interval around the predicted value.  </w:t>
+        <w:t xml:space="preserve"> and is fit individually to data from a single study.  The predicted value (solid black line) is the predicted total (sum) rounded weight of cultch for a single quadrat for every period summed across sites.  The ribbon is the 95% confidence interval around the predicted value.  </w:t>
       </w:r>
       <w:r>
         <w:t xml:space="preserve">I can force the prediction and plotting for periods that were not sampled (as above, no sampling for FWC 2021 in Periods 2-11. But I don’t like predicting over </w:t>
@@ -4668,10 +4589,10 @@
           <w:noProof/>
         </w:rPr>
         <w:drawing>
-          <wp:inline distT="0" distB="0" distL="0" distR="0" wp14:anchorId="321A328E" wp14:editId="30FF625A">
-            <wp:extent cx="5753100" cy="5753100"/>
+          <wp:inline distT="0" distB="0" distL="0" distR="0" wp14:anchorId="5CAF8E24" wp14:editId="07BD6015">
+            <wp:extent cx="5943600" cy="5943600"/>
             <wp:effectExtent l="0" t="0" r="0" b="0"/>
-            <wp:docPr id="7" name="Picture 7" descr="Chart, scatter chart&#10;&#10;Description automatically generated"/>
+            <wp:docPr id="16" name="Picture 16" descr="Chart, scatter chart&#10;&#10;Description automatically generated"/>
             <wp:cNvGraphicFramePr>
               <a:graphicFrameLocks xmlns:a="http://schemas.openxmlformats.org/drawingml/2006/main" noChangeAspect="1"/>
             </wp:cNvGraphicFramePr>
@@ -4679,11 +4600,11 @@
               <a:graphicData uri="http://schemas.openxmlformats.org/drawingml/2006/picture">
                 <pic:pic xmlns:pic="http://schemas.openxmlformats.org/drawingml/2006/picture">
                   <pic:nvPicPr>
-                    <pic:cNvPr id="7" name="Picture 7" descr="Chart, scatter chart&#10;&#10;Description automatically generated"/>
+                    <pic:cNvPr id="16" name="Picture 16" descr="Chart, scatter chart&#10;&#10;Description automatically generated"/>
                     <pic:cNvPicPr/>
                   </pic:nvPicPr>
                   <pic:blipFill>
-                    <a:blip r:embed="rId21">
+                    <a:blip r:embed="rId21" cstate="print">
                       <a:extLst>
                         <a:ext uri="{28A0092B-C50C-407E-A947-70E740481C1C}">
                           <a14:useLocalDpi xmlns:a14="http://schemas.microsoft.com/office/drawing/2010/main" val="0"/>
@@ -4697,7 +4618,7 @@
                   <pic:spPr>
                     <a:xfrm>
                       <a:off x="0" y="0"/>
-                      <a:ext cx="5753100" cy="5753100"/>
+                      <a:ext cx="5943600" cy="5943600"/>
                     </a:xfrm>
                     <a:prstGeom prst="rect">
                       <a:avLst/>
@@ -4722,6 +4643,55 @@
       <w:r>
         <w:t>Figure 8</w:t>
       </w:r>
+      <w:r>
+        <w:t xml:space="preserve"> Alternate</w:t>
+      </w:r>
+      <w:r>
+        <w:t xml:space="preserve">.  </w:t>
+      </w:r>
+      <w:r>
+        <w:t>L</w:t>
+      </w:r>
+      <w:r>
+        <w:t>ive oyster spat (y-axis)</w:t>
+      </w:r>
+      <w:r>
+        <w:t xml:space="preserve"> and weight of cultch (x-axis, kg)</w:t>
+      </w:r>
+      <w:r>
+        <w:t xml:space="preserve"> </w:t>
+      </w:r>
+      <w:r>
+        <w:t xml:space="preserve">for each </w:t>
+      </w:r>
+      <w:r>
+        <w:t>quadrat</w:t>
+      </w:r>
+      <w:r>
+        <w:t xml:space="preserve"> </w:t>
+      </w:r>
+      <w:r>
+        <w:t>across</w:t>
+      </w:r>
+      <w:r>
+        <w:t xml:space="preserve"> Period in Apalachicola Bay by study.</w:t>
+      </w:r>
+      <w:r>
+        <w:t xml:space="preserve">  The y-axis limited to a value of 1000 because of the high values of live counts observed in Period 2.</w:t>
+      </w:r>
+      <w:r>
+        <w:t xml:space="preserve">  For Apalachicola Bay the NFWF_1 and NRDA_4044 studies are shell cultch and the NRDA_5007 and FWC_2021 are limestone cultch.</w:t>
+      </w:r>
+    </w:p>
+    <w:p>
+      <w:pPr>
+        <w:spacing w:after="0" w:line="240" w:lineRule="auto"/>
+      </w:pPr>
+    </w:p>
+    <w:p>
+      <w:pPr>
+        <w:spacing w:after="0" w:line="240" w:lineRule="auto"/>
+      </w:pPr>
     </w:p>
     <w:p>
       <w:pPr>
@@ -4766,7 +4736,6 @@
         <w:rPr>
           <w:noProof/>
         </w:rPr>
-        <w:lastRenderedPageBreak/>
         <w:drawing>
           <wp:inline distT="0" distB="0" distL="0" distR="0" wp14:anchorId="327417E0" wp14:editId="5ABC0945">
             <wp:extent cx="5943600" cy="5943600"/>
@@ -4819,13 +4788,14 @@
       <w:pPr>
         <w:spacing w:after="0" w:line="240" w:lineRule="auto"/>
       </w:pPr>
-    </w:p>
-    <w:p>
-      <w:pPr>
-        <w:spacing w:after="0" w:line="240" w:lineRule="auto"/>
-      </w:pPr>
       <w:r>
         <w:t>Figure 9</w:t>
+      </w:r>
+      <w:r>
+        <w:t xml:space="preserve">.  Deviations in river discharge from the instrument period of record from the Escambia and Apalachicola rivers.  Darker colors equate to larger deviations from </w:t>
+      </w:r>
+      <w:r>
+        <w:t>period of record with colors in the blue spectrum representing positive deviations (higher river discharge) and colors in the red spectrum representing negative deviations (lower river discharge).  White, or near white colors represent values equal to the period of record or within +/- 10%.</w:t>
       </w:r>
     </w:p>
     <w:p>
@@ -4843,10 +4813,10 @@
         </w:rPr>
         <w:lastRenderedPageBreak/>
         <w:drawing>
-          <wp:inline distT="0" distB="0" distL="0" distR="0" wp14:anchorId="66774CBF" wp14:editId="00E36876">
+          <wp:inline distT="0" distB="0" distL="0" distR="0" wp14:anchorId="79016078" wp14:editId="07105920">
             <wp:extent cx="5943600" cy="5943600"/>
             <wp:effectExtent l="0" t="0" r="0" b="0"/>
-            <wp:docPr id="14" name="Picture 14" descr="Graphical user interface, chart, application&#10;&#10;Description automatically generated"/>
+            <wp:docPr id="17" name="Picture 17" descr="Chart, scatter chart&#10;&#10;Description automatically generated"/>
             <wp:cNvGraphicFramePr>
               <a:graphicFrameLocks xmlns:a="http://schemas.openxmlformats.org/drawingml/2006/main" noChangeAspect="1"/>
             </wp:cNvGraphicFramePr>
@@ -4854,7 +4824,7 @@
               <a:graphicData uri="http://schemas.openxmlformats.org/drawingml/2006/picture">
                 <pic:pic xmlns:pic="http://schemas.openxmlformats.org/drawingml/2006/picture">
                   <pic:nvPicPr>
-                    <pic:cNvPr id="14" name="Picture 14" descr="Graphical user interface, chart, application&#10;&#10;Description automatically generated"/>
+                    <pic:cNvPr id="17" name="Picture 17" descr="Chart, scatter chart&#10;&#10;Description automatically generated"/>
                     <pic:cNvPicPr/>
                   </pic:nvPicPr>
                   <pic:blipFill>
@@ -4900,50 +4870,64 @@
         <w:spacing w:after="0" w:line="240" w:lineRule="auto"/>
       </w:pPr>
       <w:r>
-        <w:t>this is the</w:t>
-      </w:r>
-    </w:p>
-    <w:p>
-      <w:pPr>
-        <w:spacing w:after="0" w:line="240" w:lineRule="auto"/>
-      </w:pPr>
-      <w:proofErr w:type="gramStart"/>
-      <w:r>
-        <w:t>new.tmb</w:t>
-      </w:r>
-      <w:proofErr w:type="gramEnd"/>
-      <w:r>
-        <w:t xml:space="preserve">2 &lt;- </w:t>
-      </w:r>
-      <w:proofErr w:type="spellStart"/>
-      <w:r>
-        <w:t>glmmTMB</w:t>
-      </w:r>
-      <w:proofErr w:type="spellEnd"/>
-      <w:r>
-        <w:t>(</w:t>
-      </w:r>
-      <w:proofErr w:type="spellStart"/>
-      <w:r>
-        <w:t>Sum_spat</w:t>
-      </w:r>
-      <w:proofErr w:type="spellEnd"/>
-      <w:r>
-        <w:t xml:space="preserve"> ~ Period * Project + offset(log(</w:t>
-      </w:r>
-      <w:proofErr w:type="spellStart"/>
-      <w:r>
-        <w:t>Num_quads</w:t>
-      </w:r>
-      <w:proofErr w:type="spellEnd"/>
-      <w:r>
-        <w:t>)), data = new.dat2, family="nbinom2") #converge</w:t>
-      </w:r>
-    </w:p>
-    <w:p>
-      <w:pPr>
-        <w:spacing w:after="0" w:line="240" w:lineRule="auto"/>
-      </w:pPr>
+        <w:t>Figure 10.</w:t>
+      </w:r>
+      <w:r>
+        <w:t xml:space="preserve">  Live oyster spat </w:t>
+      </w:r>
+      <w:r>
+        <w:t>CPUE across study and site from Apalachicola Bay (y-axis) and number of days Apalachicola River discharge (Chattahoochee gauge) is below 12,000 CFS (x-axis).  The 12,000 CFS threshold is generally considered the point in which the river begins to inundate the floodplain.  The more days the river is below 12,000 are periods of time discharge</w:t>
+      </w:r>
+      <w:r>
+        <w:t xml:space="preserve"> is low</w:t>
+      </w:r>
+      <w:r>
+        <w:t xml:space="preserve">.    </w:t>
+      </w:r>
+    </w:p>
+    <w:p>
+      <w:pPr>
+        <w:spacing w:after="0" w:line="240" w:lineRule="auto"/>
+      </w:pPr>
+    </w:p>
+    <w:p>
+      <w:pPr>
+        <w:spacing w:after="0" w:line="240" w:lineRule="auto"/>
+      </w:pPr>
+    </w:p>
+    <w:p>
+      <w:pPr>
+        <w:spacing w:after="0" w:line="240" w:lineRule="auto"/>
+      </w:pPr>
+    </w:p>
+    <w:p>
+      <w:pPr>
+        <w:spacing w:after="0" w:line="240" w:lineRule="auto"/>
+      </w:pPr>
+    </w:p>
+    <w:p>
+      <w:pPr>
+        <w:spacing w:after="0" w:line="240" w:lineRule="auto"/>
+      </w:pPr>
+    </w:p>
+    <w:p>
+      <w:pPr>
+        <w:spacing w:after="0" w:line="240" w:lineRule="auto"/>
+      </w:pPr>
+    </w:p>
+    <w:p>
+      <w:pPr>
+        <w:spacing w:after="0" w:line="240" w:lineRule="auto"/>
+      </w:pPr>
+    </w:p>
+    <w:p>
+      <w:pPr>
+        <w:spacing w:after="0" w:line="240" w:lineRule="auto"/>
+      </w:pPr>
+      <w:r>
+        <w:lastRenderedPageBreak/>
+        <w:t>#####</w:t>
+      </w:r>
     </w:p>
     <w:p>
       <w:pPr>
@@ -5455,7 +5439,7 @@
       </w:r>
     </w:p>
   </w:comment>
-  <w:comment w:id="5" w:author="Pine, Bill" w:date="2022-04-02T17:10:00Z" w:initials="PB">
+  <w:comment w:id="5" w:author="Pine, Bill" w:date="2022-03-15T15:12:00Z" w:initials="PB">
     <w:p>
       <w:pPr>
         <w:pStyle w:val="CommentText"/>
@@ -5467,11 +5451,14 @@
         <w:annotationRef/>
       </w:r>
       <w:r>
-        <w:t>dead count bounce</w:t>
+        <w:t>This</w:t>
+      </w:r>
+      <w:r>
+        <w:t xml:space="preserve"> is tmb4 model in quadrat synthesis</w:t>
       </w:r>
     </w:p>
   </w:comment>
-  <w:comment w:id="6" w:author="Pine, Bill" w:date="2022-03-15T15:12:00Z" w:initials="PB">
+  <w:comment w:id="6" w:author="Pine, Bill" w:date="2022-03-30T06:23:00Z" w:initials="PB">
     <w:p>
       <w:pPr>
         <w:pStyle w:val="CommentText"/>
@@ -5483,14 +5470,11 @@
         <w:annotationRef/>
       </w:r>
       <w:r>
-        <w:t>This</w:t>
-      </w:r>
-      <w:r>
-        <w:t xml:space="preserve"> is tmb4 model in quadrat synthesis</w:t>
+        <w:t>This is test2 in quad synthesis about line 513</w:t>
       </w:r>
     </w:p>
   </w:comment>
-  <w:comment w:id="7" w:author="Pine, Bill" w:date="2022-03-30T06:23:00Z" w:initials="PB">
+  <w:comment w:id="7" w:author="Pine, Bill" w:date="2022-03-31T05:34:00Z" w:initials="PB">
     <w:p>
       <w:pPr>
         <w:pStyle w:val="CommentText"/>
@@ -5502,39 +5486,7 @@
         <w:annotationRef/>
       </w:r>
       <w:r>
-        <w:t>This is test2 in quad synthesis about line 513</w:t>
-      </w:r>
-    </w:p>
-  </w:comment>
-  <w:comment w:id="8" w:author="Pine, Bill" w:date="2022-03-31T05:34:00Z" w:initials="PB">
-    <w:p>
-      <w:pPr>
-        <w:pStyle w:val="CommentText"/>
-      </w:pPr>
-      <w:r>
-        <w:rPr>
-          <w:rStyle w:val="CommentReference"/>
-        </w:rPr>
-        <w:annotationRef/>
-      </w:r>
-      <w:r>
         <w:t>Remember Jamie sees about 20 kg per m2 of cultch</w:t>
-      </w:r>
-    </w:p>
-  </w:comment>
-  <w:comment w:id="9" w:author="Pine, Bill" w:date="2022-04-14T13:47:00Z" w:initials="PB">
-    <w:p>
-      <w:pPr>
-        <w:pStyle w:val="CommentText"/>
-      </w:pPr>
-      <w:r>
-        <w:rPr>
-          <w:rStyle w:val="CommentReference"/>
-        </w:rPr>
-        <w:annotationRef/>
-      </w:r>
-      <w:r>
-        <w:t>This may be because the amount of cultch biomass is small.</w:t>
       </w:r>
     </w:p>
   </w:comment>
@@ -5548,11 +5500,9 @@
   <w15:commentEx w15:paraId="5890CC0A" w15:done="0"/>
   <w15:commentEx w15:paraId="71BBBEBF" w15:done="0"/>
   <w15:commentEx w15:paraId="4AEB16DE" w15:done="0"/>
-  <w15:commentEx w15:paraId="31DDE460" w15:done="0"/>
   <w15:commentEx w15:paraId="7D99C3F1" w15:done="0"/>
   <w15:commentEx w15:paraId="376A42C3" w15:done="0"/>
   <w15:commentEx w15:paraId="4A2BC774" w15:done="0"/>
-  <w15:commentEx w15:paraId="6CF94C10" w15:done="0"/>
 </w15:commentsEx>
 </file>
 
@@ -5563,11 +5513,9 @@
   <w16cex:commentExtensible w16cex:durableId="26028A10" w16cex:dateUtc="2022-04-14T15:54:00Z"/>
   <w16cex:commentExtensible w16cex:durableId="25F2B65F" w16cex:dateUtc="2022-04-02T15:47:00Z"/>
   <w16cex:commentExtensible w16cex:durableId="26028FB9" w16cex:dateUtc="2022-04-14T16:19:00Z"/>
-  <w16cex:commentExtensible w16cex:durableId="25F30220" w16cex:dateUtc="2022-04-02T21:10:00Z"/>
   <w16cex:commentExtensible w16cex:durableId="25DB2B4F" w16cex:dateUtc="2022-03-15T19:12:00Z"/>
   <w16cex:commentExtensible w16cex:durableId="25EE75DC" w16cex:dateUtc="2022-03-30T10:23:00Z"/>
   <w16cex:commentExtensible w16cex:durableId="25EFBBF9" w16cex:dateUtc="2022-03-31T09:34:00Z"/>
-  <w16cex:commentExtensible w16cex:durableId="2602A48F" w16cex:dateUtc="2022-04-14T17:47:00Z"/>
 </w16cex:commentsExtensible>
 </file>
 
@@ -5578,11 +5526,9 @@
   <w16cid:commentId w16cid:paraId="5890CC0A" w16cid:durableId="26028A10"/>
   <w16cid:commentId w16cid:paraId="71BBBEBF" w16cid:durableId="25F2B65F"/>
   <w16cid:commentId w16cid:paraId="4AEB16DE" w16cid:durableId="26028FB9"/>
-  <w16cid:commentId w16cid:paraId="31DDE460" w16cid:durableId="25F30220"/>
   <w16cid:commentId w16cid:paraId="7D99C3F1" w16cid:durableId="25DB2B4F"/>
   <w16cid:commentId w16cid:paraId="376A42C3" w16cid:durableId="25EE75DC"/>
   <w16cid:commentId w16cid:paraId="4A2BC774" w16cid:durableId="25EFBBF9"/>
-  <w16cid:commentId w16cid:paraId="6CF94C10" w16cid:durableId="2602A48F"/>
 </w16cid:commentsIds>
 </file>
 

</xml_diff>

<commit_message>
revised results.  started on discussion finally.
</commit_message>
<xml_diff>
--- a/20220208_panhandle_oyster_trends.docx
+++ b/20220208_panhandle_oyster_trends.docx
@@ -406,22 +406,22 @@
         <w:t>)</w:t>
       </w:r>
       <w:r>
-        <w:t xml:space="preserve"> since the current mandatory TRIP ticket program was implemented in</w:t>
-      </w:r>
-      <w:r>
-        <w:t xml:space="preserve"> </w:t>
-      </w:r>
-      <w:r>
-        <w:rPr>
-          <w:highlight w:val="yellow"/>
-        </w:rPr>
-        <w:t>198</w:t>
-      </w:r>
-      <w:r>
-        <w:t>X</w:t>
-      </w:r>
-      <w:r>
-        <w:t>.  The East Bay</w:t>
+        <w:t xml:space="preserve"> since the current mandatory TRIP ticket program was </w:t>
+      </w:r>
+      <w:r>
+        <w:t>implemented in</w:t>
+      </w:r>
+      <w:r>
+        <w:t xml:space="preserve"> 198</w:t>
+      </w:r>
+      <w:r>
+        <w:t>5</w:t>
+      </w:r>
+      <w:r>
+        <w:t>.  The</w:t>
+      </w:r>
+      <w:r>
+        <w:t xml:space="preserve"> East Bay</w:t>
       </w:r>
       <w:r>
         <w:t xml:space="preserve"> (F</w:t>
@@ -636,7 +636,21 @@
         <w:spacing w:after="0" w:line="240" w:lineRule="auto"/>
       </w:pPr>
       <w:r>
-        <w:t>Table 1.  Summary of deployment date, location, and project description.</w:t>
+        <w:t xml:space="preserve">Table 1.  Summary of deployment </w:t>
+      </w:r>
+      <w:commentRangeStart w:id="1"/>
+      <w:r>
+        <w:t>date</w:t>
+      </w:r>
+      <w:commentRangeEnd w:id="1"/>
+      <w:r>
+        <w:rPr>
+          <w:rStyle w:val="CommentReference"/>
+        </w:rPr>
+        <w:commentReference w:id="1"/>
+      </w:r>
+      <w:r>
+        <w:t>, location, and project description.</w:t>
       </w:r>
     </w:p>
     <w:p>
@@ -651,13 +665,13 @@
         <w:tblLook w:val="04A0" w:firstRow="1" w:lastRow="0" w:firstColumn="1" w:lastColumn="0" w:noHBand="0" w:noVBand="1"/>
       </w:tblPr>
       <w:tblGrid>
-        <w:gridCol w:w="975"/>
+        <w:gridCol w:w="1177"/>
         <w:gridCol w:w="1345"/>
-        <w:gridCol w:w="1053"/>
-        <w:gridCol w:w="1058"/>
-        <w:gridCol w:w="1175"/>
+        <w:gridCol w:w="999"/>
+        <w:gridCol w:w="1006"/>
+        <w:gridCol w:w="1167"/>
         <w:gridCol w:w="1288"/>
-        <w:gridCol w:w="963"/>
+        <w:gridCol w:w="875"/>
         <w:gridCol w:w="1719"/>
       </w:tblGrid>
       <w:tr>
@@ -935,7 +949,11 @@
           <w:tcPr>
             <w:tcW w:w="1197" w:type="dxa"/>
           </w:tcPr>
-          <w:p/>
+          <w:p>
+            <w:r>
+              <w:t>November 2016 ??</w:t>
+            </w:r>
+          </w:p>
         </w:tc>
         <w:tc>
           <w:tcPr>
@@ -983,7 +1001,13 @@
           </w:tcPr>
           <w:p>
             <w:r>
-              <w:t>24,870</w:t>
+              <w:t>24,8</w:t>
+            </w:r>
+            <w:r>
+              <w:t>4</w:t>
+            </w:r>
+            <w:r>
+              <w:t>0</w:t>
             </w:r>
           </w:p>
         </w:tc>
@@ -1013,7 +1037,11 @@
           <w:tcPr>
             <w:tcW w:w="1197" w:type="dxa"/>
           </w:tcPr>
-          <w:p/>
+          <w:p>
+            <w:r>
+              <w:t>November 2017</w:t>
+            </w:r>
+          </w:p>
         </w:tc>
         <w:tc>
           <w:tcPr>
@@ -1096,7 +1124,11 @@
           <w:tcPr>
             <w:tcW w:w="1197" w:type="dxa"/>
           </w:tcPr>
-          <w:p/>
+          <w:p>
+            <w:r>
+              <w:t>August 2015</w:t>
+            </w:r>
+          </w:p>
         </w:tc>
         <w:tc>
           <w:tcPr>
@@ -1152,7 +1184,11 @@
           <w:tcPr>
             <w:tcW w:w="1197" w:type="dxa"/>
           </w:tcPr>
-          <w:p/>
+          <w:p>
+            <w:r>
+              <w:t>3</w:t>
+            </w:r>
+          </w:p>
         </w:tc>
         <w:tc>
           <w:tcPr>
@@ -1170,7 +1206,11 @@
           <w:tcPr>
             <w:tcW w:w="1197" w:type="dxa"/>
           </w:tcPr>
-          <w:p/>
+          <w:p>
+            <w:r>
+              <w:t>July 2021</w:t>
+            </w:r>
+          </w:p>
         </w:tc>
         <w:tc>
           <w:tcPr>
@@ -1233,7 +1273,11 @@
           <w:tcPr>
             <w:tcW w:w="1197" w:type="dxa"/>
           </w:tcPr>
-          <w:p/>
+          <w:p>
+            <w:r>
+              <w:t>300?</w:t>
+            </w:r>
+          </w:p>
         </w:tc>
       </w:tr>
     </w:tbl>
@@ -1316,6 +1360,9 @@
       </w:r>
       <w:r>
         <w:t>density.</w:t>
+      </w:r>
+      <w:r>
+        <w:t xml:space="preserve">  Reef materials were either quarried shell or a “Kentucky” limestone of graded size (often #4, 1.5-3 inches in size) transported on barges via inland and coastal waterway and then “planted” at specific locations.</w:t>
       </w:r>
     </w:p>
     <w:p>
@@ -1364,7 +1411,11 @@
         <w:t xml:space="preserve">(0.5-m on each side) </w:t>
       </w:r>
       <w:r>
-        <w:t xml:space="preserve">quadrats at selected sites and remove all oysters and cultch material to a “wrist deep” depth and place material in bags.  Once bags are returned to </w:t>
+        <w:t xml:space="preserve">quadrats at selected sites and remove all oysters and cultch material to a “wrist deep” depth </w:t>
+      </w:r>
+      <w:r>
+        <w:lastRenderedPageBreak/>
+        <w:t xml:space="preserve">and place material in bags.  Once bags are returned to </w:t>
       </w:r>
       <w:r>
         <w:t xml:space="preserve">the </w:t>
@@ -1373,11 +1424,7 @@
         <w:t>vessel,</w:t>
       </w:r>
       <w:r>
-        <w:t xml:space="preserve"> they are either processed on site or </w:t>
-      </w:r>
-      <w:r>
-        <w:lastRenderedPageBreak/>
-        <w:t xml:space="preserve">returned to the lab where counts of live and dead oysters, measurements of shell height, weight of cultch material, and other metrics depending on study were recorded. </w:t>
+        <w:t xml:space="preserve"> they are either processed on site or returned to the lab where counts of live and dead oysters, measurements of shell height, weight of cultch material, and other metrics depending on study were recorded. </w:t>
       </w:r>
     </w:p>
     <w:p>
@@ -1550,16 +1597,16 @@
       <w:r>
         <w:t xml:space="preserve"> </w:t>
       </w:r>
-      <w:commentRangeStart w:id="1"/>
+      <w:commentRangeStart w:id="2"/>
       <w:r>
         <w:t>2021</w:t>
       </w:r>
-      <w:commentRangeEnd w:id="1"/>
+      <w:commentRangeEnd w:id="2"/>
       <w:r>
         <w:rPr>
           <w:rStyle w:val="CommentReference"/>
         </w:rPr>
-        <w:commentReference w:id="1"/>
+        <w:commentReference w:id="2"/>
       </w:r>
       <w:r>
         <w:t>)</w:t>
@@ -1580,7 +1627,11 @@
         <w:t xml:space="preserve"> (Fisch and Pine 2016).  This reference point</w:t>
       </w:r>
       <w:r>
-        <w:t xml:space="preserve"> is important because at discharge levels </w:t>
+        <w:t xml:space="preserve"> is important </w:t>
+      </w:r>
+      <w:r>
+        <w:lastRenderedPageBreak/>
+        <w:t xml:space="preserve">because at discharge levels </w:t>
       </w:r>
       <w:r>
         <w:t xml:space="preserve">of </w:t>
@@ -1594,17 +1645,16 @@
       <w:r>
         <w:t xml:space="preserve">et al. </w:t>
       </w:r>
-      <w:commentRangeStart w:id="2"/>
-      <w:r>
-        <w:lastRenderedPageBreak/>
+      <w:commentRangeStart w:id="3"/>
+      <w:r>
         <w:t>1998</w:t>
       </w:r>
-      <w:commentRangeEnd w:id="2"/>
+      <w:commentRangeEnd w:id="3"/>
       <w:r>
         <w:rPr>
           <w:rStyle w:val="CommentReference"/>
         </w:rPr>
-        <w:commentReference w:id="2"/>
+        <w:commentReference w:id="3"/>
       </w:r>
       <w:r>
         <w:t xml:space="preserve">, </w:t>
@@ -1618,15 +1668,13 @@
       </w:r>
       <w:proofErr w:type="gramEnd"/>
       <w:r>
-        <w:t xml:space="preserve"> degradation (S. Leitman, personal communication).  Regardless, we use the number of days per </w:t>
-      </w:r>
-      <w:proofErr w:type="gramStart"/>
-      <w:r>
-        <w:t>Period river</w:t>
-      </w:r>
-      <w:proofErr w:type="gramEnd"/>
-      <w:r>
-        <w:t xml:space="preserve"> discharge was </w:t>
+        <w:t xml:space="preserve"> degradation (S. Leitman, personal communication).  Regardless, we use the number of days per Period </w:t>
+      </w:r>
+      <w:r>
+        <w:t>Apalachicola R</w:t>
+      </w:r>
+      <w:r>
+        <w:t xml:space="preserve">iver discharge was </w:t>
       </w:r>
       <w:r>
         <w:t>&lt;</w:t>
@@ -1721,16 +1769,16 @@
       <w:r>
         <w:t xml:space="preserve"> of the two river systems.  St. Andrews Bay is unusual in that it has no major freshwater inputs (Crowe et al. </w:t>
       </w:r>
-      <w:commentRangeStart w:id="3"/>
+      <w:commentRangeStart w:id="4"/>
       <w:r>
         <w:t>2008</w:t>
       </w:r>
-      <w:commentRangeEnd w:id="3"/>
+      <w:commentRangeEnd w:id="4"/>
       <w:r>
         <w:rPr>
           <w:rStyle w:val="CommentReference"/>
         </w:rPr>
-        <w:commentReference w:id="3"/>
+        <w:commentReference w:id="4"/>
       </w:r>
       <w:r>
         <w:t>) thus no summary</w:t>
@@ -1753,16 +1801,16 @@
       <w:r>
         <w:t xml:space="preserve">Data and all code used for analyses is available from the following Git repository </w:t>
       </w:r>
-      <w:commentRangeStart w:id="4"/>
+      <w:commentRangeStart w:id="5"/>
       <w:r>
         <w:t>ABCDEF</w:t>
       </w:r>
-      <w:commentRangeEnd w:id="4"/>
+      <w:commentRangeEnd w:id="5"/>
       <w:r>
         <w:rPr>
           <w:rStyle w:val="CommentReference"/>
         </w:rPr>
-        <w:commentReference w:id="4"/>
+        <w:commentReference w:id="5"/>
       </w:r>
       <w:r>
         <w:t>.</w:t>
@@ -1845,7 +1893,13 @@
         <w:t xml:space="preserve"> (Figure 2)</w:t>
       </w:r>
       <w:r>
-        <w:t xml:space="preserve">.  Apalachicola trips and landings increased sharply during the early 2000’s peaking in 2012 when the fishery collapsed, and subsequently closed in December 2020 with a scheduled reopening in 2025.  All three bays show a common pattern of </w:t>
+        <w:t>.  Apalachicola trips and landings increased sharply during the early 2000’s peaking in 2012 when the fishery collapsed</w:t>
+      </w:r>
+      <w:r>
+        <w:t xml:space="preserve"> (Figure 2).  Apalachicola Bay was closed to oyster harvest by Florida Fish and Wildlife Conservation Commission in</w:t>
+      </w:r>
+      <w:r>
+        <w:t xml:space="preserve"> December 2020 with a scheduled reopening in 2025.  All three bays show a common pattern of </w:t>
       </w:r>
       <w:r>
         <w:t>upticks</w:t>
@@ -1860,7 +1914,13 @@
         <w:t>extremely low levels of</w:t>
       </w:r>
       <w:r>
-        <w:t xml:space="preserve"> commercial fishing since 2015 when regional oyster restoration programs began.</w:t>
+        <w:t xml:space="preserve"> commercial fishing</w:t>
+      </w:r>
+      <w:r>
+        <w:t xml:space="preserve"> (trips and landings)</w:t>
+      </w:r>
+      <w:r>
+        <w:t xml:space="preserve"> since 2015 when regional oyster restoration programs began.</w:t>
       </w:r>
     </w:p>
     <w:p>
@@ -1907,6 +1967,7 @@
         <w:ind w:firstLine="720"/>
       </w:pPr>
       <w:r>
+        <w:lastRenderedPageBreak/>
         <w:t xml:space="preserve">The dispersion parameter using </w:t>
       </w:r>
       <w:r>
@@ -1943,11 +2004,7 @@
         <w:t xml:space="preserve">.  </w:t>
       </w:r>
       <w:r>
-        <w:t xml:space="preserve">We hypothesized that trends in oyster counts may vary over similarly over time (Period), Bay (Pensacola, St. </w:t>
-      </w:r>
-      <w:r>
-        <w:lastRenderedPageBreak/>
-        <w:t>Andrews, and Apalachicola Bay) or trends in oyster counts may be different among Bays (Period*Bay) over time and created mathematical models to represent these hypotheses (Table X).  For each model we considered</w:t>
+        <w:t>We hypothesized that trends in oyster counts may vary over similarly over time (Period), Bay (Pensacola, St. Andrews, and Apalachicola Bay) or trends in oyster counts may be different among Bays (Period*Bay) over time and created mathematical models to represent these hypotheses (Table X).  For each model we considered</w:t>
       </w:r>
       <w:r>
         <w:t xml:space="preserve"> site within the Bay as a random effect and</w:t>
@@ -2058,22 +2115,43 @@
         <w:t>)</w:t>
       </w:r>
       <w:r>
-        <w:t>, but Pensacola was relatively constant</w:t>
-      </w:r>
-      <w:r>
-        <w:t xml:space="preserve"> but with much higher uncertainty</w:t>
-      </w:r>
-      <w:r>
-        <w:t xml:space="preserve"> (beta = 0.07, SE beta = 0.15, p=0.10) as was St. Andrews (beta = 0.25, SE beta = 0.20, p=0.03)</w:t>
-      </w:r>
-      <w:r>
-        <w:t xml:space="preserve"> </w:t>
-      </w:r>
-      <w:r>
-        <w:t>each showing a positive trend (positive slope) over time</w:t>
-      </w:r>
-      <w:r>
-        <w:t>.  This trend is uncertain (high standard error on beta terms</w:t>
+        <w:t xml:space="preserve">.  </w:t>
+      </w:r>
+      <w:r>
+        <w:t>Pensacola</w:t>
+      </w:r>
+      <w:r>
+        <w:t xml:space="preserve"> and St. Andrews bays both show different trends in live oyster spat counts compared to Apalachicola, but</w:t>
+      </w:r>
+      <w:r>
+        <w:t xml:space="preserve"> uncertainty</w:t>
+      </w:r>
+      <w:r>
+        <w:t xml:space="preserve"> in response was higher</w:t>
+      </w:r>
+      <w:r>
+        <w:t xml:space="preserve"> (</w:t>
+      </w:r>
+      <w:r>
+        <w:t xml:space="preserve">Pensacola Bay, </w:t>
+      </w:r>
+      <w:r>
+        <w:t>beta = 0.07, SE beta = 0.15, p=0.10</w:t>
+      </w:r>
+      <w:r>
+        <w:t xml:space="preserve">; </w:t>
+      </w:r>
+      <w:r>
+        <w:t>St. Andrews beta = 0.25, SE beta = 0.20, p=0.03)</w:t>
+      </w:r>
+      <w:r>
+        <w:t xml:space="preserve">.  </w:t>
+      </w:r>
+      <w:r>
+        <w:t>Even though the estimated slope is positive for Pensacola and St. Andrews bays, t</w:t>
+      </w:r>
+      <w:r>
+        <w:t>his trend is uncertain (high standard error on beta terms</w:t>
       </w:r>
       <w:proofErr w:type="gramStart"/>
       <w:r>
@@ -2299,10 +2377,17 @@
         <w:ind w:firstLine="720"/>
       </w:pPr>
       <w:r>
+        <w:lastRenderedPageBreak/>
         <w:t>Analyzing available data and u</w:t>
       </w:r>
       <w:r>
-        <w:t xml:space="preserve">nderstanding Apalachicola oyster response to restoration actions is complicated because of variability in the design and monitoring programs used as part of ongoing restoration efforts.  In Apalachicola Bay multiple restoration materials (limestone or </w:t>
+        <w:t xml:space="preserve">nderstanding Apalachicola oyster response to restoration actions is complicated because of variability in the </w:t>
+      </w:r>
+      <w:r>
+        <w:t>construction</w:t>
+      </w:r>
+      <w:r>
+        <w:t xml:space="preserve"> and monitoring programs used as part of ongoing restoration efforts.  In Apalachicola Bay multiple restoration materials (limestone or </w:t>
       </w:r>
       <w:r>
         <w:t xml:space="preserve">quarried </w:t>
@@ -2314,26 +2399,117 @@
         <w:t xml:space="preserve"> (Table 1)</w:t>
       </w:r>
       <w:r>
+        <w:t xml:space="preserve">.  Because of construction challenges, some sites may have received both limestone </w:t>
+      </w:r>
+      <w:r>
+        <w:t>and</w:t>
+      </w:r>
+      <w:r>
+        <w:t xml:space="preserve"> shell.  Monitoring efforts to track oyster population response have been similar across studies, but the timing of monitoring post-construction has varied from monitoring beginning within weeks of cultch material being deposited, to monitoring not beginning for 1-2 years following cutch placement because of Covid-19 related delays in completing field efforts.</w:t>
+      </w:r>
+      <w:r>
+        <w:t xml:space="preserve">  Observed counts of oyster spat by research study highlight these challenges where the number of spat have ranged from 0 to more than 80</w:t>
+      </w:r>
+      <w:r>
+        <w:t>,</w:t>
+      </w:r>
+      <w:r>
+        <w:t>000 per 1/4-m</w:t>
+      </w:r>
+      <w:r>
+        <w:rPr>
+          <w:vertAlign w:val="superscript"/>
+        </w:rPr>
+        <w:t>2</w:t>
+      </w:r>
+      <w:r>
+        <w:t xml:space="preserve"> depending on study and </w:t>
+      </w:r>
+      <w:r>
+        <w:t>time</w:t>
+      </w:r>
+      <w:r>
+        <w:t xml:space="preserve"> (Figure </w:t>
+      </w:r>
+      <w:r>
+        <w:t>5</w:t>
+      </w:r>
+      <w:r>
+        <w:t xml:space="preserve">) suggesting that these data are highly </w:t>
+      </w:r>
+      <w:r>
+        <w:t>over dispersed</w:t>
+      </w:r>
+      <w:r>
+        <w:t>, but over time oyster counts across study trend closer to zero</w:t>
+      </w:r>
+      <w:r>
+        <w:t xml:space="preserve"> (Figure </w:t>
+      </w:r>
+      <w:r>
+        <w:t>5</w:t>
+      </w:r>
+      <w:r>
+        <w:t>)</w:t>
+      </w:r>
+      <w:r>
         <w:t xml:space="preserve">.  </w:t>
       </w:r>
-      <w:r>
-        <w:lastRenderedPageBreak/>
-        <w:t xml:space="preserve">Because of construction challenges, some sites may have received both limestone </w:t>
-      </w:r>
-      <w:r>
-        <w:t>and</w:t>
-      </w:r>
-      <w:r>
-        <w:t xml:space="preserve"> shell.  Monitoring efforts to track oyster population response have been similar across studies, but the timing of monitoring post-construction has varied from monitoring beginning within weeks of cultch material being deposited, to monitoring not beginning for 1-2 years following cutch placement because of Covid-19 related delays in completing field efforts.</w:t>
-      </w:r>
-      <w:r>
-        <w:t xml:space="preserve">  Observed counts of oyster spat by research study highlight these challenges where the number of spat have ranged from 0 to more than 80</w:t>
-      </w:r>
-      <w:r>
-        <w:t>,</w:t>
-      </w:r>
-      <w:r>
-        <w:t>000 per 1/4-m</w:t>
+    </w:p>
+    <w:p>
+      <w:pPr>
+        <w:spacing w:after="0" w:line="360" w:lineRule="auto"/>
+      </w:pPr>
+      <w:r>
+        <w:tab/>
+        <w:t>We combined oyster count data from various surveys and standardized site names.  We then fit GLM models</w:t>
+      </w:r>
+      <w:r>
+        <w:t xml:space="preserve"> assuming a negative binomial distribution</w:t>
+      </w:r>
+      <w:r>
+        <w:t xml:space="preserve"> to these data to describe the number of oysters of each size class over time (Period) with site as a random effect and the log of the number of quadrats as an offset</w:t>
+      </w:r>
+      <w:r>
+        <w:t xml:space="preserve"> to control for differences in sampling effort</w:t>
+      </w:r>
+      <w:r>
+        <w:t xml:space="preserve">.  Results from this model </w:t>
+      </w:r>
+      <w:r>
+        <w:t>found</w:t>
+      </w:r>
+      <w:r>
+        <w:t xml:space="preserve"> Period was significant (beta = -0.1</w:t>
+      </w:r>
+      <w:r>
+        <w:t>7</w:t>
+      </w:r>
+      <w:r>
+        <w:t>, SE = 0.04, p &lt; 0.</w:t>
+      </w:r>
+      <w:commentRangeStart w:id="6"/>
+      <w:r>
+        <w:t>001</w:t>
+      </w:r>
+      <w:commentRangeEnd w:id="6"/>
+      <w:r>
+        <w:rPr>
+          <w:rStyle w:val="CommentReference"/>
+        </w:rPr>
+        <w:commentReference w:id="6"/>
+      </w:r>
+      <w:r>
+        <w:t>)</w:t>
+      </w:r>
+      <w:r>
+        <w:t xml:space="preserve"> suggesting that over time</w:t>
+      </w:r>
+      <w:r>
+        <w:t xml:space="preserve"> for each period</w:t>
+      </w:r>
+      <w:r>
+        <w:t xml:space="preserve"> and across study and cultch material used, and density of cultch material deployed, counts of oyster spat did not respond positively to restoration action.  Predicted number of oyster spat per ¼-m</w:t>
       </w:r>
       <w:r>
         <w:rPr>
@@ -2342,219 +2518,142 @@
         <w:t>2</w:t>
       </w:r>
       <w:r>
-        <w:t xml:space="preserve"> depending on study and </w:t>
-      </w:r>
-      <w:r>
-        <w:t>time</w:t>
-      </w:r>
-      <w:r>
-        <w:t xml:space="preserve"> (Figure </w:t>
-      </w:r>
-      <w:r>
-        <w:t>5</w:t>
-      </w:r>
-      <w:r>
-        <w:t xml:space="preserve">) suggesting that these data are highly </w:t>
-      </w:r>
-      <w:r>
-        <w:t>over dispersed</w:t>
-      </w:r>
-      <w:r>
-        <w:t>, but over time oyster counts across study trend closer to zero</w:t>
-      </w:r>
-      <w:r>
-        <w:t xml:space="preserve"> (Figure </w:t>
-      </w:r>
-      <w:r>
-        <w:t>5</w:t>
+        <w:t xml:space="preserve"> transect (95%) </w:t>
+      </w:r>
+      <w:r>
+        <w:t xml:space="preserve">in Period 14 </w:t>
+      </w:r>
+      <w:r>
+        <w:t xml:space="preserve">was </w:t>
+      </w:r>
+      <w:r>
+        <w:t>7</w:t>
+      </w:r>
+      <w:r>
+        <w:t>.</w:t>
+      </w:r>
+      <w:r>
+        <w:t>1</w:t>
+      </w:r>
+      <w:r>
+        <w:t xml:space="preserve"> (</w:t>
+      </w:r>
+      <w:r>
+        <w:t>4.8 – 10.6</w:t>
       </w:r>
       <w:r>
         <w:t>)</w:t>
       </w:r>
       <w:r>
-        <w:t xml:space="preserve">.  </w:t>
-      </w:r>
-    </w:p>
-    <w:p>
-      <w:pPr>
-        <w:spacing w:after="0" w:line="360" w:lineRule="auto"/>
-      </w:pPr>
-      <w:r>
-        <w:tab/>
-        <w:t xml:space="preserve">We combined oyster count data from various surveys and standardized site names.  We then fit GLM models to these data to describe the number of oysters of each size class over time (Period) with site as a random effect and the log of the number of quadrats as an offset.  Results from this model </w:t>
-      </w:r>
-      <w:r>
-        <w:t>found</w:t>
-      </w:r>
-      <w:r>
-        <w:t xml:space="preserve"> Period was significant (beta = -0.1</w:t>
-      </w:r>
-      <w:r>
-        <w:t>7</w:t>
-      </w:r>
-      <w:r>
-        <w:t>, SE = 0.04, p &lt; 0.</w:t>
-      </w:r>
-      <w:commentRangeStart w:id="5"/>
-      <w:r>
-        <w:t>001</w:t>
-      </w:r>
-      <w:commentRangeEnd w:id="5"/>
-      <w:r>
-        <w:rPr>
-          <w:rStyle w:val="CommentReference"/>
-        </w:rPr>
-        <w:commentReference w:id="5"/>
+        <w:t xml:space="preserve"> much lower than in Period 1</w:t>
+      </w:r>
+      <w:r>
+        <w:t xml:space="preserve"> (102.2, 58.6 – 178.3;</w:t>
+      </w:r>
+      <w:r>
+        <w:t xml:space="preserve"> Figure </w:t>
+      </w:r>
+      <w:r>
+        <w:t>6</w:t>
       </w:r>
       <w:r>
         <w:t>)</w:t>
       </w:r>
       <w:r>
-        <w:t xml:space="preserve"> suggesting that over time</w:t>
-      </w:r>
-      <w:r>
-        <w:t xml:space="preserve"> for each period</w:t>
-      </w:r>
-      <w:r>
-        <w:t xml:space="preserve"> and across study and cultch material used, and density of cultch material deployed, counts of oyster spat did not respond positively to restoration action.  Predicted number of oyster spat per ¼-m</w:t>
+        <w:t xml:space="preserve">.  We fit the same model as above but included an additional parameter describing the number of days river discharge was below 12,000 CFS in the model. </w:t>
+      </w:r>
+      <w:r>
+        <w:t xml:space="preserve"> Both </w:t>
+      </w:r>
+      <w:r>
+        <w:t>P</w:t>
+      </w:r>
+      <w:r>
+        <w:t>eriod</w:t>
+      </w:r>
+      <w:r>
+        <w:t xml:space="preserve"> (beta = -0.21, SE = 0.04, p &lt; 0.001</w:t>
+      </w:r>
+      <w:r>
+        <w:t>) and</w:t>
+      </w:r>
+      <w:r>
+        <w:t xml:space="preserve"> the low days term are </w:t>
+      </w:r>
+      <w:r>
+        <w:t>important</w:t>
+      </w:r>
+      <w:r>
+        <w:t xml:space="preserve"> in the model</w:t>
+      </w:r>
+      <w:r>
+        <w:t xml:space="preserve"> with the terms for low days ((beta = -0.00</w:t>
+      </w:r>
+      <w:r>
+        <w:t>6</w:t>
+      </w:r>
+      <w:r>
+        <w:t>, SE = 0.003, p = 0.07)</w:t>
+      </w:r>
+      <w:r>
+        <w:t xml:space="preserve"> </w:t>
+      </w:r>
+      <w:r>
+        <w:t xml:space="preserve">suggesting that </w:t>
+      </w:r>
+      <w:r>
+        <w:t>for each day increase in the number of days discharge is</w:t>
+      </w:r>
+      <w:r>
+        <w:t xml:space="preserve"> below 12,000 CFS the number of oyster spat declines slightly (exp</w:t>
       </w:r>
       <w:r>
         <w:rPr>
           <w:vertAlign w:val="superscript"/>
         </w:rPr>
+        <w:t>-0.</w:t>
+      </w:r>
+      <w:r>
+        <w:rPr>
+          <w:vertAlign w:val="superscript"/>
+        </w:rPr>
+        <w:t>0</w:t>
+      </w:r>
+      <w:r>
+        <w:rPr>
+          <w:vertAlign w:val="superscript"/>
+        </w:rPr>
+        <w:t>0</w:t>
+      </w:r>
+      <w:r>
+        <w:rPr>
+          <w:vertAlign w:val="superscript"/>
+        </w:rPr>
+        <w:t>6</w:t>
+      </w:r>
+      <w:r>
+        <w:t>) by about 1 oyster spat</w:t>
+      </w:r>
+      <w:r>
+        <w:t xml:space="preserve"> per ¼-m</w:t>
+      </w:r>
+      <w:r>
+        <w:rPr>
+          <w:vertAlign w:val="superscript"/>
+        </w:rPr>
         <w:t>2</w:t>
       </w:r>
       <w:r>
-        <w:t xml:space="preserve"> transect (95%) </w:t>
-      </w:r>
-      <w:r>
-        <w:t xml:space="preserve">in Period 14 </w:t>
-      </w:r>
-      <w:r>
-        <w:t xml:space="preserve">was </w:t>
-      </w:r>
-      <w:r>
-        <w:t>7</w:t>
-      </w:r>
-      <w:r>
-        <w:t>.</w:t>
-      </w:r>
-      <w:r>
-        <w:t>1</w:t>
-      </w:r>
-      <w:r>
-        <w:t xml:space="preserve"> (</w:t>
-      </w:r>
-      <w:r>
-        <w:t>4.8 – 10.6</w:t>
-      </w:r>
-      <w:r>
-        <w:t>)</w:t>
-      </w:r>
-      <w:r>
-        <w:t xml:space="preserve"> much lower than in Period 1</w:t>
-      </w:r>
-      <w:r>
-        <w:t xml:space="preserve"> (102.2, 58.6 – 178.3;</w:t>
-      </w:r>
-      <w:r>
-        <w:t xml:space="preserve"> Figure </w:t>
-      </w:r>
-      <w:r>
-        <w:t>6</w:t>
-      </w:r>
-      <w:r>
-        <w:t>)</w:t>
-      </w:r>
-      <w:r>
-        <w:t xml:space="preserve">.  We fit the same model as above but included an additional parameter describing the number of days river discharge was below 12,000 CFS in the model. </w:t>
-      </w:r>
-      <w:r>
-        <w:t xml:space="preserve"> Both </w:t>
-      </w:r>
-      <w:r>
-        <w:t>P</w:t>
-      </w:r>
-      <w:r>
-        <w:t>eriod</w:t>
-      </w:r>
-      <w:r>
-        <w:t xml:space="preserve"> (beta = -0.21, SE = 0.04, p &lt; 0.001</w:t>
-      </w:r>
-      <w:r>
-        <w:t>) and</w:t>
-      </w:r>
-      <w:r>
-        <w:t xml:space="preserve"> the low days term are </w:t>
-      </w:r>
-      <w:r>
-        <w:t>important</w:t>
-      </w:r>
-      <w:r>
-        <w:t xml:space="preserve"> in the model</w:t>
-      </w:r>
-      <w:r>
-        <w:t xml:space="preserve"> with the terms for low days ((beta = -0.00</w:t>
-      </w:r>
-      <w:r>
-        <w:t>6</w:t>
-      </w:r>
-      <w:r>
-        <w:t>, SE = 0.003, p = 0.07)</w:t>
-      </w:r>
-      <w:r>
-        <w:t xml:space="preserve"> </w:t>
-      </w:r>
-      <w:r>
-        <w:t xml:space="preserve">suggesting that </w:t>
-      </w:r>
-      <w:r>
-        <w:t>for each day increase in the number of days discharge is</w:t>
-      </w:r>
-      <w:r>
-        <w:t xml:space="preserve"> below 12,000 CFS the number of oyster spat declines slightly (exp</w:t>
-      </w:r>
-      <w:r>
-        <w:rPr>
-          <w:vertAlign w:val="superscript"/>
-        </w:rPr>
-        <w:t>-0.</w:t>
-      </w:r>
-      <w:r>
-        <w:rPr>
-          <w:vertAlign w:val="superscript"/>
-        </w:rPr>
-        <w:t>0</w:t>
-      </w:r>
-      <w:r>
-        <w:rPr>
-          <w:vertAlign w:val="superscript"/>
-        </w:rPr>
-        <w:t>0</w:t>
-      </w:r>
-      <w:r>
-        <w:rPr>
-          <w:vertAlign w:val="superscript"/>
-        </w:rPr>
-        <w:t>6</w:t>
-      </w:r>
-      <w:r>
-        <w:t>) by about 1 oyster spat</w:t>
-      </w:r>
-      <w:r>
-        <w:t xml:space="preserve"> per ¼-m</w:t>
-      </w:r>
-      <w:r>
-        <w:rPr>
-          <w:vertAlign w:val="superscript"/>
-        </w:rPr>
-        <w:t>2</w:t>
-      </w:r>
-      <w:r>
         <w:t xml:space="preserve"> quadrat.</w:t>
       </w:r>
       <w:r>
-        <w:t xml:space="preserve">  The same model, but a </w:t>
+        <w:t xml:space="preserve">  The same model, but</w:t>
+      </w:r>
+      <w:r>
+        <w:t xml:space="preserve"> with</w:t>
+      </w:r>
+      <w:r>
+        <w:t xml:space="preserve"> a </w:t>
       </w:r>
       <w:r>
         <w:t>one</w:t>
@@ -2602,19 +2701,62 @@
         <w:t xml:space="preserve">An examination of the different projects, which were deployed in different periods and monitoring begin in different periods, does not provide clear patterns into how counts of oyster spat change over time. </w:t>
       </w:r>
       <w:r>
-        <w:t xml:space="preserve"> We fit a GLM model that included period and Project (four different projects, three using rock and 1 using shell) to the observed counts of oyster spat per quadrat.  Comparisons of the performance of project in producing oyster spat are difficult because of variations in the </w:t>
+        <w:t xml:space="preserve"> We fit a GLM model</w:t>
+      </w:r>
+      <w:r>
+        <w:t xml:space="preserve"> assuming a negative binomial distribution</w:t>
+      </w:r>
+      <w:r>
+        <w:t xml:space="preserve"> that included </w:t>
+      </w:r>
+      <w:r>
+        <w:t>P</w:t>
+      </w:r>
+      <w:r>
+        <w:t xml:space="preserve">eriod and Project (four different projects, </w:t>
+      </w:r>
+      <w:r>
+        <w:t>two</w:t>
+      </w:r>
+      <w:r>
+        <w:t xml:space="preserve"> using rock and </w:t>
+      </w:r>
+      <w:r>
+        <w:t>two</w:t>
+      </w:r>
+      <w:r>
+        <w:t xml:space="preserve"> using shell) to the observed counts of oyster </w:t>
+      </w:r>
+      <w:r>
+        <w:lastRenderedPageBreak/>
+        <w:t xml:space="preserve">spat per quadrat.  Comparisons of the performance of project in producing oyster spat are difficult because of variations in the </w:t>
       </w:r>
       <w:r>
         <w:t>ti</w:t>
       </w:r>
       <w:r>
-        <w:t xml:space="preserve">ming of when the monitoring began on each project.  As an example, for one project monitoring did not begin until nearly two years following construction, and if the response of cultch to restoration is different two years following restoration than immediately after restoration, then this would not be clear.  </w:t>
+        <w:t>ming of when the monitoring began on each project.  As an example, for one project monitoring did not begin until nearly two years following construction, and if the response of cultch to restoration is different two years following restoration than immediately after restoration, then this would not be clear.</w:t>
+      </w:r>
+      <w:r>
+        <w:t xml:space="preserve">  However, the intent of the restoration is to provide substrate in a way that will allow colonization and accretion of material over many years, </w:t>
+      </w:r>
+      <w:r>
+        <w:t>so if the restoration is successful, the count response should persist over multiple years.</w:t>
+      </w:r>
+      <w:r>
+        <w:t xml:space="preserve">  </w:t>
       </w:r>
       <w:r>
         <w:t>T</w:t>
       </w:r>
       <w:r>
-        <w:t>o create a comparative framework across studies we predicted the number of oyster spat per ¼-m</w:t>
+        <w:t xml:space="preserve">o create a comparative framework across studies </w:t>
+      </w:r>
+      <w:r>
+        <w:t xml:space="preserve">with different materials and starting points, </w:t>
+      </w:r>
+      <w:r>
+        <w:t>we predicted the number of oyster spat per ¼-m</w:t>
       </w:r>
       <w:r>
         <w:rPr>
@@ -2626,214 +2768,294 @@
         <w:t xml:space="preserve"> in period 14</w:t>
       </w:r>
       <w:r>
+        <w:t xml:space="preserve">, the last </w:t>
+      </w:r>
+      <w:r>
+        <w:t>period</w:t>
+      </w:r>
+      <w:r>
+        <w:t xml:space="preserve"> of monitoring.  </w:t>
+      </w:r>
+      <w:r>
+        <w:t>In this comparison three studies would have completed their construction efforts 3-5 years prior (NFWF-1, NRDA 4044, NRDA 5007) and FWC-2021 would be &lt; 2 years since construction.  If time since construction were a major influence, then the predicted values for each study in the common period should differ</w:t>
+      </w:r>
+      <w:r>
+        <w:t xml:space="preserve">.  For </w:t>
+      </w:r>
+      <w:r>
+        <w:t xml:space="preserve">the </w:t>
+      </w:r>
+      <w:r>
+        <w:t>NFWF-1</w:t>
+      </w:r>
+      <w:r>
+        <w:t xml:space="preserve"> project which used </w:t>
+      </w:r>
+      <w:r>
+        <w:t>quarried</w:t>
+      </w:r>
+      <w:r>
+        <w:t xml:space="preserve"> shell cultch</w:t>
+      </w:r>
+      <w:r>
+        <w:t xml:space="preserve">, we predict in Period 14 about </w:t>
+      </w:r>
+      <w:r>
+        <w:t>26</w:t>
+      </w:r>
+      <w:r>
+        <w:t xml:space="preserve">.2 (95% CI </w:t>
+      </w:r>
+      <w:r>
+        <w:t>8</w:t>
+      </w:r>
+      <w:r>
+        <w:t>.</w:t>
+      </w:r>
+      <w:r>
+        <w:t xml:space="preserve">6 </w:t>
+      </w:r>
+      <w:r>
+        <w:t>-</w:t>
+      </w:r>
+      <w:r>
+        <w:t xml:space="preserve"> 79.4</w:t>
+      </w:r>
+      <w:r>
+        <w:t>) live oyster spat per ¼-m</w:t>
+      </w:r>
+      <w:r>
+        <w:rPr>
+          <w:vertAlign w:val="superscript"/>
+        </w:rPr>
+        <w:t>2</w:t>
+      </w:r>
+      <w:r>
+        <w:t xml:space="preserve"> quadrat.</w:t>
+      </w:r>
+      <w:r>
+        <w:t xml:space="preserve">  The</w:t>
+      </w:r>
+      <w:r>
+        <w:t xml:space="preserve"> NRDA 4044 </w:t>
+      </w:r>
+      <w:r>
+        <w:t xml:space="preserve">project also used quarried shell cultch and the </w:t>
+      </w:r>
+      <w:r>
+        <w:t>mean predicted number of live spat</w:t>
+      </w:r>
+      <w:r>
+        <w:t xml:space="preserve"> in Period 14 was lower at about </w:t>
+      </w:r>
+      <w:r>
+        <w:t>3.5 (</w:t>
+      </w:r>
+      <w:r>
+        <w:t xml:space="preserve">95% CI </w:t>
+      </w:r>
+      <w:r>
+        <w:t>1.7 - 7.1)</w:t>
+      </w:r>
+      <w:r>
+        <w:t xml:space="preserve">.  </w:t>
+      </w:r>
+      <w:r>
+        <w:t>For the projects</w:t>
+      </w:r>
+      <w:r>
+        <w:t xml:space="preserve"> that used rock cultch</w:t>
+      </w:r>
+      <w:r>
+        <w:t xml:space="preserve"> the predicted number of live oyster spat per ¼-m</w:t>
+      </w:r>
+      <w:r>
+        <w:rPr>
+          <w:vertAlign w:val="superscript"/>
+        </w:rPr>
+        <w:t>2</w:t>
+      </w:r>
+      <w:r>
+        <w:t xml:space="preserve"> quadrat vary.  </w:t>
+      </w:r>
+      <w:r>
+        <w:t xml:space="preserve">For </w:t>
+      </w:r>
+      <w:r>
+        <w:t>project NRDA 5007 mean predicted</w:t>
+      </w:r>
+      <w:r>
+        <w:t xml:space="preserve"> live oyster spat count per </w:t>
+      </w:r>
+      <w:r>
+        <w:t>¼-m</w:t>
+      </w:r>
+      <w:r>
+        <w:rPr>
+          <w:vertAlign w:val="superscript"/>
+        </w:rPr>
+        <w:t>2</w:t>
+      </w:r>
+      <w:r>
+        <w:t xml:space="preserve"> quadrat</w:t>
+      </w:r>
+      <w:r>
+        <w:t xml:space="preserve"> was about</w:t>
+      </w:r>
+      <w:r>
+        <w:t xml:space="preserve"> </w:t>
+      </w:r>
+      <w:r>
+        <w:t>15</w:t>
+      </w:r>
+      <w:r>
+        <w:t>.</w:t>
+      </w:r>
+      <w:r>
+        <w:t>4</w:t>
+      </w:r>
+      <w:r>
+        <w:t xml:space="preserve"> (</w:t>
+      </w:r>
+      <w:r>
+        <w:t>95%</w:t>
+      </w:r>
+      <w:r>
+        <w:t xml:space="preserve"> </w:t>
+      </w:r>
+      <w:r>
+        <w:t>8</w:t>
+      </w:r>
+      <w:r>
+        <w:t>.</w:t>
+      </w:r>
+      <w:r>
+        <w:t>3</w:t>
+      </w:r>
+      <w:r>
+        <w:t xml:space="preserve"> – </w:t>
+      </w:r>
+      <w:r>
+        <w:t>28</w:t>
+      </w:r>
+      <w:r>
+        <w:t>.</w:t>
+      </w:r>
+      <w:r>
+        <w:t>3</w:t>
+      </w:r>
+      <w:r>
+        <w:t xml:space="preserve">), and project FWC-2021 mean predicted = </w:t>
+      </w:r>
+      <w:r>
+        <w:t>7</w:t>
+      </w:r>
+      <w:r>
+        <w:t>.0 (</w:t>
+      </w:r>
+      <w:r>
+        <w:t>4</w:t>
+      </w:r>
+      <w:r>
+        <w:t>.</w:t>
+      </w:r>
+      <w:r>
+        <w:t>5</w:t>
+      </w:r>
+      <w:r>
+        <w:t xml:space="preserve"> -</w:t>
+      </w:r>
+      <w:r>
+        <w:t xml:space="preserve"> 10</w:t>
+      </w:r>
+      <w:r>
+        <w:t>.</w:t>
+      </w:r>
+      <w:commentRangeStart w:id="7"/>
+      <w:r>
+        <w:t>9</w:t>
+      </w:r>
+      <w:commentRangeEnd w:id="7"/>
+      <w:r>
+        <w:rPr>
+          <w:rStyle w:val="CommentReference"/>
+        </w:rPr>
+        <w:commentReference w:id="7"/>
+      </w:r>
+      <w:r>
+        <w:t xml:space="preserve">). </w:t>
+      </w:r>
+      <w:r>
+        <w:t xml:space="preserve"> </w:t>
+      </w:r>
+      <w:r>
+        <w:t>An interesting result is that t</w:t>
+      </w:r>
+      <w:r>
+        <w:t xml:space="preserve">he </w:t>
+      </w:r>
+      <w:r>
+        <w:t xml:space="preserve">most recent (existing fewest number of years) </w:t>
+      </w:r>
+      <w:r>
+        <w:t xml:space="preserve">constructed reef project FWC-2021 had predicted counts </w:t>
+      </w:r>
+      <w:r>
+        <w:t>that was lower than the older rock cultch project NRDA 5007</w:t>
+      </w:r>
+      <w:r>
+        <w:t>.</w:t>
+      </w:r>
+      <w:r>
+        <w:t xml:space="preserve"> Project NFWF-1, </w:t>
+      </w:r>
+      <w:r>
+        <w:t>a</w:t>
+      </w:r>
+      <w:r>
+        <w:t xml:space="preserve"> shell cultch</w:t>
+      </w:r>
+      <w:r>
+        <w:t xml:space="preserve"> project</w:t>
+      </w:r>
+      <w:r>
         <w:t xml:space="preserve">, </w:t>
       </w:r>
       <w:r>
-        <w:lastRenderedPageBreak/>
-        <w:t xml:space="preserve">the last </w:t>
-      </w:r>
-      <w:r>
-        <w:t>period</w:t>
-      </w:r>
-      <w:r>
-        <w:t xml:space="preserve"> of monitoring.  </w:t>
-      </w:r>
-      <w:r>
-        <w:t>In this comparison three studies would have completed their construction efforts 3-5 years prior (NFWF-1, NRDA 4044, NRDA 5007) and FWC-2021 would be &lt; 2 years since construction.  If time since construction were a major influence, then the predicted values for each study in the common period should differ</w:t>
-      </w:r>
-      <w:r>
-        <w:t xml:space="preserve">.  For the single project that used shell cultch (NFWF-1), we predict in Period 14 about </w:t>
-      </w:r>
-      <w:r>
-        <w:t>26</w:t>
-      </w:r>
-      <w:r>
-        <w:t xml:space="preserve">.2 (95% CI </w:t>
-      </w:r>
-      <w:r>
-        <w:t>8</w:t>
-      </w:r>
-      <w:r>
-        <w:t>.</w:t>
-      </w:r>
-      <w:r>
-        <w:t xml:space="preserve">6 </w:t>
-      </w:r>
-      <w:r>
-        <w:t>-</w:t>
-      </w:r>
-      <w:r>
-        <w:t xml:space="preserve"> 79.4</w:t>
-      </w:r>
-      <w:r>
-        <w:t>) live oyster spat per ¼-m</w:t>
-      </w:r>
-      <w:r>
-        <w:rPr>
-          <w:vertAlign w:val="superscript"/>
-        </w:rPr>
-        <w:t>2</w:t>
-      </w:r>
-      <w:r>
-        <w:t xml:space="preserve"> quadrat.  For the projects</w:t>
-      </w:r>
-      <w:r>
-        <w:t xml:space="preserve"> that used rock cultch</w:t>
-      </w:r>
-      <w:r>
-        <w:t xml:space="preserve"> the predicted number of live oyster spat per ¼-m</w:t>
-      </w:r>
-      <w:r>
-        <w:rPr>
-          <w:vertAlign w:val="superscript"/>
-        </w:rPr>
-        <w:t>2</w:t>
-      </w:r>
-      <w:r>
-        <w:t xml:space="preserve"> quadrat vary.  For project NRDA 4044 mean predicted</w:t>
-      </w:r>
-      <w:r>
-        <w:t xml:space="preserve"> number of live spat</w:t>
-      </w:r>
-      <w:r>
-        <w:t xml:space="preserve"> =</w:t>
-      </w:r>
-      <w:r>
-        <w:t xml:space="preserve"> 3.5</w:t>
-      </w:r>
-      <w:r>
-        <w:t xml:space="preserve"> (</w:t>
-      </w:r>
-      <w:r>
-        <w:t>1</w:t>
-      </w:r>
-      <w:r>
-        <w:t>.</w:t>
-      </w:r>
-      <w:r>
-        <w:t>7 -</w:t>
+        <w:t>had very high</w:t>
+      </w:r>
+      <w:r>
+        <w:t xml:space="preserve"> initial (soon after restoration)</w:t>
+      </w:r>
+      <w:r>
+        <w:t xml:space="preserve"> observed live oyster spat counts</w:t>
       </w:r>
       <w:r>
         <w:t xml:space="preserve"> </w:t>
       </w:r>
       <w:r>
-        <w:t>7</w:t>
-      </w:r>
-      <w:r>
-        <w:t>.</w:t>
-      </w:r>
-      <w:r>
-        <w:t>1</w:t>
-      </w:r>
-      <w:r>
-        <w:t xml:space="preserve">), project NRDA 5007 mean predicted = </w:t>
-      </w:r>
-      <w:r>
-        <w:t>15</w:t>
-      </w:r>
-      <w:r>
-        <w:t>.</w:t>
-      </w:r>
-      <w:r>
-        <w:t>4</w:t>
-      </w:r>
-      <w:r>
-        <w:t xml:space="preserve"> (</w:t>
-      </w:r>
-      <w:r>
-        <w:t>8</w:t>
-      </w:r>
-      <w:r>
-        <w:t>.</w:t>
-      </w:r>
-      <w:r>
-        <w:t>3</w:t>
-      </w:r>
-      <w:r>
-        <w:t xml:space="preserve"> – </w:t>
-      </w:r>
-      <w:r>
-        <w:t>28</w:t>
-      </w:r>
-      <w:r>
-        <w:t>.</w:t>
-      </w:r>
-      <w:r>
-        <w:t>3</w:t>
-      </w:r>
-      <w:r>
-        <w:t xml:space="preserve">), and project FWC-2021 mean predicted = </w:t>
-      </w:r>
-      <w:r>
-        <w:t>7</w:t>
-      </w:r>
-      <w:r>
-        <w:t>.0 (</w:t>
-      </w:r>
-      <w:r>
-        <w:t>4</w:t>
-      </w:r>
-      <w:r>
-        <w:t>.</w:t>
-      </w:r>
-      <w:r>
-        <w:t>5</w:t>
-      </w:r>
-      <w:r>
-        <w:t xml:space="preserve"> -</w:t>
-      </w:r>
-      <w:r>
-        <w:t xml:space="preserve"> 10</w:t>
-      </w:r>
-      <w:r>
-        <w:t>.</w:t>
-      </w:r>
-      <w:commentRangeStart w:id="6"/>
-      <w:r>
-        <w:t>9</w:t>
-      </w:r>
-      <w:commentRangeEnd w:id="6"/>
-      <w:r>
-        <w:rPr>
-          <w:rStyle w:val="CommentReference"/>
-        </w:rPr>
-        <w:commentReference w:id="6"/>
-      </w:r>
-      <w:r>
-        <w:t xml:space="preserve">). </w:t>
-      </w:r>
-      <w:r>
-        <w:t xml:space="preserve"> </w:t>
-      </w:r>
-      <w:r>
-        <w:t>An interesting result is that t</w:t>
-      </w:r>
-      <w:r>
-        <w:t xml:space="preserve">he </w:t>
-      </w:r>
-      <w:r>
-        <w:t xml:space="preserve">most recent (existing fewest number of years) </w:t>
-      </w:r>
-      <w:r>
-        <w:t>constructed reef project FWC-2021 had predicted counts between the two older constructed reef projects, all with rock substrate.</w:t>
-      </w:r>
-      <w:r>
-        <w:t xml:space="preserve"> Project NFWF-1, the only project which used shell as cultch, had significantly higher</w:t>
-      </w:r>
-      <w:r>
-        <w:t xml:space="preserve"> initial (soon after restoration)</w:t>
-      </w:r>
-      <w:r>
-        <w:t xml:space="preserve"> observed live oyster spat counts</w:t>
-      </w:r>
-      <w:r>
-        <w:t xml:space="preserve"> by a factor of more than 100</w:t>
+        <w:t>that were more than</w:t>
+      </w:r>
+      <w:r>
+        <w:t xml:space="preserve"> 100</w:t>
       </w:r>
       <w:r>
         <w:t>x</w:t>
       </w:r>
       <w:r>
-        <w:t xml:space="preserve"> than any of the other projects.  The extreme dispersion observed for this project (Figure </w:t>
+        <w:t xml:space="preserve"> th</w:t>
+      </w:r>
+      <w:r>
+        <w:t>ose</w:t>
+      </w:r>
+      <w:r>
+        <w:t xml:space="preserve"> any of the other projects</w:t>
+      </w:r>
+      <w:r>
+        <w:t xml:space="preserve"> (Figure 5)</w:t>
+      </w:r>
+      <w:r>
+        <w:t xml:space="preserve">.  The extreme dispersion observed for this project (Figure </w:t>
       </w:r>
       <w:r>
         <w:t>5</w:t>
@@ -2872,10 +3094,28 @@
         <w:t>over dispersed</w:t>
       </w:r>
       <w:r>
-        <w:t xml:space="preserve"> (variance &gt; mean).   We then fit similar GLM models as described for oyster count data to the cultch biomass.</w:t>
-      </w:r>
-      <w:r>
-        <w:t xml:space="preserve">  To create a comparative framework across substrates we predicted the number of oyster spat per ¼-m</w:t>
+        <w:t xml:space="preserve"> (variance &gt; mean).   We then fit similar GLM models</w:t>
+      </w:r>
+      <w:r>
+        <w:t xml:space="preserve"> assuming a negative binomial distribution</w:t>
+      </w:r>
+      <w:r>
+        <w:t xml:space="preserve"> as described for oyster count data to the </w:t>
+      </w:r>
+      <w:r>
+        <w:t xml:space="preserve">observed </w:t>
+      </w:r>
+      <w:r>
+        <w:t>cultch biomass.</w:t>
+      </w:r>
+      <w:r>
+        <w:t xml:space="preserve">  To create a comparative framework across substrates we predicted the </w:t>
+      </w:r>
+      <w:r>
+        <w:t>amount of cultch</w:t>
+      </w:r>
+      <w:r>
+        <w:t xml:space="preserve"> per ¼-m</w:t>
       </w:r>
       <w:r>
         <w:rPr>
@@ -2884,7 +3124,13 @@
         <w:t>2</w:t>
       </w:r>
       <w:r>
-        <w:t xml:space="preserve"> in period 14, the last period of monitoring.  Because Apalachicola was the only bay where rock and shell were used, we focused analyses</w:t>
+        <w:t xml:space="preserve"> in period 14, the last period of monitoring.  Because Apalachicola was the only bay where</w:t>
+      </w:r>
+      <w:r>
+        <w:t xml:space="preserve"> both</w:t>
+      </w:r>
+      <w:r>
+        <w:t xml:space="preserve"> rock and shell were used, we focused analyses</w:t>
       </w:r>
       <w:r>
         <w:t xml:space="preserve"> to compare substrates</w:t>
@@ -2904,7 +3150,11 @@
         <w:t xml:space="preserve"> AIC between top models</w:t>
       </w:r>
       <w:r>
-        <w:t xml:space="preserve"> = 1.5).  From a management perspective the interaction term is of interest to help understand how the biomass of either rock or shell changes over time.  For rock substrate, the change in biomass over time was significant (beta = -0.</w:t>
+        <w:t xml:space="preserve"> = 1.5).  From a management perspective the interaction </w:t>
+      </w:r>
+      <w:r>
+        <w:lastRenderedPageBreak/>
+        <w:t>term is of interest to help understand how the biomass of either rock or shell changes over time.  For rock substrate, the change in biomass over time was significant (beta = -0.</w:t>
       </w:r>
       <w:r>
         <w:t>08</w:t>
@@ -2984,16 +3234,16 @@
       <w:r>
         <w:t xml:space="preserve"> the biomass of shell changed from about 1.</w:t>
       </w:r>
-      <w:commentRangeStart w:id="7"/>
+      <w:commentRangeStart w:id="8"/>
       <w:r>
         <w:t>7</w:t>
       </w:r>
-      <w:commentRangeEnd w:id="7"/>
+      <w:commentRangeEnd w:id="8"/>
       <w:r>
         <w:rPr>
           <w:rStyle w:val="CommentReference"/>
         </w:rPr>
-        <w:commentReference w:id="7"/>
+        <w:commentReference w:id="8"/>
       </w:r>
       <w:r>
         <w:t xml:space="preserve"> kg per ¼-m</w:t>
@@ -3014,11 +3264,7 @@
         <w:t xml:space="preserve"> these results </w:t>
       </w:r>
       <w:r>
-        <w:t xml:space="preserve">suggest a decline of about 60% biomass for the shell material by the end of period 13 and about 45% of the rock </w:t>
-      </w:r>
-      <w:r>
-        <w:lastRenderedPageBreak/>
-        <w:t>material.  A critical point is that these are measures of biomass, not area, and oyster spat settle on area. However, if we assume a proportional loss in area</w:t>
+        <w:t>suggest a decline of about 60% biomass for the shell material by the end of period 13 and about 45% of the rock material.  A critical point is that these are measures of biomass, not area, and oyster spat settle on area. However, if we assume a proportional loss in area</w:t>
       </w:r>
       <w:r>
         <w:t xml:space="preserve"> to what is loss in biomass</w:t>
@@ -3186,11 +3432,590 @@
     <w:p>
       <w:pPr>
         <w:spacing w:after="0" w:line="360" w:lineRule="auto"/>
-      </w:pPr>
+        <w:rPr>
+          <w:rFonts w:cstheme="minorHAnsi"/>
+        </w:rPr>
+      </w:pPr>
+      <w:r>
+        <w:tab/>
+        <w:t xml:space="preserve">Our results suggest restoration efforts in Pensacola, St. Andrews, and Apalachicola bays have not had the intended response of shifting oyster populations from a resilient, low oyster state to a more desired, high oyster state.  This conclusion is based on available data from three different bays in different watersheds, but with common restoration materials, techniques, and monitoring programs. </w:t>
+      </w:r>
+      <w:r>
+        <w:t>Restoration efforts in all three bays are guided by previous effor</w:t>
+      </w:r>
+      <w:r>
+        <w:rPr>
+          <w:rFonts w:cstheme="minorHAnsi"/>
+        </w:rPr>
+        <w:t xml:space="preserve">ts in Apalachicola Bay where irregular </w:t>
+      </w:r>
+      <w:r>
+        <w:rPr>
+          <w:rFonts w:cstheme="minorHAnsi"/>
+        </w:rPr>
+        <w:lastRenderedPageBreak/>
+        <w:t>clutching has been part of oyster management efforts since at least 1949 (</w:t>
+      </w:r>
+      <w:r>
+        <w:rPr>
+          <w:rFonts w:cstheme="minorHAnsi"/>
+        </w:rPr>
+        <w:t xml:space="preserve">Whitfield and </w:t>
+      </w:r>
+      <w:proofErr w:type="spellStart"/>
+      <w:r>
+        <w:rPr>
+          <w:rFonts w:cstheme="minorHAnsi"/>
+        </w:rPr>
+        <w:t>Beaumariage</w:t>
+      </w:r>
+      <w:proofErr w:type="spellEnd"/>
+      <w:r>
+        <w:rPr>
+          <w:rFonts w:cstheme="minorHAnsi"/>
+        </w:rPr>
+        <w:t xml:space="preserve"> 1977</w:t>
+      </w:r>
+      <w:r>
+        <w:rPr>
+          <w:rFonts w:cstheme="minorHAnsi"/>
+        </w:rPr>
+        <w:t>)</w:t>
+      </w:r>
+      <w:r>
+        <w:rPr>
+          <w:rFonts w:cstheme="minorHAnsi"/>
+        </w:rPr>
+        <w:t>.  Hurricane Elena in 1985 is thought to have</w:t>
+      </w:r>
+      <w:r>
+        <w:rPr>
+          <w:rFonts w:cstheme="minorHAnsi"/>
+        </w:rPr>
+        <w:t xml:space="preserve"> had major impacts on oyster populations in Apalachicola Bay (</w:t>
+      </w:r>
+      <w:r>
+        <w:rPr>
+          <w:rFonts w:cstheme="minorHAnsi"/>
+        </w:rPr>
+        <w:t>Berrigan 1988, 1990</w:t>
+      </w:r>
+      <w:r>
+        <w:rPr>
+          <w:rFonts w:cstheme="minorHAnsi"/>
+        </w:rPr>
+        <w:t>), with some estimates as high as a</w:t>
+      </w:r>
+      <w:r>
+        <w:rPr>
+          <w:rFonts w:cstheme="minorHAnsi"/>
+        </w:rPr>
+        <w:t xml:space="preserve"> 95% decline in oyster populations (Livingston 2015)</w:t>
+      </w:r>
+      <w:r>
+        <w:rPr>
+          <w:rFonts w:cstheme="minorHAnsi"/>
+        </w:rPr>
+        <w:t>.   These observed changes both to the physical</w:t>
+      </w:r>
+      <w:r>
+        <w:rPr>
+          <w:rFonts w:cstheme="minorHAnsi"/>
+        </w:rPr>
+        <w:t xml:space="preserve"> </w:t>
+      </w:r>
+      <w:r>
+        <w:rPr>
+          <w:rFonts w:cstheme="minorHAnsi"/>
+        </w:rPr>
+        <w:t xml:space="preserve">(Edmiston et al. 2008) </w:t>
+      </w:r>
+      <w:r>
+        <w:rPr>
+          <w:rFonts w:cstheme="minorHAnsi"/>
+        </w:rPr>
+        <w:t>and biological (Berrigan 1988; Edmiston et al. 2008; Livingston 2015)</w:t>
+      </w:r>
+      <w:r>
+        <w:rPr>
+          <w:rFonts w:cstheme="minorHAnsi"/>
+        </w:rPr>
+        <w:t xml:space="preserve"> aspects of the Bay </w:t>
+      </w:r>
+      <w:r>
+        <w:rPr>
+          <w:rFonts w:cstheme="minorHAnsi"/>
+        </w:rPr>
+        <w:t xml:space="preserve">which led to an </w:t>
+      </w:r>
+      <w:r>
+        <w:rPr>
+          <w:rFonts w:cstheme="minorHAnsi"/>
+        </w:rPr>
+        <w:t xml:space="preserve">intensive </w:t>
+      </w:r>
+      <w:r>
+        <w:rPr>
+          <w:rFonts w:cstheme="minorHAnsi"/>
+        </w:rPr>
+        <w:t xml:space="preserve">restoration effort for oyster populations including fishery closures, </w:t>
+      </w:r>
+      <w:r>
+        <w:rPr>
+          <w:rFonts w:cstheme="minorHAnsi"/>
+        </w:rPr>
+        <w:t>experimental clutching effort</w:t>
+      </w:r>
+      <w:r>
+        <w:rPr>
+          <w:rFonts w:cstheme="minorHAnsi"/>
+        </w:rPr>
+        <w:t>, and on-water check stations following fishery re-opening to monitor harvests (Berrigan 1990)</w:t>
+      </w:r>
+      <w:r>
+        <w:rPr>
+          <w:rFonts w:cstheme="minorHAnsi"/>
+        </w:rPr>
+        <w:t>.</w:t>
+      </w:r>
+      <w:r>
+        <w:rPr>
+          <w:rFonts w:cstheme="minorHAnsi"/>
+        </w:rPr>
+        <w:t xml:space="preserve">  The restoration efforts detailed in</w:t>
+      </w:r>
+      <w:r>
+        <w:rPr>
+          <w:rFonts w:cstheme="minorHAnsi"/>
+        </w:rPr>
+        <w:t xml:space="preserve"> Berrigan (1990)</w:t>
+      </w:r>
+      <w:r>
+        <w:rPr>
+          <w:rFonts w:cstheme="minorHAnsi"/>
+        </w:rPr>
+        <w:t xml:space="preserve"> identify that</w:t>
+      </w:r>
+      <w:r>
+        <w:rPr>
+          <w:rFonts w:cstheme="minorHAnsi"/>
+        </w:rPr>
+        <w:t xml:space="preserve"> 156 ha of oyster reef received 472 m</w:t>
+      </w:r>
+      <w:r>
+        <w:rPr>
+          <w:rFonts w:cstheme="minorHAnsi"/>
+          <w:vertAlign w:val="superscript"/>
+        </w:rPr>
+        <w:t>3</w:t>
+      </w:r>
+      <w:r>
+        <w:rPr>
+          <w:rFonts w:cstheme="minorHAnsi"/>
+        </w:rPr>
+        <w:t xml:space="preserve"> of </w:t>
+      </w:r>
+      <w:proofErr w:type="spellStart"/>
+      <w:r>
+        <w:rPr>
+          <w:rFonts w:cstheme="minorHAnsi"/>
+          <w:i/>
+          <w:iCs/>
+        </w:rPr>
+        <w:t>Rangia</w:t>
+      </w:r>
+      <w:proofErr w:type="spellEnd"/>
+      <w:r>
+        <w:rPr>
+          <w:rFonts w:cstheme="minorHAnsi"/>
+        </w:rPr>
+        <w:t xml:space="preserve"> clams</w:t>
+      </w:r>
+      <w:r>
+        <w:rPr>
+          <w:rFonts w:cstheme="minorHAnsi"/>
+        </w:rPr>
+        <w:t>hell per ha</w:t>
+      </w:r>
+      <w:r>
+        <w:rPr>
+          <w:rFonts w:cstheme="minorHAnsi"/>
+        </w:rPr>
+        <w:t xml:space="preserve"> as part of intensive restoration</w:t>
+      </w:r>
+      <w:r>
+        <w:rPr>
+          <w:rFonts w:cstheme="minorHAnsi"/>
+        </w:rPr>
+        <w:t xml:space="preserve">.  Livingston et al. (1999) describe a major wild oyster spat set occurring in the fall of 1985 </w:t>
+      </w:r>
+      <w:r>
+        <w:rPr>
+          <w:rFonts w:cstheme="minorHAnsi"/>
+        </w:rPr>
+        <w:t xml:space="preserve">on remaining oyster reefs </w:t>
+      </w:r>
+      <w:r>
+        <w:rPr>
+          <w:rFonts w:cstheme="minorHAnsi"/>
+        </w:rPr>
+        <w:t>in Apalachicola Bay</w:t>
+      </w:r>
+      <w:r>
+        <w:rPr>
+          <w:rFonts w:cstheme="minorHAnsi"/>
+        </w:rPr>
+        <w:t xml:space="preserve"> and</w:t>
+      </w:r>
+      <w:r>
+        <w:rPr>
+          <w:rFonts w:cstheme="minorHAnsi"/>
+        </w:rPr>
+        <w:t xml:space="preserve"> subsequently </w:t>
+      </w:r>
+      <w:r>
+        <w:rPr>
+          <w:rFonts w:cstheme="minorHAnsi"/>
+        </w:rPr>
+        <w:t>w</w:t>
+      </w:r>
+      <w:r>
+        <w:rPr>
+          <w:rFonts w:cstheme="minorHAnsi"/>
+        </w:rPr>
+        <w:t>ithin</w:t>
+      </w:r>
+      <w:r>
+        <w:rPr>
+          <w:rFonts w:cstheme="minorHAnsi"/>
+        </w:rPr>
+        <w:t xml:space="preserve"> 18 months restored oyster bars</w:t>
+      </w:r>
+      <w:r>
+        <w:rPr>
+          <w:rFonts w:cstheme="minorHAnsi"/>
+        </w:rPr>
+        <w:t xml:space="preserve"> (monitored as part of restoration; Berrigan 1990)</w:t>
+      </w:r>
+      <w:r>
+        <w:rPr>
+          <w:rFonts w:cstheme="minorHAnsi"/>
+        </w:rPr>
+        <w:t xml:space="preserve"> were supporting 587 oysters/m</w:t>
+      </w:r>
+      <w:r>
+        <w:rPr>
+          <w:rFonts w:cstheme="minorHAnsi"/>
+          <w:vertAlign w:val="superscript"/>
+        </w:rPr>
+        <w:t>2</w:t>
+      </w:r>
+      <w:r>
+        <w:rPr>
+          <w:rFonts w:cstheme="minorHAnsi"/>
+        </w:rPr>
+        <w:t>.  Oyster population benchmarks to support harvest were met,</w:t>
+      </w:r>
+      <w:r>
+        <w:rPr>
+          <w:rFonts w:cstheme="minorHAnsi"/>
+        </w:rPr>
+        <w:t xml:space="preserve"> and the oyster fishery reopened</w:t>
+      </w:r>
+      <w:r>
+        <w:rPr>
+          <w:rFonts w:cstheme="minorHAnsi"/>
+        </w:rPr>
+        <w:t>, with reported landings and related excise fees recovering cost of restoration</w:t>
+      </w:r>
+      <w:r>
+        <w:rPr>
+          <w:rFonts w:cstheme="minorHAnsi"/>
+        </w:rPr>
+        <w:t xml:space="preserve"> (Berrigan 1990).</w:t>
+      </w:r>
+      <w:r>
+        <w:rPr>
+          <w:rFonts w:cstheme="minorHAnsi"/>
+        </w:rPr>
+        <w:t xml:space="preserve"> </w:t>
+      </w:r>
+      <w:r>
+        <w:rPr>
+          <w:rFonts w:cstheme="minorHAnsi"/>
+        </w:rPr>
+        <w:t xml:space="preserve">If previous restoration efforts were successful, why is a similar response not observed from ongoing restoration efforts now?  </w:t>
+      </w:r>
     </w:p>
     <w:p>
       <w:pPr>
         <w:spacing w:after="0" w:line="360" w:lineRule="auto"/>
+        <w:rPr>
+          <w:rFonts w:cstheme="minorHAnsi"/>
+        </w:rPr>
+      </w:pPr>
+      <w:r>
+        <w:rPr>
+          <w:rFonts w:cstheme="minorHAnsi"/>
+          <w:i/>
+          <w:iCs/>
+        </w:rPr>
+        <w:t>Cultch density, volume, area, and material</w:t>
+      </w:r>
+    </w:p>
+    <w:p>
+      <w:pPr>
+        <w:spacing w:after="0" w:line="360" w:lineRule="auto"/>
+        <w:rPr>
+          <w:rFonts w:cstheme="minorHAnsi"/>
+        </w:rPr>
+      </w:pPr>
+      <w:r>
+        <w:rPr>
+          <w:rFonts w:cstheme="minorHAnsi"/>
+        </w:rPr>
+        <w:tab/>
+        <w:t>The cultch density used by Berrigan (1990) of about 617 yds</w:t>
+      </w:r>
+      <w:r>
+        <w:rPr>
+          <w:rFonts w:cstheme="minorHAnsi"/>
+          <w:vertAlign w:val="superscript"/>
+        </w:rPr>
+        <w:t>3</w:t>
+      </w:r>
+      <w:r>
+        <w:rPr>
+          <w:rFonts w:cstheme="minorHAnsi"/>
+        </w:rPr>
+        <w:t xml:space="preserve"> per acre is about 2x the density used in the largest (NRDA 5007) and most recent (FWC 2021) restoration efforts (Table 1)</w:t>
+      </w:r>
+      <w:r>
+        <w:rPr>
+          <w:rFonts w:cstheme="minorHAnsi"/>
+        </w:rPr>
+        <w:t xml:space="preserve"> for Apalachicola Bay.  Comparative data Pensacola and St. Andrews bays are not available.  </w:t>
+      </w:r>
+      <w:r>
+        <w:rPr>
+          <w:rFonts w:cstheme="minorHAnsi"/>
+        </w:rPr>
+        <w:t>Pine et al. (2015) used simulation to suggest that the risk of an irreversible oyster fishery collapse</w:t>
+      </w:r>
+      <w:r>
+        <w:rPr>
+          <w:rFonts w:cstheme="minorHAnsi"/>
+        </w:rPr>
+        <w:t xml:space="preserve"> in Apalachicola</w:t>
+      </w:r>
+      <w:r>
+        <w:rPr>
+          <w:rFonts w:cstheme="minorHAnsi"/>
+        </w:rPr>
+        <w:t xml:space="preserve"> could be reduced through an intensive clutching program </w:t>
+      </w:r>
+      <w:r>
+        <w:rPr>
+          <w:rFonts w:cstheme="minorHAnsi"/>
+        </w:rPr>
+        <w:t xml:space="preserve">over an area of about </w:t>
+      </w:r>
+      <w:r>
+        <w:rPr>
+          <w:rFonts w:cstheme="minorHAnsi"/>
+        </w:rPr>
+        <w:t>400 ac per year</w:t>
+      </w:r>
+      <w:r>
+        <w:rPr>
+          <w:rFonts w:cstheme="minorHAnsi"/>
+        </w:rPr>
+        <w:t>, which is about</w:t>
+      </w:r>
+      <w:r>
+        <w:rPr>
+          <w:rFonts w:cstheme="minorHAnsi"/>
+        </w:rPr>
+        <w:t xml:space="preserve"> </w:t>
+      </w:r>
+      <w:r>
+        <w:rPr>
+          <w:rFonts w:cstheme="minorHAnsi"/>
+        </w:rPr>
+        <w:t>four times</w:t>
+      </w:r>
+      <w:r>
+        <w:rPr>
+          <w:rFonts w:cstheme="minorHAnsi"/>
+        </w:rPr>
+        <w:t xml:space="preserve"> the average area </w:t>
+      </w:r>
+      <w:proofErr w:type="spellStart"/>
+      <w:r>
+        <w:rPr>
+          <w:rFonts w:cstheme="minorHAnsi"/>
+        </w:rPr>
+        <w:t>cultched</w:t>
+      </w:r>
+      <w:proofErr w:type="spellEnd"/>
+      <w:r>
+        <w:rPr>
+          <w:rFonts w:cstheme="minorHAnsi"/>
+        </w:rPr>
+        <w:t xml:space="preserve"> </w:t>
+      </w:r>
+      <w:r>
+        <w:rPr>
+          <w:rFonts w:cstheme="minorHAnsi"/>
+        </w:rPr>
+        <w:t>each</w:t>
+      </w:r>
+      <w:r>
+        <w:rPr>
+          <w:rFonts w:cstheme="minorHAnsi"/>
+        </w:rPr>
+        <w:t xml:space="preserve"> year (Pine et al. 2015) between the restorations following Hurricane Elena and the beginning of regional restoration in 2015.  Importantly, these are area estimates (400 ac recommend from simulation, 100 ac restored on average since the mid-1980s) which describe the surface area of cultch available for spat to settle.  But the volume of cultch material (as yd</w:t>
+      </w:r>
+      <w:r>
+        <w:rPr>
+          <w:rFonts w:cstheme="minorHAnsi"/>
+          <w:vertAlign w:val="superscript"/>
+        </w:rPr>
+        <w:t>3</w:t>
+      </w:r>
+      <w:r>
+        <w:rPr>
+          <w:rFonts w:cstheme="minorHAnsi"/>
+        </w:rPr>
+        <w:t>) of material is what determines the vertical relief</w:t>
+      </w:r>
+      <w:r>
+        <w:rPr>
+          <w:rFonts w:cstheme="minorHAnsi"/>
+        </w:rPr>
+        <w:t xml:space="preserve"> added to the extant reef.  This vertical relief difference may be important in terms of elevating the reef into suitable water quality or hydrodynamic conditions (Colden et al. 2017).  In an assessment of oyster reef restoration in the Chesapeake Bay region, Colden et al. (2017) found</w:t>
+      </w:r>
+      <w:r>
+        <w:rPr>
+          <w:rFonts w:cstheme="minorHAnsi"/>
+        </w:rPr>
+        <w:t xml:space="preserve"> that oyster reefs higher than 0.3 m had higher oyster survival, density, and overall complexity than reefs &lt; 0.3 m and these reefs higher reefs were less likely to go extinct.  Side-scan sonar mapping is routinely used as an assessment metric on a sub-set of restored reefs in Pensacola, St. Andrews, and Apalachicola bays and the restored reefs in these systems are highly variable in their </w:t>
+      </w:r>
+      <w:r>
+        <w:rPr>
+          <w:rFonts w:cstheme="minorHAnsi"/>
+        </w:rPr>
+        <w:lastRenderedPageBreak/>
+        <w:t xml:space="preserve">observed elevation profiles due to </w:t>
+      </w:r>
+      <w:proofErr w:type="spellStart"/>
+      <w:r>
+        <w:rPr>
+          <w:rFonts w:cstheme="minorHAnsi"/>
+        </w:rPr>
+        <w:t>a</w:t>
+      </w:r>
+      <w:proofErr w:type="spellEnd"/>
+      <w:r>
+        <w:rPr>
+          <w:rFonts w:cstheme="minorHAnsi"/>
+        </w:rPr>
+        <w:t xml:space="preserve"> combination of factors including uneven placement of material during construction and erosional and depositional shaping forces of shell and rock cultch materials from currents since construction.  </w:t>
+      </w:r>
+      <w:r>
+        <w:rPr>
+          <w:rFonts w:cstheme="minorHAnsi"/>
+        </w:rPr>
+        <w:t xml:space="preserve">Because the material used for restoration efforts is either small and dense (#4 limestone 1.5-3” in size) or larger and less dense (quarried oyster shell X-Y” in size) it is likely susceptible to being transported away from the intended restoration site, buried in sediment, or sculpted by currents to a low-relief structure (2-4” of elevation, about 0.05-m) interrupted by subtle waves of higher-density of material (volumetrically) which results in higher vertical relief (X-Y”, about </w:t>
+      </w:r>
+      <w:r>
+        <w:rPr>
+          <w:rFonts w:cstheme="minorHAnsi"/>
+        </w:rPr>
+        <w:t>Z-m)</w:t>
+      </w:r>
+      <w:r>
+        <w:rPr>
+          <w:rFonts w:cstheme="minorHAnsi"/>
+        </w:rPr>
+        <w:t xml:space="preserve">.   </w:t>
+      </w:r>
+    </w:p>
+    <w:p>
+      <w:pPr>
+        <w:spacing w:after="0" w:line="360" w:lineRule="auto"/>
+        <w:rPr>
+          <w:rFonts w:cstheme="minorHAnsi"/>
+        </w:rPr>
+      </w:pPr>
+    </w:p>
+    <w:p>
+      <w:pPr>
+        <w:spacing w:after="0" w:line="360" w:lineRule="auto"/>
+        <w:rPr>
+          <w:rFonts w:cstheme="minorHAnsi"/>
+        </w:rPr>
+      </w:pPr>
+      <w:r>
+        <w:rPr>
+          <w:rFonts w:ascii="Helvetica" w:hAnsi="Helvetica"/>
+          <w:color w:val="555555"/>
+          <w:sz w:val="18"/>
+          <w:szCs w:val="18"/>
+          <w:shd w:val="clear" w:color="auto" w:fill="FFFFFF"/>
+        </w:rPr>
+        <w:t>density, survival, and reef complexity, </w:t>
+      </w:r>
+    </w:p>
+    <w:p>
+      <w:pPr>
+        <w:spacing w:after="0" w:line="360" w:lineRule="auto"/>
+        <w:rPr>
+          <w:rFonts w:cstheme="minorHAnsi"/>
+        </w:rPr>
+      </w:pPr>
+    </w:p>
+    <w:p>
+      <w:pPr>
+        <w:spacing w:after="0" w:line="360" w:lineRule="auto"/>
+        <w:rPr>
+          <w:rFonts w:cstheme="minorHAnsi"/>
+        </w:rPr>
+      </w:pPr>
+      <w:r>
+        <w:rPr>
+          <w:rFonts w:cstheme="minorHAnsi"/>
+        </w:rPr>
+        <w:t>Fisch and Pine (2016) ex</w:t>
+      </w:r>
+    </w:p>
+    <w:p>
+      <w:pPr>
+        <w:spacing w:after="0" w:line="360" w:lineRule="auto"/>
+        <w:rPr>
+          <w:rFonts w:cstheme="minorHAnsi"/>
+        </w:rPr>
+      </w:pPr>
+    </w:p>
+    <w:p>
+      <w:pPr>
+        <w:spacing w:after="0" w:line="360" w:lineRule="auto"/>
+      </w:pPr>
+      <w:r>
+        <w:t>Summary of Berrigan observed responses to previous restoration</w:t>
+      </w:r>
+    </w:p>
+    <w:p>
+      <w:pPr>
+        <w:spacing w:after="0" w:line="360" w:lineRule="auto"/>
+      </w:pPr>
+      <w:r>
+        <w:t>Predictions from Curious Case</w:t>
+      </w:r>
+    </w:p>
+    <w:p>
+      <w:pPr>
+        <w:spacing w:after="0" w:line="360" w:lineRule="auto"/>
       </w:pPr>
       <w:r>
         <w:t>Colden work</w:t>
@@ -3297,6 +4122,7 @@
         <w:spacing w:after="0" w:line="360" w:lineRule="auto"/>
       </w:pPr>
       <w:r>
+        <w:lastRenderedPageBreak/>
         <w:t>#####################</w:t>
       </w:r>
     </w:p>
@@ -5033,7 +5859,37 @@
       </w:r>
     </w:p>
   </w:comment>
-  <w:comment w:id="1" w:author="Pine, Bill" w:date="2022-03-13T13:05:00Z" w:initials="PB">
+  <w:comment w:id="1" w:author="Pine, Bill" w:date="2022-04-18T05:13:00Z" w:initials="PB">
+    <w:p>
+      <w:pPr>
+        <w:pStyle w:val="CommentText"/>
+      </w:pPr>
+      <w:r>
+        <w:rPr>
+          <w:rStyle w:val="CommentReference"/>
+        </w:rPr>
+        <w:annotationRef/>
+      </w:r>
+      <w:r>
+        <w:t xml:space="preserve">Table needs to be reviewed by staff. Small deviations in </w:t>
+      </w:r>
+      <w:proofErr w:type="gramStart"/>
+      <w:r>
+        <w:t>amount</w:t>
+      </w:r>
+      <w:proofErr w:type="gramEnd"/>
+      <w:r>
+        <w:t xml:space="preserve"> of materials occurs in some reports (95,500, </w:t>
+      </w:r>
+      <w:r>
+        <w:t>or</w:t>
+      </w:r>
+      <w:r>
+        <w:t xml:space="preserve"> 95,000 as example) and dates of work</w:t>
+      </w:r>
+    </w:p>
+  </w:comment>
+  <w:comment w:id="2" w:author="Pine, Bill" w:date="2022-03-13T13:05:00Z" w:initials="PB">
     <w:p>
       <w:pPr>
         <w:pStyle w:val="CommentText"/>
@@ -5391,7 +6247,7 @@
       </w:r>
     </w:p>
   </w:comment>
-  <w:comment w:id="2" w:author="Pine, Bill" w:date="2022-04-14T11:54:00Z" w:initials="PB">
+  <w:comment w:id="3" w:author="Pine, Bill" w:date="2022-04-14T11:54:00Z" w:initials="PB">
     <w:p>
       <w:pPr>
         <w:pStyle w:val="CommentText"/>
@@ -5407,7 +6263,7 @@
       </w:r>
     </w:p>
   </w:comment>
-  <w:comment w:id="3" w:author="Pine, Bill" w:date="2022-04-02T11:47:00Z" w:initials="PB">
+  <w:comment w:id="4" w:author="Pine, Bill" w:date="2022-04-02T11:47:00Z" w:initials="PB">
     <w:p>
       <w:pPr>
         <w:pStyle w:val="CommentText"/>
@@ -5423,7 +6279,7 @@
       </w:r>
     </w:p>
   </w:comment>
-  <w:comment w:id="4" w:author="Pine, Bill" w:date="2022-04-14T12:19:00Z" w:initials="PB">
+  <w:comment w:id="5" w:author="Pine, Bill" w:date="2022-04-14T12:19:00Z" w:initials="PB">
     <w:p>
       <w:pPr>
         <w:pStyle w:val="CommentText"/>
@@ -5439,7 +6295,7 @@
       </w:r>
     </w:p>
   </w:comment>
-  <w:comment w:id="5" w:author="Pine, Bill" w:date="2022-03-15T15:12:00Z" w:initials="PB">
+  <w:comment w:id="6" w:author="Pine, Bill" w:date="2022-03-15T15:12:00Z" w:initials="PB">
     <w:p>
       <w:pPr>
         <w:pStyle w:val="CommentText"/>
@@ -5458,7 +6314,7 @@
       </w:r>
     </w:p>
   </w:comment>
-  <w:comment w:id="6" w:author="Pine, Bill" w:date="2022-03-30T06:23:00Z" w:initials="PB">
+  <w:comment w:id="7" w:author="Pine, Bill" w:date="2022-03-30T06:23:00Z" w:initials="PB">
     <w:p>
       <w:pPr>
         <w:pStyle w:val="CommentText"/>
@@ -5474,7 +6330,7 @@
       </w:r>
     </w:p>
   </w:comment>
-  <w:comment w:id="7" w:author="Pine, Bill" w:date="2022-03-31T05:34:00Z" w:initials="PB">
+  <w:comment w:id="8" w:author="Pine, Bill" w:date="2022-03-31T05:34:00Z" w:initials="PB">
     <w:p>
       <w:pPr>
         <w:pStyle w:val="CommentText"/>
@@ -5496,6 +6352,7 @@
 <file path=word/commentsExtended.xml><?xml version="1.0" encoding="utf-8"?>
 <w15:commentsEx xmlns:wpc="http://schemas.microsoft.com/office/word/2010/wordprocessingCanvas" xmlns:cx="http://schemas.microsoft.com/office/drawing/2014/chartex" xmlns:cx1="http://schemas.microsoft.com/office/drawing/2015/9/8/chartex" xmlns:cx2="http://schemas.microsoft.com/office/drawing/2015/10/21/chartex" xmlns:cx3="http://schemas.microsoft.com/office/drawing/2016/5/9/chartex" xmlns:cx4="http://schemas.microsoft.com/office/drawing/2016/5/10/chartex" xmlns:cx5="http://schemas.microsoft.com/office/drawing/2016/5/11/chartex" xmlns:cx6="http://schemas.microsoft.com/office/drawing/2016/5/12/chartex" xmlns:cx7="http://schemas.microsoft.com/office/drawing/2016/5/13/chartex" xmlns:cx8="http://schemas.microsoft.com/office/drawing/2016/5/14/chartex" xmlns:mc="http://schemas.openxmlformats.org/markup-compatibility/2006" xmlns:aink="http://schemas.microsoft.com/office/drawing/2016/ink" xmlns:am3d="http://schemas.microsoft.com/office/drawing/2017/model3d" xmlns:o="urn:schemas-microsoft-com:office:office" xmlns:r="http://schemas.openxmlformats.org/officeDocument/2006/relationships" xmlns:m="http://schemas.openxmlformats.org/officeDocument/2006/math" xmlns:v="urn:schemas-microsoft-com:vml" xmlns:wp14="http://schemas.microsoft.com/office/word/2010/wordprocessingDrawing" xmlns:wp="http://schemas.openxmlformats.org/drawingml/2006/wordprocessingDrawing" xmlns:w10="urn:schemas-microsoft-com:office:word" xmlns:w="http://schemas.openxmlformats.org/wordprocessingml/2006/main" xmlns:w14="http://schemas.microsoft.com/office/word/2010/wordml" xmlns:w15="http://schemas.microsoft.com/office/word/2012/wordml" xmlns:w16cex="http://schemas.microsoft.com/office/word/2018/wordml/cex" xmlns:w16cid="http://schemas.microsoft.com/office/word/2016/wordml/cid" xmlns:w16="http://schemas.microsoft.com/office/word/2018/wordml" xmlns:w16sdtdh="http://schemas.microsoft.com/office/word/2020/wordml/sdtdatahash" xmlns:w16se="http://schemas.microsoft.com/office/word/2015/wordml/symex" xmlns:wpg="http://schemas.microsoft.com/office/word/2010/wordprocessingGroup" xmlns:wpi="http://schemas.microsoft.com/office/word/2010/wordprocessingInk" xmlns:wne="http://schemas.microsoft.com/office/word/2006/wordml" xmlns:wps="http://schemas.microsoft.com/office/word/2010/wordprocessingShape" mc:Ignorable="w14 w15 w16se w16cid w16 w16cex w16sdtdh wp14">
   <w15:commentEx w15:paraId="31F6B3C8" w15:done="0"/>
+  <w15:commentEx w15:paraId="5B8D403B" w15:done="0"/>
   <w15:commentEx w15:paraId="5F27CF2F" w15:done="0"/>
   <w15:commentEx w15:paraId="5890CC0A" w15:done="0"/>
   <w15:commentEx w15:paraId="71BBBEBF" w15:done="0"/>
@@ -5509,6 +6366,7 @@
 <file path=word/commentsExtensible.xml><?xml version="1.0" encoding="utf-8"?>
 <w16cex:commentsExtensible xmlns:wpc="http://schemas.microsoft.com/office/word/2010/wordprocessingCanvas" xmlns:cx="http://schemas.microsoft.com/office/drawing/2014/chartex" xmlns:cx1="http://schemas.microsoft.com/office/drawing/2015/9/8/chartex" xmlns:cx2="http://schemas.microsoft.com/office/drawing/2015/10/21/chartex" xmlns:cx3="http://schemas.microsoft.com/office/drawing/2016/5/9/chartex" xmlns:cx4="http://schemas.microsoft.com/office/drawing/2016/5/10/chartex" xmlns:cx5="http://schemas.microsoft.com/office/drawing/2016/5/11/chartex" xmlns:cx6="http://schemas.microsoft.com/office/drawing/2016/5/12/chartex" xmlns:cx7="http://schemas.microsoft.com/office/drawing/2016/5/13/chartex" xmlns:cx8="http://schemas.microsoft.com/office/drawing/2016/5/14/chartex" xmlns:mc="http://schemas.openxmlformats.org/markup-compatibility/2006" xmlns:aink="http://schemas.microsoft.com/office/drawing/2016/ink" xmlns:am3d="http://schemas.microsoft.com/office/drawing/2017/model3d" xmlns:o="urn:schemas-microsoft-com:office:office" xmlns:r="http://schemas.openxmlformats.org/officeDocument/2006/relationships" xmlns:m="http://schemas.openxmlformats.org/officeDocument/2006/math" xmlns:v="urn:schemas-microsoft-com:vml" xmlns:wp14="http://schemas.microsoft.com/office/word/2010/wordprocessingDrawing" xmlns:wp="http://schemas.openxmlformats.org/drawingml/2006/wordprocessingDrawing" xmlns:w10="urn:schemas-microsoft-com:office:word" xmlns:w="http://schemas.openxmlformats.org/wordprocessingml/2006/main" xmlns:w14="http://schemas.microsoft.com/office/word/2010/wordml" xmlns:w15="http://schemas.microsoft.com/office/word/2012/wordml" xmlns:w16cex="http://schemas.microsoft.com/office/word/2018/wordml/cex" xmlns:w16cid="http://schemas.microsoft.com/office/word/2016/wordml/cid" xmlns:w16="http://schemas.microsoft.com/office/word/2018/wordml" xmlns:w16sdtdh="http://schemas.microsoft.com/office/word/2020/wordml/sdtdatahash" xmlns:w16se="http://schemas.microsoft.com/office/word/2015/wordml/symex" xmlns:wpg="http://schemas.microsoft.com/office/word/2010/wordprocessingGroup" xmlns:wpi="http://schemas.microsoft.com/office/word/2010/wordprocessingInk" xmlns:wne="http://schemas.microsoft.com/office/word/2006/wordml" xmlns:wps="http://schemas.microsoft.com/office/word/2010/wordprocessingShape" mc:Ignorable="w14 w15 w16se w16cid w16 w16cex w16sdtdh wp14">
   <w16cex:commentExtensible w16cex:durableId="25AD0F51" w16cex:dateUtc="2022-02-08T20:48:00Z"/>
+  <w16cex:commentExtensible w16cex:durableId="260771F8" w16cex:dateUtc="2022-04-18T09:13:00Z"/>
   <w16cex:commentExtensible w16cex:durableId="25D86AAE" w16cex:dateUtc="2022-03-13T17:05:00Z"/>
   <w16cex:commentExtensible w16cex:durableId="26028A10" w16cex:dateUtc="2022-04-14T15:54:00Z"/>
   <w16cex:commentExtensible w16cex:durableId="25F2B65F" w16cex:dateUtc="2022-04-02T15:47:00Z"/>
@@ -5522,6 +6380,7 @@
 <file path=word/commentsIds.xml><?xml version="1.0" encoding="utf-8"?>
 <w16cid:commentsIds xmlns:wpc="http://schemas.microsoft.com/office/word/2010/wordprocessingCanvas" xmlns:cx="http://schemas.microsoft.com/office/drawing/2014/chartex" xmlns:cx1="http://schemas.microsoft.com/office/drawing/2015/9/8/chartex" xmlns:cx2="http://schemas.microsoft.com/office/drawing/2015/10/21/chartex" xmlns:cx3="http://schemas.microsoft.com/office/drawing/2016/5/9/chartex" xmlns:cx4="http://schemas.microsoft.com/office/drawing/2016/5/10/chartex" xmlns:cx5="http://schemas.microsoft.com/office/drawing/2016/5/11/chartex" xmlns:cx6="http://schemas.microsoft.com/office/drawing/2016/5/12/chartex" xmlns:cx7="http://schemas.microsoft.com/office/drawing/2016/5/13/chartex" xmlns:cx8="http://schemas.microsoft.com/office/drawing/2016/5/14/chartex" xmlns:mc="http://schemas.openxmlformats.org/markup-compatibility/2006" xmlns:aink="http://schemas.microsoft.com/office/drawing/2016/ink" xmlns:am3d="http://schemas.microsoft.com/office/drawing/2017/model3d" xmlns:o="urn:schemas-microsoft-com:office:office" xmlns:r="http://schemas.openxmlformats.org/officeDocument/2006/relationships" xmlns:m="http://schemas.openxmlformats.org/officeDocument/2006/math" xmlns:v="urn:schemas-microsoft-com:vml" xmlns:wp14="http://schemas.microsoft.com/office/word/2010/wordprocessingDrawing" xmlns:wp="http://schemas.openxmlformats.org/drawingml/2006/wordprocessingDrawing" xmlns:w10="urn:schemas-microsoft-com:office:word" xmlns:w="http://schemas.openxmlformats.org/wordprocessingml/2006/main" xmlns:w14="http://schemas.microsoft.com/office/word/2010/wordml" xmlns:w15="http://schemas.microsoft.com/office/word/2012/wordml" xmlns:w16cex="http://schemas.microsoft.com/office/word/2018/wordml/cex" xmlns:w16cid="http://schemas.microsoft.com/office/word/2016/wordml/cid" xmlns:w16="http://schemas.microsoft.com/office/word/2018/wordml" xmlns:w16sdtdh="http://schemas.microsoft.com/office/word/2020/wordml/sdtdatahash" xmlns:w16se="http://schemas.microsoft.com/office/word/2015/wordml/symex" xmlns:wpg="http://schemas.microsoft.com/office/word/2010/wordprocessingGroup" xmlns:wpi="http://schemas.microsoft.com/office/word/2010/wordprocessingInk" xmlns:wne="http://schemas.microsoft.com/office/word/2006/wordml" xmlns:wps="http://schemas.microsoft.com/office/word/2010/wordprocessingShape" mc:Ignorable="w14 w15 w16se w16cid w16 w16cex w16sdtdh wp14">
   <w16cid:commentId w16cid:paraId="31F6B3C8" w16cid:durableId="25AD0F51"/>
+  <w16cid:commentId w16cid:paraId="5B8D403B" w16cid:durableId="260771F8"/>
   <w16cid:commentId w16cid:paraId="5F27CF2F" w16cid:durableId="25D86AAE"/>
   <w16cid:commentId w16cid:paraId="5890CC0A" w16cid:durableId="26028A10"/>
   <w16cid:commentId w16cid:paraId="71BBBEBF" w16cid:durableId="25F2B65F"/>

</xml_diff>

<commit_message>
working on discussion. yeah
</commit_message>
<xml_diff>
--- a/20220208_panhandle_oyster_trends.docx
+++ b/20220208_panhandle_oyster_trends.docx
@@ -2789,13 +2789,7 @@
         <w:t>NFWF-1</w:t>
       </w:r>
       <w:r>
-        <w:t xml:space="preserve"> project which used </w:t>
-      </w:r>
-      <w:r>
-        <w:t>quarried</w:t>
-      </w:r>
-      <w:r>
-        <w:t xml:space="preserve"> shell cultch</w:t>
+        <w:t xml:space="preserve"> project which used quarried shell cultch</w:t>
       </w:r>
       <w:r>
         <w:t xml:space="preserve">, we predict in Period 14 about </w:t>
@@ -2834,31 +2828,7 @@
         <w:t xml:space="preserve"> quadrat.</w:t>
       </w:r>
       <w:r>
-        <w:t xml:space="preserve">  The</w:t>
-      </w:r>
-      <w:r>
-        <w:t xml:space="preserve"> NRDA 4044 </w:t>
-      </w:r>
-      <w:r>
-        <w:t xml:space="preserve">project also used quarried shell cultch and the </w:t>
-      </w:r>
-      <w:r>
-        <w:t>mean predicted number of live spat</w:t>
-      </w:r>
-      <w:r>
-        <w:t xml:space="preserve"> in Period 14 was lower at about </w:t>
-      </w:r>
-      <w:r>
-        <w:t>3.5 (</w:t>
-      </w:r>
-      <w:r>
-        <w:t xml:space="preserve">95% CI </w:t>
-      </w:r>
-      <w:r>
-        <w:t>1.7 - 7.1)</w:t>
-      </w:r>
-      <w:r>
-        <w:t xml:space="preserve">.  </w:t>
+        <w:t xml:space="preserve">  The NRDA 4044 project also used quarried shell cultch and the mean predicted number of live spat in Period 14 was lower at about 3.5 (95% CI 1.7 - 7.1).  </w:t>
       </w:r>
       <w:r>
         <w:t>For the projects</w:t>
@@ -2885,10 +2855,7 @@
         <w:t>project NRDA 5007 mean predicted</w:t>
       </w:r>
       <w:r>
-        <w:t xml:space="preserve"> live oyster spat count per </w:t>
-      </w:r>
-      <w:r>
-        <w:t>¼-m</w:t>
+        <w:t xml:space="preserve"> live oyster spat count per ¼-m</w:t>
       </w:r>
       <w:r>
         <w:rPr>
@@ -2897,10 +2864,7 @@
         <w:t>2</w:t>
       </w:r>
       <w:r>
-        <w:t xml:space="preserve"> quadrat</w:t>
-      </w:r>
-      <w:r>
-        <w:t xml:space="preserve"> was about</w:t>
+        <w:t xml:space="preserve"> quadrat was about</w:t>
       </w:r>
       <w:r>
         <w:t xml:space="preserve"> </w:t>
@@ -2918,10 +2882,7 @@
         <w:t xml:space="preserve"> (</w:t>
       </w:r>
       <w:r>
-        <w:t>95%</w:t>
-      </w:r>
-      <w:r>
-        <w:t xml:space="preserve"> </w:t>
+        <w:t xml:space="preserve">95% </w:t>
       </w:r>
       <w:r>
         <w:t>8</w:t>
@@ -3454,13 +3415,7 @@
           <w:rFonts w:cstheme="minorHAnsi"/>
         </w:rPr>
         <w:lastRenderedPageBreak/>
-        <w:t>clutching has been part of oyster management efforts since at least 1949 (</w:t>
-      </w:r>
-      <w:r>
-        <w:rPr>
-          <w:rFonts w:cstheme="minorHAnsi"/>
-        </w:rPr>
-        <w:t xml:space="preserve">Whitfield and </w:t>
+        <w:t xml:space="preserve">clutching has been part of oyster management efforts since at least 1949 (Whitfield and </w:t>
       </w:r>
       <w:proofErr w:type="spellStart"/>
       <w:r>
@@ -3474,13 +3429,7 @@
         <w:rPr>
           <w:rFonts w:cstheme="minorHAnsi"/>
         </w:rPr>
-        <w:t xml:space="preserve"> 1977</w:t>
-      </w:r>
-      <w:r>
-        <w:rPr>
-          <w:rFonts w:cstheme="minorHAnsi"/>
-        </w:rPr>
-        <w:t>)</w:t>
+        <w:t xml:space="preserve"> 1977)</w:t>
       </w:r>
       <w:r>
         <w:rPr>
@@ -3492,19 +3441,7 @@
         <w:rPr>
           <w:rFonts w:cstheme="minorHAnsi"/>
         </w:rPr>
-        <w:t xml:space="preserve"> had major impacts on oyster populations in Apalachicola Bay (</w:t>
-      </w:r>
-      <w:r>
-        <w:rPr>
-          <w:rFonts w:cstheme="minorHAnsi"/>
-        </w:rPr>
-        <w:t>Berrigan 1988, 1990</w:t>
-      </w:r>
-      <w:r>
-        <w:rPr>
-          <w:rFonts w:cstheme="minorHAnsi"/>
-        </w:rPr>
-        <w:t>), with some estimates as high as a</w:t>
+        <w:t xml:space="preserve"> had major impacts on oyster populations in Apalachicola Bay (Berrigan 1988, 1990), with some estimates as high as a</w:t>
       </w:r>
       <w:r>
         <w:rPr>
@@ -3516,7 +3453,13 @@
         <w:rPr>
           <w:rFonts w:cstheme="minorHAnsi"/>
         </w:rPr>
-        <w:t>.   These observed changes both to the physical</w:t>
+        <w:t>.  However, a very rapid population recovery was observed (Berrigan 1990), for reasons that may or may not be singularly related to restoration (Fisch and Pine 2016)</w:t>
+      </w:r>
+      <w:r>
+        <w:rPr>
+          <w:rFonts w:cstheme="minorHAnsi"/>
+        </w:rPr>
+        <w:t>.   The</w:t>
       </w:r>
       <w:r>
         <w:rPr>
@@ -3528,25 +3471,37 @@
         <w:rPr>
           <w:rFonts w:cstheme="minorHAnsi"/>
         </w:rPr>
-        <w:t xml:space="preserve">(Edmiston et al. 2008) </w:t>
-      </w:r>
-      <w:r>
-        <w:rPr>
-          <w:rFonts w:cstheme="minorHAnsi"/>
-        </w:rPr>
-        <w:t>and biological (Berrigan 1988; Edmiston et al. 2008; Livingston 2015)</w:t>
-      </w:r>
-      <w:r>
-        <w:rPr>
-          <w:rFonts w:cstheme="minorHAnsi"/>
-        </w:rPr>
-        <w:t xml:space="preserve"> aspects of the Bay </w:t>
-      </w:r>
-      <w:r>
-        <w:rPr>
-          <w:rFonts w:cstheme="minorHAnsi"/>
-        </w:rPr>
-        <w:t xml:space="preserve">which led to an </w:t>
+        <w:t>observed changes both to the physical</w:t>
+      </w:r>
+      <w:r>
+        <w:rPr>
+          <w:rFonts w:cstheme="minorHAnsi"/>
+        </w:rPr>
+        <w:t xml:space="preserve"> (Edmiston et al. 2008) and biological (Berrigan 1988; Edmiston et al. 2008; Livingston 2015)</w:t>
+      </w:r>
+      <w:r>
+        <w:rPr>
+          <w:rFonts w:cstheme="minorHAnsi"/>
+        </w:rPr>
+        <w:t xml:space="preserve"> aspects of the </w:t>
+      </w:r>
+      <w:r>
+        <w:rPr>
+          <w:rFonts w:cstheme="minorHAnsi"/>
+        </w:rPr>
+        <w:t xml:space="preserve">Apalachicola </w:t>
+      </w:r>
+      <w:r>
+        <w:rPr>
+          <w:rFonts w:cstheme="minorHAnsi"/>
+        </w:rPr>
+        <w:t>Bay</w:t>
+      </w:r>
+      <w:r>
+        <w:rPr>
+          <w:rFonts w:cstheme="minorHAnsi"/>
+        </w:rPr>
+        <w:t xml:space="preserve"> led to an </w:t>
       </w:r>
       <w:r>
         <w:rPr>
@@ -3714,7 +3669,19 @@
         <w:rPr>
           <w:rFonts w:cstheme="minorHAnsi"/>
         </w:rPr>
-        <w:t>.  Oyster population benchmarks to support harvest were met,</w:t>
+        <w:t>.  Oyster population benchmarks to support harvest were met</w:t>
+      </w:r>
+      <w:r>
+        <w:rPr>
+          <w:rFonts w:cstheme="minorHAnsi"/>
+        </w:rPr>
+        <w:t xml:space="preserve"> (Berrigan 1990)</w:t>
+      </w:r>
+      <w:r>
+        <w:rPr>
+          <w:rFonts w:cstheme="minorHAnsi"/>
+        </w:rPr>
+        <w:t>,</w:t>
       </w:r>
       <w:r>
         <w:rPr>
@@ -3788,13 +3755,37 @@
         <w:rPr>
           <w:rFonts w:cstheme="minorHAnsi"/>
         </w:rPr>
-        <w:t xml:space="preserve"> per acre is about 2x the density used in the largest (NRDA 5007) and most recent (FWC 2021) restoration efforts (Table 1)</w:t>
-      </w:r>
-      <w:r>
-        <w:rPr>
-          <w:rFonts w:cstheme="minorHAnsi"/>
-        </w:rPr>
-        <w:t xml:space="preserve"> for Apalachicola Bay.  Comparative data Pensacola and St. Andrews bays are not available.  </w:t>
+        <w:t xml:space="preserve"> per acre is about </w:t>
+      </w:r>
+      <w:r>
+        <w:rPr>
+          <w:rFonts w:cstheme="minorHAnsi"/>
+        </w:rPr>
+        <w:t>twice</w:t>
+      </w:r>
+      <w:r>
+        <w:rPr>
+          <w:rFonts w:cstheme="minorHAnsi"/>
+        </w:rPr>
+        <w:t xml:space="preserve"> the density used in the largest (NRDA 5007) and most recent (FWC 2021) restoration efforts (Table 1)</w:t>
+      </w:r>
+      <w:r>
+        <w:rPr>
+          <w:rFonts w:cstheme="minorHAnsi"/>
+        </w:rPr>
+        <w:t xml:space="preserve"> for Apalachicola Bay.  Comparative data</w:t>
+      </w:r>
+      <w:r>
+        <w:rPr>
+          <w:rFonts w:cstheme="minorHAnsi"/>
+        </w:rPr>
+        <w:t xml:space="preserve"> on historic clutching efforts for</w:t>
+      </w:r>
+      <w:r>
+        <w:rPr>
+          <w:rFonts w:cstheme="minorHAnsi"/>
+        </w:rPr>
+        <w:t xml:space="preserve"> Pensacola and St. Andrews bays are not available.  </w:t>
       </w:r>
       <w:r>
         <w:rPr>
@@ -3874,7 +3865,37 @@
         <w:rPr>
           <w:rFonts w:cstheme="minorHAnsi"/>
         </w:rPr>
-        <w:t xml:space="preserve"> year (Pine et al. 2015) between the restorations following Hurricane Elena and the beginning of regional restoration in 2015.  Importantly, these are area estimates (400 ac recommend from simulation, 100 ac restored on average since the mid-1980s) which describe the surface area of cultch available for spat to settle.  But the volume of cultch material (as yd</w:t>
+        <w:t xml:space="preserve"> year between the restorations following Hurricane Elena</w:t>
+      </w:r>
+      <w:r>
+        <w:rPr>
+          <w:rFonts w:cstheme="minorHAnsi"/>
+        </w:rPr>
+        <w:t xml:space="preserve"> </w:t>
+      </w:r>
+      <w:r>
+        <w:rPr>
+          <w:rFonts w:cstheme="minorHAnsi"/>
+        </w:rPr>
+        <w:t>(</w:t>
+      </w:r>
+      <w:r>
+        <w:rPr>
+          <w:rFonts w:cstheme="minorHAnsi"/>
+        </w:rPr>
+        <w:t xml:space="preserve">Berrigan 1990; </w:t>
+      </w:r>
+      <w:r>
+        <w:rPr>
+          <w:rFonts w:cstheme="minorHAnsi"/>
+        </w:rPr>
+        <w:t>Pine et al. 2015)</w:t>
+      </w:r>
+      <w:r>
+        <w:rPr>
+          <w:rFonts w:cstheme="minorHAnsi"/>
+        </w:rPr>
+        <w:t xml:space="preserve"> and the beginning of regional restoration in 2015.  Importantly, these are area estimates (400 ac recommend from simulation, 100 ac restored on average since the mid-1980s) which describe the surface area of cultch available for spat to settle.  But the volume of cultch material (as yd</w:t>
       </w:r>
       <w:r>
         <w:rPr>
@@ -3899,28 +3920,14 @@
         <w:rPr>
           <w:rFonts w:cstheme="minorHAnsi"/>
         </w:rPr>
-        <w:t xml:space="preserve"> that oyster reefs higher than 0.3 m had higher oyster survival, density, and overall complexity than reefs &lt; 0.3 m and these reefs higher reefs were less likely to go extinct.  Side-scan sonar mapping is routinely used as an assessment metric on a sub-set of restored reefs in Pensacola, St. Andrews, and Apalachicola bays and the restored reefs in these systems are highly variable in their </w:t>
+        <w:t xml:space="preserve"> that oyster reefs higher than 0.3 m had higher oyster survival, density, and overall complexity than reefs &lt; 0.3 m and these reefs higher </w:t>
       </w:r>
       <w:r>
         <w:rPr>
           <w:rFonts w:cstheme="minorHAnsi"/>
         </w:rPr>
         <w:lastRenderedPageBreak/>
-        <w:t xml:space="preserve">observed elevation profiles due to </w:t>
-      </w:r>
-      <w:proofErr w:type="spellStart"/>
-      <w:r>
-        <w:rPr>
-          <w:rFonts w:cstheme="minorHAnsi"/>
-        </w:rPr>
-        <w:t>a</w:t>
-      </w:r>
-      <w:proofErr w:type="spellEnd"/>
-      <w:r>
-        <w:rPr>
-          <w:rFonts w:cstheme="minorHAnsi"/>
-        </w:rPr>
-        <w:t xml:space="preserve"> combination of factors including uneven placement of material during construction and erosional and depositional shaping forces of shell and rock cultch materials from currents since construction.  </w:t>
+        <w:t xml:space="preserve">reefs were less likely to go extinct.  Side-scan sonar mapping is routinely used as an assessment metric on a sub-set of restored reefs in Pensacola, St. Andrews, and Apalachicola bays and the restored reefs in these systems are highly variable in their observed elevation profiles due to a combination of factors including uneven placement of material during construction and erosional and depositional shaping forces of shell and rock cultch materials from currents since construction.  </w:t>
       </w:r>
       <w:r>
         <w:rPr>
@@ -4122,7 +4129,6 @@
         <w:spacing w:after="0" w:line="360" w:lineRule="auto"/>
       </w:pPr>
       <w:r>
-        <w:lastRenderedPageBreak/>
         <w:t>#####################</w:t>
       </w:r>
     </w:p>

</xml_diff>